<commit_message>
Anexo manual del Programador - Creación Hosts Virtuales
</commit_message>
<xml_diff>
--- a/Documentación/Anexos.docx
+++ b/Documentación/Anexos.docx
@@ -2157,28 +2157,12 @@
         <w:pStyle w:val="Ttulo3"/>
       </w:pPr>
       <w:r>
-        <w:t>Creación de los nuevos Servidores</w:t>
-      </w:r>
-    </w:p>
-    <w:p>
-      <w:r>
-        <w:t xml:space="preserve">Una vez instalado </w:t>
-      </w:r>
-      <w:proofErr w:type="spellStart"/>
-      <w:r>
-        <w:t>Webmin</w:t>
-      </w:r>
-      <w:proofErr w:type="spellEnd"/>
-      <w:r>
-        <w:t xml:space="preserve">, accedemos a la </w:t>
-      </w:r>
-      <w:proofErr w:type="spellStart"/>
-      <w:r>
-        <w:t>url</w:t>
-      </w:r>
-      <w:proofErr w:type="spellEnd"/>
-      <w:r>
-        <w:t xml:space="preserve"> de la anterior ilustración y procedemos a la creación de los 2 nuevos servidores o sitios:</w:t>
+        <w:t>Creación de Hosts Virtuales</w:t>
+      </w:r>
+    </w:p>
+    <w:p>
+      <w:r>
+        <w:t>Se va a proceder a la creación de dos Hosts Virtuales en Apache:</w:t>
       </w:r>
     </w:p>
     <w:p>
@@ -2192,6 +2176,17 @@
       <w:r>
         <w:t>Uno para Moodle</w:t>
       </w:r>
+      <w:r>
+        <w:t xml:space="preserve"> de nombre “</w:t>
+      </w:r>
+      <w:proofErr w:type="spellStart"/>
+      <w:r>
+        <w:t>moodle</w:t>
+      </w:r>
+      <w:proofErr w:type="spellEnd"/>
+      <w:r>
+        <w:t>”.</w:t>
+      </w:r>
     </w:p>
     <w:p>
       <w:pPr>
@@ -2204,16 +2199,13 @@
       <w:r>
         <w:t>Otro para las Pruebas</w:t>
       </w:r>
-    </w:p>
-    <w:p>
-      <w:r>
-        <w:t xml:space="preserve">Se van a mostrar los pasos a seguir </w:t>
-      </w:r>
-      <w:r>
-        <w:t>para crear el servidor para “Moodle”</w:t>
-      </w:r>
-      <w:r>
-        <w:t>, ya que el proceso va a ser similar en ambos casos:</w:t>
+      <w:r>
+        <w:t xml:space="preserve"> de nombre “pruebas”.</w:t>
+      </w:r>
+    </w:p>
+    <w:p>
+      <w:r>
+        <w:t>Los pasos a seguir son los siguientes:</w:t>
       </w:r>
     </w:p>
     <w:p>
@@ -2225,30 +2217,36 @@
         </w:numPr>
       </w:pPr>
       <w:r>
-        <w:t xml:space="preserve">Accedemos a </w:t>
-      </w:r>
-      <w:proofErr w:type="spellStart"/>
-      <w:r>
-        <w:t>Webmin</w:t>
-      </w:r>
-      <w:proofErr w:type="spellEnd"/>
-      <w:r>
-        <w:t xml:space="preserve"> desde el correspondiente enlace, que en nuestro caso es:</w:t>
-      </w:r>
+        <w:t>Creamos una carpeta como nivel superior que va a contener las carpetas de los dos hosts virtuales que vamos a crear. Esta carpeta principal recibirá el nombre de “servidores” y se va a encontrar ubicada en la siguiente ruta:</w:t>
+      </w:r>
+    </w:p>
+    <w:p>
+      <w:pPr>
+        <w:pStyle w:val="Prrafodelista"/>
+      </w:pPr>
     </w:p>
     <w:p>
       <w:pPr>
         <w:pStyle w:val="Prrafodelista"/>
         <w:jc w:val="center"/>
       </w:pPr>
-      <w:hyperlink r:id="rId22" w:history="1">
-        <w:r>
-          <w:rPr>
-            <w:rStyle w:val="Hipervnculo"/>
-          </w:rPr>
-          <w:t>https://alvaro:10000/</w:t>
-        </w:r>
-      </w:hyperlink>
+      <w:r>
+        <w:t>“</w:t>
+      </w:r>
+      <w:r>
+        <w:t>C:\</w:t>
+      </w:r>
+      <w:proofErr w:type="spellStart"/>
+      <w:r>
+        <w:t>wamp</w:t>
+      </w:r>
+      <w:proofErr w:type="spellEnd"/>
+      <w:r>
+        <w:t>\www\servidores</w:t>
+      </w:r>
+      <w:r>
+        <w:t>”</w:t>
+      </w:r>
     </w:p>
     <w:p>
       <w:pPr>
@@ -2264,37 +2262,16 @@
         </w:numPr>
       </w:pPr>
       <w:r>
-        <w:t>En el menú de la izquierda, desplegamos el apartado “</w:t>
-      </w:r>
-      <w:proofErr w:type="spellStart"/>
-      <w:r>
-        <w:t>Webmin</w:t>
-      </w:r>
-      <w:proofErr w:type="spellEnd"/>
-      <w:r>
-        <w:t>” y seleccionamos “</w:t>
-      </w:r>
-      <w:proofErr w:type="spellStart"/>
-      <w:r>
-        <w:t>Webmin</w:t>
-      </w:r>
-      <w:proofErr w:type="spellEnd"/>
-      <w:r>
-        <w:t xml:space="preserve"> server </w:t>
-      </w:r>
-      <w:proofErr w:type="spellStart"/>
-      <w:r>
-        <w:t>index</w:t>
-      </w:r>
-      <w:proofErr w:type="spellEnd"/>
-      <w:r>
-        <w:t>”.</w:t>
-      </w:r>
-    </w:p>
-    <w:p>
-      <w:pPr>
-        <w:pStyle w:val="Prrafodelista"/>
-      </w:pPr>
+        <w:t>Dentro de esta nueva carpeta, creamos dos subcarpetas para cada uno de nuestros hosts virtuales de nombres “</w:t>
+      </w:r>
+      <w:proofErr w:type="spellStart"/>
+      <w:r>
+        <w:t>moodle</w:t>
+      </w:r>
+      <w:proofErr w:type="spellEnd"/>
+      <w:r>
+        <w:t>” y “pruebas”.</w:t>
+      </w:r>
     </w:p>
     <w:p>
       <w:pPr>
@@ -2305,16 +2282,38 @@
         </w:numPr>
       </w:pPr>
       <w:r>
-        <w:t>Pinchamos en la opción “</w:t>
-      </w:r>
-      <w:proofErr w:type="spellStart"/>
-      <w:r>
-        <w:t>Register</w:t>
-      </w:r>
-      <w:proofErr w:type="spellEnd"/>
-      <w:r>
-        <w:t xml:space="preserve"> new server”, y se nos mostrará una pantalla nueva la cual rellenaremos de la siguiente forma:</w:t>
-      </w:r>
+        <w:t>Editamos el fichero localizado en “</w:t>
+      </w:r>
+      <w:r>
+        <w:t>C:\WINDOWS\system32\drivers\</w:t>
+      </w:r>
+      <w:proofErr w:type="spellStart"/>
+      <w:r>
+        <w:t>etc</w:t>
+      </w:r>
+      <w:proofErr w:type="spellEnd"/>
+      <w:r>
+        <w:t>\hosts</w:t>
+      </w:r>
+      <w:r>
+        <w:t xml:space="preserve">” y añadimos abajo del todo dos nuevas líneas que contentan el formato “127.0.0.1 </w:t>
+      </w:r>
+      <w:proofErr w:type="spellStart"/>
+      <w:r>
+        <w:t>nombreDelHostVirtual</w:t>
+      </w:r>
+      <w:proofErr w:type="spellEnd"/>
+      <w:r>
+        <w:t>”</w:t>
+      </w:r>
+      <w:r>
+        <w:t xml:space="preserve"> para así registrar nuestros dos nuevos hosts virtuales. Es decir, quedaría de la siguiente forma:</w:t>
+      </w:r>
+    </w:p>
+    <w:p>
+      <w:pPr>
+        <w:pStyle w:val="Prrafodelista"/>
+      </w:pPr>
     </w:p>
     <w:p>
       <w:pPr>
@@ -2327,10 +2326,152 @@
           <w:lang w:eastAsia="es-ES"/>
         </w:rPr>
         <w:drawing>
-          <wp:inline distT="0" distB="0" distL="0" distR="0" wp14:anchorId="275A3784" wp14:editId="5E7BB151">
-            <wp:extent cx="5400040" cy="2202180"/>
-            <wp:effectExtent l="0" t="0" r="0" b="7620"/>
-            <wp:docPr id="12" name="Imagen 12"/>
+          <wp:inline distT="0" distB="0" distL="0" distR="0" wp14:anchorId="65B4C085" wp14:editId="136E629B">
+            <wp:extent cx="2085975" cy="552450"/>
+            <wp:effectExtent l="0" t="0" r="9525" b="0"/>
+            <wp:docPr id="13" name="Imagen 13"/>
+            <wp:cNvGraphicFramePr>
+              <a:graphicFrameLocks xmlns:a="http://schemas.openxmlformats.org/drawingml/2006/main" noChangeAspect="1"/>
+            </wp:cNvGraphicFramePr>
+            <a:graphic xmlns:a="http://schemas.openxmlformats.org/drawingml/2006/main">
+              <a:graphicData uri="http://schemas.openxmlformats.org/drawingml/2006/picture">
+                <pic:pic xmlns:pic="http://schemas.openxmlformats.org/drawingml/2006/picture">
+                  <pic:nvPicPr>
+                    <pic:cNvPr id="1" name=""/>
+                    <pic:cNvPicPr/>
+                  </pic:nvPicPr>
+                  <pic:blipFill>
+                    <a:blip r:embed="rId22"/>
+                    <a:stretch>
+                      <a:fillRect/>
+                    </a:stretch>
+                  </pic:blipFill>
+                  <pic:spPr>
+                    <a:xfrm>
+                      <a:off x="0" y="0"/>
+                      <a:ext cx="2085975" cy="552450"/>
+                    </a:xfrm>
+                    <a:prstGeom prst="rect">
+                      <a:avLst/>
+                    </a:prstGeom>
+                  </pic:spPr>
+                </pic:pic>
+              </a:graphicData>
+            </a:graphic>
+          </wp:inline>
+        </w:drawing>
+      </w:r>
+    </w:p>
+    <w:p>
+      <w:pPr>
+        <w:pStyle w:val="Prrafodelista"/>
+        <w:jc w:val="center"/>
+      </w:pPr>
+    </w:p>
+    <w:p>
+      <w:pPr>
+        <w:pStyle w:val="Prrafodelista"/>
+      </w:pPr>
+      <w:r>
+        <w:t>Guardamos dicho fichero “hosts” y lo cerramos.</w:t>
+      </w:r>
+    </w:p>
+    <w:p>
+      <w:pPr>
+        <w:pStyle w:val="Prrafodelista"/>
+      </w:pPr>
+    </w:p>
+    <w:p>
+      <w:pPr>
+        <w:pStyle w:val="Prrafodelista"/>
+        <w:numPr>
+          <w:ilvl w:val="0"/>
+          <w:numId w:val="15"/>
+        </w:numPr>
+      </w:pPr>
+      <w:r>
+        <w:t>Abrimos el fichero principal de configuración de Apache, “</w:t>
+      </w:r>
+      <w:proofErr w:type="spellStart"/>
+      <w:r>
+        <w:t>httpd.conf</w:t>
+      </w:r>
+      <w:proofErr w:type="spellEnd"/>
+      <w:r>
+        <w:t>”, localizado en la dirección “</w:t>
+      </w:r>
+      <w:r>
+        <w:t>C:\</w:t>
+      </w:r>
+      <w:proofErr w:type="spellStart"/>
+      <w:r>
+        <w:t>wamp</w:t>
+      </w:r>
+      <w:proofErr w:type="spellEnd"/>
+      <w:r>
+        <w:t>\</w:t>
+      </w:r>
+      <w:proofErr w:type="spellStart"/>
+      <w:r>
+        <w:t>bin</w:t>
+      </w:r>
+      <w:proofErr w:type="spellEnd"/>
+      <w:r>
+        <w:t>\apache\apache2.4.9\</w:t>
+      </w:r>
+      <w:proofErr w:type="spellStart"/>
+      <w:r>
+        <w:t>conf</w:t>
+      </w:r>
+      <w:proofErr w:type="spellEnd"/>
+      <w:r>
+        <w:t>\</w:t>
+      </w:r>
+      <w:proofErr w:type="spellStart"/>
+      <w:r>
+        <w:t>httpd.conf</w:t>
+      </w:r>
+      <w:proofErr w:type="spellEnd"/>
+      <w:r>
+        <w:t>”. Una vez abierto procedemos a su edición, y para ello nos dirigimos a la sección “</w:t>
+      </w:r>
+      <w:proofErr w:type="spellStart"/>
+      <w:r>
+        <w:t>Supplemental</w:t>
+      </w:r>
+      <w:proofErr w:type="spellEnd"/>
+      <w:r>
+        <w:t xml:space="preserve"> </w:t>
+      </w:r>
+      <w:proofErr w:type="spellStart"/>
+      <w:r>
+        <w:t>configuration</w:t>
+      </w:r>
+      <w:proofErr w:type="spellEnd"/>
+      <w:r>
+        <w:t>” y localizamos la siguiente sección:</w:t>
+      </w:r>
+    </w:p>
+    <w:p>
+      <w:pPr>
+        <w:pStyle w:val="Prrafodelista"/>
+      </w:pPr>
+    </w:p>
+    <w:p>
+      <w:pPr>
+        <w:pStyle w:val="Prrafodelista"/>
+        <w:jc w:val="center"/>
+      </w:pPr>
+      <w:r>
+        <w:rPr>
+          <w:noProof/>
+          <w:lang w:eastAsia="es-ES"/>
+        </w:rPr>
+        <w:drawing>
+          <wp:inline distT="0" distB="0" distL="0" distR="0" wp14:anchorId="7CCC92D6" wp14:editId="28717F34">
+            <wp:extent cx="2933700" cy="352425"/>
+            <wp:effectExtent l="0" t="0" r="0" b="9525"/>
+            <wp:docPr id="14" name="Imagen 14"/>
             <wp:cNvGraphicFramePr>
               <a:graphicFrameLocks xmlns:a="http://schemas.openxmlformats.org/drawingml/2006/main" noChangeAspect="1"/>
             </wp:cNvGraphicFramePr>
@@ -2350,7 +2491,7 @@
                   <pic:spPr>
                     <a:xfrm>
                       <a:off x="0" y="0"/>
-                      <a:ext cx="5400040" cy="2202180"/>
+                      <a:ext cx="2933700" cy="352425"/>
                     </a:xfrm>
                     <a:prstGeom prst="rect">
                       <a:avLst/>
@@ -2366,59 +2507,506 @@
     <w:p>
       <w:pPr>
         <w:pStyle w:val="Prrafodelista"/>
+      </w:pPr>
+    </w:p>
+    <w:p>
+      <w:pPr>
+        <w:pStyle w:val="Prrafodelista"/>
         <w:numPr>
           <w:ilvl w:val="0"/>
           <w:numId w:val="15"/>
         </w:numPr>
       </w:pPr>
       <w:r>
-        <w:t xml:space="preserve">Tras esto, ya tendríamos creado nuestro nuevo servidor en la dirección: </w:t>
-      </w:r>
+        <w:t>Eliminamos el comentario # del principio de la segunda línea, quedándonos así la sección de la siguiente forma:</w:t>
+      </w:r>
+    </w:p>
+    <w:p>
+      <w:pPr>
+        <w:pStyle w:val="Prrafodelista"/>
+      </w:pPr>
     </w:p>
     <w:p>
       <w:pPr>
         <w:pStyle w:val="Prrafodelista"/>
         <w:jc w:val="center"/>
       </w:pPr>
-      <w:hyperlink r:id="rId24" w:history="1">
+      <w:r>
+        <w:rPr>
+          <w:noProof/>
+          <w:lang w:eastAsia="es-ES"/>
+        </w:rPr>
+        <w:lastRenderedPageBreak/>
+        <w:drawing>
+          <wp:inline distT="0" distB="0" distL="0" distR="0" wp14:anchorId="399004C3" wp14:editId="10BEE923">
+            <wp:extent cx="2905125" cy="457200"/>
+            <wp:effectExtent l="0" t="0" r="9525" b="0"/>
+            <wp:docPr id="15" name="Imagen 15"/>
+            <wp:cNvGraphicFramePr>
+              <a:graphicFrameLocks xmlns:a="http://schemas.openxmlformats.org/drawingml/2006/main" noChangeAspect="1"/>
+            </wp:cNvGraphicFramePr>
+            <a:graphic xmlns:a="http://schemas.openxmlformats.org/drawingml/2006/main">
+              <a:graphicData uri="http://schemas.openxmlformats.org/drawingml/2006/picture">
+                <pic:pic xmlns:pic="http://schemas.openxmlformats.org/drawingml/2006/picture">
+                  <pic:nvPicPr>
+                    <pic:cNvPr id="1" name=""/>
+                    <pic:cNvPicPr/>
+                  </pic:nvPicPr>
+                  <pic:blipFill>
+                    <a:blip r:embed="rId24"/>
+                    <a:stretch>
+                      <a:fillRect/>
+                    </a:stretch>
+                  </pic:blipFill>
+                  <pic:spPr>
+                    <a:xfrm>
+                      <a:off x="0" y="0"/>
+                      <a:ext cx="2905125" cy="457200"/>
+                    </a:xfrm>
+                    <a:prstGeom prst="rect">
+                      <a:avLst/>
+                    </a:prstGeom>
+                  </pic:spPr>
+                </pic:pic>
+              </a:graphicData>
+            </a:graphic>
+          </wp:inline>
+        </w:drawing>
+      </w:r>
+    </w:p>
+    <w:p>
+      <w:pPr>
+        <w:pStyle w:val="Prrafodelista"/>
+        <w:jc w:val="center"/>
+      </w:pPr>
+    </w:p>
+    <w:p>
+      <w:pPr>
+        <w:pStyle w:val="Prrafodelista"/>
+      </w:pPr>
+      <w:r>
+        <w:t>Guardamos dicho fichero y lo cerramos.</w:t>
+      </w:r>
+    </w:p>
+    <w:p>
+      <w:pPr>
+        <w:pStyle w:val="Prrafodelista"/>
+      </w:pPr>
+    </w:p>
+    <w:p>
+      <w:pPr>
+        <w:pStyle w:val="Prrafodelista"/>
+        <w:numPr>
+          <w:ilvl w:val="0"/>
+          <w:numId w:val="15"/>
+        </w:numPr>
+      </w:pPr>
+      <w:r>
+        <w:t>Abrimos el fichero “</w:t>
+      </w:r>
+      <w:proofErr w:type="spellStart"/>
+      <w:r>
+        <w:t>httpd-vhosts.conf</w:t>
+      </w:r>
+      <w:proofErr w:type="spellEnd"/>
+      <w:r>
+        <w:t>” que se encuentra en “</w:t>
+      </w:r>
+      <w:r>
+        <w:t>C:\</w:t>
+      </w:r>
+      <w:proofErr w:type="spellStart"/>
+      <w:r>
+        <w:t>wamp</w:t>
+      </w:r>
+      <w:proofErr w:type="spellEnd"/>
+      <w:r>
+        <w:t>\</w:t>
+      </w:r>
+      <w:proofErr w:type="spellStart"/>
+      <w:r>
+        <w:t>bin</w:t>
+      </w:r>
+      <w:proofErr w:type="spellEnd"/>
+      <w:r>
+        <w:t>\apache\apache2.4.9\</w:t>
+      </w:r>
+      <w:proofErr w:type="spellStart"/>
+      <w:r>
+        <w:t>conf</w:t>
+      </w:r>
+      <w:proofErr w:type="spellEnd"/>
+      <w:r>
+        <w:t>\extra</w:t>
+      </w:r>
+      <w:r>
+        <w:t>\</w:t>
+      </w:r>
+      <w:proofErr w:type="spellStart"/>
+      <w:r>
+        <w:t>httpd-vhosts.conf</w:t>
+      </w:r>
+      <w:proofErr w:type="spellEnd"/>
+      <w:r>
+        <w:t>” cuyo aspecto es el siguiente:</w:t>
+      </w:r>
+    </w:p>
+    <w:p>
+      <w:pPr>
+        <w:pStyle w:val="Prrafodelista"/>
+      </w:pPr>
+    </w:p>
+    <w:p>
+      <w:pPr>
+        <w:pStyle w:val="Prrafodelista"/>
+      </w:pPr>
+      <w:r>
+        <w:rPr>
+          <w:noProof/>
+          <w:lang w:eastAsia="es-ES"/>
+        </w:rPr>
+        <w:drawing>
+          <wp:inline distT="0" distB="0" distL="0" distR="0" wp14:anchorId="5726A5C3" wp14:editId="0CB64713">
+            <wp:extent cx="4772025" cy="3076575"/>
+            <wp:effectExtent l="0" t="0" r="9525" b="9525"/>
+            <wp:docPr id="16" name="Imagen 16"/>
+            <wp:cNvGraphicFramePr>
+              <a:graphicFrameLocks xmlns:a="http://schemas.openxmlformats.org/drawingml/2006/main" noChangeAspect="1"/>
+            </wp:cNvGraphicFramePr>
+            <a:graphic xmlns:a="http://schemas.openxmlformats.org/drawingml/2006/main">
+              <a:graphicData uri="http://schemas.openxmlformats.org/drawingml/2006/picture">
+                <pic:pic xmlns:pic="http://schemas.openxmlformats.org/drawingml/2006/picture">
+                  <pic:nvPicPr>
+                    <pic:cNvPr id="1" name=""/>
+                    <pic:cNvPicPr/>
+                  </pic:nvPicPr>
+                  <pic:blipFill>
+                    <a:blip r:embed="rId25"/>
+                    <a:stretch>
+                      <a:fillRect/>
+                    </a:stretch>
+                  </pic:blipFill>
+                  <pic:spPr>
+                    <a:xfrm>
+                      <a:off x="0" y="0"/>
+                      <a:ext cx="4772025" cy="3076575"/>
+                    </a:xfrm>
+                    <a:prstGeom prst="rect">
+                      <a:avLst/>
+                    </a:prstGeom>
+                  </pic:spPr>
+                </pic:pic>
+              </a:graphicData>
+            </a:graphic>
+          </wp:inline>
+        </w:drawing>
+      </w:r>
+    </w:p>
+    <w:p>
+      <w:pPr>
+        <w:pStyle w:val="Prrafodelista"/>
+      </w:pPr>
+    </w:p>
+    <w:p>
+      <w:pPr>
+        <w:pStyle w:val="Prrafodelista"/>
+        <w:numPr>
+          <w:ilvl w:val="0"/>
+          <w:numId w:val="15"/>
+        </w:numPr>
+      </w:pPr>
+      <w:r>
+        <w:t>Nos posicionamos en la línea 16 la cual está vacía, y colocamos el siguiente trozo de código:</w:t>
+      </w:r>
+    </w:p>
+    <w:p>
+      <w:pPr>
+        <w:pStyle w:val="Prrafodelista"/>
+      </w:pPr>
+    </w:p>
+    <w:p>
+      <w:pPr>
+        <w:pStyle w:val="Prrafodelista"/>
+        <w:jc w:val="center"/>
+      </w:pPr>
+      <w:r>
+        <w:rPr>
+          <w:noProof/>
+          <w:lang w:eastAsia="es-ES"/>
+        </w:rPr>
+        <w:drawing>
+          <wp:inline distT="0" distB="0" distL="0" distR="0" wp14:anchorId="6C6D9B4C" wp14:editId="523E449F">
+            <wp:extent cx="2590800" cy="504825"/>
+            <wp:effectExtent l="0" t="0" r="0" b="9525"/>
+            <wp:docPr id="17" name="Imagen 17"/>
+            <wp:cNvGraphicFramePr>
+              <a:graphicFrameLocks xmlns:a="http://schemas.openxmlformats.org/drawingml/2006/main" noChangeAspect="1"/>
+            </wp:cNvGraphicFramePr>
+            <a:graphic xmlns:a="http://schemas.openxmlformats.org/drawingml/2006/main">
+              <a:graphicData uri="http://schemas.openxmlformats.org/drawingml/2006/picture">
+                <pic:pic xmlns:pic="http://schemas.openxmlformats.org/drawingml/2006/picture">
+                  <pic:nvPicPr>
+                    <pic:cNvPr id="1" name=""/>
+                    <pic:cNvPicPr/>
+                  </pic:nvPicPr>
+                  <pic:blipFill>
+                    <a:blip r:embed="rId26"/>
+                    <a:stretch>
+                      <a:fillRect/>
+                    </a:stretch>
+                  </pic:blipFill>
+                  <pic:spPr>
+                    <a:xfrm>
+                      <a:off x="0" y="0"/>
+                      <a:ext cx="2590800" cy="504825"/>
+                    </a:xfrm>
+                    <a:prstGeom prst="rect">
+                      <a:avLst/>
+                    </a:prstGeom>
+                  </pic:spPr>
+                </pic:pic>
+              </a:graphicData>
+            </a:graphic>
+          </wp:inline>
+        </w:drawing>
+      </w:r>
+    </w:p>
+    <w:p>
+      <w:pPr>
+        <w:pStyle w:val="Prrafodelista"/>
+      </w:pPr>
+    </w:p>
+    <w:p>
+      <w:pPr>
+        <w:pStyle w:val="Prrafodelista"/>
+      </w:pPr>
+      <w:r>
+        <w:t>Con esto lo que hacemos es dar los correctos permisos a nuestra carpeta principal “servidores” la cual va a contener las subcarpetas de los dos hosts virtuales.</w:t>
+      </w:r>
+    </w:p>
+    <w:p>
+      <w:pPr>
+        <w:pStyle w:val="Prrafodelista"/>
+      </w:pPr>
+    </w:p>
+    <w:p>
+      <w:pPr>
+        <w:pStyle w:val="Prrafodelista"/>
+        <w:numPr>
+          <w:ilvl w:val="0"/>
+          <w:numId w:val="15"/>
+        </w:numPr>
+      </w:pPr>
+      <w:r>
+        <w:t>A continuación modificaremos el código mostrado en el paso anterior número 6.</w:t>
+      </w:r>
+    </w:p>
+    <w:p>
+      <w:pPr>
+        <w:pStyle w:val="Prrafodelista"/>
+      </w:pPr>
+      <w:r>
+        <w:t>La primera etiqueta &lt;</w:t>
+      </w:r>
+      <w:proofErr w:type="spellStart"/>
+      <w:r>
+        <w:t>VirtualHost</w:t>
+      </w:r>
+      <w:proofErr w:type="spellEnd"/>
+      <w:r>
+        <w:t>&gt; se refiere a nuestro servidor principal, mientras que las siguientes etiquetas &lt;</w:t>
+      </w:r>
+      <w:proofErr w:type="spellStart"/>
+      <w:r>
+        <w:t>VirtualHost</w:t>
+      </w:r>
+      <w:proofErr w:type="spellEnd"/>
+      <w:r>
+        <w:t>&gt; van a ser para nuestro dos hosts virtuales.</w:t>
+      </w:r>
+    </w:p>
+    <w:p>
+      <w:pPr>
+        <w:pStyle w:val="Prrafodelista"/>
+      </w:pPr>
+      <w:r>
+        <w:t>Los únicos valores que tenemos que establecer van a ser el de “</w:t>
+      </w:r>
+      <w:proofErr w:type="spellStart"/>
+      <w:r>
+        <w:t>DocumentRoot</w:t>
+      </w:r>
+      <w:proofErr w:type="spellEnd"/>
+      <w:r>
+        <w:t>” (el cual se refiere a la ubicación de nuestro host) y el de “</w:t>
+      </w:r>
+      <w:proofErr w:type="spellStart"/>
+      <w:r>
+        <w:t>ServerName</w:t>
+      </w:r>
+      <w:proofErr w:type="spellEnd"/>
+      <w:r>
+        <w:t>” (que se trata del nombre que vamos a asignar a nuestro host).</w:t>
+      </w:r>
+    </w:p>
+    <w:p>
+      <w:pPr>
+        <w:pStyle w:val="Prrafodelista"/>
+      </w:pPr>
+      <w:r>
+        <w:t>Tras la modificación, este sería el resultado:</w:t>
+      </w:r>
+    </w:p>
+    <w:p>
+      <w:pPr>
+        <w:pStyle w:val="Prrafodelista"/>
+        <w:jc w:val="center"/>
+      </w:pPr>
+      <w:r>
+        <w:rPr>
+          <w:noProof/>
+          <w:lang w:eastAsia="es-ES"/>
+        </w:rPr>
+        <w:lastRenderedPageBreak/>
+        <w:drawing>
+          <wp:inline distT="0" distB="0" distL="0" distR="0" wp14:anchorId="1C409097" wp14:editId="40C38EC6">
+            <wp:extent cx="3409950" cy="2105025"/>
+            <wp:effectExtent l="0" t="0" r="0" b="9525"/>
+            <wp:docPr id="18" name="Imagen 18"/>
+            <wp:cNvGraphicFramePr>
+              <a:graphicFrameLocks xmlns:a="http://schemas.openxmlformats.org/drawingml/2006/main" noChangeAspect="1"/>
+            </wp:cNvGraphicFramePr>
+            <a:graphic xmlns:a="http://schemas.openxmlformats.org/drawingml/2006/main">
+              <a:graphicData uri="http://schemas.openxmlformats.org/drawingml/2006/picture">
+                <pic:pic xmlns:pic="http://schemas.openxmlformats.org/drawingml/2006/picture">
+                  <pic:nvPicPr>
+                    <pic:cNvPr id="1" name=""/>
+                    <pic:cNvPicPr/>
+                  </pic:nvPicPr>
+                  <pic:blipFill>
+                    <a:blip r:embed="rId27"/>
+                    <a:stretch>
+                      <a:fillRect/>
+                    </a:stretch>
+                  </pic:blipFill>
+                  <pic:spPr>
+                    <a:xfrm>
+                      <a:off x="0" y="0"/>
+                      <a:ext cx="3409950" cy="2105025"/>
+                    </a:xfrm>
+                    <a:prstGeom prst="rect">
+                      <a:avLst/>
+                    </a:prstGeom>
+                  </pic:spPr>
+                </pic:pic>
+              </a:graphicData>
+            </a:graphic>
+          </wp:inline>
+        </w:drawing>
+      </w:r>
+    </w:p>
+    <w:p>
+      <w:pPr>
+        <w:pStyle w:val="Prrafodelista"/>
+        <w:jc w:val="center"/>
+      </w:pPr>
+      <w:r>
+        <w:tab/>
+      </w:r>
+    </w:p>
+    <w:p>
+      <w:pPr>
+        <w:pStyle w:val="Prrafodelista"/>
+        <w:numPr>
+          <w:ilvl w:val="0"/>
+          <w:numId w:val="15"/>
+        </w:numPr>
+        <w:tabs>
+          <w:tab w:val="left" w:pos="7443"/>
+        </w:tabs>
+      </w:pPr>
+      <w:r>
+        <w:t>Para finalizar, guardamos y cerramos el fichero anterior “</w:t>
+      </w:r>
+      <w:proofErr w:type="spellStart"/>
+      <w:r>
+        <w:t>httpd-vhosts.conf</w:t>
+      </w:r>
+      <w:proofErr w:type="spellEnd"/>
+      <w:r>
+        <w:t xml:space="preserve">” y reiniciamos Apache. </w:t>
+      </w:r>
+    </w:p>
+    <w:p>
+      <w:pPr>
+        <w:pStyle w:val="Prrafodelista"/>
+        <w:tabs>
+          <w:tab w:val="left" w:pos="7443"/>
+        </w:tabs>
+      </w:pPr>
+      <w:r>
+        <w:t>Para acceder a cualquiera de los dos hosts virtuales, lo podremos hacer de una de las siguientes formas (en este caso usando como ejemplo el sitio “pruebas”):</w:t>
+      </w:r>
+    </w:p>
+    <w:p>
+      <w:pPr>
+        <w:pStyle w:val="Prrafodelista"/>
+        <w:tabs>
+          <w:tab w:val="left" w:pos="7443"/>
+        </w:tabs>
+      </w:pPr>
+      <w:bookmarkStart w:id="0" w:name="_GoBack"/>
+      <w:bookmarkEnd w:id="0"/>
+    </w:p>
+    <w:p>
+      <w:pPr>
+        <w:pStyle w:val="Prrafodelista"/>
+        <w:numPr>
+          <w:ilvl w:val="0"/>
+          <w:numId w:val="16"/>
+        </w:numPr>
+        <w:tabs>
+          <w:tab w:val="left" w:pos="7443"/>
+        </w:tabs>
+      </w:pPr>
+      <w:hyperlink r:id="rId28" w:history="1">
         <w:r>
           <w:rPr>
             <w:rStyle w:val="Hipervnculo"/>
           </w:rPr>
-          <w:t>https://localhost:10001/</w:t>
+          <w:t>http://localhost/servidores/pruebas/</w:t>
         </w:r>
       </w:hyperlink>
     </w:p>
     <w:p>
-      <w:r>
-        <w:t xml:space="preserve">El proceso para crear el </w:t>
-      </w:r>
-      <w:r>
-        <w:t>segundo servidor sería el mismo, estableciendo en este caso el puerto 10002 de tal forma que la dirección de nuestro segundo servidor de “Pruebas” sería:</w:t>
-      </w:r>
-    </w:p>
-    <w:p>
-      <w:pPr>
-        <w:jc w:val="center"/>
-      </w:pPr>
-      <w:hyperlink r:id="rId25" w:history="1">
+      <w:pPr>
+        <w:pStyle w:val="Prrafodelista"/>
+        <w:numPr>
+          <w:ilvl w:val="0"/>
+          <w:numId w:val="16"/>
+        </w:numPr>
+        <w:tabs>
+          <w:tab w:val="left" w:pos="7443"/>
+        </w:tabs>
+      </w:pPr>
+      <w:hyperlink r:id="rId29" w:history="1">
         <w:r>
           <w:rPr>
             <w:rStyle w:val="Hipervnculo"/>
           </w:rPr>
-          <w:t>https://localhost:10002/</w:t>
+          <w:t>http://pruebas/</w:t>
         </w:r>
       </w:hyperlink>
     </w:p>
     <w:p>
       <w:pPr>
-        <w:jc w:val="center"/>
-      </w:pPr>
-      <w:bookmarkStart w:id="0" w:name="_GoBack"/>
-      <w:bookmarkEnd w:id="0"/>
-    </w:p>
-    <w:p/>
-    <w:p/>
+        <w:pStyle w:val="Prrafodelista"/>
+        <w:tabs>
+          <w:tab w:val="left" w:pos="7443"/>
+        </w:tabs>
+        <w:ind w:left="1440"/>
+      </w:pPr>
+    </w:p>
     <w:p/>
     <w:sectPr>
       <w:pgSz w:w="11906" w:h="16838"/>
@@ -2433,6 +3021,119 @@
 <file path=word/numbering.xml><?xml version="1.0" encoding="utf-8"?>
 <w:numbering xmlns:wpc="http://schemas.microsoft.com/office/word/2010/wordprocessingCanvas" xmlns:mc="http://schemas.openxmlformats.org/markup-compatibility/2006" xmlns:o="urn:schemas-microsoft-com:office:office" xmlns:r="http://schemas.openxmlformats.org/officeDocument/2006/relationships" xmlns:m="http://schemas.openxmlformats.org/officeDocument/2006/math" xmlns:v="urn:schemas-microsoft-com:vml" xmlns:wp14="http://schemas.microsoft.com/office/word/2010/wordprocessingDrawing" xmlns:wp="http://schemas.openxmlformats.org/drawingml/2006/wordprocessingDrawing" xmlns:w10="urn:schemas-microsoft-com:office:word" xmlns:w="http://schemas.openxmlformats.org/wordprocessingml/2006/main" xmlns:w14="http://schemas.microsoft.com/office/word/2010/wordml" xmlns:w15="http://schemas.microsoft.com/office/word/2012/wordml" xmlns:wpg="http://schemas.microsoft.com/office/word/2010/wordprocessingGroup" xmlns:wpi="http://schemas.microsoft.com/office/word/2010/wordprocessingInk" xmlns:wne="http://schemas.microsoft.com/office/word/2006/wordml" xmlns:wps="http://schemas.microsoft.com/office/word/2010/wordprocessingShape" mc:Ignorable="w14 w15 wp14">
   <w:abstractNum w:abstractNumId="0" w15:restartNumberingAfterBreak="0">
+    <w:nsid w:val="03532DA9"/>
+    <w:multiLevelType w:val="hybridMultilevel"/>
+    <w:tmpl w:val="DAD47E74"/>
+    <w:lvl w:ilvl="0" w:tplc="0C0A0001">
+      <w:start w:val="1"/>
+      <w:numFmt w:val="bullet"/>
+      <w:lvlText w:val=""/>
+      <w:lvlJc w:val="left"/>
+      <w:pPr>
+        <w:ind w:left="1440" w:hanging="360"/>
+      </w:pPr>
+      <w:rPr>
+        <w:rFonts w:ascii="Symbol" w:hAnsi="Symbol" w:hint="default"/>
+      </w:rPr>
+    </w:lvl>
+    <w:lvl w:ilvl="1" w:tplc="0C0A0003" w:tentative="1">
+      <w:start w:val="1"/>
+      <w:numFmt w:val="bullet"/>
+      <w:lvlText w:val="o"/>
+      <w:lvlJc w:val="left"/>
+      <w:pPr>
+        <w:ind w:left="2160" w:hanging="360"/>
+      </w:pPr>
+      <w:rPr>
+        <w:rFonts w:ascii="Courier New" w:hAnsi="Courier New" w:cs="Courier New" w:hint="default"/>
+      </w:rPr>
+    </w:lvl>
+    <w:lvl w:ilvl="2" w:tplc="0C0A0005" w:tentative="1">
+      <w:start w:val="1"/>
+      <w:numFmt w:val="bullet"/>
+      <w:lvlText w:val=""/>
+      <w:lvlJc w:val="left"/>
+      <w:pPr>
+        <w:ind w:left="2880" w:hanging="360"/>
+      </w:pPr>
+      <w:rPr>
+        <w:rFonts w:ascii="Wingdings" w:hAnsi="Wingdings" w:hint="default"/>
+      </w:rPr>
+    </w:lvl>
+    <w:lvl w:ilvl="3" w:tplc="0C0A0001" w:tentative="1">
+      <w:start w:val="1"/>
+      <w:numFmt w:val="bullet"/>
+      <w:lvlText w:val=""/>
+      <w:lvlJc w:val="left"/>
+      <w:pPr>
+        <w:ind w:left="3600" w:hanging="360"/>
+      </w:pPr>
+      <w:rPr>
+        <w:rFonts w:ascii="Symbol" w:hAnsi="Symbol" w:hint="default"/>
+      </w:rPr>
+    </w:lvl>
+    <w:lvl w:ilvl="4" w:tplc="0C0A0003" w:tentative="1">
+      <w:start w:val="1"/>
+      <w:numFmt w:val="bullet"/>
+      <w:lvlText w:val="o"/>
+      <w:lvlJc w:val="left"/>
+      <w:pPr>
+        <w:ind w:left="4320" w:hanging="360"/>
+      </w:pPr>
+      <w:rPr>
+        <w:rFonts w:ascii="Courier New" w:hAnsi="Courier New" w:cs="Courier New" w:hint="default"/>
+      </w:rPr>
+    </w:lvl>
+    <w:lvl w:ilvl="5" w:tplc="0C0A0005" w:tentative="1">
+      <w:start w:val="1"/>
+      <w:numFmt w:val="bullet"/>
+      <w:lvlText w:val=""/>
+      <w:lvlJc w:val="left"/>
+      <w:pPr>
+        <w:ind w:left="5040" w:hanging="360"/>
+      </w:pPr>
+      <w:rPr>
+        <w:rFonts w:ascii="Wingdings" w:hAnsi="Wingdings" w:hint="default"/>
+      </w:rPr>
+    </w:lvl>
+    <w:lvl w:ilvl="6" w:tplc="0C0A0001" w:tentative="1">
+      <w:start w:val="1"/>
+      <w:numFmt w:val="bullet"/>
+      <w:lvlText w:val=""/>
+      <w:lvlJc w:val="left"/>
+      <w:pPr>
+        <w:ind w:left="5760" w:hanging="360"/>
+      </w:pPr>
+      <w:rPr>
+        <w:rFonts w:ascii="Symbol" w:hAnsi="Symbol" w:hint="default"/>
+      </w:rPr>
+    </w:lvl>
+    <w:lvl w:ilvl="7" w:tplc="0C0A0003" w:tentative="1">
+      <w:start w:val="1"/>
+      <w:numFmt w:val="bullet"/>
+      <w:lvlText w:val="o"/>
+      <w:lvlJc w:val="left"/>
+      <w:pPr>
+        <w:ind w:left="6480" w:hanging="360"/>
+      </w:pPr>
+      <w:rPr>
+        <w:rFonts w:ascii="Courier New" w:hAnsi="Courier New" w:cs="Courier New" w:hint="default"/>
+      </w:rPr>
+    </w:lvl>
+    <w:lvl w:ilvl="8" w:tplc="0C0A0005" w:tentative="1">
+      <w:start w:val="1"/>
+      <w:numFmt w:val="bullet"/>
+      <w:lvlText w:val=""/>
+      <w:lvlJc w:val="left"/>
+      <w:pPr>
+        <w:ind w:left="7200" w:hanging="360"/>
+      </w:pPr>
+      <w:rPr>
+        <w:rFonts w:ascii="Wingdings" w:hAnsi="Wingdings" w:hint="default"/>
+      </w:rPr>
+    </w:lvl>
+  </w:abstractNum>
+  <w:abstractNum w:abstractNumId="1" w15:restartNumberingAfterBreak="0">
     <w:nsid w:val="1C7575C9"/>
     <w:multiLevelType w:val="hybridMultilevel"/>
     <w:tmpl w:val="3D4CF432"/>
@@ -2545,7 +3246,7 @@
       </w:rPr>
     </w:lvl>
   </w:abstractNum>
-  <w:abstractNum w:abstractNumId="1" w15:restartNumberingAfterBreak="0">
+  <w:abstractNum w:abstractNumId="2" w15:restartNumberingAfterBreak="0">
     <w:nsid w:val="226A002A"/>
     <w:multiLevelType w:val="hybridMultilevel"/>
     <w:tmpl w:val="18C47B36"/>
@@ -2658,7 +3359,7 @@
       </w:rPr>
     </w:lvl>
   </w:abstractNum>
-  <w:abstractNum w:abstractNumId="2" w15:restartNumberingAfterBreak="0">
+  <w:abstractNum w:abstractNumId="3" w15:restartNumberingAfterBreak="0">
     <w:nsid w:val="26055A44"/>
     <w:multiLevelType w:val="hybridMultilevel"/>
     <w:tmpl w:val="6DEA0E54"/>
@@ -2771,7 +3472,7 @@
       </w:rPr>
     </w:lvl>
   </w:abstractNum>
-  <w:abstractNum w:abstractNumId="3" w15:restartNumberingAfterBreak="0">
+  <w:abstractNum w:abstractNumId="4" w15:restartNumberingAfterBreak="0">
     <w:nsid w:val="285216D5"/>
     <w:multiLevelType w:val="hybridMultilevel"/>
     <w:tmpl w:val="76864DFE"/>
@@ -2860,7 +3561,7 @@
       </w:pPr>
     </w:lvl>
   </w:abstractNum>
-  <w:abstractNum w:abstractNumId="4" w15:restartNumberingAfterBreak="0">
+  <w:abstractNum w:abstractNumId="5" w15:restartNumberingAfterBreak="0">
     <w:nsid w:val="292D640D"/>
     <w:multiLevelType w:val="hybridMultilevel"/>
     <w:tmpl w:val="0F4ADFD2"/>
@@ -2946,7 +3647,7 @@
       </w:pPr>
     </w:lvl>
   </w:abstractNum>
-  <w:abstractNum w:abstractNumId="5" w15:restartNumberingAfterBreak="0">
+  <w:abstractNum w:abstractNumId="6" w15:restartNumberingAfterBreak="0">
     <w:nsid w:val="2C13001D"/>
     <w:multiLevelType w:val="hybridMultilevel"/>
     <w:tmpl w:val="BDD89E0A"/>
@@ -3032,7 +3733,7 @@
       </w:pPr>
     </w:lvl>
   </w:abstractNum>
-  <w:abstractNum w:abstractNumId="6" w15:restartNumberingAfterBreak="0">
+  <w:abstractNum w:abstractNumId="7" w15:restartNumberingAfterBreak="0">
     <w:nsid w:val="2D694ABF"/>
     <w:multiLevelType w:val="hybridMultilevel"/>
     <w:tmpl w:val="D108ADF2"/>
@@ -3121,7 +3822,7 @@
       </w:pPr>
     </w:lvl>
   </w:abstractNum>
-  <w:abstractNum w:abstractNumId="7" w15:restartNumberingAfterBreak="0">
+  <w:abstractNum w:abstractNumId="8" w15:restartNumberingAfterBreak="0">
     <w:nsid w:val="38832FF8"/>
     <w:multiLevelType w:val="hybridMultilevel"/>
     <w:tmpl w:val="BDD89E0A"/>
@@ -3207,7 +3908,7 @@
       </w:pPr>
     </w:lvl>
   </w:abstractNum>
-  <w:abstractNum w:abstractNumId="8" w15:restartNumberingAfterBreak="0">
+  <w:abstractNum w:abstractNumId="9" w15:restartNumberingAfterBreak="0">
     <w:nsid w:val="3B086E0F"/>
     <w:multiLevelType w:val="hybridMultilevel"/>
     <w:tmpl w:val="B75CF930"/>
@@ -3296,7 +3997,7 @@
       </w:pPr>
     </w:lvl>
   </w:abstractNum>
-  <w:abstractNum w:abstractNumId="9" w15:restartNumberingAfterBreak="0">
+  <w:abstractNum w:abstractNumId="10" w15:restartNumberingAfterBreak="0">
     <w:nsid w:val="3FCD5427"/>
     <w:multiLevelType w:val="hybridMultilevel"/>
     <w:tmpl w:val="47ECA5D2"/>
@@ -3382,7 +4083,7 @@
       </w:pPr>
     </w:lvl>
   </w:abstractNum>
-  <w:abstractNum w:abstractNumId="10" w15:restartNumberingAfterBreak="0">
+  <w:abstractNum w:abstractNumId="11" w15:restartNumberingAfterBreak="0">
     <w:nsid w:val="56FD64F1"/>
     <w:multiLevelType w:val="hybridMultilevel"/>
     <w:tmpl w:val="9766B342"/>
@@ -3471,7 +4172,7 @@
       </w:pPr>
     </w:lvl>
   </w:abstractNum>
-  <w:abstractNum w:abstractNumId="11" w15:restartNumberingAfterBreak="0">
+  <w:abstractNum w:abstractNumId="12" w15:restartNumberingAfterBreak="0">
     <w:nsid w:val="60F56DC5"/>
     <w:multiLevelType w:val="hybridMultilevel"/>
     <w:tmpl w:val="D8664774"/>
@@ -3584,7 +4285,7 @@
       </w:rPr>
     </w:lvl>
   </w:abstractNum>
-  <w:abstractNum w:abstractNumId="12" w15:restartNumberingAfterBreak="0">
+  <w:abstractNum w:abstractNumId="13" w15:restartNumberingAfterBreak="0">
     <w:nsid w:val="6E895D5D"/>
     <w:multiLevelType w:val="hybridMultilevel"/>
     <w:tmpl w:val="3F502DE4"/>
@@ -3673,7 +4374,7 @@
       </w:pPr>
     </w:lvl>
   </w:abstractNum>
-  <w:abstractNum w:abstractNumId="13" w15:restartNumberingAfterBreak="0">
+  <w:abstractNum w:abstractNumId="14" w15:restartNumberingAfterBreak="0">
     <w:nsid w:val="6FDD4E10"/>
     <w:multiLevelType w:val="hybridMultilevel"/>
     <w:tmpl w:val="95E04B32"/>
@@ -3762,7 +4463,7 @@
       </w:pPr>
     </w:lvl>
   </w:abstractNum>
-  <w:abstractNum w:abstractNumId="14" w15:restartNumberingAfterBreak="0">
+  <w:abstractNum w:abstractNumId="15" w15:restartNumberingAfterBreak="0">
     <w:nsid w:val="79D07C3A"/>
     <w:multiLevelType w:val="hybridMultilevel"/>
     <w:tmpl w:val="1542D9EE"/>
@@ -3876,49 +4577,52 @@
     </w:lvl>
   </w:abstractNum>
   <w:num w:numId="1">
+    <w:abstractNumId w:val="15"/>
+  </w:num>
+  <w:num w:numId="2">
+    <w:abstractNumId w:val="8"/>
+  </w:num>
+  <w:num w:numId="3">
     <w:abstractNumId w:val="14"/>
   </w:num>
-  <w:num w:numId="2">
+  <w:num w:numId="4">
+    <w:abstractNumId w:val="10"/>
+  </w:num>
+  <w:num w:numId="5">
+    <w:abstractNumId w:val="6"/>
+  </w:num>
+  <w:num w:numId="6">
+    <w:abstractNumId w:val="2"/>
+  </w:num>
+  <w:num w:numId="7">
+    <w:abstractNumId w:val="5"/>
+  </w:num>
+  <w:num w:numId="8">
+    <w:abstractNumId w:val="13"/>
+  </w:num>
+  <w:num w:numId="9">
+    <w:abstractNumId w:val="12"/>
+  </w:num>
+  <w:num w:numId="10">
+    <w:abstractNumId w:val="9"/>
+  </w:num>
+  <w:num w:numId="11">
+    <w:abstractNumId w:val="11"/>
+  </w:num>
+  <w:num w:numId="12">
+    <w:abstractNumId w:val="1"/>
+  </w:num>
+  <w:num w:numId="13">
+    <w:abstractNumId w:val="3"/>
+  </w:num>
+  <w:num w:numId="14">
+    <w:abstractNumId w:val="4"/>
+  </w:num>
+  <w:num w:numId="15">
     <w:abstractNumId w:val="7"/>
   </w:num>
-  <w:num w:numId="3">
-    <w:abstractNumId w:val="13"/>
-  </w:num>
-  <w:num w:numId="4">
-    <w:abstractNumId w:val="9"/>
-  </w:num>
-  <w:num w:numId="5">
-    <w:abstractNumId w:val="5"/>
-  </w:num>
-  <w:num w:numId="6">
-    <w:abstractNumId w:val="1"/>
-  </w:num>
-  <w:num w:numId="7">
-    <w:abstractNumId w:val="4"/>
-  </w:num>
-  <w:num w:numId="8">
-    <w:abstractNumId w:val="12"/>
-  </w:num>
-  <w:num w:numId="9">
-    <w:abstractNumId w:val="11"/>
-  </w:num>
-  <w:num w:numId="10">
-    <w:abstractNumId w:val="8"/>
-  </w:num>
-  <w:num w:numId="11">
-    <w:abstractNumId w:val="10"/>
-  </w:num>
-  <w:num w:numId="12">
+  <w:num w:numId="16">
     <w:abstractNumId w:val="0"/>
-  </w:num>
-  <w:num w:numId="13">
-    <w:abstractNumId w:val="2"/>
-  </w:num>
-  <w:num w:numId="14">
-    <w:abstractNumId w:val="3"/>
-  </w:num>
-  <w:num w:numId="15">
-    <w:abstractNumId w:val="6"/>
   </w:num>
 </w:numbering>
 </file>

</xml_diff>

<commit_message>
Anexo Plan de proyecto software -  Planificación temporal del proyecto
</commit_message>
<xml_diff>
--- a/Documentación/Anexos.docx
+++ b/Documentación/Anexos.docx
@@ -7,7 +7,323 @@
         <w:pStyle w:val="Ttulo1"/>
       </w:pPr>
       <w:r>
-        <w:t>Manual del programador</w:t>
+        <w:t>Plan de proyecto software</w:t>
+      </w:r>
+    </w:p>
+    <w:p>
+      <w:pPr>
+        <w:pStyle w:val="Ttulo2"/>
+      </w:pPr>
+      <w:r>
+        <w:t>Introducción</w:t>
+      </w:r>
+    </w:p>
+    <w:p>
+      <w:pPr>
+        <w:pStyle w:val="Ttulo3"/>
+      </w:pPr>
+      <w:r>
+        <w:t>Planificación temporal del proyecto</w:t>
+      </w:r>
+    </w:p>
+    <w:p>
+      <w:r>
+        <w:t>Gráfico con todas las iteraciones:</w:t>
+      </w:r>
+    </w:p>
+    <w:p>
+      <w:pPr>
+        <w:pStyle w:val="Ttulo4"/>
+      </w:pPr>
+      <w:r>
+        <w:t>Iteración 1 (25 Sept 2015 a 1 Oct 2015)</w:t>
+      </w:r>
+    </w:p>
+    <w:p>
+      <w:r>
+        <w:t>Esta fue la primera reunión mantenida con el tutor.</w:t>
+      </w:r>
+    </w:p>
+    <w:p>
+      <w:r>
+        <w:t>En esta se inició el trabajo fin de grado con tareas más básicas y prácticamente enfocadas a instalaciones y a una investigación inicial:</w:t>
+      </w:r>
+    </w:p>
+    <w:p>
+      <w:pPr>
+        <w:pStyle w:val="Prrafodelista"/>
+        <w:numPr>
+          <w:ilvl w:val="0"/>
+          <w:numId w:val="17"/>
+        </w:numPr>
+      </w:pPr>
+      <w:r>
+        <w:t xml:space="preserve">Instalación de </w:t>
+      </w:r>
+      <w:r>
+        <w:t>los programas necesarios para realizar el trabajo fin de grado, así como las configuraciones previas necesarias para la realización del mismo:</w:t>
+      </w:r>
+    </w:p>
+    <w:p>
+      <w:pPr>
+        <w:pStyle w:val="Prrafodelista"/>
+        <w:numPr>
+          <w:ilvl w:val="1"/>
+          <w:numId w:val="17"/>
+        </w:numPr>
+      </w:pPr>
+      <w:r>
+        <w:t xml:space="preserve">Instalación del </w:t>
+      </w:r>
+      <w:proofErr w:type="spellStart"/>
+      <w:r>
+        <w:t>WampServer</w:t>
+      </w:r>
+      <w:proofErr w:type="spellEnd"/>
+    </w:p>
+    <w:p>
+      <w:pPr>
+        <w:pStyle w:val="Prrafodelista"/>
+        <w:numPr>
+          <w:ilvl w:val="1"/>
+          <w:numId w:val="17"/>
+        </w:numPr>
+      </w:pPr>
+      <w:r>
+        <w:t>Instalación de Moodle</w:t>
+      </w:r>
+    </w:p>
+    <w:p>
+      <w:pPr>
+        <w:pStyle w:val="Prrafodelista"/>
+        <w:numPr>
+          <w:ilvl w:val="1"/>
+          <w:numId w:val="17"/>
+        </w:numPr>
+      </w:pPr>
+      <w:r>
+        <w:t xml:space="preserve">Instalación del </w:t>
+      </w:r>
+      <w:proofErr w:type="spellStart"/>
+      <w:r>
+        <w:t>Plugin</w:t>
+      </w:r>
+      <w:proofErr w:type="spellEnd"/>
+      <w:r>
+        <w:t xml:space="preserve"> LTI</w:t>
+      </w:r>
+    </w:p>
+    <w:p>
+      <w:pPr>
+        <w:pStyle w:val="Prrafodelista"/>
+        <w:numPr>
+          <w:ilvl w:val="1"/>
+          <w:numId w:val="17"/>
+        </w:numPr>
+      </w:pPr>
+      <w:r>
+        <w:t xml:space="preserve">Instalación de </w:t>
+      </w:r>
+      <w:proofErr w:type="spellStart"/>
+      <w:r>
+        <w:t>Webmin</w:t>
+      </w:r>
+      <w:proofErr w:type="spellEnd"/>
+    </w:p>
+    <w:p>
+      <w:pPr>
+        <w:pStyle w:val="Prrafodelista"/>
+        <w:numPr>
+          <w:ilvl w:val="1"/>
+          <w:numId w:val="17"/>
+        </w:numPr>
+      </w:pPr>
+      <w:r>
+        <w:t xml:space="preserve">Instalación de </w:t>
+      </w:r>
+      <w:proofErr w:type="spellStart"/>
+      <w:r>
+        <w:t>GitHub</w:t>
+      </w:r>
+      <w:proofErr w:type="spellEnd"/>
+    </w:p>
+    <w:p>
+      <w:pPr>
+        <w:pStyle w:val="Prrafodelista"/>
+        <w:numPr>
+          <w:ilvl w:val="1"/>
+          <w:numId w:val="17"/>
+        </w:numPr>
+      </w:pPr>
+      <w:r>
+        <w:t>Creación de una Base de datos para la plataforma Moodle</w:t>
+      </w:r>
+    </w:p>
+    <w:p>
+      <w:pPr>
+        <w:pStyle w:val="Prrafodelista"/>
+        <w:numPr>
+          <w:ilvl w:val="1"/>
+          <w:numId w:val="17"/>
+        </w:numPr>
+      </w:pPr>
+      <w:r>
+        <w:t>Creación de una cuenta en XP-DEV</w:t>
+      </w:r>
+    </w:p>
+    <w:p>
+      <w:pPr>
+        <w:pStyle w:val="Prrafodelista"/>
+        <w:numPr>
+          <w:ilvl w:val="0"/>
+          <w:numId w:val="17"/>
+        </w:numPr>
+      </w:pPr>
+      <w:r>
+        <w:t xml:space="preserve">Primera toma de contacto con Moodle y primer ejemplo usando el </w:t>
+      </w:r>
+      <w:proofErr w:type="spellStart"/>
+      <w:r>
+        <w:t>plugin</w:t>
+      </w:r>
+      <w:proofErr w:type="spellEnd"/>
+      <w:r>
+        <w:t xml:space="preserve"> LTI.</w:t>
+      </w:r>
+    </w:p>
+    <w:p>
+      <w:pPr>
+        <w:pStyle w:val="Prrafodelista"/>
+        <w:numPr>
+          <w:ilvl w:val="0"/>
+          <w:numId w:val="17"/>
+        </w:numPr>
+      </w:pPr>
+      <w:r>
+        <w:t xml:space="preserve">Investigación acerca del protocolo </w:t>
+      </w:r>
+      <w:proofErr w:type="spellStart"/>
+      <w:r>
+        <w:t>OAuth</w:t>
+      </w:r>
+      <w:proofErr w:type="spellEnd"/>
+      <w:r>
+        <w:t>.</w:t>
+      </w:r>
+    </w:p>
+    <w:p>
+      <w:pPr>
+        <w:pStyle w:val="Prrafodelista"/>
+        <w:numPr>
+          <w:ilvl w:val="0"/>
+          <w:numId w:val="17"/>
+        </w:numPr>
+      </w:pPr>
+      <w:r>
+        <w:t>Comienzo de la documentación del Anexo del manual del programador.</w:t>
+      </w:r>
+    </w:p>
+    <w:p>
+      <w:r>
+        <w:rPr>
+          <w:noProof/>
+          <w:lang w:eastAsia="es-ES"/>
+        </w:rPr>
+        <w:drawing>
+          <wp:inline distT="0" distB="0" distL="0" distR="0" wp14:anchorId="57A553FF" wp14:editId="7C944436">
+            <wp:extent cx="5850994" cy="1138687"/>
+            <wp:effectExtent l="0" t="0" r="0" b="4445"/>
+            <wp:docPr id="12" name="Imagen 12"/>
+            <wp:cNvGraphicFramePr>
+              <a:graphicFrameLocks xmlns:a="http://schemas.openxmlformats.org/drawingml/2006/main" noChangeAspect="1"/>
+            </wp:cNvGraphicFramePr>
+            <a:graphic xmlns:a="http://schemas.openxmlformats.org/drawingml/2006/main">
+              <a:graphicData uri="http://schemas.openxmlformats.org/drawingml/2006/picture">
+                <pic:pic xmlns:pic="http://schemas.openxmlformats.org/drawingml/2006/picture">
+                  <pic:nvPicPr>
+                    <pic:cNvPr id="1" name=""/>
+                    <pic:cNvPicPr/>
+                  </pic:nvPicPr>
+                  <pic:blipFill>
+                    <a:blip r:embed="rId5"/>
+                    <a:stretch>
+                      <a:fillRect/>
+                    </a:stretch>
+                  </pic:blipFill>
+                  <pic:spPr>
+                    <a:xfrm>
+                      <a:off x="0" y="0"/>
+                      <a:ext cx="5868749" cy="1142142"/>
+                    </a:xfrm>
+                    <a:prstGeom prst="rect">
+                      <a:avLst/>
+                    </a:prstGeom>
+                  </pic:spPr>
+                </pic:pic>
+              </a:graphicData>
+            </a:graphic>
+          </wp:inline>
+        </w:drawing>
+      </w:r>
+    </w:p>
+    <w:p>
+      <w:pPr>
+        <w:jc w:val="center"/>
+      </w:pPr>
+      <w:r>
+        <w:rPr>
+          <w:noProof/>
+          <w:lang w:eastAsia="es-ES"/>
+        </w:rPr>
+        <w:drawing>
+          <wp:inline distT="0" distB="0" distL="0" distR="0" wp14:anchorId="05CA2FD0" wp14:editId="63B45539">
+            <wp:extent cx="4419600" cy="3113573"/>
+            <wp:effectExtent l="0" t="0" r="0" b="0"/>
+            <wp:docPr id="19" name="Imagen 19"/>
+            <wp:cNvGraphicFramePr>
+              <a:graphicFrameLocks xmlns:a="http://schemas.openxmlformats.org/drawingml/2006/main" noChangeAspect="1"/>
+            </wp:cNvGraphicFramePr>
+            <a:graphic xmlns:a="http://schemas.openxmlformats.org/drawingml/2006/main">
+              <a:graphicData uri="http://schemas.openxmlformats.org/drawingml/2006/picture">
+                <pic:pic xmlns:pic="http://schemas.openxmlformats.org/drawingml/2006/picture">
+                  <pic:nvPicPr>
+                    <pic:cNvPr id="1" name=""/>
+                    <pic:cNvPicPr/>
+                  </pic:nvPicPr>
+                  <pic:blipFill>
+                    <a:blip r:embed="rId6"/>
+                    <a:stretch>
+                      <a:fillRect/>
+                    </a:stretch>
+                  </pic:blipFill>
+                  <pic:spPr>
+                    <a:xfrm>
+                      <a:off x="0" y="0"/>
+                      <a:ext cx="4429239" cy="3120364"/>
+                    </a:xfrm>
+                    <a:prstGeom prst="rect">
+                      <a:avLst/>
+                    </a:prstGeom>
+                  </pic:spPr>
+                </pic:pic>
+              </a:graphicData>
+            </a:graphic>
+          </wp:inline>
+        </w:drawing>
+      </w:r>
+    </w:p>
+    <w:p>
+      <w:pPr>
+        <w:pStyle w:val="Ttulo1"/>
+      </w:pPr>
+      <w:r>
+        <w:lastRenderedPageBreak/>
+        <w:t>Manual del progr</w:t>
+      </w:r>
+      <w:bookmarkStart w:id="0" w:name="_GoBack"/>
+      <w:bookmarkEnd w:id="0"/>
+      <w:r>
+        <w:t>amador</w:t>
       </w:r>
     </w:p>
     <w:p>
@@ -142,7 +458,7 @@
       <w:pPr>
         <w:pStyle w:val="Prrafodelista"/>
       </w:pPr>
-      <w:hyperlink r:id="rId5" w:anchor="download-wrapper" w:history="1">
+      <w:hyperlink r:id="rId7" w:anchor="download-wrapper" w:history="1">
         <w:r>
           <w:rPr>
             <w:rStyle w:val="Hipervnculo"/>
@@ -199,7 +515,7 @@
                     <pic:cNvPicPr/>
                   </pic:nvPicPr>
                   <pic:blipFill>
-                    <a:blip r:embed="rId6">
+                    <a:blip r:embed="rId8">
                       <a:extLst>
                         <a:ext uri="{28A0092B-C50C-407E-A947-70E740481C1C}">
                           <a14:useLocalDpi xmlns:a14="http://schemas.microsoft.com/office/drawing/2010/main" val="0"/>
@@ -278,7 +594,7 @@
                     <pic:cNvPicPr/>
                   </pic:nvPicPr>
                   <pic:blipFill>
-                    <a:blip r:embed="rId7"/>
+                    <a:blip r:embed="rId9"/>
                     <a:stretch>
                       <a:fillRect/>
                     </a:stretch>
@@ -354,7 +670,7 @@
                     <pic:cNvPicPr/>
                   </pic:nvPicPr>
                   <pic:blipFill>
-                    <a:blip r:embed="rId8"/>
+                    <a:blip r:embed="rId10"/>
                     <a:stretch>
                       <a:fillRect/>
                     </a:stretch>
@@ -531,7 +847,7 @@
                     <pic:cNvPicPr/>
                   </pic:nvPicPr>
                   <pic:blipFill>
-                    <a:blip r:embed="rId9"/>
+                    <a:blip r:embed="rId11"/>
                     <a:stretch>
                       <a:fillRect/>
                     </a:stretch>
@@ -603,7 +919,7 @@
                     <pic:cNvPicPr/>
                   </pic:nvPicPr>
                   <pic:blipFill>
-                    <a:blip r:embed="rId10"/>
+                    <a:blip r:embed="rId12"/>
                     <a:stretch>
                       <a:fillRect/>
                     </a:stretch>
@@ -678,7 +994,7 @@
       <w:pPr>
         <w:pStyle w:val="Prrafodelista"/>
       </w:pPr>
-      <w:hyperlink r:id="rId11" w:history="1">
+      <w:hyperlink r:id="rId13" w:history="1">
         <w:r>
           <w:rPr>
             <w:rStyle w:val="Hipervnculo"/>
@@ -808,7 +1124,7 @@
                     <pic:cNvPicPr/>
                   </pic:nvPicPr>
                   <pic:blipFill>
-                    <a:blip r:embed="rId12"/>
+                    <a:blip r:embed="rId14"/>
                     <a:stretch>
                       <a:fillRect/>
                     </a:stretch>
@@ -869,7 +1185,7 @@
                     <pic:cNvPicPr/>
                   </pic:nvPicPr>
                   <pic:blipFill>
-                    <a:blip r:embed="rId13"/>
+                    <a:blip r:embed="rId15"/>
                     <a:stretch>
                       <a:fillRect/>
                     </a:stretch>
@@ -940,7 +1256,7 @@
                     <pic:cNvPicPr/>
                   </pic:nvPicPr>
                   <pic:blipFill>
-                    <a:blip r:embed="rId14"/>
+                    <a:blip r:embed="rId16"/>
                     <a:stretch>
                       <a:fillRect/>
                     </a:stretch>
@@ -1094,7 +1410,7 @@
       <w:pPr>
         <w:pStyle w:val="Prrafodelista"/>
       </w:pPr>
-      <w:hyperlink r:id="rId15" w:history="1">
+      <w:hyperlink r:id="rId17" w:history="1">
         <w:r>
           <w:rPr>
             <w:rStyle w:val="Hipervnculo"/>
@@ -1296,7 +1612,7 @@
         <w:pStyle w:val="Prrafodelista"/>
         <w:jc w:val="center"/>
       </w:pPr>
-      <w:hyperlink r:id="rId16" w:history="1">
+      <w:hyperlink r:id="rId18" w:history="1">
         <w:r>
           <w:rPr>
             <w:rStyle w:val="Hipervnculo"/>
@@ -1388,7 +1704,7 @@
         <w:pStyle w:val="Prrafodelista"/>
         <w:jc w:val="center"/>
       </w:pPr>
-      <w:hyperlink r:id="rId17" w:history="1">
+      <w:hyperlink r:id="rId19" w:history="1">
         <w:r>
           <w:rPr>
             <w:rStyle w:val="Hipervnculo"/>
@@ -1420,7 +1736,7 @@
         <w:pStyle w:val="Prrafodelista"/>
         <w:jc w:val="center"/>
       </w:pPr>
-      <w:hyperlink r:id="rId18" w:history="1">
+      <w:hyperlink r:id="rId20" w:history="1">
         <w:r>
           <w:rPr>
             <w:rStyle w:val="Hipervnculo"/>
@@ -1507,7 +1823,7 @@
                     <pic:cNvPicPr/>
                   </pic:nvPicPr>
                   <pic:blipFill>
-                    <a:blip r:embed="rId19"/>
+                    <a:blip r:embed="rId21"/>
                     <a:stretch>
                       <a:fillRect/>
                     </a:stretch>
@@ -1595,7 +1911,7 @@
                     </pic:cNvPicPr>
                   </pic:nvPicPr>
                   <pic:blipFill>
-                    <a:blip r:embed="rId20">
+                    <a:blip r:embed="rId22">
                       <a:extLst>
                         <a:ext uri="{28A0092B-C50C-407E-A947-70E740481C1C}">
                           <a14:useLocalDpi xmlns:a14="http://schemas.microsoft.com/office/drawing/2010/main" val="0"/>
@@ -2131,7 +2447,7 @@
                     <pic:cNvPicPr/>
                   </pic:nvPicPr>
                   <pic:blipFill>
-                    <a:blip r:embed="rId21"/>
+                    <a:blip r:embed="rId23"/>
                     <a:stretch>
                       <a:fillRect/>
                     </a:stretch>
@@ -2341,7 +2657,7 @@
                     <pic:cNvPicPr/>
                   </pic:nvPicPr>
                   <pic:blipFill>
-                    <a:blip r:embed="rId22"/>
+                    <a:blip r:embed="rId24"/>
                     <a:stretch>
                       <a:fillRect/>
                     </a:stretch>
@@ -2483,7 +2799,7 @@
                     <pic:cNvPicPr/>
                   </pic:nvPicPr>
                   <pic:blipFill>
-                    <a:blip r:embed="rId23"/>
+                    <a:blip r:embed="rId25"/>
                     <a:stretch>
                       <a:fillRect/>
                     </a:stretch>
@@ -2553,7 +2869,7 @@
                     <pic:cNvPicPr/>
                   </pic:nvPicPr>
                   <pic:blipFill>
-                    <a:blip r:embed="rId24"/>
+                    <a:blip r:embed="rId26"/>
                     <a:stretch>
                       <a:fillRect/>
                     </a:stretch>
@@ -2681,7 +2997,7 @@
                     <pic:cNvPicPr/>
                   </pic:nvPicPr>
                   <pic:blipFill>
-                    <a:blip r:embed="rId25"/>
+                    <a:blip r:embed="rId27"/>
                     <a:stretch>
                       <a:fillRect/>
                     </a:stretch>
@@ -2750,7 +3066,7 @@
                     <pic:cNvPicPr/>
                   </pic:nvPicPr>
                   <pic:blipFill>
-                    <a:blip r:embed="rId26"/>
+                    <a:blip r:embed="rId28"/>
                     <a:stretch>
                       <a:fillRect/>
                     </a:stretch>
@@ -2884,7 +3200,7 @@
                     <pic:cNvPicPr/>
                   </pic:nvPicPr>
                   <pic:blipFill>
-                    <a:blip r:embed="rId27"/>
+                    <a:blip r:embed="rId29"/>
                     <a:stretch>
                       <a:fillRect/>
                     </a:stretch>
@@ -2955,8 +3271,6 @@
           <w:tab w:val="left" w:pos="7443"/>
         </w:tabs>
       </w:pPr>
-      <w:bookmarkStart w:id="0" w:name="_GoBack"/>
-      <w:bookmarkEnd w:id="0"/>
     </w:p>
     <w:p>
       <w:pPr>
@@ -2969,7 +3283,7 @@
           <w:tab w:val="left" w:pos="7443"/>
         </w:tabs>
       </w:pPr>
-      <w:hyperlink r:id="rId28" w:history="1">
+      <w:hyperlink r:id="rId30" w:history="1">
         <w:r>
           <w:rPr>
             <w:rStyle w:val="Hipervnculo"/>
@@ -2989,7 +3303,7 @@
           <w:tab w:val="left" w:pos="7443"/>
         </w:tabs>
       </w:pPr>
-      <w:hyperlink r:id="rId29" w:history="1">
+      <w:hyperlink r:id="rId31" w:history="1">
         <w:r>
           <w:rPr>
             <w:rStyle w:val="Hipervnculo"/>
@@ -4464,6 +4778,119 @@
     </w:lvl>
   </w:abstractNum>
   <w:abstractNum w:abstractNumId="15" w15:restartNumberingAfterBreak="0">
+    <w:nsid w:val="74930C73"/>
+    <w:multiLevelType w:val="hybridMultilevel"/>
+    <w:tmpl w:val="38EAC410"/>
+    <w:lvl w:ilvl="0" w:tplc="0C0A0001">
+      <w:start w:val="1"/>
+      <w:numFmt w:val="bullet"/>
+      <w:lvlText w:val=""/>
+      <w:lvlJc w:val="left"/>
+      <w:pPr>
+        <w:ind w:left="720" w:hanging="360"/>
+      </w:pPr>
+      <w:rPr>
+        <w:rFonts w:ascii="Symbol" w:hAnsi="Symbol" w:hint="default"/>
+      </w:rPr>
+    </w:lvl>
+    <w:lvl w:ilvl="1" w:tplc="ADE0F22C">
+      <w:start w:val="1"/>
+      <w:numFmt w:val="bullet"/>
+      <w:lvlText w:val="-"/>
+      <w:lvlJc w:val="left"/>
+      <w:pPr>
+        <w:ind w:left="1440" w:hanging="360"/>
+      </w:pPr>
+      <w:rPr>
+        <w:rFonts w:ascii="Times New Roman" w:hAnsi="Times New Roman" w:cs="Times New Roman" w:hint="default"/>
+      </w:rPr>
+    </w:lvl>
+    <w:lvl w:ilvl="2" w:tplc="0C0A0005" w:tentative="1">
+      <w:start w:val="1"/>
+      <w:numFmt w:val="bullet"/>
+      <w:lvlText w:val=""/>
+      <w:lvlJc w:val="left"/>
+      <w:pPr>
+        <w:ind w:left="2160" w:hanging="360"/>
+      </w:pPr>
+      <w:rPr>
+        <w:rFonts w:ascii="Wingdings" w:hAnsi="Wingdings" w:hint="default"/>
+      </w:rPr>
+    </w:lvl>
+    <w:lvl w:ilvl="3" w:tplc="0C0A0001" w:tentative="1">
+      <w:start w:val="1"/>
+      <w:numFmt w:val="bullet"/>
+      <w:lvlText w:val=""/>
+      <w:lvlJc w:val="left"/>
+      <w:pPr>
+        <w:ind w:left="2880" w:hanging="360"/>
+      </w:pPr>
+      <w:rPr>
+        <w:rFonts w:ascii="Symbol" w:hAnsi="Symbol" w:hint="default"/>
+      </w:rPr>
+    </w:lvl>
+    <w:lvl w:ilvl="4" w:tplc="0C0A0003" w:tentative="1">
+      <w:start w:val="1"/>
+      <w:numFmt w:val="bullet"/>
+      <w:lvlText w:val="o"/>
+      <w:lvlJc w:val="left"/>
+      <w:pPr>
+        <w:ind w:left="3600" w:hanging="360"/>
+      </w:pPr>
+      <w:rPr>
+        <w:rFonts w:ascii="Courier New" w:hAnsi="Courier New" w:cs="Courier New" w:hint="default"/>
+      </w:rPr>
+    </w:lvl>
+    <w:lvl w:ilvl="5" w:tplc="0C0A0005" w:tentative="1">
+      <w:start w:val="1"/>
+      <w:numFmt w:val="bullet"/>
+      <w:lvlText w:val=""/>
+      <w:lvlJc w:val="left"/>
+      <w:pPr>
+        <w:ind w:left="4320" w:hanging="360"/>
+      </w:pPr>
+      <w:rPr>
+        <w:rFonts w:ascii="Wingdings" w:hAnsi="Wingdings" w:hint="default"/>
+      </w:rPr>
+    </w:lvl>
+    <w:lvl w:ilvl="6" w:tplc="0C0A0001" w:tentative="1">
+      <w:start w:val="1"/>
+      <w:numFmt w:val="bullet"/>
+      <w:lvlText w:val=""/>
+      <w:lvlJc w:val="left"/>
+      <w:pPr>
+        <w:ind w:left="5040" w:hanging="360"/>
+      </w:pPr>
+      <w:rPr>
+        <w:rFonts w:ascii="Symbol" w:hAnsi="Symbol" w:hint="default"/>
+      </w:rPr>
+    </w:lvl>
+    <w:lvl w:ilvl="7" w:tplc="0C0A0003" w:tentative="1">
+      <w:start w:val="1"/>
+      <w:numFmt w:val="bullet"/>
+      <w:lvlText w:val="o"/>
+      <w:lvlJc w:val="left"/>
+      <w:pPr>
+        <w:ind w:left="5760" w:hanging="360"/>
+      </w:pPr>
+      <w:rPr>
+        <w:rFonts w:ascii="Courier New" w:hAnsi="Courier New" w:cs="Courier New" w:hint="default"/>
+      </w:rPr>
+    </w:lvl>
+    <w:lvl w:ilvl="8" w:tplc="0C0A0005" w:tentative="1">
+      <w:start w:val="1"/>
+      <w:numFmt w:val="bullet"/>
+      <w:lvlText w:val=""/>
+      <w:lvlJc w:val="left"/>
+      <w:pPr>
+        <w:ind w:left="6480" w:hanging="360"/>
+      </w:pPr>
+      <w:rPr>
+        <w:rFonts w:ascii="Wingdings" w:hAnsi="Wingdings" w:hint="default"/>
+      </w:rPr>
+    </w:lvl>
+  </w:abstractNum>
+  <w:abstractNum w:abstractNumId="16" w15:restartNumberingAfterBreak="0">
     <w:nsid w:val="79D07C3A"/>
     <w:multiLevelType w:val="hybridMultilevel"/>
     <w:tmpl w:val="1542D9EE"/>
@@ -4577,7 +5004,7 @@
     </w:lvl>
   </w:abstractNum>
   <w:num w:numId="1">
-    <w:abstractNumId w:val="15"/>
+    <w:abstractNumId w:val="16"/>
   </w:num>
   <w:num w:numId="2">
     <w:abstractNumId w:val="8"/>
@@ -4623,6 +5050,9 @@
   </w:num>
   <w:num w:numId="16">
     <w:abstractNumId w:val="0"/>
+  </w:num>
+  <w:num w:numId="17">
+    <w:abstractNumId w:val="15"/>
   </w:num>
 </w:numbering>
 </file>
@@ -5086,6 +5516,28 @@
       <w:szCs w:val="24"/>
     </w:rPr>
   </w:style>
+  <w:style w:type="paragraph" w:styleId="Ttulo4">
+    <w:name w:val="heading 4"/>
+    <w:basedOn w:val="Normal"/>
+    <w:next w:val="Normal"/>
+    <w:link w:val="Ttulo4Car"/>
+    <w:uiPriority w:val="9"/>
+    <w:unhideWhenUsed/>
+    <w:qFormat/>
+    <w:rsid w:val="00420D00"/>
+    <w:pPr>
+      <w:keepNext/>
+      <w:keepLines/>
+      <w:spacing w:before="40" w:after="0"/>
+      <w:outlineLvl w:val="3"/>
+    </w:pPr>
+    <w:rPr>
+      <w:rFonts w:asciiTheme="majorHAnsi" w:eastAsiaTheme="majorEastAsia" w:hAnsiTheme="majorHAnsi" w:cstheme="majorBidi"/>
+      <w:i/>
+      <w:iCs/>
+      <w:color w:val="2E74B5" w:themeColor="accent1" w:themeShade="BF"/>
+    </w:rPr>
+  </w:style>
   <w:style w:type="character" w:default="1" w:styleId="Fuentedeprrafopredeter">
     <w:name w:val="Default Paragraph Font"/>
     <w:uiPriority w:val="1"/>
@@ -5172,6 +5624,19 @@
     <w:rPr>
       <w:color w:val="0563C1" w:themeColor="hyperlink"/>
       <w:u w:val="single"/>
+    </w:rPr>
+  </w:style>
+  <w:style w:type="character" w:customStyle="1" w:styleId="Ttulo4Car">
+    <w:name w:val="Título 4 Car"/>
+    <w:basedOn w:val="Fuentedeprrafopredeter"/>
+    <w:link w:val="Ttulo4"/>
+    <w:uiPriority w:val="9"/>
+    <w:rsid w:val="00420D00"/>
+    <w:rPr>
+      <w:rFonts w:asciiTheme="majorHAnsi" w:eastAsiaTheme="majorEastAsia" w:hAnsiTheme="majorHAnsi" w:cstheme="majorBidi"/>
+      <w:i/>
+      <w:iCs/>
+      <w:color w:val="2E74B5" w:themeColor="accent1" w:themeShade="BF"/>
     </w:rPr>
   </w:style>
 </w:styles>

</xml_diff>

<commit_message>
Anexo Especificación de requisitos
</commit_message>
<xml_diff>
--- a/Documentación/Anexos.docx
+++ b/Documentación/Anexos.docx
@@ -41,8 +41,13 @@
     </w:p>
     <w:p>
       <w:r>
-        <w:t>Esta fue la primera reunión mantenida con el tutor.</w:t>
-      </w:r>
+        <w:t>Esta fue la primera</w:t>
+      </w:r>
+      <w:r>
+        <w:t xml:space="preserve"> reunión mantenida con el tutor.</w:t>
+      </w:r>
+      <w:bookmarkStart w:id="0" w:name="_GoBack"/>
+      <w:bookmarkEnd w:id="0"/>
     </w:p>
     <w:p>
       <w:r>
@@ -318,12 +323,503 @@
       </w:pPr>
       <w:r>
         <w:lastRenderedPageBreak/>
-        <w:t>Manual del progr</w:t>
-      </w:r>
-      <w:bookmarkStart w:id="0" w:name="_GoBack"/>
-      <w:bookmarkEnd w:id="0"/>
-      <w:r>
-        <w:t>amador</w:t>
+        <w:t>Especificación de requisitos</w:t>
+      </w:r>
+    </w:p>
+    <w:p>
+      <w:pPr>
+        <w:pStyle w:val="Ttulo2"/>
+      </w:pPr>
+      <w:r>
+        <w:t>Introducción</w:t>
+      </w:r>
+    </w:p>
+    <w:p>
+      <w:r>
+        <w:t>En este apartado se van a detallar los diferentes requisitos de nuestra aplicación web.</w:t>
+      </w:r>
+    </w:p>
+    <w:p>
+      <w:r>
+        <w:t>Estos requisitos van a estar divididos en dos grupos: funcionales y no funcionales.</w:t>
+      </w:r>
+    </w:p>
+    <w:p>
+      <w:pPr>
+        <w:pStyle w:val="Ttulo2"/>
+      </w:pPr>
+      <w:r>
+        <w:t>Requisitos funcionales</w:t>
+      </w:r>
+    </w:p>
+    <w:p>
+      <w:pPr>
+        <w:pStyle w:val="Ttulo3"/>
+      </w:pPr>
+      <w:r>
+        <w:t>Propios de Moodle</w:t>
+      </w:r>
+    </w:p>
+    <w:p>
+      <w:pPr>
+        <w:pStyle w:val="Prrafodelista"/>
+        <w:numPr>
+          <w:ilvl w:val="0"/>
+          <w:numId w:val="18"/>
+        </w:numPr>
+        <w:rPr>
+          <w:b/>
+        </w:rPr>
+      </w:pPr>
+      <w:r>
+        <w:rPr>
+          <w:b/>
+        </w:rPr>
+        <w:t>RF-M</w:t>
+      </w:r>
+      <w:r>
+        <w:rPr>
+          <w:b/>
+        </w:rPr>
+        <w:t>0</w:t>
+      </w:r>
+      <w:r>
+        <w:rPr>
+          <w:b/>
+        </w:rPr>
+        <w:t xml:space="preserve">1: </w:t>
+      </w:r>
+      <w:r>
+        <w:rPr>
+          <w:b/>
+        </w:rPr>
+        <w:t xml:space="preserve">Generar una actividad que enlaza con el Servicio web: </w:t>
+      </w:r>
+      <w:r>
+        <w:t>E</w:t>
+      </w:r>
+      <w:r>
+        <w:t>l profesor creará en Moodle una actividad de tipo “herramienta externa” que enlazará con el servicio web. Dicho enlazamiento es permitido gracias al LTI.</w:t>
+      </w:r>
+    </w:p>
+    <w:p>
+      <w:pPr>
+        <w:pStyle w:val="Prrafodelista"/>
+        <w:numPr>
+          <w:ilvl w:val="0"/>
+          <w:numId w:val="18"/>
+        </w:numPr>
+        <w:rPr>
+          <w:b/>
+        </w:rPr>
+      </w:pPr>
+      <w:r>
+        <w:rPr>
+          <w:b/>
+        </w:rPr>
+        <w:t>RF-M</w:t>
+      </w:r>
+      <w:r>
+        <w:rPr>
+          <w:b/>
+        </w:rPr>
+        <w:t>0</w:t>
+      </w:r>
+      <w:r>
+        <w:rPr>
+          <w:b/>
+        </w:rPr>
+        <w:t xml:space="preserve">2: Permitir la subida de prácticas en la actividad: </w:t>
+      </w:r>
+      <w:r>
+        <w:t>E</w:t>
+      </w:r>
+      <w:r>
+        <w:t xml:space="preserve">l profesor creará una actividad con el botón correspondiente para que los alumnos puedan subir sus prácticas. </w:t>
+      </w:r>
+    </w:p>
+    <w:p>
+      <w:pPr>
+        <w:pStyle w:val="Prrafodelista"/>
+        <w:numPr>
+          <w:ilvl w:val="0"/>
+          <w:numId w:val="18"/>
+        </w:numPr>
+        <w:rPr>
+          <w:b/>
+        </w:rPr>
+      </w:pPr>
+      <w:r>
+        <w:rPr>
+          <w:b/>
+        </w:rPr>
+        <w:t>RF-M</w:t>
+      </w:r>
+      <w:r>
+        <w:rPr>
+          <w:b/>
+        </w:rPr>
+        <w:t>0</w:t>
+      </w:r>
+      <w:r>
+        <w:rPr>
+          <w:b/>
+        </w:rPr>
+        <w:t xml:space="preserve">3: Mostrar los resultados obtenidos de la corrección de la práctica: </w:t>
+      </w:r>
+      <w:r>
+        <w:t>U</w:t>
+      </w:r>
+      <w:r>
+        <w:t>na vez la práctica ha sido corregida, deberán aparecer en Moodle los resultados obtenidos de tal corrección para que el alumno pueda observarlos.</w:t>
+      </w:r>
+    </w:p>
+    <w:p>
+      <w:pPr>
+        <w:pStyle w:val="Prrafodelista"/>
+        <w:numPr>
+          <w:ilvl w:val="0"/>
+          <w:numId w:val="18"/>
+        </w:numPr>
+        <w:rPr>
+          <w:b/>
+        </w:rPr>
+      </w:pPr>
+      <w:r>
+        <w:rPr>
+          <w:b/>
+        </w:rPr>
+        <w:t>RF-M</w:t>
+      </w:r>
+      <w:r>
+        <w:rPr>
+          <w:b/>
+        </w:rPr>
+        <w:t>0</w:t>
+      </w:r>
+      <w:r>
+        <w:rPr>
+          <w:b/>
+        </w:rPr>
+        <w:t xml:space="preserve">4: Mostrar una gráfica con los resultados globales de la práctica: </w:t>
+      </w:r>
+      <w:r>
+        <w:t>E</w:t>
+      </w:r>
+      <w:r>
+        <w:t>l alumno podrá observar en una gráfica un resultado global de cuáles han sido los resultados de la corrección de la práctica en todos los alumnos que hayan procedido a realizar dicha corrección.</w:t>
+      </w:r>
+    </w:p>
+    <w:p>
+      <w:pPr>
+        <w:pStyle w:val="Prrafodelista"/>
+        <w:numPr>
+          <w:ilvl w:val="0"/>
+          <w:numId w:val="18"/>
+        </w:numPr>
+        <w:rPr>
+          <w:b/>
+        </w:rPr>
+      </w:pPr>
+      <w:r>
+        <w:rPr>
+          <w:b/>
+        </w:rPr>
+        <w:t xml:space="preserve">RF-M05: Establecer el tamaño máximo de la práctica: </w:t>
+      </w:r>
+      <w:r>
+        <w:t>E</w:t>
+      </w:r>
+      <w:r>
+        <w:t>l profesor podrá establecer el tamaño máximo de la práctica que vayan a subir los alumnos. Para ello deberá acceder a las configuraciones de Moodle y buscar el apartado de “subida de ficheros” en el que aparecerá la opción de tamaño máximo de subida.</w:t>
+      </w:r>
+    </w:p>
+    <w:p>
+      <w:pPr>
+        <w:pStyle w:val="Ttulo3"/>
+      </w:pPr>
+      <w:r>
+        <w:t>Propios del Servicio web</w:t>
+      </w:r>
+    </w:p>
+    <w:p>
+      <w:pPr>
+        <w:pStyle w:val="Prrafodelista"/>
+        <w:numPr>
+          <w:ilvl w:val="0"/>
+          <w:numId w:val="19"/>
+        </w:numPr>
+        <w:rPr>
+          <w:b/>
+        </w:rPr>
+      </w:pPr>
+      <w:r>
+        <w:rPr>
+          <w:b/>
+        </w:rPr>
+        <w:t>RF-SW01:</w:t>
+      </w:r>
+      <w:r>
+        <w:rPr>
+          <w:b/>
+        </w:rPr>
+        <w:t xml:space="preserve"> Permitir recibir la práctica: </w:t>
+      </w:r>
+      <w:r>
+        <w:t xml:space="preserve">Se debe poder recibir la práctica subida por el alumno para su </w:t>
+      </w:r>
+      <w:r>
+        <w:t xml:space="preserve">posterior </w:t>
+      </w:r>
+      <w:r>
+        <w:t>proceso de corrección.</w:t>
+      </w:r>
+    </w:p>
+    <w:p>
+      <w:pPr>
+        <w:pStyle w:val="Prrafodelista"/>
+        <w:numPr>
+          <w:ilvl w:val="0"/>
+          <w:numId w:val="19"/>
+        </w:numPr>
+        <w:rPr>
+          <w:b/>
+        </w:rPr>
+      </w:pPr>
+      <w:r>
+        <w:rPr>
+          <w:b/>
+        </w:rPr>
+        <w:t xml:space="preserve">RF-SW02: Corregir la práctica: </w:t>
+      </w:r>
+      <w:r>
+        <w:t>Se realizará el proceso de corrección de la práctica.</w:t>
+      </w:r>
+    </w:p>
+    <w:p>
+      <w:pPr>
+        <w:pStyle w:val="Prrafodelista"/>
+        <w:numPr>
+          <w:ilvl w:val="0"/>
+          <w:numId w:val="19"/>
+        </w:numPr>
+        <w:rPr>
+          <w:b/>
+        </w:rPr>
+      </w:pPr>
+      <w:r>
+        <w:rPr>
+          <w:b/>
+        </w:rPr>
+        <w:t xml:space="preserve">RF-SW03: Establecer los test para poder corregir la práctica: </w:t>
+      </w:r>
+      <w:r>
+        <w:t>El profesor creará y podrá establecer los diferentes test que se aplicarán sobre la práctica a corregir.</w:t>
+      </w:r>
+    </w:p>
+    <w:p>
+      <w:pPr>
+        <w:pStyle w:val="Prrafodelista"/>
+        <w:numPr>
+          <w:ilvl w:val="0"/>
+          <w:numId w:val="19"/>
+        </w:numPr>
+        <w:rPr>
+          <w:b/>
+        </w:rPr>
+      </w:pPr>
+      <w:r>
+        <w:rPr>
+          <w:b/>
+        </w:rPr>
+        <w:t xml:space="preserve">RF-SW04: Cambiar los test: </w:t>
+      </w:r>
+      <w:r>
+        <w:t>El profesor podrá cambiar los tipos de test que vayan a ser aplicados a la práctica a corregir.</w:t>
+      </w:r>
+    </w:p>
+    <w:p>
+      <w:pPr>
+        <w:pStyle w:val="Prrafodelista"/>
+        <w:numPr>
+          <w:ilvl w:val="0"/>
+          <w:numId w:val="19"/>
+        </w:numPr>
+        <w:rPr>
+          <w:b/>
+        </w:rPr>
+      </w:pPr>
+      <w:r>
+        <w:rPr>
+          <w:b/>
+        </w:rPr>
+        <w:t>RF-SW05</w:t>
+      </w:r>
+      <w:r>
+        <w:rPr>
+          <w:b/>
+        </w:rPr>
+        <w:t xml:space="preserve">: Generar los resultados obtenidos de la corrección: </w:t>
+      </w:r>
+      <w:r>
+        <w:t xml:space="preserve">Una vez realizado el proceso de corrección de la práctica, se obtendrán </w:t>
+      </w:r>
+      <w:r>
+        <w:t>los resultados correspondientes</w:t>
+      </w:r>
+      <w:r>
+        <w:t>.</w:t>
+      </w:r>
+    </w:p>
+    <w:p>
+      <w:pPr>
+        <w:pStyle w:val="Prrafodelista"/>
+        <w:numPr>
+          <w:ilvl w:val="0"/>
+          <w:numId w:val="19"/>
+        </w:numPr>
+        <w:rPr>
+          <w:b/>
+        </w:rPr>
+      </w:pPr>
+      <w:r>
+        <w:rPr>
+          <w:b/>
+        </w:rPr>
+        <w:t xml:space="preserve">RF-SW06: Enviar los resultados obtenidos de la corrección: </w:t>
+      </w:r>
+      <w:r>
+        <w:t>Los resultados obtenidos tras corregir la práctica, deberán ser redirigidos y enviados a la plataforma Moodle para que los alumnos puedan observarles.</w:t>
+      </w:r>
+    </w:p>
+    <w:p>
+      <w:pPr>
+        <w:pStyle w:val="Prrafodelista"/>
+        <w:numPr>
+          <w:ilvl w:val="0"/>
+          <w:numId w:val="19"/>
+        </w:numPr>
+        <w:rPr>
+          <w:b/>
+        </w:rPr>
+      </w:pPr>
+      <w:r>
+        <w:rPr>
+          <w:b/>
+        </w:rPr>
+        <w:t xml:space="preserve">RF-SW08: Almacenar los resultados de cada práctica corregida: </w:t>
+      </w:r>
+      <w:r>
+        <w:t>Cada vez que se corrija una práctica de un alumno, los resultados obtenidos deberán ser almacenados.</w:t>
+      </w:r>
+    </w:p>
+    <w:p>
+      <w:pPr>
+        <w:pStyle w:val="Prrafodelista"/>
+        <w:numPr>
+          <w:ilvl w:val="0"/>
+          <w:numId w:val="19"/>
+        </w:numPr>
+        <w:rPr>
+          <w:b/>
+        </w:rPr>
+      </w:pPr>
+      <w:r>
+        <w:rPr>
+          <w:b/>
+        </w:rPr>
+        <w:t xml:space="preserve">RF-SW07: Generar gráfica: </w:t>
+      </w:r>
+      <w:r>
+        <w:t>Con los resultados obtenidos de cada una de las prácticas corregidas, se deberá poder generar una gráfica que muestre un resultado global de todas las correcciones realizadas.</w:t>
+      </w:r>
+    </w:p>
+    <w:p>
+      <w:pPr>
+        <w:pStyle w:val="Ttulo2"/>
+      </w:pPr>
+      <w:r>
+        <w:lastRenderedPageBreak/>
+        <w:t>Requisitos no funcionales</w:t>
+      </w:r>
+    </w:p>
+    <w:p>
+      <w:pPr>
+        <w:pStyle w:val="Prrafodelista"/>
+        <w:numPr>
+          <w:ilvl w:val="0"/>
+          <w:numId w:val="20"/>
+        </w:numPr>
+        <w:rPr>
+          <w:b/>
+        </w:rPr>
+      </w:pPr>
+      <w:r>
+        <w:rPr>
+          <w:b/>
+        </w:rPr>
+        <w:t xml:space="preserve">RNF-01: Rapidez: </w:t>
+      </w:r>
+      <w:r>
+        <w:t>Después de que el alumno suba la práctica para ser corregida, los resultados obtenidos de dicha corrección deberán ser recibidos en un tiempo lo más corto posible.</w:t>
+      </w:r>
+    </w:p>
+    <w:p>
+      <w:pPr>
+        <w:pStyle w:val="Prrafodelista"/>
+        <w:numPr>
+          <w:ilvl w:val="0"/>
+          <w:numId w:val="20"/>
+        </w:numPr>
+        <w:rPr>
+          <w:b/>
+        </w:rPr>
+      </w:pPr>
+      <w:r>
+        <w:rPr>
+          <w:b/>
+        </w:rPr>
+        <w:t xml:space="preserve">RNF-02: Usabilidad y diseño responsivo: </w:t>
+      </w:r>
+      <w:r>
+        <w:t>Se debe permitir que la aplicación web pueda ser utilizada desde diferentes dispositivos, independientemente del tamaño de la pantalla que tengan.</w:t>
+      </w:r>
+    </w:p>
+    <w:p>
+      <w:pPr>
+        <w:pStyle w:val="Prrafodelista"/>
+        <w:numPr>
+          <w:ilvl w:val="0"/>
+          <w:numId w:val="20"/>
+        </w:numPr>
+        <w:rPr>
+          <w:b/>
+        </w:rPr>
+      </w:pPr>
+      <w:r>
+        <w:rPr>
+          <w:b/>
+        </w:rPr>
+        <w:t xml:space="preserve">RNF-03: Interfaz: </w:t>
+      </w:r>
+      <w:r>
+        <w:t xml:space="preserve">La interfaz de la aplicación web debe ser clara para que no </w:t>
+      </w:r>
+      <w:proofErr w:type="spellStart"/>
+      <w:r>
+        <w:t>de</w:t>
+      </w:r>
+      <w:proofErr w:type="spellEnd"/>
+      <w:r>
+        <w:t xml:space="preserve"> lugar a ningún tipo de confusión.</w:t>
+      </w:r>
+    </w:p>
+    <w:p>
+      <w:pPr>
+        <w:pStyle w:val="Ttulo1"/>
+      </w:pPr>
+      <w:r>
+        <w:t>Manual del programador</w:t>
       </w:r>
     </w:p>
     <w:p>
@@ -4137,6 +4633,119 @@
     </w:lvl>
   </w:abstractNum>
   <w:abstractNum w:abstractNumId="8" w15:restartNumberingAfterBreak="0">
+    <w:nsid w:val="2F0D4E86"/>
+    <w:multiLevelType w:val="hybridMultilevel"/>
+    <w:tmpl w:val="3A94B4D4"/>
+    <w:lvl w:ilvl="0" w:tplc="0C0A0001">
+      <w:start w:val="1"/>
+      <w:numFmt w:val="bullet"/>
+      <w:lvlText w:val=""/>
+      <w:lvlJc w:val="left"/>
+      <w:pPr>
+        <w:ind w:left="720" w:hanging="360"/>
+      </w:pPr>
+      <w:rPr>
+        <w:rFonts w:ascii="Symbol" w:hAnsi="Symbol" w:hint="default"/>
+      </w:rPr>
+    </w:lvl>
+    <w:lvl w:ilvl="1" w:tplc="0C0A0003" w:tentative="1">
+      <w:start w:val="1"/>
+      <w:numFmt w:val="bullet"/>
+      <w:lvlText w:val="o"/>
+      <w:lvlJc w:val="left"/>
+      <w:pPr>
+        <w:ind w:left="1440" w:hanging="360"/>
+      </w:pPr>
+      <w:rPr>
+        <w:rFonts w:ascii="Courier New" w:hAnsi="Courier New" w:cs="Courier New" w:hint="default"/>
+      </w:rPr>
+    </w:lvl>
+    <w:lvl w:ilvl="2" w:tplc="0C0A0005" w:tentative="1">
+      <w:start w:val="1"/>
+      <w:numFmt w:val="bullet"/>
+      <w:lvlText w:val=""/>
+      <w:lvlJc w:val="left"/>
+      <w:pPr>
+        <w:ind w:left="2160" w:hanging="360"/>
+      </w:pPr>
+      <w:rPr>
+        <w:rFonts w:ascii="Wingdings" w:hAnsi="Wingdings" w:hint="default"/>
+      </w:rPr>
+    </w:lvl>
+    <w:lvl w:ilvl="3" w:tplc="0C0A0001" w:tentative="1">
+      <w:start w:val="1"/>
+      <w:numFmt w:val="bullet"/>
+      <w:lvlText w:val=""/>
+      <w:lvlJc w:val="left"/>
+      <w:pPr>
+        <w:ind w:left="2880" w:hanging="360"/>
+      </w:pPr>
+      <w:rPr>
+        <w:rFonts w:ascii="Symbol" w:hAnsi="Symbol" w:hint="default"/>
+      </w:rPr>
+    </w:lvl>
+    <w:lvl w:ilvl="4" w:tplc="0C0A0003" w:tentative="1">
+      <w:start w:val="1"/>
+      <w:numFmt w:val="bullet"/>
+      <w:lvlText w:val="o"/>
+      <w:lvlJc w:val="left"/>
+      <w:pPr>
+        <w:ind w:left="3600" w:hanging="360"/>
+      </w:pPr>
+      <w:rPr>
+        <w:rFonts w:ascii="Courier New" w:hAnsi="Courier New" w:cs="Courier New" w:hint="default"/>
+      </w:rPr>
+    </w:lvl>
+    <w:lvl w:ilvl="5" w:tplc="0C0A0005" w:tentative="1">
+      <w:start w:val="1"/>
+      <w:numFmt w:val="bullet"/>
+      <w:lvlText w:val=""/>
+      <w:lvlJc w:val="left"/>
+      <w:pPr>
+        <w:ind w:left="4320" w:hanging="360"/>
+      </w:pPr>
+      <w:rPr>
+        <w:rFonts w:ascii="Wingdings" w:hAnsi="Wingdings" w:hint="default"/>
+      </w:rPr>
+    </w:lvl>
+    <w:lvl w:ilvl="6" w:tplc="0C0A0001" w:tentative="1">
+      <w:start w:val="1"/>
+      <w:numFmt w:val="bullet"/>
+      <w:lvlText w:val=""/>
+      <w:lvlJc w:val="left"/>
+      <w:pPr>
+        <w:ind w:left="5040" w:hanging="360"/>
+      </w:pPr>
+      <w:rPr>
+        <w:rFonts w:ascii="Symbol" w:hAnsi="Symbol" w:hint="default"/>
+      </w:rPr>
+    </w:lvl>
+    <w:lvl w:ilvl="7" w:tplc="0C0A0003" w:tentative="1">
+      <w:start w:val="1"/>
+      <w:numFmt w:val="bullet"/>
+      <w:lvlText w:val="o"/>
+      <w:lvlJc w:val="left"/>
+      <w:pPr>
+        <w:ind w:left="5760" w:hanging="360"/>
+      </w:pPr>
+      <w:rPr>
+        <w:rFonts w:ascii="Courier New" w:hAnsi="Courier New" w:cs="Courier New" w:hint="default"/>
+      </w:rPr>
+    </w:lvl>
+    <w:lvl w:ilvl="8" w:tplc="0C0A0005" w:tentative="1">
+      <w:start w:val="1"/>
+      <w:numFmt w:val="bullet"/>
+      <w:lvlText w:val=""/>
+      <w:lvlJc w:val="left"/>
+      <w:pPr>
+        <w:ind w:left="6480" w:hanging="360"/>
+      </w:pPr>
+      <w:rPr>
+        <w:rFonts w:ascii="Wingdings" w:hAnsi="Wingdings" w:hint="default"/>
+      </w:rPr>
+    </w:lvl>
+  </w:abstractNum>
+  <w:abstractNum w:abstractNumId="9" w15:restartNumberingAfterBreak="0">
     <w:nsid w:val="38832FF8"/>
     <w:multiLevelType w:val="hybridMultilevel"/>
     <w:tmpl w:val="BDD89E0A"/>
@@ -4222,7 +4831,7 @@
       </w:pPr>
     </w:lvl>
   </w:abstractNum>
-  <w:abstractNum w:abstractNumId="9" w15:restartNumberingAfterBreak="0">
+  <w:abstractNum w:abstractNumId="10" w15:restartNumberingAfterBreak="0">
     <w:nsid w:val="3B086E0F"/>
     <w:multiLevelType w:val="hybridMultilevel"/>
     <w:tmpl w:val="B75CF930"/>
@@ -4311,7 +4920,120 @@
       </w:pPr>
     </w:lvl>
   </w:abstractNum>
-  <w:abstractNum w:abstractNumId="10" w15:restartNumberingAfterBreak="0">
+  <w:abstractNum w:abstractNumId="11" w15:restartNumberingAfterBreak="0">
+    <w:nsid w:val="3BBB458F"/>
+    <w:multiLevelType w:val="hybridMultilevel"/>
+    <w:tmpl w:val="618E0C2E"/>
+    <w:lvl w:ilvl="0" w:tplc="0C0A0001">
+      <w:start w:val="1"/>
+      <w:numFmt w:val="bullet"/>
+      <w:lvlText w:val=""/>
+      <w:lvlJc w:val="left"/>
+      <w:pPr>
+        <w:ind w:left="720" w:hanging="360"/>
+      </w:pPr>
+      <w:rPr>
+        <w:rFonts w:ascii="Symbol" w:hAnsi="Symbol" w:hint="default"/>
+      </w:rPr>
+    </w:lvl>
+    <w:lvl w:ilvl="1" w:tplc="0C0A0003" w:tentative="1">
+      <w:start w:val="1"/>
+      <w:numFmt w:val="bullet"/>
+      <w:lvlText w:val="o"/>
+      <w:lvlJc w:val="left"/>
+      <w:pPr>
+        <w:ind w:left="1440" w:hanging="360"/>
+      </w:pPr>
+      <w:rPr>
+        <w:rFonts w:ascii="Courier New" w:hAnsi="Courier New" w:cs="Courier New" w:hint="default"/>
+      </w:rPr>
+    </w:lvl>
+    <w:lvl w:ilvl="2" w:tplc="0C0A0005" w:tentative="1">
+      <w:start w:val="1"/>
+      <w:numFmt w:val="bullet"/>
+      <w:lvlText w:val=""/>
+      <w:lvlJc w:val="left"/>
+      <w:pPr>
+        <w:ind w:left="2160" w:hanging="360"/>
+      </w:pPr>
+      <w:rPr>
+        <w:rFonts w:ascii="Wingdings" w:hAnsi="Wingdings" w:hint="default"/>
+      </w:rPr>
+    </w:lvl>
+    <w:lvl w:ilvl="3" w:tplc="0C0A0001" w:tentative="1">
+      <w:start w:val="1"/>
+      <w:numFmt w:val="bullet"/>
+      <w:lvlText w:val=""/>
+      <w:lvlJc w:val="left"/>
+      <w:pPr>
+        <w:ind w:left="2880" w:hanging="360"/>
+      </w:pPr>
+      <w:rPr>
+        <w:rFonts w:ascii="Symbol" w:hAnsi="Symbol" w:hint="default"/>
+      </w:rPr>
+    </w:lvl>
+    <w:lvl w:ilvl="4" w:tplc="0C0A0003" w:tentative="1">
+      <w:start w:val="1"/>
+      <w:numFmt w:val="bullet"/>
+      <w:lvlText w:val="o"/>
+      <w:lvlJc w:val="left"/>
+      <w:pPr>
+        <w:ind w:left="3600" w:hanging="360"/>
+      </w:pPr>
+      <w:rPr>
+        <w:rFonts w:ascii="Courier New" w:hAnsi="Courier New" w:cs="Courier New" w:hint="default"/>
+      </w:rPr>
+    </w:lvl>
+    <w:lvl w:ilvl="5" w:tplc="0C0A0005" w:tentative="1">
+      <w:start w:val="1"/>
+      <w:numFmt w:val="bullet"/>
+      <w:lvlText w:val=""/>
+      <w:lvlJc w:val="left"/>
+      <w:pPr>
+        <w:ind w:left="4320" w:hanging="360"/>
+      </w:pPr>
+      <w:rPr>
+        <w:rFonts w:ascii="Wingdings" w:hAnsi="Wingdings" w:hint="default"/>
+      </w:rPr>
+    </w:lvl>
+    <w:lvl w:ilvl="6" w:tplc="0C0A0001" w:tentative="1">
+      <w:start w:val="1"/>
+      <w:numFmt w:val="bullet"/>
+      <w:lvlText w:val=""/>
+      <w:lvlJc w:val="left"/>
+      <w:pPr>
+        <w:ind w:left="5040" w:hanging="360"/>
+      </w:pPr>
+      <w:rPr>
+        <w:rFonts w:ascii="Symbol" w:hAnsi="Symbol" w:hint="default"/>
+      </w:rPr>
+    </w:lvl>
+    <w:lvl w:ilvl="7" w:tplc="0C0A0003" w:tentative="1">
+      <w:start w:val="1"/>
+      <w:numFmt w:val="bullet"/>
+      <w:lvlText w:val="o"/>
+      <w:lvlJc w:val="left"/>
+      <w:pPr>
+        <w:ind w:left="5760" w:hanging="360"/>
+      </w:pPr>
+      <w:rPr>
+        <w:rFonts w:ascii="Courier New" w:hAnsi="Courier New" w:cs="Courier New" w:hint="default"/>
+      </w:rPr>
+    </w:lvl>
+    <w:lvl w:ilvl="8" w:tplc="0C0A0005" w:tentative="1">
+      <w:start w:val="1"/>
+      <w:numFmt w:val="bullet"/>
+      <w:lvlText w:val=""/>
+      <w:lvlJc w:val="left"/>
+      <w:pPr>
+        <w:ind w:left="6480" w:hanging="360"/>
+      </w:pPr>
+      <w:rPr>
+        <w:rFonts w:ascii="Wingdings" w:hAnsi="Wingdings" w:hint="default"/>
+      </w:rPr>
+    </w:lvl>
+  </w:abstractNum>
+  <w:abstractNum w:abstractNumId="12" w15:restartNumberingAfterBreak="0">
     <w:nsid w:val="3FCD5427"/>
     <w:multiLevelType w:val="hybridMultilevel"/>
     <w:tmpl w:val="47ECA5D2"/>
@@ -4397,7 +5119,7 @@
       </w:pPr>
     </w:lvl>
   </w:abstractNum>
-  <w:abstractNum w:abstractNumId="11" w15:restartNumberingAfterBreak="0">
+  <w:abstractNum w:abstractNumId="13" w15:restartNumberingAfterBreak="0">
     <w:nsid w:val="56FD64F1"/>
     <w:multiLevelType w:val="hybridMultilevel"/>
     <w:tmpl w:val="9766B342"/>
@@ -4486,7 +5208,7 @@
       </w:pPr>
     </w:lvl>
   </w:abstractNum>
-  <w:abstractNum w:abstractNumId="12" w15:restartNumberingAfterBreak="0">
+  <w:abstractNum w:abstractNumId="14" w15:restartNumberingAfterBreak="0">
     <w:nsid w:val="60F56DC5"/>
     <w:multiLevelType w:val="hybridMultilevel"/>
     <w:tmpl w:val="D8664774"/>
@@ -4599,7 +5321,120 @@
       </w:rPr>
     </w:lvl>
   </w:abstractNum>
-  <w:abstractNum w:abstractNumId="13" w15:restartNumberingAfterBreak="0">
+  <w:abstractNum w:abstractNumId="15" w15:restartNumberingAfterBreak="0">
+    <w:nsid w:val="65024562"/>
+    <w:multiLevelType w:val="hybridMultilevel"/>
+    <w:tmpl w:val="FFF2AA08"/>
+    <w:lvl w:ilvl="0" w:tplc="0C0A0001">
+      <w:start w:val="1"/>
+      <w:numFmt w:val="bullet"/>
+      <w:lvlText w:val=""/>
+      <w:lvlJc w:val="left"/>
+      <w:pPr>
+        <w:ind w:left="720" w:hanging="360"/>
+      </w:pPr>
+      <w:rPr>
+        <w:rFonts w:ascii="Symbol" w:hAnsi="Symbol" w:hint="default"/>
+      </w:rPr>
+    </w:lvl>
+    <w:lvl w:ilvl="1" w:tplc="0C0A0003" w:tentative="1">
+      <w:start w:val="1"/>
+      <w:numFmt w:val="bullet"/>
+      <w:lvlText w:val="o"/>
+      <w:lvlJc w:val="left"/>
+      <w:pPr>
+        <w:ind w:left="1440" w:hanging="360"/>
+      </w:pPr>
+      <w:rPr>
+        <w:rFonts w:ascii="Courier New" w:hAnsi="Courier New" w:cs="Courier New" w:hint="default"/>
+      </w:rPr>
+    </w:lvl>
+    <w:lvl w:ilvl="2" w:tplc="0C0A0005" w:tentative="1">
+      <w:start w:val="1"/>
+      <w:numFmt w:val="bullet"/>
+      <w:lvlText w:val=""/>
+      <w:lvlJc w:val="left"/>
+      <w:pPr>
+        <w:ind w:left="2160" w:hanging="360"/>
+      </w:pPr>
+      <w:rPr>
+        <w:rFonts w:ascii="Wingdings" w:hAnsi="Wingdings" w:hint="default"/>
+      </w:rPr>
+    </w:lvl>
+    <w:lvl w:ilvl="3" w:tplc="0C0A0001" w:tentative="1">
+      <w:start w:val="1"/>
+      <w:numFmt w:val="bullet"/>
+      <w:lvlText w:val=""/>
+      <w:lvlJc w:val="left"/>
+      <w:pPr>
+        <w:ind w:left="2880" w:hanging="360"/>
+      </w:pPr>
+      <w:rPr>
+        <w:rFonts w:ascii="Symbol" w:hAnsi="Symbol" w:hint="default"/>
+      </w:rPr>
+    </w:lvl>
+    <w:lvl w:ilvl="4" w:tplc="0C0A0003" w:tentative="1">
+      <w:start w:val="1"/>
+      <w:numFmt w:val="bullet"/>
+      <w:lvlText w:val="o"/>
+      <w:lvlJc w:val="left"/>
+      <w:pPr>
+        <w:ind w:left="3600" w:hanging="360"/>
+      </w:pPr>
+      <w:rPr>
+        <w:rFonts w:ascii="Courier New" w:hAnsi="Courier New" w:cs="Courier New" w:hint="default"/>
+      </w:rPr>
+    </w:lvl>
+    <w:lvl w:ilvl="5" w:tplc="0C0A0005" w:tentative="1">
+      <w:start w:val="1"/>
+      <w:numFmt w:val="bullet"/>
+      <w:lvlText w:val=""/>
+      <w:lvlJc w:val="left"/>
+      <w:pPr>
+        <w:ind w:left="4320" w:hanging="360"/>
+      </w:pPr>
+      <w:rPr>
+        <w:rFonts w:ascii="Wingdings" w:hAnsi="Wingdings" w:hint="default"/>
+      </w:rPr>
+    </w:lvl>
+    <w:lvl w:ilvl="6" w:tplc="0C0A0001" w:tentative="1">
+      <w:start w:val="1"/>
+      <w:numFmt w:val="bullet"/>
+      <w:lvlText w:val=""/>
+      <w:lvlJc w:val="left"/>
+      <w:pPr>
+        <w:ind w:left="5040" w:hanging="360"/>
+      </w:pPr>
+      <w:rPr>
+        <w:rFonts w:ascii="Symbol" w:hAnsi="Symbol" w:hint="default"/>
+      </w:rPr>
+    </w:lvl>
+    <w:lvl w:ilvl="7" w:tplc="0C0A0003" w:tentative="1">
+      <w:start w:val="1"/>
+      <w:numFmt w:val="bullet"/>
+      <w:lvlText w:val="o"/>
+      <w:lvlJc w:val="left"/>
+      <w:pPr>
+        <w:ind w:left="5760" w:hanging="360"/>
+      </w:pPr>
+      <w:rPr>
+        <w:rFonts w:ascii="Courier New" w:hAnsi="Courier New" w:cs="Courier New" w:hint="default"/>
+      </w:rPr>
+    </w:lvl>
+    <w:lvl w:ilvl="8" w:tplc="0C0A0005" w:tentative="1">
+      <w:start w:val="1"/>
+      <w:numFmt w:val="bullet"/>
+      <w:lvlText w:val=""/>
+      <w:lvlJc w:val="left"/>
+      <w:pPr>
+        <w:ind w:left="6480" w:hanging="360"/>
+      </w:pPr>
+      <w:rPr>
+        <w:rFonts w:ascii="Wingdings" w:hAnsi="Wingdings" w:hint="default"/>
+      </w:rPr>
+    </w:lvl>
+  </w:abstractNum>
+  <w:abstractNum w:abstractNumId="16" w15:restartNumberingAfterBreak="0">
     <w:nsid w:val="6E895D5D"/>
     <w:multiLevelType w:val="hybridMultilevel"/>
     <w:tmpl w:val="3F502DE4"/>
@@ -4688,7 +5523,7 @@
       </w:pPr>
     </w:lvl>
   </w:abstractNum>
-  <w:abstractNum w:abstractNumId="14" w15:restartNumberingAfterBreak="0">
+  <w:abstractNum w:abstractNumId="17" w15:restartNumberingAfterBreak="0">
     <w:nsid w:val="6FDD4E10"/>
     <w:multiLevelType w:val="hybridMultilevel"/>
     <w:tmpl w:val="95E04B32"/>
@@ -4777,7 +5612,7 @@
       </w:pPr>
     </w:lvl>
   </w:abstractNum>
-  <w:abstractNum w:abstractNumId="15" w15:restartNumberingAfterBreak="0">
+  <w:abstractNum w:abstractNumId="18" w15:restartNumberingAfterBreak="0">
     <w:nsid w:val="74930C73"/>
     <w:multiLevelType w:val="hybridMultilevel"/>
     <w:tmpl w:val="38EAC410"/>
@@ -4890,7 +5725,7 @@
       </w:rPr>
     </w:lvl>
   </w:abstractNum>
-  <w:abstractNum w:abstractNumId="16" w15:restartNumberingAfterBreak="0">
+  <w:abstractNum w:abstractNumId="19" w15:restartNumberingAfterBreak="0">
     <w:nsid w:val="79D07C3A"/>
     <w:multiLevelType w:val="hybridMultilevel"/>
     <w:tmpl w:val="1542D9EE"/>
@@ -5004,16 +5839,16 @@
     </w:lvl>
   </w:abstractNum>
   <w:num w:numId="1">
-    <w:abstractNumId w:val="16"/>
+    <w:abstractNumId w:val="19"/>
   </w:num>
   <w:num w:numId="2">
-    <w:abstractNumId w:val="8"/>
+    <w:abstractNumId w:val="9"/>
   </w:num>
   <w:num w:numId="3">
-    <w:abstractNumId w:val="14"/>
+    <w:abstractNumId w:val="17"/>
   </w:num>
   <w:num w:numId="4">
-    <w:abstractNumId w:val="10"/>
+    <w:abstractNumId w:val="12"/>
   </w:num>
   <w:num w:numId="5">
     <w:abstractNumId w:val="6"/>
@@ -5025,16 +5860,16 @@
     <w:abstractNumId w:val="5"/>
   </w:num>
   <w:num w:numId="8">
-    <w:abstractNumId w:val="13"/>
+    <w:abstractNumId w:val="16"/>
   </w:num>
   <w:num w:numId="9">
-    <w:abstractNumId w:val="12"/>
+    <w:abstractNumId w:val="14"/>
   </w:num>
   <w:num w:numId="10">
-    <w:abstractNumId w:val="9"/>
+    <w:abstractNumId w:val="10"/>
   </w:num>
   <w:num w:numId="11">
-    <w:abstractNumId w:val="11"/>
+    <w:abstractNumId w:val="13"/>
   </w:num>
   <w:num w:numId="12">
     <w:abstractNumId w:val="1"/>
@@ -5052,7 +5887,16 @@
     <w:abstractNumId w:val="0"/>
   </w:num>
   <w:num w:numId="17">
+    <w:abstractNumId w:val="18"/>
+  </w:num>
+  <w:num w:numId="18">
     <w:abstractNumId w:val="15"/>
+  </w:num>
+  <w:num w:numId="19">
+    <w:abstractNumId w:val="8"/>
+  </w:num>
+  <w:num w:numId="20">
+    <w:abstractNumId w:val="11"/>
   </w:num>
 </w:numbering>
 </file>

</xml_diff>

<commit_message>
Modificación de los Requisitos
</commit_message>
<xml_diff>
--- a/Documentación/Anexos.docx
+++ b/Documentación/Anexos.docx
@@ -331,6 +331,14 @@
     </w:p>
     <w:p>
       <w:pPr>
+        <w:pStyle w:val="Ttulo4"/>
+      </w:pPr>
+      <w:r>
+        <w:t>Rol profesor</w:t>
+      </w:r>
+    </w:p>
+    <w:p>
+      <w:pPr>
         <w:pStyle w:val="Prrafodelista"/>
         <w:numPr>
           <w:ilvl w:val="0"/>
@@ -363,10 +371,28 @@
         <w:rPr>
           <w:b/>
         </w:rPr>
-        <w:t xml:space="preserve">Generar una actividad que enlaza con el Servicio web: </w:t>
-      </w:r>
-      <w:r>
-        <w:t>El profesor creará en Moodle una actividad de tipo “herramienta externa” que enlazará con el servicio web. Dicho enlazamiento es permitido gracias al LTI.</w:t>
+        <w:t>Generar una actividad</w:t>
+      </w:r>
+      <w:r>
+        <w:rPr>
+          <w:b/>
+        </w:rPr>
+        <w:t xml:space="preserve"> que enlaza con el Servidor</w:t>
+      </w:r>
+      <w:r>
+        <w:rPr>
+          <w:b/>
+        </w:rPr>
+        <w:t xml:space="preserve">: </w:t>
+      </w:r>
+      <w:r>
+        <w:t>El profesor creará en Moodle una actividad de tipo “herramienta exter</w:t>
+      </w:r>
+      <w:r>
+        <w:t xml:space="preserve">na” que enlazará con el servidor. Cuando esta actividad sea seleccionada, se redirigirá al Servidor. </w:t>
+      </w:r>
+      <w:r>
+        <w:t>Dicho enlazamiento es permitido gracias al LTI.</w:t>
       </w:r>
     </w:p>
     <w:p>
@@ -385,10 +411,22 @@
         <w:rPr>
           <w:b/>
         </w:rPr>
-        <w:t xml:space="preserve">RF-M02: Permitir la subida de prácticas en la actividad: </w:t>
-      </w:r>
-      <w:r>
-        <w:t xml:space="preserve">El profesor creará una actividad con el botón correspondiente para que los alumnos puedan subir sus prácticas. </w:t>
+        <w:t xml:space="preserve">RF-M02: </w:t>
+      </w:r>
+      <w:r>
+        <w:rPr>
+          <w:b/>
+        </w:rPr>
+        <w:t xml:space="preserve">Gestionar actividad: </w:t>
+      </w:r>
+      <w:r>
+        <w:t>Desde Moodle, la actividad de tipo “herramienta externa” será creada</w:t>
+      </w:r>
+      <w:r>
+        <w:t xml:space="preserve"> y configurada</w:t>
+      </w:r>
+      <w:r>
+        <w:t xml:space="preserve"> a partir de unos parámetros de LTI apropiados. Además, dicha actividad podrá ser modificada o eliminada.</w:t>
       </w:r>
     </w:p>
     <w:p>
@@ -407,10 +445,25 @@
         <w:rPr>
           <w:b/>
         </w:rPr>
-        <w:t xml:space="preserve">RF-M03: Mostrar los resultados obtenidos de la corrección de la práctica: </w:t>
-      </w:r>
-      <w:r>
-        <w:t>Una vez la práctica ha sido corregida, deberán aparecer en Moodle los resultados obtenidos de tal corrección para que el alumno pueda observarlos.</w:t>
+        <w:t>RF-M03</w:t>
+      </w:r>
+      <w:r>
+        <w:rPr>
+          <w:b/>
+        </w:rPr>
+        <w:t xml:space="preserve">: Establecer el tamaño máximo de la práctica: </w:t>
+      </w:r>
+      <w:r>
+        <w:t>El profesor podrá establecer el tamaño máximo de la práctica que vayan a subir los alumnos. Para ello deberá acceder a las configuraciones de Moodle y buscar el apartado de “subida de ficheros” en el que aparecerá la opción de tamaño máximo de subida.</w:t>
+      </w:r>
+    </w:p>
+    <w:p>
+      <w:pPr>
+        <w:pStyle w:val="Ttulo4"/>
+      </w:pPr>
+      <w:r>
+        <w:lastRenderedPageBreak/>
+        <w:t>Rol profesor y alumno</w:t>
       </w:r>
     </w:p>
     <w:p>
@@ -429,37 +482,21 @@
         <w:rPr>
           <w:b/>
         </w:rPr>
-        <w:t xml:space="preserve">RF-M04: Mostrar una gráfica con los resultados globales de la práctica: </w:t>
-      </w:r>
-      <w:r>
-        <w:t>El alumno podrá observar en una gráfica un resultado global de cuáles han sido los resultados de la corrección de la práctica en todos los alumnos que hayan procedido a realizar dicha corrección.</w:t>
-      </w:r>
-    </w:p>
-    <w:p>
-      <w:pPr>
-        <w:pStyle w:val="Prrafodelista"/>
-        <w:numPr>
-          <w:ilvl w:val="0"/>
-          <w:numId w:val="35"/>
-        </w:numPr>
+        <w:t xml:space="preserve">RF-M04: Seleccionar actividad: </w:t>
+      </w:r>
+      <w:r>
+        <w:t>Al hacer click en Moodle sobre la actividad de tipo “herramienta externa”, el usuario será redirigido en función de su rol (profesor/alumno) al servidor.</w:t>
+      </w:r>
+    </w:p>
+    <w:p>
+      <w:pPr>
+        <w:pStyle w:val="Prrafodelista"/>
+        <w:ind w:left="720"/>
         <w:contextualSpacing/>
         <w:rPr>
           <w:b/>
         </w:rPr>
       </w:pPr>
-      <w:r>
-        <w:rPr>
-          <w:b/>
-        </w:rPr>
-        <w:t xml:space="preserve">RF-M05: Establecer el tamaño máximo de la práctica: </w:t>
-      </w:r>
-      <w:r>
-        <w:t xml:space="preserve">El profesor podrá establecer el tamaño máximo de la práctica que vayan a subir los alumnos. Para ello deberá acceder </w:t>
-      </w:r>
-      <w:r>
-        <w:lastRenderedPageBreak/>
-        <w:t>a las configuraciones de Moodle y buscar el apartado de “subida de ficheros” en el que aparecerá la opción de tamaño máximo de subida.</w:t>
-      </w:r>
     </w:p>
     <w:p>
       <w:pPr>
@@ -467,6 +504,14 @@
       </w:pPr>
       <w:r>
         <w:t>Propios del Servicio web</w:t>
+      </w:r>
+    </w:p>
+    <w:p>
+      <w:pPr>
+        <w:pStyle w:val="Ttulo4"/>
+      </w:pPr>
+      <w:r>
+        <w:t>Rol profesor</w:t>
       </w:r>
     </w:p>
     <w:p>
@@ -485,10 +530,16 @@
         <w:rPr>
           <w:b/>
         </w:rPr>
-        <w:t xml:space="preserve">RF-SW01: Permitir recibir la práctica: </w:t>
-      </w:r>
-      <w:r>
-        <w:t>Se debe poder recibir la práctica subida por el alumno para su posterior proceso de corrección.</w:t>
+        <w:t>RF-SW01</w:t>
+      </w:r>
+      <w:r>
+        <w:rPr>
+          <w:b/>
+        </w:rPr>
+        <w:t xml:space="preserve">: Establecer los test para poder corregir la práctica: </w:t>
+      </w:r>
+      <w:r>
+        <w:t>El profesor creará y podrá establecer los diferentes test que se aplicarán sobre la práctica a corregir.</w:t>
       </w:r>
     </w:p>
     <w:p>
@@ -507,10 +558,16 @@
         <w:rPr>
           <w:b/>
         </w:rPr>
-        <w:t xml:space="preserve">RF-SW02: Corregir la práctica: </w:t>
-      </w:r>
-      <w:r>
-        <w:t>Se realizará el proceso de corrección de la práctica.</w:t>
+        <w:t>RF-SW02</w:t>
+      </w:r>
+      <w:r>
+        <w:rPr>
+          <w:b/>
+        </w:rPr>
+        <w:t xml:space="preserve"> Cambiar los test: </w:t>
+      </w:r>
+      <w:r>
+        <w:t>El profesor podrá cambiar los tipos de test que vayan a ser aplicados a la práctica a corregir.</w:t>
       </w:r>
     </w:p>
     <w:p>
@@ -529,10 +586,30 @@
         <w:rPr>
           <w:b/>
         </w:rPr>
-        <w:t xml:space="preserve">RF-SW03: Establecer los test para poder corregir la práctica: </w:t>
-      </w:r>
-      <w:r>
-        <w:t>El profesor creará y podrá establecer los diferentes test que se aplicarán sobre la práctica a corregir.</w:t>
+        <w:t>RF-SW03</w:t>
+      </w:r>
+      <w:r>
+        <w:rPr>
+          <w:b/>
+        </w:rPr>
+        <w:t xml:space="preserve">: Mostrar gráfica: </w:t>
+      </w:r>
+      <w:r>
+        <w:t>Con los resultados obtenidos de cada una de las prá</w:t>
+      </w:r>
+      <w:r>
+        <w:t xml:space="preserve">cticas corregidas, el profesor podrá ver </w:t>
+      </w:r>
+      <w:r>
+        <w:t>una gráfica que muestre un resultado global de todas las correcciones realizadas.</w:t>
+      </w:r>
+    </w:p>
+    <w:p>
+      <w:pPr>
+        <w:pStyle w:val="Ttulo4"/>
+      </w:pPr>
+      <w:r>
+        <w:t>Rol alumno</w:t>
       </w:r>
     </w:p>
     <w:p>
@@ -551,10 +628,34 @@
         <w:rPr>
           <w:b/>
         </w:rPr>
-        <w:t xml:space="preserve">RF-SW04: Cambiar los test: </w:t>
-      </w:r>
-      <w:r>
-        <w:t>El profesor podrá cambiar los tipos de test que vayan a ser aplicados a la práctica a corregir.</w:t>
+        <w:t>RF-SW04</w:t>
+      </w:r>
+      <w:r>
+        <w:rPr>
+          <w:b/>
+        </w:rPr>
+        <w:t xml:space="preserve">: Permitir </w:t>
+      </w:r>
+      <w:r>
+        <w:rPr>
+          <w:b/>
+        </w:rPr>
+        <w:t>subir</w:t>
+      </w:r>
+      <w:r>
+        <w:rPr>
+          <w:b/>
+        </w:rPr>
+        <w:t xml:space="preserve"> la práctica: </w:t>
+      </w:r>
+      <w:r>
+        <w:t>El alumno deberá poder subir la práctica para su proceso de corrección.</w:t>
+      </w:r>
+    </w:p>
+    <w:p/>
+    <w:p>
+      <w:r>
+        <w:t>¿??¿?¿?¿?¿?¿?¿?¿?¿?</w:t>
       </w:r>
     </w:p>
     <w:p>
@@ -573,10 +674,10 @@
         <w:rPr>
           <w:b/>
         </w:rPr>
-        <w:t xml:space="preserve">RF-SW05: Generar los resultados obtenidos de la corrección: </w:t>
-      </w:r>
-      <w:r>
-        <w:t>Una vez realizado el proceso de corrección de la práctica, se obtendrán los resultados correspondientes.</w:t>
+        <w:t xml:space="preserve">RF-SW05: Corregir la práctica: </w:t>
+      </w:r>
+      <w:r>
+        <w:t>La práctica subida por el alumno debe poder ser corregida.</w:t>
       </w:r>
     </w:p>
     <w:p>
@@ -595,10 +696,34 @@
         <w:rPr>
           <w:b/>
         </w:rPr>
-        <w:t xml:space="preserve">RF-SW06: Enviar los resultados obtenidos de la corrección: </w:t>
-      </w:r>
-      <w:r>
-        <w:t>Los resultados obtenidos tras corregir la práctica, deberán ser redirigidos y enviados a la plataforma Moodle para que los alumnos puedan observarles.</w:t>
+        <w:t>RF-SW06</w:t>
+      </w:r>
+      <w:r>
+        <w:rPr>
+          <w:b/>
+        </w:rPr>
+        <w:t xml:space="preserve">: </w:t>
+      </w:r>
+      <w:r>
+        <w:rPr>
+          <w:b/>
+        </w:rPr>
+        <w:t>Guardar</w:t>
+      </w:r>
+      <w:r>
+        <w:rPr>
+          <w:b/>
+        </w:rPr>
+        <w:t xml:space="preserve"> los resultados obtenidos de la corrección: </w:t>
+      </w:r>
+      <w:r>
+        <w:t xml:space="preserve">Una vez realizado el proceso de corrección de la práctica, se </w:t>
+      </w:r>
+      <w:r>
+        <w:t>guardarán</w:t>
+      </w:r>
+      <w:r>
+        <w:t xml:space="preserve"> los resultados correspondientes.</w:t>
       </w:r>
     </w:p>
     <w:p>
@@ -617,32 +742,31 @@
         <w:rPr>
           <w:b/>
         </w:rPr>
-        <w:t xml:space="preserve">RF-SW08: Almacenar los resultados de cada práctica corregida: </w:t>
-      </w:r>
-      <w:r>
-        <w:t>Cada vez que se corrija una práctica de un alumno, los resultados obtenidos deberán ser almacenados.</w:t>
-      </w:r>
-    </w:p>
-    <w:p>
-      <w:pPr>
-        <w:pStyle w:val="Prrafodelista"/>
-        <w:numPr>
-          <w:ilvl w:val="0"/>
-          <w:numId w:val="36"/>
-        </w:numPr>
-        <w:contextualSpacing/>
+        <w:t>RF-SW07</w:t>
+      </w:r>
+      <w:r>
         <w:rPr>
           <w:b/>
         </w:rPr>
-      </w:pPr>
+        <w:t xml:space="preserve">: </w:t>
+      </w:r>
       <w:r>
         <w:rPr>
           <w:b/>
         </w:rPr>
-        <w:t xml:space="preserve">RF-SW07: Generar gráfica: </w:t>
-      </w:r>
-      <w:r>
-        <w:t>Con los resultados obtenidos de cada una de las prácticas corregidas, se deberá poder generar una gráfica que muestre un resultado global de todas las correcciones realizadas.</w:t>
+        <w:t>Mostrar</w:t>
+      </w:r>
+      <w:r>
+        <w:rPr>
+          <w:b/>
+        </w:rPr>
+        <w:t xml:space="preserve"> los resultados obtenidos de la corrección: </w:t>
+      </w:r>
+      <w:r>
+        <w:t>Los resultados obtenidos tras corregir la práctica</w:t>
+      </w:r>
+      <w:r>
+        <w:t xml:space="preserve"> deberán poder ser mostrados.</w:t>
       </w:r>
     </w:p>
     <w:p>
@@ -716,7 +840,63 @@
         <w:t xml:space="preserve">RNF-03: Interfaz: </w:t>
       </w:r>
       <w:r>
-        <w:t>La interfaz de la aplicación web debe ser clara para que no de lugar a ningún tipo de confusión.</w:t>
+        <w:t xml:space="preserve">La interfaz de la aplicación web debe ser clara para que no </w:t>
+      </w:r>
+      <w:r>
+        <w:t>dé</w:t>
+      </w:r>
+      <w:r>
+        <w:t xml:space="preserve"> lugar a ningún tipo de confusión.</w:t>
+      </w:r>
+    </w:p>
+    <w:p>
+      <w:pPr>
+        <w:pStyle w:val="Ttulo2"/>
+      </w:pPr>
+      <w:r>
+        <w:t>Requisitos de restricción</w:t>
+      </w:r>
+    </w:p>
+    <w:p>
+      <w:pPr>
+        <w:pStyle w:val="Prrafodelista"/>
+        <w:numPr>
+          <w:ilvl w:val="0"/>
+          <w:numId w:val="38"/>
+        </w:numPr>
+        <w:rPr>
+          <w:b/>
+        </w:rPr>
+      </w:pPr>
+      <w:r>
+        <w:rPr>
+          <w:b/>
+        </w:rPr>
+        <w:t xml:space="preserve">RR-01: </w:t>
+      </w:r>
+      <w:r>
+        <w:t>No permitir que prácticas que no compilen puedan ser subidas.</w:t>
+      </w:r>
+    </w:p>
+    <w:p>
+      <w:pPr>
+        <w:pStyle w:val="Prrafodelista"/>
+        <w:numPr>
+          <w:ilvl w:val="0"/>
+          <w:numId w:val="38"/>
+        </w:numPr>
+        <w:rPr>
+          <w:b/>
+        </w:rPr>
+      </w:pPr>
+      <w:r>
+        <w:rPr>
+          <w:b/>
+        </w:rPr>
+        <w:t xml:space="preserve">RR-02: </w:t>
+      </w:r>
+      <w:r>
+        <w:t>Permitir corregir prácticas de otros lenguajes diferentes a Java.</w:t>
       </w:r>
     </w:p>
     <w:p>
@@ -724,7 +904,13 @@
         <w:pStyle w:val="Ttulo1"/>
       </w:pPr>
       <w:r>
-        <w:t>Manual del programador</w:t>
+        <w:lastRenderedPageBreak/>
+        <w:t>Manual</w:t>
+      </w:r>
+      <w:bookmarkStart w:id="0" w:name="_GoBack"/>
+      <w:bookmarkEnd w:id="0"/>
+      <w:r>
+        <w:t xml:space="preserve"> del programador</w:t>
       </w:r>
     </w:p>
     <w:p>
@@ -771,7 +957,6 @@
         <w:contextualSpacing/>
       </w:pPr>
       <w:r>
-        <w:lastRenderedPageBreak/>
         <w:t>Apache (versión 2.4.9)</w:t>
       </w:r>
     </w:p>
@@ -1696,6 +1881,15 @@
       </w:pPr>
       <w:r>
         <w:t>Webmin</w:t>
+      </w:r>
+      <w:r>
+        <w:t xml:space="preserve"> (</w:t>
+      </w:r>
+      <w:r>
+        <w:rPr>
+          <w:color w:val="FF0000"/>
+        </w:rPr>
+        <w:t>BORRAR?????)</w:t>
       </w:r>
     </w:p>
     <w:p>
@@ -2961,10 +3155,7 @@
         <w:ind w:left="1440"/>
       </w:pPr>
     </w:p>
-    <w:p>
-      <w:bookmarkStart w:id="0" w:name="_GoBack"/>
-      <w:bookmarkEnd w:id="0"/>
-    </w:p>
+    <w:p/>
     <w:sectPr>
       <w:pgSz w:w="11906" w:h="16838"/>
       <w:pgMar w:top="1417" w:right="1701" w:bottom="1417" w:left="1701" w:header="708" w:footer="708" w:gutter="0"/>
@@ -5016,6 +5207,119 @@
     </w:lvl>
   </w:abstractNum>
   <w:abstractNum w:abstractNumId="19" w15:restartNumberingAfterBreak="0">
+    <w:nsid w:val="5E192630"/>
+    <w:multiLevelType w:val="hybridMultilevel"/>
+    <w:tmpl w:val="88C8D684"/>
+    <w:lvl w:ilvl="0" w:tplc="0C0A0001">
+      <w:start w:val="1"/>
+      <w:numFmt w:val="bullet"/>
+      <w:lvlText w:val=""/>
+      <w:lvlJc w:val="left"/>
+      <w:pPr>
+        <w:ind w:left="720" w:hanging="360"/>
+      </w:pPr>
+      <w:rPr>
+        <w:rFonts w:ascii="Symbol" w:hAnsi="Symbol" w:hint="default"/>
+      </w:rPr>
+    </w:lvl>
+    <w:lvl w:ilvl="1" w:tplc="0C0A0003" w:tentative="1">
+      <w:start w:val="1"/>
+      <w:numFmt w:val="bullet"/>
+      <w:lvlText w:val="o"/>
+      <w:lvlJc w:val="left"/>
+      <w:pPr>
+        <w:ind w:left="1440" w:hanging="360"/>
+      </w:pPr>
+      <w:rPr>
+        <w:rFonts w:ascii="Courier New" w:hAnsi="Courier New" w:cs="Courier New" w:hint="default"/>
+      </w:rPr>
+    </w:lvl>
+    <w:lvl w:ilvl="2" w:tplc="0C0A0005" w:tentative="1">
+      <w:start w:val="1"/>
+      <w:numFmt w:val="bullet"/>
+      <w:lvlText w:val=""/>
+      <w:lvlJc w:val="left"/>
+      <w:pPr>
+        <w:ind w:left="2160" w:hanging="360"/>
+      </w:pPr>
+      <w:rPr>
+        <w:rFonts w:ascii="Wingdings" w:hAnsi="Wingdings" w:hint="default"/>
+      </w:rPr>
+    </w:lvl>
+    <w:lvl w:ilvl="3" w:tplc="0C0A0001" w:tentative="1">
+      <w:start w:val="1"/>
+      <w:numFmt w:val="bullet"/>
+      <w:lvlText w:val=""/>
+      <w:lvlJc w:val="left"/>
+      <w:pPr>
+        <w:ind w:left="2880" w:hanging="360"/>
+      </w:pPr>
+      <w:rPr>
+        <w:rFonts w:ascii="Symbol" w:hAnsi="Symbol" w:hint="default"/>
+      </w:rPr>
+    </w:lvl>
+    <w:lvl w:ilvl="4" w:tplc="0C0A0003" w:tentative="1">
+      <w:start w:val="1"/>
+      <w:numFmt w:val="bullet"/>
+      <w:lvlText w:val="o"/>
+      <w:lvlJc w:val="left"/>
+      <w:pPr>
+        <w:ind w:left="3600" w:hanging="360"/>
+      </w:pPr>
+      <w:rPr>
+        <w:rFonts w:ascii="Courier New" w:hAnsi="Courier New" w:cs="Courier New" w:hint="default"/>
+      </w:rPr>
+    </w:lvl>
+    <w:lvl w:ilvl="5" w:tplc="0C0A0005" w:tentative="1">
+      <w:start w:val="1"/>
+      <w:numFmt w:val="bullet"/>
+      <w:lvlText w:val=""/>
+      <w:lvlJc w:val="left"/>
+      <w:pPr>
+        <w:ind w:left="4320" w:hanging="360"/>
+      </w:pPr>
+      <w:rPr>
+        <w:rFonts w:ascii="Wingdings" w:hAnsi="Wingdings" w:hint="default"/>
+      </w:rPr>
+    </w:lvl>
+    <w:lvl w:ilvl="6" w:tplc="0C0A0001" w:tentative="1">
+      <w:start w:val="1"/>
+      <w:numFmt w:val="bullet"/>
+      <w:lvlText w:val=""/>
+      <w:lvlJc w:val="left"/>
+      <w:pPr>
+        <w:ind w:left="5040" w:hanging="360"/>
+      </w:pPr>
+      <w:rPr>
+        <w:rFonts w:ascii="Symbol" w:hAnsi="Symbol" w:hint="default"/>
+      </w:rPr>
+    </w:lvl>
+    <w:lvl w:ilvl="7" w:tplc="0C0A0003" w:tentative="1">
+      <w:start w:val="1"/>
+      <w:numFmt w:val="bullet"/>
+      <w:lvlText w:val="o"/>
+      <w:lvlJc w:val="left"/>
+      <w:pPr>
+        <w:ind w:left="5760" w:hanging="360"/>
+      </w:pPr>
+      <w:rPr>
+        <w:rFonts w:ascii="Courier New" w:hAnsi="Courier New" w:cs="Courier New" w:hint="default"/>
+      </w:rPr>
+    </w:lvl>
+    <w:lvl w:ilvl="8" w:tplc="0C0A0005" w:tentative="1">
+      <w:start w:val="1"/>
+      <w:numFmt w:val="bullet"/>
+      <w:lvlText w:val=""/>
+      <w:lvlJc w:val="left"/>
+      <w:pPr>
+        <w:ind w:left="6480" w:hanging="360"/>
+      </w:pPr>
+      <w:rPr>
+        <w:rFonts w:ascii="Wingdings" w:hAnsi="Wingdings" w:hint="default"/>
+      </w:rPr>
+    </w:lvl>
+  </w:abstractNum>
+  <w:abstractNum w:abstractNumId="20" w15:restartNumberingAfterBreak="0">
     <w:nsid w:val="60F56DC5"/>
     <w:multiLevelType w:val="hybridMultilevel"/>
     <w:tmpl w:val="D8664774"/>
@@ -5128,7 +5432,7 @@
       </w:rPr>
     </w:lvl>
   </w:abstractNum>
-  <w:abstractNum w:abstractNumId="20" w15:restartNumberingAfterBreak="0">
+  <w:abstractNum w:abstractNumId="21" w15:restartNumberingAfterBreak="0">
     <w:nsid w:val="6341138C"/>
     <w:multiLevelType w:val="hybridMultilevel"/>
     <w:tmpl w:val="2AEC255C"/>
@@ -5214,7 +5518,7 @@
       </w:pPr>
     </w:lvl>
   </w:abstractNum>
-  <w:abstractNum w:abstractNumId="21" w15:restartNumberingAfterBreak="0">
+  <w:abstractNum w:abstractNumId="22" w15:restartNumberingAfterBreak="0">
     <w:nsid w:val="65024562"/>
     <w:multiLevelType w:val="hybridMultilevel"/>
     <w:tmpl w:val="FFF2AA08"/>
@@ -5327,7 +5631,7 @@
       </w:rPr>
     </w:lvl>
   </w:abstractNum>
-  <w:abstractNum w:abstractNumId="22" w15:restartNumberingAfterBreak="0">
+  <w:abstractNum w:abstractNumId="23" w15:restartNumberingAfterBreak="0">
     <w:nsid w:val="6E895D5D"/>
     <w:multiLevelType w:val="hybridMultilevel"/>
     <w:tmpl w:val="3F502DE4"/>
@@ -5416,7 +5720,7 @@
       </w:pPr>
     </w:lvl>
   </w:abstractNum>
-  <w:abstractNum w:abstractNumId="23" w15:restartNumberingAfterBreak="0">
+  <w:abstractNum w:abstractNumId="24" w15:restartNumberingAfterBreak="0">
     <w:nsid w:val="6FDD4E10"/>
     <w:multiLevelType w:val="hybridMultilevel"/>
     <w:tmpl w:val="95E04B32"/>
@@ -5505,7 +5809,7 @@
       </w:pPr>
     </w:lvl>
   </w:abstractNum>
-  <w:abstractNum w:abstractNumId="24" w15:restartNumberingAfterBreak="0">
+  <w:abstractNum w:abstractNumId="25" w15:restartNumberingAfterBreak="0">
     <w:nsid w:val="74930C73"/>
     <w:multiLevelType w:val="hybridMultilevel"/>
     <w:tmpl w:val="38EAC410"/>
@@ -5618,7 +5922,7 @@
       </w:rPr>
     </w:lvl>
   </w:abstractNum>
-  <w:abstractNum w:abstractNumId="25" w15:restartNumberingAfterBreak="0">
+  <w:abstractNum w:abstractNumId="26" w15:restartNumberingAfterBreak="0">
     <w:nsid w:val="79D07C3A"/>
     <w:multiLevelType w:val="hybridMultilevel"/>
     <w:tmpl w:val="1542D9EE"/>
@@ -5762,7 +6066,7 @@
     <w:abstractNumId w:val="16"/>
   </w:num>
   <w:num w:numId="11">
-    <w:abstractNumId w:val="20"/>
+    <w:abstractNumId w:val="21"/>
   </w:num>
   <w:num w:numId="12">
     <w:abstractNumId w:val="6"/>
@@ -5798,22 +6102,22 @@
     <w:abstractNumId w:val="2"/>
   </w:num>
   <w:num w:numId="23">
-    <w:abstractNumId w:val="25"/>
+    <w:abstractNumId w:val="26"/>
   </w:num>
   <w:num w:numId="24">
     <w:abstractNumId w:val="11"/>
   </w:num>
   <w:num w:numId="25">
-    <w:abstractNumId w:val="23"/>
+    <w:abstractNumId w:val="24"/>
   </w:num>
   <w:num w:numId="26">
     <w:abstractNumId w:val="7"/>
   </w:num>
   <w:num w:numId="27">
-    <w:abstractNumId w:val="22"/>
+    <w:abstractNumId w:val="23"/>
   </w:num>
   <w:num w:numId="28">
-    <w:abstractNumId w:val="19"/>
+    <w:abstractNumId w:val="20"/>
   </w:num>
   <w:num w:numId="29">
     <w:abstractNumId w:val="13"/>
@@ -5831,16 +6135,19 @@
     <w:abstractNumId w:val="0"/>
   </w:num>
   <w:num w:numId="34">
-    <w:abstractNumId w:val="24"/>
+    <w:abstractNumId w:val="25"/>
   </w:num>
   <w:num w:numId="35">
-    <w:abstractNumId w:val="21"/>
+    <w:abstractNumId w:val="22"/>
   </w:num>
   <w:num w:numId="36">
     <w:abstractNumId w:val="9"/>
   </w:num>
   <w:num w:numId="37">
     <w:abstractNumId w:val="14"/>
+  </w:num>
+  <w:num w:numId="38">
+    <w:abstractNumId w:val="19"/>
   </w:num>
   <w:numIdMacAtCleanup w:val="2"/>
 </w:numbering>
@@ -7467,7 +7774,7 @@
 </file>
 
 <file path=customXml/itemProps1.xml><?xml version="1.0" encoding="utf-8"?>
-<ds:datastoreItem xmlns:ds="http://schemas.openxmlformats.org/officeDocument/2006/customXml" ds:itemID="{0360A836-14AC-4989-97F8-D15B778D7F86}">
+<ds:datastoreItem xmlns:ds="http://schemas.openxmlformats.org/officeDocument/2006/customXml" ds:itemID="{1A079EA3-9679-40F8-B0D4-1F423FE4621D}">
   <ds:schemaRefs>
     <ds:schemaRef ds:uri="http://schemas.openxmlformats.org/officeDocument/2006/bibliography"/>
   </ds:schemaRefs>

</xml_diff>

<commit_message>
Anexos "Manual del programador"
Añadido dentro del subapartado "Instalación de herramientas" la creación
del curso en Moodle.
</commit_message>
<xml_diff>
--- a/Documentación/Anexos.docx
+++ b/Documentación/Anexos.docx
@@ -1275,8 +1275,6 @@
           </wp:inline>
         </w:drawing>
       </w:r>
-      <w:bookmarkStart w:id="0" w:name="_GoBack"/>
-      <w:bookmarkEnd w:id="0"/>
     </w:p>
     <w:p>
       <w:pPr>
@@ -7972,6 +7970,11 @@
           <w:tab w:val="left" w:pos="7443"/>
         </w:tabs>
         <w:contextualSpacing/>
+        <w:rPr>
+          <w:rStyle w:val="Hipervnculo"/>
+          <w:color w:val="auto"/>
+          <w:u w:val="none"/>
+        </w:rPr>
       </w:pPr>
       <w:hyperlink r:id="rId39" w:history="1">
         <w:r>
@@ -7984,12 +7987,1372 @@
     </w:p>
     <w:p>
       <w:pPr>
-        <w:pStyle w:val="Prrafodelista"/>
         <w:tabs>
           <w:tab w:val="left" w:pos="7443"/>
         </w:tabs>
-        <w:ind w:left="1440"/>
-      </w:pPr>
+        <w:contextualSpacing/>
+      </w:pPr>
+    </w:p>
+    <w:p>
+      <w:r>
+        <w:br w:type="page"/>
+      </w:r>
+    </w:p>
+    <w:p>
+      <w:pPr>
+        <w:pStyle w:val="Ttulo3"/>
+      </w:pPr>
+      <w:r>
+        <w:lastRenderedPageBreak/>
+        <w:t>Creación del curso en Moodle</w:t>
+      </w:r>
+    </w:p>
+    <w:p>
+      <w:pPr>
+        <w:tabs>
+          <w:tab w:val="left" w:pos="7443"/>
+        </w:tabs>
+      </w:pPr>
+      <w:r>
+        <w:t>En este apartado se va a explicar cómo va a crearse el curso de Moodle el cual va a contener la actividad de tipo “herramienta externa” que va a enlazar con nuestro servicio web.</w:t>
+      </w:r>
+    </w:p>
+    <w:p>
+      <w:pPr>
+        <w:tabs>
+          <w:tab w:val="left" w:pos="7443"/>
+        </w:tabs>
+      </w:pPr>
+      <w:r>
+        <w:t>Para ello primero se va a explicar cómo crear el curso, y posteriormente cómo se añadirá dicha actividad. Los pasos a seguir en la creación del curso son:</w:t>
+      </w:r>
+    </w:p>
+    <w:p>
+      <w:pPr>
+        <w:pStyle w:val="Prrafodelista"/>
+        <w:numPr>
+          <w:ilvl w:val="0"/>
+          <w:numId w:val="41"/>
+        </w:numPr>
+        <w:tabs>
+          <w:tab w:val="left" w:pos="7443"/>
+        </w:tabs>
+      </w:pPr>
+      <w:r>
+        <w:t>El profesor o administrador accede a Moodle con sus credenciales.</w:t>
+      </w:r>
+    </w:p>
+    <w:p>
+      <w:pPr>
+        <w:pStyle w:val="Prrafodelista"/>
+        <w:numPr>
+          <w:ilvl w:val="0"/>
+          <w:numId w:val="41"/>
+        </w:numPr>
+        <w:tabs>
+          <w:tab w:val="left" w:pos="7443"/>
+        </w:tabs>
+      </w:pPr>
+      <w:r>
+        <w:t>En el panel de “Navegación” selecciona en “Inicio del sitio”, y después en el panel de “Administración” selecciona la opción “Activar edición”:</w:t>
+      </w:r>
+    </w:p>
+    <w:p>
+      <w:pPr>
+        <w:pStyle w:val="Prrafodelista"/>
+        <w:tabs>
+          <w:tab w:val="left" w:pos="7443"/>
+        </w:tabs>
+        <w:ind w:left="720"/>
+        <w:jc w:val="center"/>
+      </w:pPr>
+      <w:r>
+        <w:rPr>
+          <w:noProof/>
+          <w:lang w:eastAsia="es-ES"/>
+        </w:rPr>
+        <w:drawing>
+          <wp:inline distT="0" distB="0" distL="0" distR="0" wp14:anchorId="2C6484B3" wp14:editId="1EA0B7DE">
+            <wp:extent cx="2222205" cy="3021916"/>
+            <wp:effectExtent l="0" t="0" r="6985" b="7620"/>
+            <wp:docPr id="24" name="Imagen 24"/>
+            <wp:cNvGraphicFramePr>
+              <a:graphicFrameLocks xmlns:a="http://schemas.openxmlformats.org/drawingml/2006/main" noChangeAspect="1"/>
+            </wp:cNvGraphicFramePr>
+            <a:graphic xmlns:a="http://schemas.openxmlformats.org/drawingml/2006/main">
+              <a:graphicData uri="http://schemas.openxmlformats.org/drawingml/2006/picture">
+                <pic:pic xmlns:pic="http://schemas.openxmlformats.org/drawingml/2006/picture">
+                  <pic:nvPicPr>
+                    <pic:cNvPr id="1" name=""/>
+                    <pic:cNvPicPr/>
+                  </pic:nvPicPr>
+                  <pic:blipFill>
+                    <a:blip r:embed="rId40"/>
+                    <a:stretch>
+                      <a:fillRect/>
+                    </a:stretch>
+                  </pic:blipFill>
+                  <pic:spPr>
+                    <a:xfrm>
+                      <a:off x="0" y="0"/>
+                      <a:ext cx="2240501" cy="3046796"/>
+                    </a:xfrm>
+                    <a:prstGeom prst="rect">
+                      <a:avLst/>
+                    </a:prstGeom>
+                  </pic:spPr>
+                </pic:pic>
+              </a:graphicData>
+            </a:graphic>
+          </wp:inline>
+        </w:drawing>
+      </w:r>
+    </w:p>
+    <w:p>
+      <w:pPr>
+        <w:pStyle w:val="Prrafodelista"/>
+        <w:numPr>
+          <w:ilvl w:val="0"/>
+          <w:numId w:val="41"/>
+        </w:numPr>
+        <w:tabs>
+          <w:tab w:val="left" w:pos="7443"/>
+        </w:tabs>
+      </w:pPr>
+      <w:r>
+        <w:t xml:space="preserve">Tras esto, aparecerá un nuevo botón </w:t>
+      </w:r>
+      <w:r>
+        <w:t>“Agregar un nuevo curso” el cual clicaremos y a continuación rellenaremos la información correspondiente a nuestro curso.</w:t>
+      </w:r>
+    </w:p>
+    <w:p>
+      <w:pPr>
+        <w:pStyle w:val="Prrafodelista"/>
+        <w:tabs>
+          <w:tab w:val="left" w:pos="7443"/>
+        </w:tabs>
+        <w:ind w:left="720"/>
+      </w:pPr>
+      <w:r>
+        <w:t>El apartado “General” contendrá los siguientes campos:</w:t>
+      </w:r>
+    </w:p>
+    <w:p>
+      <w:pPr>
+        <w:pStyle w:val="Prrafodelista"/>
+        <w:numPr>
+          <w:ilvl w:val="0"/>
+          <w:numId w:val="43"/>
+        </w:numPr>
+        <w:tabs>
+          <w:tab w:val="left" w:pos="7443"/>
+        </w:tabs>
+        <w:rPr>
+          <w:b/>
+        </w:rPr>
+      </w:pPr>
+      <w:r>
+        <w:rPr>
+          <w:b/>
+        </w:rPr>
+        <w:t>Nombre completo del curso</w:t>
+      </w:r>
+      <w:r>
+        <w:rPr>
+          <w:b/>
+        </w:rPr>
+        <w:t xml:space="preserve">: </w:t>
+      </w:r>
+      <w:r>
+        <w:t>el nombre que queramos.</w:t>
+      </w:r>
+    </w:p>
+    <w:p>
+      <w:pPr>
+        <w:pStyle w:val="Prrafodelista"/>
+        <w:numPr>
+          <w:ilvl w:val="0"/>
+          <w:numId w:val="43"/>
+        </w:numPr>
+        <w:tabs>
+          <w:tab w:val="left" w:pos="7443"/>
+        </w:tabs>
+        <w:rPr>
+          <w:b/>
+        </w:rPr>
+      </w:pPr>
+      <w:r>
+        <w:rPr>
+          <w:b/>
+        </w:rPr>
+        <w:t xml:space="preserve">Nombre corto del curso: </w:t>
+      </w:r>
+      <w:r>
+        <w:t>el nombre que queramos.</w:t>
+      </w:r>
+    </w:p>
+    <w:p>
+      <w:pPr>
+        <w:pStyle w:val="Prrafodelista"/>
+        <w:numPr>
+          <w:ilvl w:val="0"/>
+          <w:numId w:val="43"/>
+        </w:numPr>
+        <w:tabs>
+          <w:tab w:val="left" w:pos="7443"/>
+        </w:tabs>
+        <w:rPr>
+          <w:b/>
+        </w:rPr>
+      </w:pPr>
+      <w:r>
+        <w:rPr>
+          <w:b/>
+        </w:rPr>
+        <w:t xml:space="preserve">Categoría del curso: </w:t>
+      </w:r>
+      <w:r>
+        <w:t>dejamos la que viene por defecto.</w:t>
+      </w:r>
+    </w:p>
+    <w:p>
+      <w:pPr>
+        <w:pStyle w:val="Prrafodelista"/>
+        <w:numPr>
+          <w:ilvl w:val="0"/>
+          <w:numId w:val="43"/>
+        </w:numPr>
+        <w:tabs>
+          <w:tab w:val="left" w:pos="7443"/>
+        </w:tabs>
+        <w:rPr>
+          <w:b/>
+        </w:rPr>
+      </w:pPr>
+      <w:r>
+        <w:rPr>
+          <w:b/>
+        </w:rPr>
+        <w:t xml:space="preserve">Visible: </w:t>
+      </w:r>
+      <w:r>
+        <w:t>dejamos lo que viene por defecto.</w:t>
+      </w:r>
+    </w:p>
+    <w:p>
+      <w:pPr>
+        <w:pStyle w:val="Prrafodelista"/>
+        <w:numPr>
+          <w:ilvl w:val="0"/>
+          <w:numId w:val="43"/>
+        </w:numPr>
+        <w:tabs>
+          <w:tab w:val="left" w:pos="7443"/>
+        </w:tabs>
+        <w:rPr>
+          <w:b/>
+        </w:rPr>
+      </w:pPr>
+      <w:r>
+        <w:rPr>
+          <w:b/>
+        </w:rPr>
+        <w:t xml:space="preserve">Fecha inicio del curso: </w:t>
+      </w:r>
+      <w:r>
+        <w:t>donde seleccionaremos el día actual.</w:t>
+      </w:r>
+    </w:p>
+    <w:p>
+      <w:pPr>
+        <w:pStyle w:val="Prrafodelista"/>
+        <w:numPr>
+          <w:ilvl w:val="0"/>
+          <w:numId w:val="43"/>
+        </w:numPr>
+        <w:tabs>
+          <w:tab w:val="left" w:pos="7443"/>
+        </w:tabs>
+        <w:rPr>
+          <w:b/>
+        </w:rPr>
+      </w:pPr>
+      <w:r>
+        <w:rPr>
+          <w:b/>
+        </w:rPr>
+        <w:t xml:space="preserve">Número ID del curso: </w:t>
+      </w:r>
+      <w:r>
+        <w:t>estableceremos el ID que queramos para nuestro curso.</w:t>
+      </w:r>
+    </w:p>
+    <w:p>
+      <w:pPr>
+        <w:tabs>
+          <w:tab w:val="left" w:pos="7443"/>
+        </w:tabs>
+        <w:ind w:left="708"/>
+      </w:pPr>
+      <w:r>
+        <w:t>Deberá obtenerse una vista similar a esta:</w:t>
+      </w:r>
+    </w:p>
+    <w:p>
+      <w:pPr>
+        <w:tabs>
+          <w:tab w:val="left" w:pos="7443"/>
+        </w:tabs>
+        <w:rPr>
+          <w:b/>
+        </w:rPr>
+      </w:pPr>
+    </w:p>
+    <w:p>
+      <w:pPr>
+        <w:tabs>
+          <w:tab w:val="left" w:pos="7443"/>
+        </w:tabs>
+        <w:jc w:val="center"/>
+        <w:rPr>
+          <w:noProof/>
+          <w:lang w:eastAsia="es-ES"/>
+        </w:rPr>
+      </w:pPr>
+    </w:p>
+    <w:p>
+      <w:pPr>
+        <w:tabs>
+          <w:tab w:val="left" w:pos="7443"/>
+        </w:tabs>
+        <w:jc w:val="center"/>
+      </w:pPr>
+      <w:r>
+        <w:rPr>
+          <w:noProof/>
+          <w:lang w:eastAsia="es-ES"/>
+        </w:rPr>
+        <w:lastRenderedPageBreak/>
+        <w:drawing>
+          <wp:inline distT="0" distB="0" distL="0" distR="0" wp14:anchorId="2224A4D5" wp14:editId="2E85BB46">
+            <wp:extent cx="4842657" cy="2190055"/>
+            <wp:effectExtent l="0" t="0" r="0" b="1270"/>
+            <wp:docPr id="25" name="Imagen 25"/>
+            <wp:cNvGraphicFramePr>
+              <a:graphicFrameLocks xmlns:a="http://schemas.openxmlformats.org/drawingml/2006/main" noChangeAspect="1"/>
+            </wp:cNvGraphicFramePr>
+            <a:graphic xmlns:a="http://schemas.openxmlformats.org/drawingml/2006/main">
+              <a:graphicData uri="http://schemas.openxmlformats.org/drawingml/2006/picture">
+                <pic:pic xmlns:pic="http://schemas.openxmlformats.org/drawingml/2006/picture">
+                  <pic:nvPicPr>
+                    <pic:cNvPr id="1" name=""/>
+                    <pic:cNvPicPr/>
+                  </pic:nvPicPr>
+                  <pic:blipFill rotWithShape="1">
+                    <a:blip r:embed="rId41"/>
+                    <a:srcRect t="11589"/>
+                    <a:stretch/>
+                  </pic:blipFill>
+                  <pic:spPr bwMode="auto">
+                    <a:xfrm>
+                      <a:off x="0" y="0"/>
+                      <a:ext cx="4880061" cy="2206971"/>
+                    </a:xfrm>
+                    <a:prstGeom prst="rect">
+                      <a:avLst/>
+                    </a:prstGeom>
+                    <a:ln>
+                      <a:noFill/>
+                    </a:ln>
+                    <a:extLst>
+                      <a:ext uri="{53640926-AAD7-44D8-BBD7-CCE9431645EC}">
+                        <a14:shadowObscured xmlns:a14="http://schemas.microsoft.com/office/drawing/2010/main"/>
+                      </a:ext>
+                    </a:extLst>
+                  </pic:spPr>
+                </pic:pic>
+              </a:graphicData>
+            </a:graphic>
+          </wp:inline>
+        </w:drawing>
+      </w:r>
+    </w:p>
+    <w:p>
+      <w:pPr>
+        <w:tabs>
+          <w:tab w:val="left" w:pos="7443"/>
+        </w:tabs>
+        <w:ind w:left="708"/>
+      </w:pPr>
+      <w:r>
+        <w:t>En el apartado “Formato de curso” tendremos los siguientes campos:</w:t>
+      </w:r>
+    </w:p>
+    <w:p>
+      <w:pPr>
+        <w:pStyle w:val="Prrafodelista"/>
+        <w:numPr>
+          <w:ilvl w:val="0"/>
+          <w:numId w:val="44"/>
+        </w:numPr>
+        <w:tabs>
+          <w:tab w:val="left" w:pos="7443"/>
+        </w:tabs>
+        <w:rPr>
+          <w:b/>
+        </w:rPr>
+      </w:pPr>
+      <w:r>
+        <w:rPr>
+          <w:b/>
+        </w:rPr>
+        <w:t>Formato:</w:t>
+      </w:r>
+      <w:r>
+        <w:rPr>
+          <w:b/>
+        </w:rPr>
+        <w:t xml:space="preserve"> </w:t>
+      </w:r>
+      <w:r>
+        <w:t>seleccionaremos la opción “formato de temas”.</w:t>
+      </w:r>
+    </w:p>
+    <w:p>
+      <w:pPr>
+        <w:pStyle w:val="Prrafodelista"/>
+        <w:numPr>
+          <w:ilvl w:val="0"/>
+          <w:numId w:val="44"/>
+        </w:numPr>
+        <w:tabs>
+          <w:tab w:val="left" w:pos="7443"/>
+        </w:tabs>
+        <w:rPr>
+          <w:b/>
+        </w:rPr>
+      </w:pPr>
+      <w:r>
+        <w:rPr>
+          <w:b/>
+        </w:rPr>
+        <w:t xml:space="preserve">Número de secciones: </w:t>
+      </w:r>
+      <w:r>
+        <w:t>1.</w:t>
+      </w:r>
+    </w:p>
+    <w:p>
+      <w:pPr>
+        <w:pStyle w:val="Prrafodelista"/>
+        <w:numPr>
+          <w:ilvl w:val="0"/>
+          <w:numId w:val="44"/>
+        </w:numPr>
+        <w:tabs>
+          <w:tab w:val="left" w:pos="7443"/>
+        </w:tabs>
+        <w:rPr>
+          <w:b/>
+        </w:rPr>
+      </w:pPr>
+      <w:r>
+        <w:rPr>
+          <w:b/>
+        </w:rPr>
+        <w:t xml:space="preserve">Secciones ocultas: </w:t>
+      </w:r>
+      <w:r>
+        <w:t>dejamos la opción que viene por defecto.</w:t>
+      </w:r>
+    </w:p>
+    <w:p>
+      <w:pPr>
+        <w:pStyle w:val="Prrafodelista"/>
+        <w:numPr>
+          <w:ilvl w:val="0"/>
+          <w:numId w:val="44"/>
+        </w:numPr>
+        <w:tabs>
+          <w:tab w:val="left" w:pos="7443"/>
+        </w:tabs>
+        <w:rPr>
+          <w:b/>
+        </w:rPr>
+      </w:pPr>
+      <w:r>
+        <w:rPr>
+          <w:b/>
+        </w:rPr>
+        <w:t xml:space="preserve">Paginación: </w:t>
+      </w:r>
+      <w:r>
+        <w:t>dejamos la opción que viene por defecto.</w:t>
+      </w:r>
+    </w:p>
+    <w:p>
+      <w:pPr>
+        <w:tabs>
+          <w:tab w:val="left" w:pos="7443"/>
+        </w:tabs>
+        <w:ind w:left="708"/>
+      </w:pPr>
+      <w:r>
+        <w:t>D</w:t>
+      </w:r>
+      <w:r>
+        <w:t>eberemos obtener un</w:t>
+      </w:r>
+      <w:r>
+        <w:t>a vista similar a la siguiente:</w:t>
+      </w:r>
+    </w:p>
+    <w:p>
+      <w:pPr>
+        <w:tabs>
+          <w:tab w:val="left" w:pos="7443"/>
+        </w:tabs>
+        <w:ind w:left="708"/>
+      </w:pPr>
+      <w:r>
+        <w:rPr>
+          <w:noProof/>
+          <w:lang w:eastAsia="es-ES"/>
+        </w:rPr>
+        <w:drawing>
+          <wp:inline distT="0" distB="0" distL="0" distR="0" wp14:anchorId="1C91BFA4" wp14:editId="21095E56">
+            <wp:extent cx="5400040" cy="1710631"/>
+            <wp:effectExtent l="0" t="0" r="0" b="4445"/>
+            <wp:docPr id="27" name="Imagen 27"/>
+            <wp:cNvGraphicFramePr>
+              <a:graphicFrameLocks xmlns:a="http://schemas.openxmlformats.org/drawingml/2006/main" noChangeAspect="1"/>
+            </wp:cNvGraphicFramePr>
+            <a:graphic xmlns:a="http://schemas.openxmlformats.org/drawingml/2006/main">
+              <a:graphicData uri="http://schemas.openxmlformats.org/drawingml/2006/picture">
+                <pic:pic xmlns:pic="http://schemas.openxmlformats.org/drawingml/2006/picture">
+                  <pic:nvPicPr>
+                    <pic:cNvPr id="1" name=""/>
+                    <pic:cNvPicPr/>
+                  </pic:nvPicPr>
+                  <pic:blipFill rotWithShape="1">
+                    <a:blip r:embed="rId42"/>
+                    <a:srcRect t="14370"/>
+                    <a:stretch/>
+                  </pic:blipFill>
+                  <pic:spPr bwMode="auto">
+                    <a:xfrm>
+                      <a:off x="0" y="0"/>
+                      <a:ext cx="5400040" cy="1710631"/>
+                    </a:xfrm>
+                    <a:prstGeom prst="rect">
+                      <a:avLst/>
+                    </a:prstGeom>
+                    <a:ln>
+                      <a:noFill/>
+                    </a:ln>
+                    <a:extLst>
+                      <a:ext uri="{53640926-AAD7-44D8-BBD7-CCE9431645EC}">
+                        <a14:shadowObscured xmlns:a14="http://schemas.microsoft.com/office/drawing/2010/main"/>
+                      </a:ext>
+                    </a:extLst>
+                  </pic:spPr>
+                </pic:pic>
+              </a:graphicData>
+            </a:graphic>
+          </wp:inline>
+        </w:drawing>
+      </w:r>
+    </w:p>
+    <w:p>
+      <w:pPr>
+        <w:tabs>
+          <w:tab w:val="left" w:pos="7443"/>
+        </w:tabs>
+        <w:ind w:left="708"/>
+      </w:pPr>
+      <w:r>
+        <w:t>El resto de apartados se dejarán tal</w:t>
+      </w:r>
+      <w:r>
+        <w:t xml:space="preserve"> cual están sin modificar nada. </w:t>
+      </w:r>
+      <w:r>
+        <w:t>Finalmente pulsamos el botón “Guardar cambios y mostrar”.</w:t>
+      </w:r>
+    </w:p>
+    <w:p>
+      <w:pPr>
+        <w:pStyle w:val="Prrafodelista"/>
+        <w:numPr>
+          <w:ilvl w:val="0"/>
+          <w:numId w:val="41"/>
+        </w:numPr>
+        <w:tabs>
+          <w:tab w:val="left" w:pos="7443"/>
+        </w:tabs>
+      </w:pPr>
+      <w:r>
+        <w:t>A continuación seremos redirigidos a una nueva página en la que se procederá a la matriculación de los usuarios que queramos que tengan acceso a nuestro curso.</w:t>
+      </w:r>
+    </w:p>
+    <w:p>
+      <w:pPr>
+        <w:pStyle w:val="Prrafodelista"/>
+        <w:tabs>
+          <w:tab w:val="left" w:pos="7443"/>
+        </w:tabs>
+        <w:ind w:left="720"/>
+        <w:jc w:val="center"/>
+      </w:pPr>
+      <w:r>
+        <w:rPr>
+          <w:noProof/>
+          <w:lang w:eastAsia="es-ES"/>
+        </w:rPr>
+        <w:lastRenderedPageBreak/>
+        <w:drawing>
+          <wp:inline distT="0" distB="0" distL="0" distR="0" wp14:anchorId="1C2B9330" wp14:editId="5B9D6613">
+            <wp:extent cx="3771900" cy="5467350"/>
+            <wp:effectExtent l="0" t="0" r="0" b="0"/>
+            <wp:docPr id="28" name="Imagen 28"/>
+            <wp:cNvGraphicFramePr>
+              <a:graphicFrameLocks xmlns:a="http://schemas.openxmlformats.org/drawingml/2006/main" noChangeAspect="1"/>
+            </wp:cNvGraphicFramePr>
+            <a:graphic xmlns:a="http://schemas.openxmlformats.org/drawingml/2006/main">
+              <a:graphicData uri="http://schemas.openxmlformats.org/drawingml/2006/picture">
+                <pic:pic xmlns:pic="http://schemas.openxmlformats.org/drawingml/2006/picture">
+                  <pic:nvPicPr>
+                    <pic:cNvPr id="1" name=""/>
+                    <pic:cNvPicPr/>
+                  </pic:nvPicPr>
+                  <pic:blipFill>
+                    <a:blip r:embed="rId43"/>
+                    <a:stretch>
+                      <a:fillRect/>
+                    </a:stretch>
+                  </pic:blipFill>
+                  <pic:spPr>
+                    <a:xfrm>
+                      <a:off x="0" y="0"/>
+                      <a:ext cx="3771900" cy="5467350"/>
+                    </a:xfrm>
+                    <a:prstGeom prst="rect">
+                      <a:avLst/>
+                    </a:prstGeom>
+                  </pic:spPr>
+                </pic:pic>
+              </a:graphicData>
+            </a:graphic>
+          </wp:inline>
+        </w:drawing>
+      </w:r>
+    </w:p>
+    <w:p>
+      <w:pPr>
+        <w:pStyle w:val="Prrafodelista"/>
+        <w:tabs>
+          <w:tab w:val="left" w:pos="7443"/>
+        </w:tabs>
+        <w:ind w:left="720"/>
+      </w:pPr>
+    </w:p>
+    <w:p>
+      <w:pPr>
+        <w:pStyle w:val="Prrafodelista"/>
+        <w:tabs>
+          <w:tab w:val="left" w:pos="7443"/>
+        </w:tabs>
+        <w:ind w:left="720"/>
+      </w:pPr>
+      <w:r>
+        <w:t xml:space="preserve">En primer lugar se seleccionará el rol que queramos asignar al nuevo usuario a  matricular desde el desplegable “Asignar roles”, y después seleccionando “Matricular” el usuario quedará matriculado en el curso. </w:t>
+      </w:r>
+    </w:p>
+    <w:p>
+      <w:pPr>
+        <w:pStyle w:val="Prrafodelista"/>
+        <w:tabs>
+          <w:tab w:val="left" w:pos="7443"/>
+        </w:tabs>
+        <w:ind w:left="720"/>
+      </w:pPr>
+      <w:r>
+        <w:t>Una vez hayamos matriculado a todos los usuarios que queramos, finalizamos con el botón “Finalizar matriculación de usuarios”  y después pinchando en el botón “Continuar al contenido del curso”.</w:t>
+      </w:r>
+    </w:p>
+    <w:p>
+      <w:pPr>
+        <w:pStyle w:val="Prrafodelista"/>
+        <w:numPr>
+          <w:ilvl w:val="0"/>
+          <w:numId w:val="41"/>
+        </w:numPr>
+        <w:tabs>
+          <w:tab w:val="left" w:pos="7443"/>
+        </w:tabs>
+      </w:pPr>
+      <w:r>
+        <w:t>La apariencia que tendrá nuestro curso será la siguiente:</w:t>
+      </w:r>
+    </w:p>
+    <w:p>
+      <w:pPr>
+        <w:pStyle w:val="Prrafodelista"/>
+        <w:tabs>
+          <w:tab w:val="left" w:pos="7443"/>
+        </w:tabs>
+        <w:ind w:left="720"/>
+      </w:pPr>
+      <w:r>
+        <w:rPr>
+          <w:noProof/>
+          <w:lang w:eastAsia="es-ES"/>
+        </w:rPr>
+        <w:lastRenderedPageBreak/>
+        <w:drawing>
+          <wp:inline distT="0" distB="0" distL="0" distR="0" wp14:anchorId="60A92196" wp14:editId="6D0FBFF4">
+            <wp:extent cx="5400040" cy="2703830"/>
+            <wp:effectExtent l="0" t="0" r="0" b="1270"/>
+            <wp:docPr id="30" name="Imagen 30"/>
+            <wp:cNvGraphicFramePr>
+              <a:graphicFrameLocks xmlns:a="http://schemas.openxmlformats.org/drawingml/2006/main" noChangeAspect="1"/>
+            </wp:cNvGraphicFramePr>
+            <a:graphic xmlns:a="http://schemas.openxmlformats.org/drawingml/2006/main">
+              <a:graphicData uri="http://schemas.openxmlformats.org/drawingml/2006/picture">
+                <pic:pic xmlns:pic="http://schemas.openxmlformats.org/drawingml/2006/picture">
+                  <pic:nvPicPr>
+                    <pic:cNvPr id="1" name=""/>
+                    <pic:cNvPicPr/>
+                  </pic:nvPicPr>
+                  <pic:blipFill>
+                    <a:blip r:embed="rId44"/>
+                    <a:stretch>
+                      <a:fillRect/>
+                    </a:stretch>
+                  </pic:blipFill>
+                  <pic:spPr>
+                    <a:xfrm>
+                      <a:off x="0" y="0"/>
+                      <a:ext cx="5400040" cy="2703830"/>
+                    </a:xfrm>
+                    <a:prstGeom prst="rect">
+                      <a:avLst/>
+                    </a:prstGeom>
+                  </pic:spPr>
+                </pic:pic>
+              </a:graphicData>
+            </a:graphic>
+          </wp:inline>
+        </w:drawing>
+      </w:r>
+    </w:p>
+    <w:p>
+      <w:pPr>
+        <w:pStyle w:val="Prrafodelista"/>
+        <w:numPr>
+          <w:ilvl w:val="0"/>
+          <w:numId w:val="41"/>
+        </w:numPr>
+        <w:tabs>
+          <w:tab w:val="left" w:pos="7443"/>
+        </w:tabs>
+      </w:pPr>
+      <w:r>
+        <w:t>Una vez creado nuestro curso, procederemos a añadir la actividad de tipo “herramienta externa” la cual va a ser la que va a enlazar con nuestro servicio web. Para ello seleccionamos el botón “Añadir una actividad o un recurso” que se encuentra en el tema “Tema 1” y marcamos la opción de “Herramienta externa” y en “Agregar”.</w:t>
+      </w:r>
+    </w:p>
+    <w:p>
+      <w:pPr>
+        <w:pStyle w:val="Prrafodelista"/>
+        <w:tabs>
+          <w:tab w:val="left" w:pos="7443"/>
+        </w:tabs>
+        <w:ind w:left="720"/>
+        <w:jc w:val="center"/>
+      </w:pPr>
+      <w:r>
+        <w:rPr>
+          <w:noProof/>
+          <w:lang w:eastAsia="es-ES"/>
+        </w:rPr>
+        <w:drawing>
+          <wp:inline distT="0" distB="0" distL="0" distR="0" wp14:anchorId="406727C4" wp14:editId="54E8E13E">
+            <wp:extent cx="4465674" cy="5020776"/>
+            <wp:effectExtent l="0" t="0" r="0" b="8890"/>
+            <wp:docPr id="31" name="Imagen 31"/>
+            <wp:cNvGraphicFramePr>
+              <a:graphicFrameLocks xmlns:a="http://schemas.openxmlformats.org/drawingml/2006/main" noChangeAspect="1"/>
+            </wp:cNvGraphicFramePr>
+            <a:graphic xmlns:a="http://schemas.openxmlformats.org/drawingml/2006/main">
+              <a:graphicData uri="http://schemas.openxmlformats.org/drawingml/2006/picture">
+                <pic:pic xmlns:pic="http://schemas.openxmlformats.org/drawingml/2006/picture">
+                  <pic:nvPicPr>
+                    <pic:cNvPr id="1" name=""/>
+                    <pic:cNvPicPr/>
+                  </pic:nvPicPr>
+                  <pic:blipFill>
+                    <a:blip r:embed="rId45"/>
+                    <a:stretch>
+                      <a:fillRect/>
+                    </a:stretch>
+                  </pic:blipFill>
+                  <pic:spPr>
+                    <a:xfrm>
+                      <a:off x="0" y="0"/>
+                      <a:ext cx="4469513" cy="5025092"/>
+                    </a:xfrm>
+                    <a:prstGeom prst="rect">
+                      <a:avLst/>
+                    </a:prstGeom>
+                  </pic:spPr>
+                </pic:pic>
+              </a:graphicData>
+            </a:graphic>
+          </wp:inline>
+        </w:drawing>
+      </w:r>
+    </w:p>
+    <w:p>
+      <w:pPr>
+        <w:pStyle w:val="Prrafodelista"/>
+        <w:numPr>
+          <w:ilvl w:val="0"/>
+          <w:numId w:val="41"/>
+        </w:numPr>
+        <w:tabs>
+          <w:tab w:val="left" w:pos="7443"/>
+        </w:tabs>
+      </w:pPr>
+      <w:r>
+        <w:lastRenderedPageBreak/>
+        <w:t xml:space="preserve">Se nos mostrará un formulario similar al que nos apareció al crear el curso. </w:t>
+      </w:r>
+    </w:p>
+    <w:p>
+      <w:pPr>
+        <w:pStyle w:val="Prrafodelista"/>
+        <w:tabs>
+          <w:tab w:val="left" w:pos="7443"/>
+        </w:tabs>
+        <w:ind w:left="720"/>
+      </w:pPr>
+      <w:r>
+        <w:t>En este caso el apartado “General” contendrá los siguientes campos:</w:t>
+      </w:r>
+    </w:p>
+    <w:p>
+      <w:pPr>
+        <w:pStyle w:val="Prrafodelista"/>
+        <w:numPr>
+          <w:ilvl w:val="0"/>
+          <w:numId w:val="46"/>
+        </w:numPr>
+        <w:tabs>
+          <w:tab w:val="left" w:pos="7443"/>
+        </w:tabs>
+        <w:rPr>
+          <w:b/>
+        </w:rPr>
+      </w:pPr>
+      <w:r>
+        <w:rPr>
+          <w:b/>
+        </w:rPr>
+        <w:t>Nombre de la actividad:</w:t>
+      </w:r>
+      <w:r>
+        <w:rPr>
+          <w:b/>
+        </w:rPr>
+        <w:t xml:space="preserve"> </w:t>
+      </w:r>
+      <w:r>
+        <w:t>establecemos el nombre que queramos para nuestra actividad.</w:t>
+      </w:r>
+    </w:p>
+    <w:p>
+      <w:pPr>
+        <w:pStyle w:val="Prrafodelista"/>
+        <w:numPr>
+          <w:ilvl w:val="0"/>
+          <w:numId w:val="46"/>
+        </w:numPr>
+        <w:tabs>
+          <w:tab w:val="left" w:pos="7443"/>
+        </w:tabs>
+      </w:pPr>
+      <w:r>
+        <w:rPr>
+          <w:b/>
+        </w:rPr>
+        <w:t xml:space="preserve">Tipo de herramienta externa: </w:t>
+      </w:r>
+      <w:r>
+        <w:t>es la opción más importante a rellenar. Para ello p</w:t>
+      </w:r>
+      <w:r>
+        <w:t xml:space="preserve">incharemos en el símbolo “+” que aparece, y así </w:t>
+      </w:r>
+      <w:r>
+        <w:t>podremos proceder</w:t>
+      </w:r>
+      <w:r>
+        <w:t xml:space="preserve"> a su configuración. Se nos abrirá una nueva ventana con un nuevo formulario a rellenar</w:t>
+      </w:r>
+      <w:r>
+        <w:t>:</w:t>
+      </w:r>
+    </w:p>
+    <w:p>
+      <w:pPr>
+        <w:pStyle w:val="Prrafodelista"/>
+        <w:numPr>
+          <w:ilvl w:val="1"/>
+          <w:numId w:val="46"/>
+        </w:numPr>
+        <w:tabs>
+          <w:tab w:val="left" w:pos="7443"/>
+        </w:tabs>
+      </w:pPr>
+      <w:r>
+        <w:rPr>
+          <w:i/>
+        </w:rPr>
+        <w:t>Apartado “Ajustes de la herramienta”</w:t>
+      </w:r>
+      <w:r>
+        <w:t>:  contiene los siguientes campos:</w:t>
+      </w:r>
+    </w:p>
+    <w:p>
+      <w:pPr>
+        <w:pStyle w:val="Prrafodelista"/>
+        <w:numPr>
+          <w:ilvl w:val="2"/>
+          <w:numId w:val="46"/>
+        </w:numPr>
+        <w:tabs>
+          <w:tab w:val="left" w:pos="7443"/>
+        </w:tabs>
+        <w:rPr>
+          <w:u w:val="single"/>
+        </w:rPr>
+      </w:pPr>
+      <w:r>
+        <w:rPr>
+          <w:u w:val="single"/>
+        </w:rPr>
+        <w:t>Tool name:</w:t>
+      </w:r>
+      <w:r>
+        <w:t xml:space="preserve"> asignamos el nombre que queramos.</w:t>
+      </w:r>
+    </w:p>
+    <w:p>
+      <w:pPr>
+        <w:pStyle w:val="Prrafodelista"/>
+        <w:numPr>
+          <w:ilvl w:val="2"/>
+          <w:numId w:val="46"/>
+        </w:numPr>
+        <w:tabs>
+          <w:tab w:val="left" w:pos="7443"/>
+        </w:tabs>
+        <w:rPr>
+          <w:u w:val="single"/>
+        </w:rPr>
+      </w:pPr>
+      <w:r>
+        <w:rPr>
+          <w:u w:val="single"/>
+        </w:rPr>
+        <w:t>Tool base URL:</w:t>
+      </w:r>
+      <w:r>
+        <w:t xml:space="preserve"> será la dirección en la que se encuentra nuestro servicio web. De esta forma esta actividad que estamos creando podrá conectarse con dicho servicio web.</w:t>
+      </w:r>
+    </w:p>
+    <w:p>
+      <w:pPr>
+        <w:pStyle w:val="Prrafodelista"/>
+        <w:numPr>
+          <w:ilvl w:val="2"/>
+          <w:numId w:val="46"/>
+        </w:numPr>
+        <w:tabs>
+          <w:tab w:val="left" w:pos="7443"/>
+        </w:tabs>
+        <w:rPr>
+          <w:u w:val="single"/>
+        </w:rPr>
+      </w:pPr>
+      <w:r>
+        <w:rPr>
+          <w:u w:val="single"/>
+        </w:rPr>
+        <w:t>Clave de cliente:</w:t>
+      </w:r>
+      <w:r>
+        <w:t xml:space="preserve"> Deberá ser proporcionada por el servicio web, para que así coincida que la que este tiene establecida en su configuración y así poder acceder al servicio web.</w:t>
+      </w:r>
+    </w:p>
+    <w:p>
+      <w:pPr>
+        <w:pStyle w:val="Prrafodelista"/>
+        <w:numPr>
+          <w:ilvl w:val="2"/>
+          <w:numId w:val="46"/>
+        </w:numPr>
+        <w:tabs>
+          <w:tab w:val="left" w:pos="7443"/>
+        </w:tabs>
+        <w:rPr>
+          <w:u w:val="single"/>
+        </w:rPr>
+      </w:pPr>
+      <w:r>
+        <w:rPr>
+          <w:u w:val="single"/>
+        </w:rPr>
+        <w:t xml:space="preserve">Shared secret: </w:t>
+      </w:r>
+      <w:r>
+        <w:t>Deberá ser proporcionada por el servicio web, para que así coincida que la que este tiene establecida en su configuración y así poder acceder al servicio web.</w:t>
+      </w:r>
+    </w:p>
+    <w:p>
+      <w:pPr>
+        <w:pStyle w:val="Prrafodelista"/>
+        <w:numPr>
+          <w:ilvl w:val="2"/>
+          <w:numId w:val="46"/>
+        </w:numPr>
+        <w:tabs>
+          <w:tab w:val="left" w:pos="7443"/>
+        </w:tabs>
+        <w:rPr>
+          <w:u w:val="single"/>
+        </w:rPr>
+      </w:pPr>
+      <w:r>
+        <w:rPr>
+          <w:u w:val="single"/>
+        </w:rPr>
+        <w:t>Parámetros personalizados:</w:t>
+      </w:r>
+      <w:r>
+        <w:t xml:space="preserve"> no rellenamos nada.</w:t>
+      </w:r>
+    </w:p>
+    <w:p>
+      <w:pPr>
+        <w:pStyle w:val="Prrafodelista"/>
+        <w:numPr>
+          <w:ilvl w:val="2"/>
+          <w:numId w:val="46"/>
+        </w:numPr>
+        <w:tabs>
+          <w:tab w:val="left" w:pos="7443"/>
+        </w:tabs>
+        <w:rPr>
+          <w:u w:val="single"/>
+        </w:rPr>
+      </w:pPr>
+      <w:r>
+        <w:rPr>
+          <w:u w:val="single"/>
+        </w:rPr>
+        <w:t xml:space="preserve">Contenedor de inicio por defecto: </w:t>
+      </w:r>
+      <w:r>
+        <w:t>opción que viene por defecto.</w:t>
+      </w:r>
+    </w:p>
+    <w:p>
+      <w:pPr>
+        <w:tabs>
+          <w:tab w:val="left" w:pos="7443"/>
+        </w:tabs>
+        <w:ind w:left="2124"/>
+      </w:pPr>
+      <w:r>
+        <w:t>El aspecto se tendrá que parecer al siguiente:</w:t>
+      </w:r>
+    </w:p>
+    <w:p>
+      <w:pPr>
+        <w:tabs>
+          <w:tab w:val="left" w:pos="7443"/>
+        </w:tabs>
+        <w:ind w:left="2124"/>
+      </w:pPr>
+      <w:r>
+        <w:rPr>
+          <w:noProof/>
+          <w:lang w:eastAsia="es-ES"/>
+        </w:rPr>
+        <w:drawing>
+          <wp:inline distT="0" distB="0" distL="0" distR="0" wp14:anchorId="672BE41C" wp14:editId="5FCF3634">
+            <wp:extent cx="4494227" cy="2498031"/>
+            <wp:effectExtent l="0" t="0" r="1905" b="0"/>
+            <wp:docPr id="33" name="Imagen 33"/>
+            <wp:cNvGraphicFramePr>
+              <a:graphicFrameLocks xmlns:a="http://schemas.openxmlformats.org/drawingml/2006/main" noChangeAspect="1"/>
+            </wp:cNvGraphicFramePr>
+            <a:graphic xmlns:a="http://schemas.openxmlformats.org/drawingml/2006/main">
+              <a:graphicData uri="http://schemas.openxmlformats.org/drawingml/2006/picture">
+                <pic:pic xmlns:pic="http://schemas.openxmlformats.org/drawingml/2006/picture">
+                  <pic:nvPicPr>
+                    <pic:cNvPr id="1" name=""/>
+                    <pic:cNvPicPr/>
+                  </pic:nvPicPr>
+                  <pic:blipFill rotWithShape="1">
+                    <a:blip r:embed="rId46"/>
+                    <a:srcRect t="10307"/>
+                    <a:stretch/>
+                  </pic:blipFill>
+                  <pic:spPr bwMode="auto">
+                    <a:xfrm>
+                      <a:off x="0" y="0"/>
+                      <a:ext cx="4520415" cy="2512587"/>
+                    </a:xfrm>
+                    <a:prstGeom prst="rect">
+                      <a:avLst/>
+                    </a:prstGeom>
+                    <a:ln>
+                      <a:noFill/>
+                    </a:ln>
+                    <a:extLst>
+                      <a:ext uri="{53640926-AAD7-44D8-BBD7-CCE9431645EC}">
+                        <a14:shadowObscured xmlns:a14="http://schemas.microsoft.com/office/drawing/2010/main"/>
+                      </a:ext>
+                    </a:extLst>
+                  </pic:spPr>
+                </pic:pic>
+              </a:graphicData>
+            </a:graphic>
+          </wp:inline>
+        </w:drawing>
+      </w:r>
+    </w:p>
+    <w:p>
+      <w:pPr>
+        <w:pStyle w:val="Prrafodelista"/>
+        <w:numPr>
+          <w:ilvl w:val="1"/>
+          <w:numId w:val="46"/>
+        </w:numPr>
+        <w:tabs>
+          <w:tab w:val="left" w:pos="7443"/>
+        </w:tabs>
+      </w:pPr>
+      <w:r>
+        <w:rPr>
+          <w:i/>
+        </w:rPr>
+        <w:t xml:space="preserve">Apartado “Privacy”: </w:t>
+      </w:r>
+      <w:r>
+        <w:t>Aparecerán 3 desplegables los cuales serán rellenados seleccionado la opción “Siempre”, para que así nuestro servicio web pueda tener acceso a dicha información.</w:t>
+      </w:r>
+    </w:p>
+    <w:p>
+      <w:pPr>
+        <w:pStyle w:val="Prrafodelista"/>
+        <w:tabs>
+          <w:tab w:val="left" w:pos="7443"/>
+        </w:tabs>
+        <w:ind w:left="2160"/>
+      </w:pPr>
+      <w:r>
+        <w:rPr>
+          <w:noProof/>
+          <w:lang w:eastAsia="es-ES"/>
+        </w:rPr>
+        <w:lastRenderedPageBreak/>
+        <w:drawing>
+          <wp:inline distT="0" distB="0" distL="0" distR="0" wp14:anchorId="261C502F" wp14:editId="78A6128A">
+            <wp:extent cx="3848217" cy="2395338"/>
+            <wp:effectExtent l="0" t="0" r="0" b="5080"/>
+            <wp:docPr id="32" name="Imagen 32"/>
+            <wp:cNvGraphicFramePr>
+              <a:graphicFrameLocks xmlns:a="http://schemas.openxmlformats.org/drawingml/2006/main" noChangeAspect="1"/>
+            </wp:cNvGraphicFramePr>
+            <a:graphic xmlns:a="http://schemas.openxmlformats.org/drawingml/2006/main">
+              <a:graphicData uri="http://schemas.openxmlformats.org/drawingml/2006/picture">
+                <pic:pic xmlns:pic="http://schemas.openxmlformats.org/drawingml/2006/picture">
+                  <pic:nvPicPr>
+                    <pic:cNvPr id="1" name=""/>
+                    <pic:cNvPicPr/>
+                  </pic:nvPicPr>
+                  <pic:blipFill rotWithShape="1">
+                    <a:blip r:embed="rId47"/>
+                    <a:srcRect t="12437"/>
+                    <a:stretch/>
+                  </pic:blipFill>
+                  <pic:spPr bwMode="auto">
+                    <a:xfrm>
+                      <a:off x="0" y="0"/>
+                      <a:ext cx="3857072" cy="2400850"/>
+                    </a:xfrm>
+                    <a:prstGeom prst="rect">
+                      <a:avLst/>
+                    </a:prstGeom>
+                    <a:ln>
+                      <a:noFill/>
+                    </a:ln>
+                    <a:extLst>
+                      <a:ext uri="{53640926-AAD7-44D8-BBD7-CCE9431645EC}">
+                        <a14:shadowObscured xmlns:a14="http://schemas.microsoft.com/office/drawing/2010/main"/>
+                      </a:ext>
+                    </a:extLst>
+                  </pic:spPr>
+                </pic:pic>
+              </a:graphicData>
+            </a:graphic>
+          </wp:inline>
+        </w:drawing>
+      </w:r>
+    </w:p>
+    <w:p>
+      <w:pPr>
+        <w:pStyle w:val="Prrafodelista"/>
+        <w:numPr>
+          <w:ilvl w:val="0"/>
+          <w:numId w:val="48"/>
+        </w:numPr>
+        <w:tabs>
+          <w:tab w:val="left" w:pos="7443"/>
+        </w:tabs>
+      </w:pPr>
+      <w:r>
+        <w:t>Tras estos cambios, acabamos clicando el botón de abajo “Guardar cambios”.</w:t>
+      </w:r>
+    </w:p>
+    <w:p>
+      <w:pPr>
+        <w:pStyle w:val="Prrafodelista"/>
+        <w:numPr>
+          <w:ilvl w:val="0"/>
+          <w:numId w:val="46"/>
+        </w:numPr>
+        <w:tabs>
+          <w:tab w:val="left" w:pos="7443"/>
+        </w:tabs>
+        <w:rPr>
+          <w:b/>
+        </w:rPr>
+      </w:pPr>
+      <w:r>
+        <w:rPr>
+          <w:b/>
+        </w:rPr>
+        <w:t xml:space="preserve">URL de inicio: </w:t>
+      </w:r>
+      <w:r>
+        <w:t>lo dejamos vacío.</w:t>
+      </w:r>
+    </w:p>
+    <w:p>
+      <w:pPr>
+        <w:pStyle w:val="Prrafodelista"/>
+        <w:numPr>
+          <w:ilvl w:val="0"/>
+          <w:numId w:val="46"/>
+        </w:numPr>
+        <w:tabs>
+          <w:tab w:val="left" w:pos="7443"/>
+        </w:tabs>
+        <w:rPr>
+          <w:b/>
+        </w:rPr>
+      </w:pPr>
+      <w:r>
+        <w:rPr>
+          <w:b/>
+        </w:rPr>
+        <w:t xml:space="preserve">Iniciar el contenedor: </w:t>
+      </w:r>
+      <w:r>
+        <w:t>dejamos la opción que viene por defecto.</w:t>
+      </w:r>
+    </w:p>
+    <w:p>
+      <w:pPr>
+        <w:pStyle w:val="Prrafodelista"/>
+        <w:numPr>
+          <w:ilvl w:val="0"/>
+          <w:numId w:val="41"/>
+        </w:numPr>
+        <w:tabs>
+          <w:tab w:val="left" w:pos="7443"/>
+        </w:tabs>
+      </w:pPr>
+      <w:r>
+        <w:t>Finalmente pulsamos el botón “Guardar cambios y regresar al curso” que aparece en la parte inferior y ya tendremos agregada la actividad en nuestro curso, la cual cuando seleccionemos nos enlazará con nuestro servicio web. El aspecto se asemejará al siguiente:</w:t>
+      </w:r>
+    </w:p>
+    <w:p>
+      <w:pPr>
+        <w:pStyle w:val="Prrafodelista"/>
+        <w:tabs>
+          <w:tab w:val="left" w:pos="7443"/>
+        </w:tabs>
+        <w:ind w:left="720"/>
+        <w:jc w:val="center"/>
+      </w:pPr>
+      <w:r>
+        <w:rPr>
+          <w:noProof/>
+          <w:lang w:eastAsia="es-ES"/>
+        </w:rPr>
+        <w:drawing>
+          <wp:inline distT="0" distB="0" distL="0" distR="0" wp14:anchorId="554E93AF" wp14:editId="0DBED149">
+            <wp:extent cx="3476625" cy="1066800"/>
+            <wp:effectExtent l="0" t="0" r="9525" b="0"/>
+            <wp:docPr id="34" name="Imagen 34"/>
+            <wp:cNvGraphicFramePr>
+              <a:graphicFrameLocks xmlns:a="http://schemas.openxmlformats.org/drawingml/2006/main" noChangeAspect="1"/>
+            </wp:cNvGraphicFramePr>
+            <a:graphic xmlns:a="http://schemas.openxmlformats.org/drawingml/2006/main">
+              <a:graphicData uri="http://schemas.openxmlformats.org/drawingml/2006/picture">
+                <pic:pic xmlns:pic="http://schemas.openxmlformats.org/drawingml/2006/picture">
+                  <pic:nvPicPr>
+                    <pic:cNvPr id="1" name=""/>
+                    <pic:cNvPicPr/>
+                  </pic:nvPicPr>
+                  <pic:blipFill>
+                    <a:blip r:embed="rId48"/>
+                    <a:stretch>
+                      <a:fillRect/>
+                    </a:stretch>
+                  </pic:blipFill>
+                  <pic:spPr>
+                    <a:xfrm>
+                      <a:off x="0" y="0"/>
+                      <a:ext cx="3476625" cy="1066800"/>
+                    </a:xfrm>
+                    <a:prstGeom prst="rect">
+                      <a:avLst/>
+                    </a:prstGeom>
+                  </pic:spPr>
+                </pic:pic>
+              </a:graphicData>
+            </a:graphic>
+          </wp:inline>
+        </w:drawing>
+      </w:r>
+    </w:p>
+    <w:p>
+      <w:pPr>
+        <w:tabs>
+          <w:tab w:val="left" w:pos="7443"/>
+        </w:tabs>
+        <w:ind w:left="708"/>
+      </w:pPr>
+      <w:bookmarkStart w:id="0" w:name="_GoBack"/>
+      <w:bookmarkEnd w:id="0"/>
     </w:p>
     <w:p/>
     <w:sectPr>
@@ -8043,6 +9406,119 @@
 <file path=word/numbering.xml><?xml version="1.0" encoding="utf-8"?>
 <w:numbering xmlns:wpc="http://schemas.microsoft.com/office/word/2010/wordprocessingCanvas" xmlns:mc="http://schemas.openxmlformats.org/markup-compatibility/2006" xmlns:o="urn:schemas-microsoft-com:office:office" xmlns:r="http://schemas.openxmlformats.org/officeDocument/2006/relationships" xmlns:m="http://schemas.openxmlformats.org/officeDocument/2006/math" xmlns:v="urn:schemas-microsoft-com:vml" xmlns:wp14="http://schemas.microsoft.com/office/word/2010/wordprocessingDrawing" xmlns:wp="http://schemas.openxmlformats.org/drawingml/2006/wordprocessingDrawing" xmlns:w10="urn:schemas-microsoft-com:office:word" xmlns:w="http://schemas.openxmlformats.org/wordprocessingml/2006/main" xmlns:w14="http://schemas.microsoft.com/office/word/2010/wordml" xmlns:w15="http://schemas.microsoft.com/office/word/2012/wordml" xmlns:wpg="http://schemas.microsoft.com/office/word/2010/wordprocessingGroup" xmlns:wpi="http://schemas.microsoft.com/office/word/2010/wordprocessingInk" xmlns:wne="http://schemas.microsoft.com/office/word/2006/wordml" xmlns:wps="http://schemas.microsoft.com/office/word/2010/wordprocessingShape" mc:Ignorable="w14 w15 wp14">
   <w:abstractNum w:abstractNumId="0" w15:restartNumberingAfterBreak="0">
+    <w:nsid w:val="00B01D01"/>
+    <w:multiLevelType w:val="hybridMultilevel"/>
+    <w:tmpl w:val="E5F0E732"/>
+    <w:lvl w:ilvl="0" w:tplc="0C0A0003">
+      <w:start w:val="1"/>
+      <w:numFmt w:val="bullet"/>
+      <w:lvlText w:val="o"/>
+      <w:lvlJc w:val="left"/>
+      <w:pPr>
+        <w:ind w:left="2484" w:hanging="360"/>
+      </w:pPr>
+      <w:rPr>
+        <w:rFonts w:ascii="Courier New" w:hAnsi="Courier New" w:cs="Courier New" w:hint="default"/>
+      </w:rPr>
+    </w:lvl>
+    <w:lvl w:ilvl="1" w:tplc="0C0A0003" w:tentative="1">
+      <w:start w:val="1"/>
+      <w:numFmt w:val="bullet"/>
+      <w:lvlText w:val="o"/>
+      <w:lvlJc w:val="left"/>
+      <w:pPr>
+        <w:ind w:left="3204" w:hanging="360"/>
+      </w:pPr>
+      <w:rPr>
+        <w:rFonts w:ascii="Courier New" w:hAnsi="Courier New" w:cs="Courier New" w:hint="default"/>
+      </w:rPr>
+    </w:lvl>
+    <w:lvl w:ilvl="2" w:tplc="0C0A0005" w:tentative="1">
+      <w:start w:val="1"/>
+      <w:numFmt w:val="bullet"/>
+      <w:lvlText w:val=""/>
+      <w:lvlJc w:val="left"/>
+      <w:pPr>
+        <w:ind w:left="3924" w:hanging="360"/>
+      </w:pPr>
+      <w:rPr>
+        <w:rFonts w:ascii="Wingdings" w:hAnsi="Wingdings" w:hint="default"/>
+      </w:rPr>
+    </w:lvl>
+    <w:lvl w:ilvl="3" w:tplc="0C0A0001" w:tentative="1">
+      <w:start w:val="1"/>
+      <w:numFmt w:val="bullet"/>
+      <w:lvlText w:val=""/>
+      <w:lvlJc w:val="left"/>
+      <w:pPr>
+        <w:ind w:left="4644" w:hanging="360"/>
+      </w:pPr>
+      <w:rPr>
+        <w:rFonts w:ascii="Symbol" w:hAnsi="Symbol" w:hint="default"/>
+      </w:rPr>
+    </w:lvl>
+    <w:lvl w:ilvl="4" w:tplc="0C0A0003" w:tentative="1">
+      <w:start w:val="1"/>
+      <w:numFmt w:val="bullet"/>
+      <w:lvlText w:val="o"/>
+      <w:lvlJc w:val="left"/>
+      <w:pPr>
+        <w:ind w:left="5364" w:hanging="360"/>
+      </w:pPr>
+      <w:rPr>
+        <w:rFonts w:ascii="Courier New" w:hAnsi="Courier New" w:cs="Courier New" w:hint="default"/>
+      </w:rPr>
+    </w:lvl>
+    <w:lvl w:ilvl="5" w:tplc="0C0A0005" w:tentative="1">
+      <w:start w:val="1"/>
+      <w:numFmt w:val="bullet"/>
+      <w:lvlText w:val=""/>
+      <w:lvlJc w:val="left"/>
+      <w:pPr>
+        <w:ind w:left="6084" w:hanging="360"/>
+      </w:pPr>
+      <w:rPr>
+        <w:rFonts w:ascii="Wingdings" w:hAnsi="Wingdings" w:hint="default"/>
+      </w:rPr>
+    </w:lvl>
+    <w:lvl w:ilvl="6" w:tplc="0C0A0001" w:tentative="1">
+      <w:start w:val="1"/>
+      <w:numFmt w:val="bullet"/>
+      <w:lvlText w:val=""/>
+      <w:lvlJc w:val="left"/>
+      <w:pPr>
+        <w:ind w:left="6804" w:hanging="360"/>
+      </w:pPr>
+      <w:rPr>
+        <w:rFonts w:ascii="Symbol" w:hAnsi="Symbol" w:hint="default"/>
+      </w:rPr>
+    </w:lvl>
+    <w:lvl w:ilvl="7" w:tplc="0C0A0003" w:tentative="1">
+      <w:start w:val="1"/>
+      <w:numFmt w:val="bullet"/>
+      <w:lvlText w:val="o"/>
+      <w:lvlJc w:val="left"/>
+      <w:pPr>
+        <w:ind w:left="7524" w:hanging="360"/>
+      </w:pPr>
+      <w:rPr>
+        <w:rFonts w:ascii="Courier New" w:hAnsi="Courier New" w:cs="Courier New" w:hint="default"/>
+      </w:rPr>
+    </w:lvl>
+    <w:lvl w:ilvl="8" w:tplc="0C0A0005" w:tentative="1">
+      <w:start w:val="1"/>
+      <w:numFmt w:val="bullet"/>
+      <w:lvlText w:val=""/>
+      <w:lvlJc w:val="left"/>
+      <w:pPr>
+        <w:ind w:left="8244" w:hanging="360"/>
+      </w:pPr>
+      <w:rPr>
+        <w:rFonts w:ascii="Wingdings" w:hAnsi="Wingdings" w:hint="default"/>
+      </w:rPr>
+    </w:lvl>
+  </w:abstractNum>
+  <w:abstractNum w:abstractNumId="1" w15:restartNumberingAfterBreak="0">
     <w:nsid w:val="03532DA9"/>
     <w:multiLevelType w:val="hybridMultilevel"/>
     <w:tmpl w:val="DAD47E74"/>
@@ -8155,7 +9631,120 @@
       </w:rPr>
     </w:lvl>
   </w:abstractNum>
-  <w:abstractNum w:abstractNumId="1" w15:restartNumberingAfterBreak="0">
+  <w:abstractNum w:abstractNumId="2" w15:restartNumberingAfterBreak="0">
+    <w:nsid w:val="0B002E30"/>
+    <w:multiLevelType w:val="hybridMultilevel"/>
+    <w:tmpl w:val="3DF68EF0"/>
+    <w:lvl w:ilvl="0" w:tplc="0C0A0001">
+      <w:start w:val="1"/>
+      <w:numFmt w:val="bullet"/>
+      <w:lvlText w:val=""/>
+      <w:lvlJc w:val="left"/>
+      <w:pPr>
+        <w:ind w:left="1440" w:hanging="360"/>
+      </w:pPr>
+      <w:rPr>
+        <w:rFonts w:ascii="Symbol" w:hAnsi="Symbol" w:hint="default"/>
+      </w:rPr>
+    </w:lvl>
+    <w:lvl w:ilvl="1" w:tplc="0C0A0003" w:tentative="1">
+      <w:start w:val="1"/>
+      <w:numFmt w:val="bullet"/>
+      <w:lvlText w:val="o"/>
+      <w:lvlJc w:val="left"/>
+      <w:pPr>
+        <w:ind w:left="2160" w:hanging="360"/>
+      </w:pPr>
+      <w:rPr>
+        <w:rFonts w:ascii="Courier New" w:hAnsi="Courier New" w:cs="Courier New" w:hint="default"/>
+      </w:rPr>
+    </w:lvl>
+    <w:lvl w:ilvl="2" w:tplc="0C0A0005" w:tentative="1">
+      <w:start w:val="1"/>
+      <w:numFmt w:val="bullet"/>
+      <w:lvlText w:val=""/>
+      <w:lvlJc w:val="left"/>
+      <w:pPr>
+        <w:ind w:left="2880" w:hanging="360"/>
+      </w:pPr>
+      <w:rPr>
+        <w:rFonts w:ascii="Wingdings" w:hAnsi="Wingdings" w:hint="default"/>
+      </w:rPr>
+    </w:lvl>
+    <w:lvl w:ilvl="3" w:tplc="0C0A0001" w:tentative="1">
+      <w:start w:val="1"/>
+      <w:numFmt w:val="bullet"/>
+      <w:lvlText w:val=""/>
+      <w:lvlJc w:val="left"/>
+      <w:pPr>
+        <w:ind w:left="3600" w:hanging="360"/>
+      </w:pPr>
+      <w:rPr>
+        <w:rFonts w:ascii="Symbol" w:hAnsi="Symbol" w:hint="default"/>
+      </w:rPr>
+    </w:lvl>
+    <w:lvl w:ilvl="4" w:tplc="0C0A0003" w:tentative="1">
+      <w:start w:val="1"/>
+      <w:numFmt w:val="bullet"/>
+      <w:lvlText w:val="o"/>
+      <w:lvlJc w:val="left"/>
+      <w:pPr>
+        <w:ind w:left="4320" w:hanging="360"/>
+      </w:pPr>
+      <w:rPr>
+        <w:rFonts w:ascii="Courier New" w:hAnsi="Courier New" w:cs="Courier New" w:hint="default"/>
+      </w:rPr>
+    </w:lvl>
+    <w:lvl w:ilvl="5" w:tplc="0C0A0005" w:tentative="1">
+      <w:start w:val="1"/>
+      <w:numFmt w:val="bullet"/>
+      <w:lvlText w:val=""/>
+      <w:lvlJc w:val="left"/>
+      <w:pPr>
+        <w:ind w:left="5040" w:hanging="360"/>
+      </w:pPr>
+      <w:rPr>
+        <w:rFonts w:ascii="Wingdings" w:hAnsi="Wingdings" w:hint="default"/>
+      </w:rPr>
+    </w:lvl>
+    <w:lvl w:ilvl="6" w:tplc="0C0A0001" w:tentative="1">
+      <w:start w:val="1"/>
+      <w:numFmt w:val="bullet"/>
+      <w:lvlText w:val=""/>
+      <w:lvlJc w:val="left"/>
+      <w:pPr>
+        <w:ind w:left="5760" w:hanging="360"/>
+      </w:pPr>
+      <w:rPr>
+        <w:rFonts w:ascii="Symbol" w:hAnsi="Symbol" w:hint="default"/>
+      </w:rPr>
+    </w:lvl>
+    <w:lvl w:ilvl="7" w:tplc="0C0A0003" w:tentative="1">
+      <w:start w:val="1"/>
+      <w:numFmt w:val="bullet"/>
+      <w:lvlText w:val="o"/>
+      <w:lvlJc w:val="left"/>
+      <w:pPr>
+        <w:ind w:left="6480" w:hanging="360"/>
+      </w:pPr>
+      <w:rPr>
+        <w:rFonts w:ascii="Courier New" w:hAnsi="Courier New" w:cs="Courier New" w:hint="default"/>
+      </w:rPr>
+    </w:lvl>
+    <w:lvl w:ilvl="8" w:tplc="0C0A0005" w:tentative="1">
+      <w:start w:val="1"/>
+      <w:numFmt w:val="bullet"/>
+      <w:lvlText w:val=""/>
+      <w:lvlJc w:val="left"/>
+      <w:pPr>
+        <w:ind w:left="7200" w:hanging="360"/>
+      </w:pPr>
+      <w:rPr>
+        <w:rFonts w:ascii="Wingdings" w:hAnsi="Wingdings" w:hint="default"/>
+      </w:rPr>
+    </w:lvl>
+  </w:abstractNum>
+  <w:abstractNum w:abstractNumId="3" w15:restartNumberingAfterBreak="0">
     <w:nsid w:val="144546C8"/>
     <w:multiLevelType w:val="hybridMultilevel"/>
     <w:tmpl w:val="70D405AE"/>
@@ -8268,7 +9857,7 @@
       </w:rPr>
     </w:lvl>
   </w:abstractNum>
-  <w:abstractNum w:abstractNumId="2" w15:restartNumberingAfterBreak="0">
+  <w:abstractNum w:abstractNumId="4" w15:restartNumberingAfterBreak="0">
     <w:nsid w:val="170C5F59"/>
     <w:multiLevelType w:val="multilevel"/>
     <w:tmpl w:val="7EB088C4"/>
@@ -8363,7 +9952,7 @@
       </w:pPr>
     </w:lvl>
   </w:abstractNum>
-  <w:abstractNum w:abstractNumId="3" w15:restartNumberingAfterBreak="0">
+  <w:abstractNum w:abstractNumId="5" w15:restartNumberingAfterBreak="0">
     <w:nsid w:val="1C7575C9"/>
     <w:multiLevelType w:val="hybridMultilevel"/>
     <w:tmpl w:val="3D4CF432"/>
@@ -8476,7 +10065,96 @@
       </w:rPr>
     </w:lvl>
   </w:abstractNum>
-  <w:abstractNum w:abstractNumId="4" w15:restartNumberingAfterBreak="0">
+  <w:abstractNum w:abstractNumId="6" w15:restartNumberingAfterBreak="0">
+    <w:nsid w:val="1E7D4B01"/>
+    <w:multiLevelType w:val="hybridMultilevel"/>
+    <w:tmpl w:val="D3C85478"/>
+    <w:lvl w:ilvl="0" w:tplc="0C0A000F">
+      <w:start w:val="1"/>
+      <w:numFmt w:val="decimal"/>
+      <w:lvlText w:val="%1."/>
+      <w:lvlJc w:val="left"/>
+      <w:pPr>
+        <w:ind w:left="720" w:hanging="360"/>
+      </w:pPr>
+      <w:rPr>
+        <w:rFonts w:hint="default"/>
+      </w:rPr>
+    </w:lvl>
+    <w:lvl w:ilvl="1" w:tplc="0C0A0019" w:tentative="1">
+      <w:start w:val="1"/>
+      <w:numFmt w:val="lowerLetter"/>
+      <w:lvlText w:val="%2."/>
+      <w:lvlJc w:val="left"/>
+      <w:pPr>
+        <w:ind w:left="1440" w:hanging="360"/>
+      </w:pPr>
+    </w:lvl>
+    <w:lvl w:ilvl="2" w:tplc="0C0A001B" w:tentative="1">
+      <w:start w:val="1"/>
+      <w:numFmt w:val="lowerRoman"/>
+      <w:lvlText w:val="%3."/>
+      <w:lvlJc w:val="right"/>
+      <w:pPr>
+        <w:ind w:left="2160" w:hanging="180"/>
+      </w:pPr>
+    </w:lvl>
+    <w:lvl w:ilvl="3" w:tplc="0C0A000F" w:tentative="1">
+      <w:start w:val="1"/>
+      <w:numFmt w:val="decimal"/>
+      <w:lvlText w:val="%4."/>
+      <w:lvlJc w:val="left"/>
+      <w:pPr>
+        <w:ind w:left="2880" w:hanging="360"/>
+      </w:pPr>
+    </w:lvl>
+    <w:lvl w:ilvl="4" w:tplc="0C0A0019" w:tentative="1">
+      <w:start w:val="1"/>
+      <w:numFmt w:val="lowerLetter"/>
+      <w:lvlText w:val="%5."/>
+      <w:lvlJc w:val="left"/>
+      <w:pPr>
+        <w:ind w:left="3600" w:hanging="360"/>
+      </w:pPr>
+    </w:lvl>
+    <w:lvl w:ilvl="5" w:tplc="0C0A001B" w:tentative="1">
+      <w:start w:val="1"/>
+      <w:numFmt w:val="lowerRoman"/>
+      <w:lvlText w:val="%6."/>
+      <w:lvlJc w:val="right"/>
+      <w:pPr>
+        <w:ind w:left="4320" w:hanging="180"/>
+      </w:pPr>
+    </w:lvl>
+    <w:lvl w:ilvl="6" w:tplc="0C0A000F" w:tentative="1">
+      <w:start w:val="1"/>
+      <w:numFmt w:val="decimal"/>
+      <w:lvlText w:val="%7."/>
+      <w:lvlJc w:val="left"/>
+      <w:pPr>
+        <w:ind w:left="5040" w:hanging="360"/>
+      </w:pPr>
+    </w:lvl>
+    <w:lvl w:ilvl="7" w:tplc="0C0A0019" w:tentative="1">
+      <w:start w:val="1"/>
+      <w:numFmt w:val="lowerLetter"/>
+      <w:lvlText w:val="%8."/>
+      <w:lvlJc w:val="left"/>
+      <w:pPr>
+        <w:ind w:left="5760" w:hanging="360"/>
+      </w:pPr>
+    </w:lvl>
+    <w:lvl w:ilvl="8" w:tplc="0C0A001B" w:tentative="1">
+      <w:start w:val="1"/>
+      <w:numFmt w:val="lowerRoman"/>
+      <w:lvlText w:val="%9."/>
+      <w:lvlJc w:val="right"/>
+      <w:pPr>
+        <w:ind w:left="6480" w:hanging="180"/>
+      </w:pPr>
+    </w:lvl>
+  </w:abstractNum>
+  <w:abstractNum w:abstractNumId="7" w15:restartNumberingAfterBreak="0">
     <w:nsid w:val="26055A44"/>
     <w:multiLevelType w:val="hybridMultilevel"/>
     <w:tmpl w:val="6DEA0E54"/>
@@ -8589,7 +10267,120 @@
       </w:rPr>
     </w:lvl>
   </w:abstractNum>
-  <w:abstractNum w:abstractNumId="5" w15:restartNumberingAfterBreak="0">
+  <w:abstractNum w:abstractNumId="8" w15:restartNumberingAfterBreak="0">
+    <w:nsid w:val="279E2234"/>
+    <w:multiLevelType w:val="hybridMultilevel"/>
+    <w:tmpl w:val="B1DE0EC0"/>
+    <w:lvl w:ilvl="0" w:tplc="0C0A0001">
+      <w:start w:val="1"/>
+      <w:numFmt w:val="bullet"/>
+      <w:lvlText w:val=""/>
+      <w:lvlJc w:val="left"/>
+      <w:pPr>
+        <w:ind w:left="1440" w:hanging="360"/>
+      </w:pPr>
+      <w:rPr>
+        <w:rFonts w:ascii="Symbol" w:hAnsi="Symbol" w:hint="default"/>
+      </w:rPr>
+    </w:lvl>
+    <w:lvl w:ilvl="1" w:tplc="0C0A0003" w:tentative="1">
+      <w:start w:val="1"/>
+      <w:numFmt w:val="bullet"/>
+      <w:lvlText w:val="o"/>
+      <w:lvlJc w:val="left"/>
+      <w:pPr>
+        <w:ind w:left="2160" w:hanging="360"/>
+      </w:pPr>
+      <w:rPr>
+        <w:rFonts w:ascii="Courier New" w:hAnsi="Courier New" w:cs="Courier New" w:hint="default"/>
+      </w:rPr>
+    </w:lvl>
+    <w:lvl w:ilvl="2" w:tplc="0C0A0005" w:tentative="1">
+      <w:start w:val="1"/>
+      <w:numFmt w:val="bullet"/>
+      <w:lvlText w:val=""/>
+      <w:lvlJc w:val="left"/>
+      <w:pPr>
+        <w:ind w:left="2880" w:hanging="360"/>
+      </w:pPr>
+      <w:rPr>
+        <w:rFonts w:ascii="Wingdings" w:hAnsi="Wingdings" w:hint="default"/>
+      </w:rPr>
+    </w:lvl>
+    <w:lvl w:ilvl="3" w:tplc="0C0A0001" w:tentative="1">
+      <w:start w:val="1"/>
+      <w:numFmt w:val="bullet"/>
+      <w:lvlText w:val=""/>
+      <w:lvlJc w:val="left"/>
+      <w:pPr>
+        <w:ind w:left="3600" w:hanging="360"/>
+      </w:pPr>
+      <w:rPr>
+        <w:rFonts w:ascii="Symbol" w:hAnsi="Symbol" w:hint="default"/>
+      </w:rPr>
+    </w:lvl>
+    <w:lvl w:ilvl="4" w:tplc="0C0A0003" w:tentative="1">
+      <w:start w:val="1"/>
+      <w:numFmt w:val="bullet"/>
+      <w:lvlText w:val="o"/>
+      <w:lvlJc w:val="left"/>
+      <w:pPr>
+        <w:ind w:left="4320" w:hanging="360"/>
+      </w:pPr>
+      <w:rPr>
+        <w:rFonts w:ascii="Courier New" w:hAnsi="Courier New" w:cs="Courier New" w:hint="default"/>
+      </w:rPr>
+    </w:lvl>
+    <w:lvl w:ilvl="5" w:tplc="0C0A0005" w:tentative="1">
+      <w:start w:val="1"/>
+      <w:numFmt w:val="bullet"/>
+      <w:lvlText w:val=""/>
+      <w:lvlJc w:val="left"/>
+      <w:pPr>
+        <w:ind w:left="5040" w:hanging="360"/>
+      </w:pPr>
+      <w:rPr>
+        <w:rFonts w:ascii="Wingdings" w:hAnsi="Wingdings" w:hint="default"/>
+      </w:rPr>
+    </w:lvl>
+    <w:lvl w:ilvl="6" w:tplc="0C0A0001" w:tentative="1">
+      <w:start w:val="1"/>
+      <w:numFmt w:val="bullet"/>
+      <w:lvlText w:val=""/>
+      <w:lvlJc w:val="left"/>
+      <w:pPr>
+        <w:ind w:left="5760" w:hanging="360"/>
+      </w:pPr>
+      <w:rPr>
+        <w:rFonts w:ascii="Symbol" w:hAnsi="Symbol" w:hint="default"/>
+      </w:rPr>
+    </w:lvl>
+    <w:lvl w:ilvl="7" w:tplc="0C0A0003" w:tentative="1">
+      <w:start w:val="1"/>
+      <w:numFmt w:val="bullet"/>
+      <w:lvlText w:val="o"/>
+      <w:lvlJc w:val="left"/>
+      <w:pPr>
+        <w:ind w:left="6480" w:hanging="360"/>
+      </w:pPr>
+      <w:rPr>
+        <w:rFonts w:ascii="Courier New" w:hAnsi="Courier New" w:cs="Courier New" w:hint="default"/>
+      </w:rPr>
+    </w:lvl>
+    <w:lvl w:ilvl="8" w:tplc="0C0A0005" w:tentative="1">
+      <w:start w:val="1"/>
+      <w:numFmt w:val="bullet"/>
+      <w:lvlText w:val=""/>
+      <w:lvlJc w:val="left"/>
+      <w:pPr>
+        <w:ind w:left="7200" w:hanging="360"/>
+      </w:pPr>
+      <w:rPr>
+        <w:rFonts w:ascii="Wingdings" w:hAnsi="Wingdings" w:hint="default"/>
+      </w:rPr>
+    </w:lvl>
+  </w:abstractNum>
+  <w:abstractNum w:abstractNumId="9" w15:restartNumberingAfterBreak="0">
     <w:nsid w:val="29C5170E"/>
     <w:multiLevelType w:val="hybridMultilevel"/>
     <w:tmpl w:val="0C46141E"/>
@@ -8702,7 +10493,7 @@
       </w:rPr>
     </w:lvl>
   </w:abstractNum>
-  <w:abstractNum w:abstractNumId="6" w15:restartNumberingAfterBreak="0">
+  <w:abstractNum w:abstractNumId="10" w15:restartNumberingAfterBreak="0">
     <w:nsid w:val="2B8B1FB2"/>
     <w:multiLevelType w:val="hybridMultilevel"/>
     <w:tmpl w:val="6B923D88"/>
@@ -8788,7 +10579,7 @@
       </w:pPr>
     </w:lvl>
   </w:abstractNum>
-  <w:abstractNum w:abstractNumId="7" w15:restartNumberingAfterBreak="0">
+  <w:abstractNum w:abstractNumId="11" w15:restartNumberingAfterBreak="0">
     <w:nsid w:val="2C13001D"/>
     <w:multiLevelType w:val="hybridMultilevel"/>
     <w:tmpl w:val="BDD89E0A"/>
@@ -8874,7 +10665,7 @@
       </w:pPr>
     </w:lvl>
   </w:abstractNum>
-  <w:abstractNum w:abstractNumId="8" w15:restartNumberingAfterBreak="0">
+  <w:abstractNum w:abstractNumId="12" w15:restartNumberingAfterBreak="0">
     <w:nsid w:val="2D694ABF"/>
     <w:multiLevelType w:val="hybridMultilevel"/>
     <w:tmpl w:val="D108ADF2"/>
@@ -8963,7 +10754,7 @@
       </w:pPr>
     </w:lvl>
   </w:abstractNum>
-  <w:abstractNum w:abstractNumId="9" w15:restartNumberingAfterBreak="0">
+  <w:abstractNum w:abstractNumId="13" w15:restartNumberingAfterBreak="0">
     <w:nsid w:val="2F0D4E86"/>
     <w:multiLevelType w:val="hybridMultilevel"/>
     <w:tmpl w:val="3A94B4D4"/>
@@ -9076,7 +10867,7 @@
       </w:rPr>
     </w:lvl>
   </w:abstractNum>
-  <w:abstractNum w:abstractNumId="10" w15:restartNumberingAfterBreak="0">
+  <w:abstractNum w:abstractNumId="14" w15:restartNumberingAfterBreak="0">
     <w:nsid w:val="33B323FF"/>
     <w:multiLevelType w:val="hybridMultilevel"/>
     <w:tmpl w:val="D5AE0588"/>
@@ -9189,7 +10980,7 @@
       </w:rPr>
     </w:lvl>
   </w:abstractNum>
-  <w:abstractNum w:abstractNumId="11" w15:restartNumberingAfterBreak="0">
+  <w:abstractNum w:abstractNumId="15" w15:restartNumberingAfterBreak="0">
     <w:nsid w:val="38832FF8"/>
     <w:multiLevelType w:val="hybridMultilevel"/>
     <w:tmpl w:val="BDD89E0A"/>
@@ -9275,7 +11066,7 @@
       </w:pPr>
     </w:lvl>
   </w:abstractNum>
-  <w:abstractNum w:abstractNumId="12" w15:restartNumberingAfterBreak="0">
+  <w:abstractNum w:abstractNumId="16" w15:restartNumberingAfterBreak="0">
     <w:nsid w:val="38A433B2"/>
     <w:multiLevelType w:val="hybridMultilevel"/>
     <w:tmpl w:val="04E62980"/>
@@ -9388,7 +11179,120 @@
       </w:rPr>
     </w:lvl>
   </w:abstractNum>
-  <w:abstractNum w:abstractNumId="13" w15:restartNumberingAfterBreak="0">
+  <w:abstractNum w:abstractNumId="17" w15:restartNumberingAfterBreak="0">
+    <w:nsid w:val="3AE355EC"/>
+    <w:multiLevelType w:val="hybridMultilevel"/>
+    <w:tmpl w:val="8CCA9CDC"/>
+    <w:lvl w:ilvl="0" w:tplc="0C0A0001">
+      <w:start w:val="1"/>
+      <w:numFmt w:val="bullet"/>
+      <w:lvlText w:val=""/>
+      <w:lvlJc w:val="left"/>
+      <w:pPr>
+        <w:ind w:left="1440" w:hanging="360"/>
+      </w:pPr>
+      <w:rPr>
+        <w:rFonts w:ascii="Symbol" w:hAnsi="Symbol" w:hint="default"/>
+      </w:rPr>
+    </w:lvl>
+    <w:lvl w:ilvl="1" w:tplc="0C0A0003">
+      <w:start w:val="1"/>
+      <w:numFmt w:val="bullet"/>
+      <w:lvlText w:val="o"/>
+      <w:lvlJc w:val="left"/>
+      <w:pPr>
+        <w:ind w:left="2160" w:hanging="360"/>
+      </w:pPr>
+      <w:rPr>
+        <w:rFonts w:ascii="Courier New" w:hAnsi="Courier New" w:cs="Courier New" w:hint="default"/>
+      </w:rPr>
+    </w:lvl>
+    <w:lvl w:ilvl="2" w:tplc="0C0A0005">
+      <w:start w:val="1"/>
+      <w:numFmt w:val="bullet"/>
+      <w:lvlText w:val=""/>
+      <w:lvlJc w:val="left"/>
+      <w:pPr>
+        <w:ind w:left="2880" w:hanging="360"/>
+      </w:pPr>
+      <w:rPr>
+        <w:rFonts w:ascii="Wingdings" w:hAnsi="Wingdings" w:hint="default"/>
+      </w:rPr>
+    </w:lvl>
+    <w:lvl w:ilvl="3" w:tplc="0C0A0001" w:tentative="1">
+      <w:start w:val="1"/>
+      <w:numFmt w:val="bullet"/>
+      <w:lvlText w:val=""/>
+      <w:lvlJc w:val="left"/>
+      <w:pPr>
+        <w:ind w:left="3600" w:hanging="360"/>
+      </w:pPr>
+      <w:rPr>
+        <w:rFonts w:ascii="Symbol" w:hAnsi="Symbol" w:hint="default"/>
+      </w:rPr>
+    </w:lvl>
+    <w:lvl w:ilvl="4" w:tplc="0C0A0003" w:tentative="1">
+      <w:start w:val="1"/>
+      <w:numFmt w:val="bullet"/>
+      <w:lvlText w:val="o"/>
+      <w:lvlJc w:val="left"/>
+      <w:pPr>
+        <w:ind w:left="4320" w:hanging="360"/>
+      </w:pPr>
+      <w:rPr>
+        <w:rFonts w:ascii="Courier New" w:hAnsi="Courier New" w:cs="Courier New" w:hint="default"/>
+      </w:rPr>
+    </w:lvl>
+    <w:lvl w:ilvl="5" w:tplc="0C0A0005" w:tentative="1">
+      <w:start w:val="1"/>
+      <w:numFmt w:val="bullet"/>
+      <w:lvlText w:val=""/>
+      <w:lvlJc w:val="left"/>
+      <w:pPr>
+        <w:ind w:left="5040" w:hanging="360"/>
+      </w:pPr>
+      <w:rPr>
+        <w:rFonts w:ascii="Wingdings" w:hAnsi="Wingdings" w:hint="default"/>
+      </w:rPr>
+    </w:lvl>
+    <w:lvl w:ilvl="6" w:tplc="0C0A0001" w:tentative="1">
+      <w:start w:val="1"/>
+      <w:numFmt w:val="bullet"/>
+      <w:lvlText w:val=""/>
+      <w:lvlJc w:val="left"/>
+      <w:pPr>
+        <w:ind w:left="5760" w:hanging="360"/>
+      </w:pPr>
+      <w:rPr>
+        <w:rFonts w:ascii="Symbol" w:hAnsi="Symbol" w:hint="default"/>
+      </w:rPr>
+    </w:lvl>
+    <w:lvl w:ilvl="7" w:tplc="0C0A0003" w:tentative="1">
+      <w:start w:val="1"/>
+      <w:numFmt w:val="bullet"/>
+      <w:lvlText w:val="o"/>
+      <w:lvlJc w:val="left"/>
+      <w:pPr>
+        <w:ind w:left="6480" w:hanging="360"/>
+      </w:pPr>
+      <w:rPr>
+        <w:rFonts w:ascii="Courier New" w:hAnsi="Courier New" w:cs="Courier New" w:hint="default"/>
+      </w:rPr>
+    </w:lvl>
+    <w:lvl w:ilvl="8" w:tplc="0C0A0005" w:tentative="1">
+      <w:start w:val="1"/>
+      <w:numFmt w:val="bullet"/>
+      <w:lvlText w:val=""/>
+      <w:lvlJc w:val="left"/>
+      <w:pPr>
+        <w:ind w:left="7200" w:hanging="360"/>
+      </w:pPr>
+      <w:rPr>
+        <w:rFonts w:ascii="Wingdings" w:hAnsi="Wingdings" w:hint="default"/>
+      </w:rPr>
+    </w:lvl>
+  </w:abstractNum>
+  <w:abstractNum w:abstractNumId="18" w15:restartNumberingAfterBreak="0">
     <w:nsid w:val="3B086E0F"/>
     <w:multiLevelType w:val="hybridMultilevel"/>
     <w:tmpl w:val="B75CF930"/>
@@ -9477,7 +11381,7 @@
       </w:pPr>
     </w:lvl>
   </w:abstractNum>
-  <w:abstractNum w:abstractNumId="14" w15:restartNumberingAfterBreak="0">
+  <w:abstractNum w:abstractNumId="19" w15:restartNumberingAfterBreak="0">
     <w:nsid w:val="3BBB458F"/>
     <w:multiLevelType w:val="hybridMultilevel"/>
     <w:tmpl w:val="618E0C2E"/>
@@ -9590,7 +11494,7 @@
       </w:rPr>
     </w:lvl>
   </w:abstractNum>
-  <w:abstractNum w:abstractNumId="15" w15:restartNumberingAfterBreak="0">
+  <w:abstractNum w:abstractNumId="20" w15:restartNumberingAfterBreak="0">
     <w:nsid w:val="3EED3A43"/>
     <w:multiLevelType w:val="hybridMultilevel"/>
     <w:tmpl w:val="BFEE7F9A"/>
@@ -9703,7 +11607,7 @@
       </w:rPr>
     </w:lvl>
   </w:abstractNum>
-  <w:abstractNum w:abstractNumId="16" w15:restartNumberingAfterBreak="0">
+  <w:abstractNum w:abstractNumId="21" w15:restartNumberingAfterBreak="0">
     <w:nsid w:val="42230AF5"/>
     <w:multiLevelType w:val="hybridMultilevel"/>
     <w:tmpl w:val="2A6E135E"/>
@@ -9816,7 +11720,7 @@
       </w:rPr>
     </w:lvl>
   </w:abstractNum>
-  <w:abstractNum w:abstractNumId="17" w15:restartNumberingAfterBreak="0">
+  <w:abstractNum w:abstractNumId="22" w15:restartNumberingAfterBreak="0">
     <w:nsid w:val="49B86A05"/>
     <w:multiLevelType w:val="hybridMultilevel"/>
     <w:tmpl w:val="44E213E6"/>
@@ -9929,7 +11833,7 @@
       </w:rPr>
     </w:lvl>
   </w:abstractNum>
-  <w:abstractNum w:abstractNumId="18" w15:restartNumberingAfterBreak="0">
+  <w:abstractNum w:abstractNumId="23" w15:restartNumberingAfterBreak="0">
     <w:nsid w:val="4B2342AC"/>
     <w:multiLevelType w:val="hybridMultilevel"/>
     <w:tmpl w:val="0FD23F34"/>
@@ -10042,7 +11946,7 @@
       </w:rPr>
     </w:lvl>
   </w:abstractNum>
-  <w:abstractNum w:abstractNumId="19" w15:restartNumberingAfterBreak="0">
+  <w:abstractNum w:abstractNumId="24" w15:restartNumberingAfterBreak="0">
     <w:nsid w:val="4D214359"/>
     <w:multiLevelType w:val="hybridMultilevel"/>
     <w:tmpl w:val="DAF68E22"/>
@@ -10155,7 +12059,120 @@
       </w:rPr>
     </w:lvl>
   </w:abstractNum>
-  <w:abstractNum w:abstractNumId="20" w15:restartNumberingAfterBreak="0">
+  <w:abstractNum w:abstractNumId="25" w15:restartNumberingAfterBreak="0">
+    <w:nsid w:val="5B6D2BA7"/>
+    <w:multiLevelType w:val="hybridMultilevel"/>
+    <w:tmpl w:val="DC3CA4D8"/>
+    <w:lvl w:ilvl="0" w:tplc="0C0A0001">
+      <w:start w:val="1"/>
+      <w:numFmt w:val="bullet"/>
+      <w:lvlText w:val=""/>
+      <w:lvlJc w:val="left"/>
+      <w:pPr>
+        <w:ind w:left="1440" w:hanging="360"/>
+      </w:pPr>
+      <w:rPr>
+        <w:rFonts w:ascii="Symbol" w:hAnsi="Symbol" w:hint="default"/>
+      </w:rPr>
+    </w:lvl>
+    <w:lvl w:ilvl="1" w:tplc="0C0A0003" w:tentative="1">
+      <w:start w:val="1"/>
+      <w:numFmt w:val="bullet"/>
+      <w:lvlText w:val="o"/>
+      <w:lvlJc w:val="left"/>
+      <w:pPr>
+        <w:ind w:left="2160" w:hanging="360"/>
+      </w:pPr>
+      <w:rPr>
+        <w:rFonts w:ascii="Courier New" w:hAnsi="Courier New" w:cs="Courier New" w:hint="default"/>
+      </w:rPr>
+    </w:lvl>
+    <w:lvl w:ilvl="2" w:tplc="0C0A0005" w:tentative="1">
+      <w:start w:val="1"/>
+      <w:numFmt w:val="bullet"/>
+      <w:lvlText w:val=""/>
+      <w:lvlJc w:val="left"/>
+      <w:pPr>
+        <w:ind w:left="2880" w:hanging="360"/>
+      </w:pPr>
+      <w:rPr>
+        <w:rFonts w:ascii="Wingdings" w:hAnsi="Wingdings" w:hint="default"/>
+      </w:rPr>
+    </w:lvl>
+    <w:lvl w:ilvl="3" w:tplc="0C0A0001" w:tentative="1">
+      <w:start w:val="1"/>
+      <w:numFmt w:val="bullet"/>
+      <w:lvlText w:val=""/>
+      <w:lvlJc w:val="left"/>
+      <w:pPr>
+        <w:ind w:left="3600" w:hanging="360"/>
+      </w:pPr>
+      <w:rPr>
+        <w:rFonts w:ascii="Symbol" w:hAnsi="Symbol" w:hint="default"/>
+      </w:rPr>
+    </w:lvl>
+    <w:lvl w:ilvl="4" w:tplc="0C0A0003" w:tentative="1">
+      <w:start w:val="1"/>
+      <w:numFmt w:val="bullet"/>
+      <w:lvlText w:val="o"/>
+      <w:lvlJc w:val="left"/>
+      <w:pPr>
+        <w:ind w:left="4320" w:hanging="360"/>
+      </w:pPr>
+      <w:rPr>
+        <w:rFonts w:ascii="Courier New" w:hAnsi="Courier New" w:cs="Courier New" w:hint="default"/>
+      </w:rPr>
+    </w:lvl>
+    <w:lvl w:ilvl="5" w:tplc="0C0A0005" w:tentative="1">
+      <w:start w:val="1"/>
+      <w:numFmt w:val="bullet"/>
+      <w:lvlText w:val=""/>
+      <w:lvlJc w:val="left"/>
+      <w:pPr>
+        <w:ind w:left="5040" w:hanging="360"/>
+      </w:pPr>
+      <w:rPr>
+        <w:rFonts w:ascii="Wingdings" w:hAnsi="Wingdings" w:hint="default"/>
+      </w:rPr>
+    </w:lvl>
+    <w:lvl w:ilvl="6" w:tplc="0C0A0001" w:tentative="1">
+      <w:start w:val="1"/>
+      <w:numFmt w:val="bullet"/>
+      <w:lvlText w:val=""/>
+      <w:lvlJc w:val="left"/>
+      <w:pPr>
+        <w:ind w:left="5760" w:hanging="360"/>
+      </w:pPr>
+      <w:rPr>
+        <w:rFonts w:ascii="Symbol" w:hAnsi="Symbol" w:hint="default"/>
+      </w:rPr>
+    </w:lvl>
+    <w:lvl w:ilvl="7" w:tplc="0C0A0003" w:tentative="1">
+      <w:start w:val="1"/>
+      <w:numFmt w:val="bullet"/>
+      <w:lvlText w:val="o"/>
+      <w:lvlJc w:val="left"/>
+      <w:pPr>
+        <w:ind w:left="6480" w:hanging="360"/>
+      </w:pPr>
+      <w:rPr>
+        <w:rFonts w:ascii="Courier New" w:hAnsi="Courier New" w:cs="Courier New" w:hint="default"/>
+      </w:rPr>
+    </w:lvl>
+    <w:lvl w:ilvl="8" w:tplc="0C0A0005" w:tentative="1">
+      <w:start w:val="1"/>
+      <w:numFmt w:val="bullet"/>
+      <w:lvlText w:val=""/>
+      <w:lvlJc w:val="left"/>
+      <w:pPr>
+        <w:ind w:left="7200" w:hanging="360"/>
+      </w:pPr>
+      <w:rPr>
+        <w:rFonts w:ascii="Wingdings" w:hAnsi="Wingdings" w:hint="default"/>
+      </w:rPr>
+    </w:lvl>
+  </w:abstractNum>
+  <w:abstractNum w:abstractNumId="26" w15:restartNumberingAfterBreak="0">
     <w:nsid w:val="5E192630"/>
     <w:multiLevelType w:val="hybridMultilevel"/>
     <w:tmpl w:val="88C8D684"/>
@@ -10268,7 +12285,7 @@
       </w:rPr>
     </w:lvl>
   </w:abstractNum>
-  <w:abstractNum w:abstractNumId="21" w15:restartNumberingAfterBreak="0">
+  <w:abstractNum w:abstractNumId="27" w15:restartNumberingAfterBreak="0">
     <w:nsid w:val="60F56DC5"/>
     <w:multiLevelType w:val="hybridMultilevel"/>
     <w:tmpl w:val="D8664774"/>
@@ -10381,7 +12398,7 @@
       </w:rPr>
     </w:lvl>
   </w:abstractNum>
-  <w:abstractNum w:abstractNumId="22" w15:restartNumberingAfterBreak="0">
+  <w:abstractNum w:abstractNumId="28" w15:restartNumberingAfterBreak="0">
     <w:nsid w:val="6341138C"/>
     <w:multiLevelType w:val="hybridMultilevel"/>
     <w:tmpl w:val="2AEC255C"/>
@@ -10467,7 +12484,7 @@
       </w:pPr>
     </w:lvl>
   </w:abstractNum>
-  <w:abstractNum w:abstractNumId="23" w15:restartNumberingAfterBreak="0">
+  <w:abstractNum w:abstractNumId="29" w15:restartNumberingAfterBreak="0">
     <w:nsid w:val="65024562"/>
     <w:multiLevelType w:val="hybridMultilevel"/>
     <w:tmpl w:val="FFF2AA08"/>
@@ -10580,7 +12597,7 @@
       </w:rPr>
     </w:lvl>
   </w:abstractNum>
-  <w:abstractNum w:abstractNumId="24" w15:restartNumberingAfterBreak="0">
+  <w:abstractNum w:abstractNumId="30" w15:restartNumberingAfterBreak="0">
     <w:nsid w:val="6E895D5D"/>
     <w:multiLevelType w:val="hybridMultilevel"/>
     <w:tmpl w:val="3F502DE4"/>
@@ -10669,7 +12686,120 @@
       </w:pPr>
     </w:lvl>
   </w:abstractNum>
-  <w:abstractNum w:abstractNumId="25" w15:restartNumberingAfterBreak="0">
+  <w:abstractNum w:abstractNumId="31" w15:restartNumberingAfterBreak="0">
+    <w:nsid w:val="6EC55399"/>
+    <w:multiLevelType w:val="hybridMultilevel"/>
+    <w:tmpl w:val="C57E1FD4"/>
+    <w:lvl w:ilvl="0" w:tplc="0C0A0001">
+      <w:start w:val="1"/>
+      <w:numFmt w:val="bullet"/>
+      <w:lvlText w:val=""/>
+      <w:lvlJc w:val="left"/>
+      <w:pPr>
+        <w:ind w:left="1428" w:hanging="360"/>
+      </w:pPr>
+      <w:rPr>
+        <w:rFonts w:ascii="Symbol" w:hAnsi="Symbol" w:hint="default"/>
+      </w:rPr>
+    </w:lvl>
+    <w:lvl w:ilvl="1" w:tplc="0C0A0003" w:tentative="1">
+      <w:start w:val="1"/>
+      <w:numFmt w:val="bullet"/>
+      <w:lvlText w:val="o"/>
+      <w:lvlJc w:val="left"/>
+      <w:pPr>
+        <w:ind w:left="2148" w:hanging="360"/>
+      </w:pPr>
+      <w:rPr>
+        <w:rFonts w:ascii="Courier New" w:hAnsi="Courier New" w:cs="Courier New" w:hint="default"/>
+      </w:rPr>
+    </w:lvl>
+    <w:lvl w:ilvl="2" w:tplc="0C0A0005" w:tentative="1">
+      <w:start w:val="1"/>
+      <w:numFmt w:val="bullet"/>
+      <w:lvlText w:val=""/>
+      <w:lvlJc w:val="left"/>
+      <w:pPr>
+        <w:ind w:left="2868" w:hanging="360"/>
+      </w:pPr>
+      <w:rPr>
+        <w:rFonts w:ascii="Wingdings" w:hAnsi="Wingdings" w:hint="default"/>
+      </w:rPr>
+    </w:lvl>
+    <w:lvl w:ilvl="3" w:tplc="0C0A0001" w:tentative="1">
+      <w:start w:val="1"/>
+      <w:numFmt w:val="bullet"/>
+      <w:lvlText w:val=""/>
+      <w:lvlJc w:val="left"/>
+      <w:pPr>
+        <w:ind w:left="3588" w:hanging="360"/>
+      </w:pPr>
+      <w:rPr>
+        <w:rFonts w:ascii="Symbol" w:hAnsi="Symbol" w:hint="default"/>
+      </w:rPr>
+    </w:lvl>
+    <w:lvl w:ilvl="4" w:tplc="0C0A0003" w:tentative="1">
+      <w:start w:val="1"/>
+      <w:numFmt w:val="bullet"/>
+      <w:lvlText w:val="o"/>
+      <w:lvlJc w:val="left"/>
+      <w:pPr>
+        <w:ind w:left="4308" w:hanging="360"/>
+      </w:pPr>
+      <w:rPr>
+        <w:rFonts w:ascii="Courier New" w:hAnsi="Courier New" w:cs="Courier New" w:hint="default"/>
+      </w:rPr>
+    </w:lvl>
+    <w:lvl w:ilvl="5" w:tplc="0C0A0005" w:tentative="1">
+      <w:start w:val="1"/>
+      <w:numFmt w:val="bullet"/>
+      <w:lvlText w:val=""/>
+      <w:lvlJc w:val="left"/>
+      <w:pPr>
+        <w:ind w:left="5028" w:hanging="360"/>
+      </w:pPr>
+      <w:rPr>
+        <w:rFonts w:ascii="Wingdings" w:hAnsi="Wingdings" w:hint="default"/>
+      </w:rPr>
+    </w:lvl>
+    <w:lvl w:ilvl="6" w:tplc="0C0A0001" w:tentative="1">
+      <w:start w:val="1"/>
+      <w:numFmt w:val="bullet"/>
+      <w:lvlText w:val=""/>
+      <w:lvlJc w:val="left"/>
+      <w:pPr>
+        <w:ind w:left="5748" w:hanging="360"/>
+      </w:pPr>
+      <w:rPr>
+        <w:rFonts w:ascii="Symbol" w:hAnsi="Symbol" w:hint="default"/>
+      </w:rPr>
+    </w:lvl>
+    <w:lvl w:ilvl="7" w:tplc="0C0A0003" w:tentative="1">
+      <w:start w:val="1"/>
+      <w:numFmt w:val="bullet"/>
+      <w:lvlText w:val="o"/>
+      <w:lvlJc w:val="left"/>
+      <w:pPr>
+        <w:ind w:left="6468" w:hanging="360"/>
+      </w:pPr>
+      <w:rPr>
+        <w:rFonts w:ascii="Courier New" w:hAnsi="Courier New" w:cs="Courier New" w:hint="default"/>
+      </w:rPr>
+    </w:lvl>
+    <w:lvl w:ilvl="8" w:tplc="0C0A0005" w:tentative="1">
+      <w:start w:val="1"/>
+      <w:numFmt w:val="bullet"/>
+      <w:lvlText w:val=""/>
+      <w:lvlJc w:val="left"/>
+      <w:pPr>
+        <w:ind w:left="7188" w:hanging="360"/>
+      </w:pPr>
+      <w:rPr>
+        <w:rFonts w:ascii="Wingdings" w:hAnsi="Wingdings" w:hint="default"/>
+      </w:rPr>
+    </w:lvl>
+  </w:abstractNum>
+  <w:abstractNum w:abstractNumId="32" w15:restartNumberingAfterBreak="0">
     <w:nsid w:val="6FDD4E10"/>
     <w:multiLevelType w:val="hybridMultilevel"/>
     <w:tmpl w:val="95E04B32"/>
@@ -10758,7 +12888,120 @@
       </w:pPr>
     </w:lvl>
   </w:abstractNum>
-  <w:abstractNum w:abstractNumId="26" w15:restartNumberingAfterBreak="0">
+  <w:abstractNum w:abstractNumId="33" w15:restartNumberingAfterBreak="0">
+    <w:nsid w:val="704255AB"/>
+    <w:multiLevelType w:val="hybridMultilevel"/>
+    <w:tmpl w:val="9B2677B6"/>
+    <w:lvl w:ilvl="0" w:tplc="0C0A0005">
+      <w:start w:val="1"/>
+      <w:numFmt w:val="bullet"/>
+      <w:lvlText w:val=""/>
+      <w:lvlJc w:val="left"/>
+      <w:pPr>
+        <w:ind w:left="1776" w:hanging="360"/>
+      </w:pPr>
+      <w:rPr>
+        <w:rFonts w:ascii="Wingdings" w:hAnsi="Wingdings" w:hint="default"/>
+      </w:rPr>
+    </w:lvl>
+    <w:lvl w:ilvl="1" w:tplc="0C0A0003" w:tentative="1">
+      <w:start w:val="1"/>
+      <w:numFmt w:val="bullet"/>
+      <w:lvlText w:val="o"/>
+      <w:lvlJc w:val="left"/>
+      <w:pPr>
+        <w:ind w:left="2496" w:hanging="360"/>
+      </w:pPr>
+      <w:rPr>
+        <w:rFonts w:ascii="Courier New" w:hAnsi="Courier New" w:cs="Courier New" w:hint="default"/>
+      </w:rPr>
+    </w:lvl>
+    <w:lvl w:ilvl="2" w:tplc="0C0A0005" w:tentative="1">
+      <w:start w:val="1"/>
+      <w:numFmt w:val="bullet"/>
+      <w:lvlText w:val=""/>
+      <w:lvlJc w:val="left"/>
+      <w:pPr>
+        <w:ind w:left="3216" w:hanging="360"/>
+      </w:pPr>
+      <w:rPr>
+        <w:rFonts w:ascii="Wingdings" w:hAnsi="Wingdings" w:hint="default"/>
+      </w:rPr>
+    </w:lvl>
+    <w:lvl w:ilvl="3" w:tplc="0C0A0001" w:tentative="1">
+      <w:start w:val="1"/>
+      <w:numFmt w:val="bullet"/>
+      <w:lvlText w:val=""/>
+      <w:lvlJc w:val="left"/>
+      <w:pPr>
+        <w:ind w:left="3936" w:hanging="360"/>
+      </w:pPr>
+      <w:rPr>
+        <w:rFonts w:ascii="Symbol" w:hAnsi="Symbol" w:hint="default"/>
+      </w:rPr>
+    </w:lvl>
+    <w:lvl w:ilvl="4" w:tplc="0C0A0003" w:tentative="1">
+      <w:start w:val="1"/>
+      <w:numFmt w:val="bullet"/>
+      <w:lvlText w:val="o"/>
+      <w:lvlJc w:val="left"/>
+      <w:pPr>
+        <w:ind w:left="4656" w:hanging="360"/>
+      </w:pPr>
+      <w:rPr>
+        <w:rFonts w:ascii="Courier New" w:hAnsi="Courier New" w:cs="Courier New" w:hint="default"/>
+      </w:rPr>
+    </w:lvl>
+    <w:lvl w:ilvl="5" w:tplc="0C0A0005" w:tentative="1">
+      <w:start w:val="1"/>
+      <w:numFmt w:val="bullet"/>
+      <w:lvlText w:val=""/>
+      <w:lvlJc w:val="left"/>
+      <w:pPr>
+        <w:ind w:left="5376" w:hanging="360"/>
+      </w:pPr>
+      <w:rPr>
+        <w:rFonts w:ascii="Wingdings" w:hAnsi="Wingdings" w:hint="default"/>
+      </w:rPr>
+    </w:lvl>
+    <w:lvl w:ilvl="6" w:tplc="0C0A0001" w:tentative="1">
+      <w:start w:val="1"/>
+      <w:numFmt w:val="bullet"/>
+      <w:lvlText w:val=""/>
+      <w:lvlJc w:val="left"/>
+      <w:pPr>
+        <w:ind w:left="6096" w:hanging="360"/>
+      </w:pPr>
+      <w:rPr>
+        <w:rFonts w:ascii="Symbol" w:hAnsi="Symbol" w:hint="default"/>
+      </w:rPr>
+    </w:lvl>
+    <w:lvl w:ilvl="7" w:tplc="0C0A0003" w:tentative="1">
+      <w:start w:val="1"/>
+      <w:numFmt w:val="bullet"/>
+      <w:lvlText w:val="o"/>
+      <w:lvlJc w:val="left"/>
+      <w:pPr>
+        <w:ind w:left="6816" w:hanging="360"/>
+      </w:pPr>
+      <w:rPr>
+        <w:rFonts w:ascii="Courier New" w:hAnsi="Courier New" w:cs="Courier New" w:hint="default"/>
+      </w:rPr>
+    </w:lvl>
+    <w:lvl w:ilvl="8" w:tplc="0C0A0005" w:tentative="1">
+      <w:start w:val="1"/>
+      <w:numFmt w:val="bullet"/>
+      <w:lvlText w:val=""/>
+      <w:lvlJc w:val="left"/>
+      <w:pPr>
+        <w:ind w:left="7536" w:hanging="360"/>
+      </w:pPr>
+      <w:rPr>
+        <w:rFonts w:ascii="Wingdings" w:hAnsi="Wingdings" w:hint="default"/>
+      </w:rPr>
+    </w:lvl>
+  </w:abstractNum>
+  <w:abstractNum w:abstractNumId="34" w15:restartNumberingAfterBreak="0">
     <w:nsid w:val="74930C73"/>
     <w:multiLevelType w:val="hybridMultilevel"/>
     <w:tmpl w:val="38EAC410"/>
@@ -10871,7 +13114,7 @@
       </w:rPr>
     </w:lvl>
   </w:abstractNum>
-  <w:abstractNum w:abstractNumId="27" w15:restartNumberingAfterBreak="0">
+  <w:abstractNum w:abstractNumId="35" w15:restartNumberingAfterBreak="0">
     <w:nsid w:val="77194B1A"/>
     <w:multiLevelType w:val="hybridMultilevel"/>
     <w:tmpl w:val="269698E4"/>
@@ -10984,7 +13227,7 @@
       </w:rPr>
     </w:lvl>
   </w:abstractNum>
-  <w:abstractNum w:abstractNumId="28" w15:restartNumberingAfterBreak="0">
+  <w:abstractNum w:abstractNumId="36" w15:restartNumberingAfterBreak="0">
     <w:nsid w:val="79D07C3A"/>
     <w:multiLevelType w:val="hybridMultilevel"/>
     <w:tmpl w:val="1542D9EE"/>
@@ -11098,124 +13341,148 @@
     </w:lvl>
   </w:abstractNum>
   <w:num w:numId="1">
+    <w:abstractNumId w:val="4"/>
+  </w:num>
+  <w:num w:numId="2">
+    <w:abstractNumId w:val="4"/>
+  </w:num>
+  <w:num w:numId="3">
+    <w:abstractNumId w:val="9"/>
+  </w:num>
+  <w:num w:numId="4">
+    <w:abstractNumId w:val="14"/>
+  </w:num>
+  <w:num w:numId="5">
+    <w:abstractNumId w:val="20"/>
+  </w:num>
+  <w:num w:numId="6">
+    <w:abstractNumId w:val="3"/>
+  </w:num>
+  <w:num w:numId="7">
+    <w:abstractNumId w:val="16"/>
+  </w:num>
+  <w:num w:numId="8">
+    <w:abstractNumId w:val="24"/>
+  </w:num>
+  <w:num w:numId="9">
+    <w:abstractNumId w:val="22"/>
+  </w:num>
+  <w:num w:numId="10">
+    <w:abstractNumId w:val="21"/>
+  </w:num>
+  <w:num w:numId="11">
+    <w:abstractNumId w:val="28"/>
+  </w:num>
+  <w:num w:numId="12">
+    <w:abstractNumId w:val="10"/>
+  </w:num>
+  <w:num w:numId="13">
+    <w:abstractNumId w:val="4"/>
+  </w:num>
+  <w:num w:numId="14">
+    <w:abstractNumId w:val="4"/>
+  </w:num>
+  <w:num w:numId="15">
+    <w:abstractNumId w:val="4"/>
+  </w:num>
+  <w:num w:numId="16">
+    <w:abstractNumId w:val="4"/>
+  </w:num>
+  <w:num w:numId="17">
+    <w:abstractNumId w:val="4"/>
+  </w:num>
+  <w:num w:numId="18">
+    <w:abstractNumId w:val="4"/>
+  </w:num>
+  <w:num w:numId="19">
+    <w:abstractNumId w:val="4"/>
+  </w:num>
+  <w:num w:numId="20">
+    <w:abstractNumId w:val="4"/>
+  </w:num>
+  <w:num w:numId="21">
+    <w:abstractNumId w:val="4"/>
+  </w:num>
+  <w:num w:numId="22">
+    <w:abstractNumId w:val="4"/>
+  </w:num>
+  <w:num w:numId="23">
+    <w:abstractNumId w:val="36"/>
+  </w:num>
+  <w:num w:numId="24">
+    <w:abstractNumId w:val="15"/>
+  </w:num>
+  <w:num w:numId="25">
+    <w:abstractNumId w:val="32"/>
+  </w:num>
+  <w:num w:numId="26">
+    <w:abstractNumId w:val="11"/>
+  </w:num>
+  <w:num w:numId="27">
+    <w:abstractNumId w:val="30"/>
+  </w:num>
+  <w:num w:numId="28">
+    <w:abstractNumId w:val="27"/>
+  </w:num>
+  <w:num w:numId="29">
+    <w:abstractNumId w:val="18"/>
+  </w:num>
+  <w:num w:numId="30">
+    <w:abstractNumId w:val="5"/>
+  </w:num>
+  <w:num w:numId="31">
+    <w:abstractNumId w:val="7"/>
+  </w:num>
+  <w:num w:numId="32">
+    <w:abstractNumId w:val="12"/>
+  </w:num>
+  <w:num w:numId="33">
+    <w:abstractNumId w:val="1"/>
+  </w:num>
+  <w:num w:numId="34">
+    <w:abstractNumId w:val="34"/>
+  </w:num>
+  <w:num w:numId="35">
+    <w:abstractNumId w:val="29"/>
+  </w:num>
+  <w:num w:numId="36">
+    <w:abstractNumId w:val="13"/>
+  </w:num>
+  <w:num w:numId="37">
+    <w:abstractNumId w:val="19"/>
+  </w:num>
+  <w:num w:numId="38">
+    <w:abstractNumId w:val="26"/>
+  </w:num>
+  <w:num w:numId="39">
+    <w:abstractNumId w:val="23"/>
+  </w:num>
+  <w:num w:numId="40">
+    <w:abstractNumId w:val="35"/>
+  </w:num>
+  <w:num w:numId="41">
+    <w:abstractNumId w:val="6"/>
+  </w:num>
+  <w:num w:numId="42">
+    <w:abstractNumId w:val="8"/>
+  </w:num>
+  <w:num w:numId="43">
+    <w:abstractNumId w:val="25"/>
+  </w:num>
+  <w:num w:numId="44">
+    <w:abstractNumId w:val="31"/>
+  </w:num>
+  <w:num w:numId="45">
     <w:abstractNumId w:val="2"/>
   </w:num>
-  <w:num w:numId="2">
-    <w:abstractNumId w:val="2"/>
-  </w:num>
-  <w:num w:numId="3">
-    <w:abstractNumId w:val="5"/>
-  </w:num>
-  <w:num w:numId="4">
-    <w:abstractNumId w:val="10"/>
-  </w:num>
-  <w:num w:numId="5">
-    <w:abstractNumId w:val="15"/>
-  </w:num>
-  <w:num w:numId="6">
-    <w:abstractNumId w:val="1"/>
-  </w:num>
-  <w:num w:numId="7">
-    <w:abstractNumId w:val="12"/>
-  </w:num>
-  <w:num w:numId="8">
-    <w:abstractNumId w:val="19"/>
-  </w:num>
-  <w:num w:numId="9">
+  <w:num w:numId="46">
     <w:abstractNumId w:val="17"/>
   </w:num>
-  <w:num w:numId="10">
-    <w:abstractNumId w:val="16"/>
+  <w:num w:numId="47">
+    <w:abstractNumId w:val="33"/>
   </w:num>
-  <w:num w:numId="11">
-    <w:abstractNumId w:val="22"/>
-  </w:num>
-  <w:num w:numId="12">
-    <w:abstractNumId w:val="6"/>
-  </w:num>
-  <w:num w:numId="13">
-    <w:abstractNumId w:val="2"/>
-  </w:num>
-  <w:num w:numId="14">
-    <w:abstractNumId w:val="2"/>
-  </w:num>
-  <w:num w:numId="15">
-    <w:abstractNumId w:val="2"/>
-  </w:num>
-  <w:num w:numId="16">
-    <w:abstractNumId w:val="2"/>
-  </w:num>
-  <w:num w:numId="17">
-    <w:abstractNumId w:val="2"/>
-  </w:num>
-  <w:num w:numId="18">
-    <w:abstractNumId w:val="2"/>
-  </w:num>
-  <w:num w:numId="19">
-    <w:abstractNumId w:val="2"/>
-  </w:num>
-  <w:num w:numId="20">
-    <w:abstractNumId w:val="2"/>
-  </w:num>
-  <w:num w:numId="21">
-    <w:abstractNumId w:val="2"/>
-  </w:num>
-  <w:num w:numId="22">
-    <w:abstractNumId w:val="2"/>
-  </w:num>
-  <w:num w:numId="23">
-    <w:abstractNumId w:val="28"/>
-  </w:num>
-  <w:num w:numId="24">
-    <w:abstractNumId w:val="11"/>
-  </w:num>
-  <w:num w:numId="25">
-    <w:abstractNumId w:val="25"/>
-  </w:num>
-  <w:num w:numId="26">
-    <w:abstractNumId w:val="7"/>
-  </w:num>
-  <w:num w:numId="27">
-    <w:abstractNumId w:val="24"/>
-  </w:num>
-  <w:num w:numId="28">
-    <w:abstractNumId w:val="21"/>
-  </w:num>
-  <w:num w:numId="29">
-    <w:abstractNumId w:val="13"/>
-  </w:num>
-  <w:num w:numId="30">
-    <w:abstractNumId w:val="3"/>
-  </w:num>
-  <w:num w:numId="31">
-    <w:abstractNumId w:val="4"/>
-  </w:num>
-  <w:num w:numId="32">
-    <w:abstractNumId w:val="8"/>
-  </w:num>
-  <w:num w:numId="33">
+  <w:num w:numId="48">
     <w:abstractNumId w:val="0"/>
-  </w:num>
-  <w:num w:numId="34">
-    <w:abstractNumId w:val="26"/>
-  </w:num>
-  <w:num w:numId="35">
-    <w:abstractNumId w:val="23"/>
-  </w:num>
-  <w:num w:numId="36">
-    <w:abstractNumId w:val="9"/>
-  </w:num>
-  <w:num w:numId="37">
-    <w:abstractNumId w:val="14"/>
-  </w:num>
-  <w:num w:numId="38">
-    <w:abstractNumId w:val="20"/>
-  </w:num>
-  <w:num w:numId="39">
-    <w:abstractNumId w:val="18"/>
-  </w:num>
-  <w:num w:numId="40">
-    <w:abstractNumId w:val="27"/>
   </w:num>
   <w:numIdMacAtCleanup w:val="2"/>
 </w:numbering>
@@ -12641,6 +14908,45 @@
       <w:szCs w:val="20"/>
     </w:rPr>
   </w:style>
+  <w:style w:type="paragraph" w:styleId="Textonotapie">
+    <w:name w:val="footnote text"/>
+    <w:basedOn w:val="Normal"/>
+    <w:link w:val="TextonotapieCar"/>
+    <w:uiPriority w:val="99"/>
+    <w:semiHidden/>
+    <w:unhideWhenUsed/>
+    <w:rsid w:val="0018567C"/>
+    <w:pPr>
+      <w:spacing w:after="0" w:line="240" w:lineRule="auto"/>
+    </w:pPr>
+    <w:rPr>
+      <w:sz w:val="20"/>
+      <w:szCs w:val="20"/>
+    </w:rPr>
+  </w:style>
+  <w:style w:type="character" w:customStyle="1" w:styleId="TextonotapieCar">
+    <w:name w:val="Texto nota pie Car"/>
+    <w:basedOn w:val="Fuentedeprrafopredeter"/>
+    <w:link w:val="Textonotapie"/>
+    <w:uiPriority w:val="99"/>
+    <w:semiHidden/>
+    <w:rsid w:val="0018567C"/>
+    <w:rPr>
+      <w:sz w:val="20"/>
+      <w:szCs w:val="20"/>
+    </w:rPr>
+  </w:style>
+  <w:style w:type="character" w:styleId="Refdenotaalpie">
+    <w:name w:val="footnote reference"/>
+    <w:basedOn w:val="Fuentedeprrafopredeter"/>
+    <w:uiPriority w:val="99"/>
+    <w:semiHidden/>
+    <w:unhideWhenUsed/>
+    <w:rsid w:val="0018567C"/>
+    <w:rPr>
+      <w:vertAlign w:val="superscript"/>
+    </w:rPr>
+  </w:style>
 </w:styles>
 </file>
 
@@ -12910,7 +15216,7 @@
 </file>
 
 <file path=customXml/itemProps1.xml><?xml version="1.0" encoding="utf-8"?>
-<ds:datastoreItem xmlns:ds="http://schemas.openxmlformats.org/officeDocument/2006/customXml" ds:itemID="{8DAB7E1B-EA45-4856-BA06-F79BFE2519B1}">
+<ds:datastoreItem xmlns:ds="http://schemas.openxmlformats.org/officeDocument/2006/customXml" ds:itemID="{D6752021-7E99-40BF-B557-E141CAA302D7}">
   <ds:schemaRefs>
     <ds:schemaRef ds:uri="http://schemas.openxmlformats.org/officeDocument/2006/bibliography"/>
   </ds:schemaRefs>

</xml_diff>

<commit_message>
Anexos: "Plan de proyecto software - Planificación"
Añadida la iteración 2 en el subapartado de planificación temporal del
proyecto.
</commit_message>
<xml_diff>
--- a/Documentación/Anexos.docx
+++ b/Documentación/Anexos.docx
@@ -252,8 +252,8 @@
         <w:lastRenderedPageBreak/>
         <w:drawing>
           <wp:inline distT="0" distB="0" distL="0" distR="0" wp14:anchorId="766E6D79" wp14:editId="056AB17F">
-            <wp:extent cx="4419600" cy="3113573"/>
-            <wp:effectExtent l="0" t="0" r="0" b="0"/>
+            <wp:extent cx="4533900" cy="3194097"/>
+            <wp:effectExtent l="0" t="0" r="0" b="6350"/>
             <wp:docPr id="19" name="Imagen 19"/>
             <wp:cNvGraphicFramePr>
               <a:graphicFrameLocks xmlns:a="http://schemas.openxmlformats.org/drawingml/2006/main" noChangeAspect="1"/>
@@ -274,7 +274,7 @@
                   <pic:spPr>
                     <a:xfrm>
                       <a:off x="0" y="0"/>
-                      <a:ext cx="4429239" cy="3120364"/>
+                      <a:ext cx="4546674" cy="3203096"/>
                     </a:xfrm>
                     <a:prstGeom prst="rect">
                       <a:avLst/>
@@ -288,6 +288,219 @@
       </w:r>
     </w:p>
     <w:p/>
+    <w:p>
+      <w:pPr>
+        <w:pStyle w:val="Ttulo4"/>
+      </w:pPr>
+      <w:r>
+        <w:t>Iteración 2 (1 Oct 2015 a 15 Oct 2015)</w:t>
+      </w:r>
+    </w:p>
+    <w:p>
+      <w:r>
+        <w:t>En esta iteración:</w:t>
+      </w:r>
+    </w:p>
+    <w:p>
+      <w:pPr>
+        <w:pStyle w:val="Prrafodelista"/>
+        <w:numPr>
+          <w:ilvl w:val="0"/>
+          <w:numId w:val="49"/>
+        </w:numPr>
+      </w:pPr>
+      <w:r>
+        <w:t>Se crean los hosts virtuales modificando el fichero de configuración de apache.</w:t>
+      </w:r>
+    </w:p>
+    <w:p>
+      <w:pPr>
+        <w:pStyle w:val="Prrafodelista"/>
+        <w:numPr>
+          <w:ilvl w:val="0"/>
+          <w:numId w:val="49"/>
+        </w:numPr>
+      </w:pPr>
+      <w:r>
+        <w:t>Se trabaja sobre los Anexos y se modifican los siguientes apartados:</w:t>
+      </w:r>
+    </w:p>
+    <w:p>
+      <w:pPr>
+        <w:pStyle w:val="Prrafodelista"/>
+        <w:numPr>
+          <w:ilvl w:val="1"/>
+          <w:numId w:val="49"/>
+        </w:numPr>
+      </w:pPr>
+      <w:r>
+        <w:t>Manual del programador.</w:t>
+      </w:r>
+    </w:p>
+    <w:p>
+      <w:pPr>
+        <w:pStyle w:val="Prrafodelista"/>
+        <w:numPr>
+          <w:ilvl w:val="1"/>
+          <w:numId w:val="49"/>
+        </w:numPr>
+      </w:pPr>
+      <w:r>
+        <w:t>Especificación de requisitos.</w:t>
+      </w:r>
+    </w:p>
+    <w:p>
+      <w:pPr>
+        <w:pStyle w:val="Prrafodelista"/>
+        <w:numPr>
+          <w:ilvl w:val="1"/>
+          <w:numId w:val="49"/>
+        </w:numPr>
+      </w:pPr>
+      <w:r>
+        <w:t>Plan de proyecto software.</w:t>
+      </w:r>
+    </w:p>
+    <w:p>
+      <w:pPr>
+        <w:pStyle w:val="Prrafodelista"/>
+        <w:numPr>
+          <w:ilvl w:val="1"/>
+          <w:numId w:val="49"/>
+        </w:numPr>
+      </w:pPr>
+      <w:r>
+        <w:t>Diagramas de casos de uso.</w:t>
+      </w:r>
+    </w:p>
+    <w:p>
+      <w:pPr>
+        <w:pStyle w:val="Prrafodelista"/>
+        <w:numPr>
+          <w:ilvl w:val="1"/>
+          <w:numId w:val="49"/>
+        </w:numPr>
+      </w:pPr>
+      <w:r>
+        <w:t>Modificación del formato del documento (tamaño y letra de los títulos).</w:t>
+      </w:r>
+    </w:p>
+    <w:p>
+      <w:pPr>
+        <w:pStyle w:val="Prrafodelista"/>
+        <w:numPr>
+          <w:ilvl w:val="0"/>
+          <w:numId w:val="49"/>
+        </w:numPr>
+      </w:pPr>
+      <w:r>
+        <w:t>Se trabaja con el protocolo OAuth. Para ello en primer lugar se busca una librería para poder trabajar con el protocolo, y después se realiza un ejemplo de ejecución para ver su funcionamiento.</w:t>
+      </w:r>
+    </w:p>
+    <w:p>
+      <w:pPr>
+        <w:pStyle w:val="Prrafodelista"/>
+        <w:numPr>
+          <w:ilvl w:val="0"/>
+          <w:numId w:val="49"/>
+        </w:numPr>
+      </w:pPr>
+      <w:r>
+        <w:t>Se sigue investigando sobre el LTI y se realiza un ejemplo que permite enlazar Moodle con nuestro servicio web creando para ello una actividad de tipo “herramienta externa” desde Moodle. El resultado es que al pinchar en dicha actividad, se mostrará en el servicio web la información del usuario que la ha pincado.</w:t>
+      </w:r>
+    </w:p>
+    <w:p>
+      <w:r>
+        <w:rPr>
+          <w:noProof/>
+          <w:lang w:eastAsia="es-ES"/>
+        </w:rPr>
+        <w:drawing>
+          <wp:inline distT="0" distB="0" distL="0" distR="0" wp14:anchorId="3C23F5D5" wp14:editId="57FD6D4B">
+            <wp:extent cx="5960853" cy="1132731"/>
+            <wp:effectExtent l="0" t="0" r="1905" b="0"/>
+            <wp:docPr id="22" name="Imagen 22"/>
+            <wp:cNvGraphicFramePr>
+              <a:graphicFrameLocks xmlns:a="http://schemas.openxmlformats.org/drawingml/2006/main" noChangeAspect="1"/>
+            </wp:cNvGraphicFramePr>
+            <a:graphic xmlns:a="http://schemas.openxmlformats.org/drawingml/2006/main">
+              <a:graphicData uri="http://schemas.openxmlformats.org/drawingml/2006/picture">
+                <pic:pic xmlns:pic="http://schemas.openxmlformats.org/drawingml/2006/picture">
+                  <pic:nvPicPr>
+                    <pic:cNvPr id="1" name=""/>
+                    <pic:cNvPicPr/>
+                  </pic:nvPicPr>
+                  <pic:blipFill>
+                    <a:blip r:embed="rId10"/>
+                    <a:stretch>
+                      <a:fillRect/>
+                    </a:stretch>
+                  </pic:blipFill>
+                  <pic:spPr>
+                    <a:xfrm>
+                      <a:off x="0" y="0"/>
+                      <a:ext cx="6039862" cy="1147745"/>
+                    </a:xfrm>
+                    <a:prstGeom prst="rect">
+                      <a:avLst/>
+                    </a:prstGeom>
+                  </pic:spPr>
+                </pic:pic>
+              </a:graphicData>
+            </a:graphic>
+          </wp:inline>
+        </w:drawing>
+      </w:r>
+    </w:p>
+    <w:p>
+      <w:pPr>
+        <w:jc w:val="center"/>
+      </w:pPr>
+      <w:r>
+        <w:rPr>
+          <w:noProof/>
+          <w:lang w:eastAsia="es-ES"/>
+        </w:rPr>
+        <w:lastRenderedPageBreak/>
+        <w:drawing>
+          <wp:inline distT="0" distB="0" distL="0" distR="0" wp14:anchorId="4BECC626" wp14:editId="657055EA">
+            <wp:extent cx="4554683" cy="3219450"/>
+            <wp:effectExtent l="0" t="0" r="0" b="0"/>
+            <wp:docPr id="23" name="Imagen 23"/>
+            <wp:cNvGraphicFramePr>
+              <a:graphicFrameLocks xmlns:a="http://schemas.openxmlformats.org/drawingml/2006/main" noChangeAspect="1"/>
+            </wp:cNvGraphicFramePr>
+            <a:graphic xmlns:a="http://schemas.openxmlformats.org/drawingml/2006/main">
+              <a:graphicData uri="http://schemas.openxmlformats.org/drawingml/2006/picture">
+                <pic:pic xmlns:pic="http://schemas.openxmlformats.org/drawingml/2006/picture">
+                  <pic:nvPicPr>
+                    <pic:cNvPr id="1" name=""/>
+                    <pic:cNvPicPr/>
+                  </pic:nvPicPr>
+                  <pic:blipFill>
+                    <a:blip r:embed="rId11"/>
+                    <a:stretch>
+                      <a:fillRect/>
+                    </a:stretch>
+                  </pic:blipFill>
+                  <pic:spPr>
+                    <a:xfrm>
+                      <a:off x="0" y="0"/>
+                      <a:ext cx="4569579" cy="3229979"/>
+                    </a:xfrm>
+                    <a:prstGeom prst="rect">
+                      <a:avLst/>
+                    </a:prstGeom>
+                  </pic:spPr>
+                </pic:pic>
+              </a:graphicData>
+            </a:graphic>
+          </wp:inline>
+        </w:drawing>
+      </w:r>
+      <w:bookmarkStart w:id="0" w:name="_GoBack"/>
+      <w:bookmarkEnd w:id="0"/>
+    </w:p>
     <w:p>
       <w:r>
         <w:br w:type="page"/>
@@ -1186,7 +1399,7 @@
                     </pic:cNvPicPr>
                   </pic:nvPicPr>
                   <pic:blipFill rotWithShape="1">
-                    <a:blip r:embed="rId10">
+                    <a:blip r:embed="rId12">
                       <a:extLst>
                         <a:ext uri="{28A0092B-C50C-407E-A947-70E740481C1C}">
                           <a14:useLocalDpi xmlns:a14="http://schemas.microsoft.com/office/drawing/2010/main" val="0"/>
@@ -1328,7 +1541,7 @@
                     </pic:cNvPicPr>
                   </pic:nvPicPr>
                   <pic:blipFill rotWithShape="1">
-                    <a:blip r:embed="rId11">
+                    <a:blip r:embed="rId13">
                       <a:extLst>
                         <a:ext uri="{28A0092B-C50C-407E-A947-70E740481C1C}">
                           <a14:useLocalDpi xmlns:a14="http://schemas.microsoft.com/office/drawing/2010/main" val="0"/>
@@ -1444,7 +1657,7 @@
                     </pic:cNvPicPr>
                   </pic:nvPicPr>
                   <pic:blipFill rotWithShape="1">
-                    <a:blip r:embed="rId12">
+                    <a:blip r:embed="rId14">
                       <a:extLst>
                         <a:ext uri="{28A0092B-C50C-407E-A947-70E740481C1C}">
                           <a14:useLocalDpi xmlns:a14="http://schemas.microsoft.com/office/drawing/2010/main" val="0"/>
@@ -1531,7 +1744,7 @@
                     </pic:cNvPicPr>
                   </pic:nvPicPr>
                   <pic:blipFill rotWithShape="1">
-                    <a:blip r:embed="rId13">
+                    <a:blip r:embed="rId15">
                       <a:extLst>
                         <a:ext uri="{28A0092B-C50C-407E-A947-70E740481C1C}">
                           <a14:useLocalDpi xmlns:a14="http://schemas.microsoft.com/office/drawing/2010/main" val="0"/>
@@ -5745,10 +5958,7 @@
       </w:tr>
     </w:tbl>
     <w:p/>
-    <w:p>
-      <w:bookmarkStart w:id="0" w:name="_GoBack"/>
-      <w:bookmarkEnd w:id="0"/>
-    </w:p>
+    <w:p/>
     <w:tbl>
       <w:tblPr>
         <w:tblW w:w="0" w:type="auto"/>
@@ -8062,7 +8272,7 @@
       <w:pPr>
         <w:pStyle w:val="Prrafodelista"/>
       </w:pPr>
-      <w:hyperlink r:id="rId14" w:anchor="download-wrapper" w:history="1">
+      <w:hyperlink r:id="rId16" w:anchor="download-wrapper" w:history="1">
         <w:r>
           <w:rPr>
             <w:rStyle w:val="Hipervnculo"/>
@@ -8120,7 +8330,7 @@
                     <pic:cNvPicPr/>
                   </pic:nvPicPr>
                   <pic:blipFill>
-                    <a:blip r:embed="rId15">
+                    <a:blip r:embed="rId17">
                       <a:extLst>
                         <a:ext uri="{28A0092B-C50C-407E-A947-70E740481C1C}">
                           <a14:useLocalDpi xmlns:a14="http://schemas.microsoft.com/office/drawing/2010/main" val="0"/>
@@ -8192,7 +8402,7 @@
                     <pic:cNvPicPr/>
                   </pic:nvPicPr>
                   <pic:blipFill>
-                    <a:blip r:embed="rId16"/>
+                    <a:blip r:embed="rId18"/>
                     <a:stretch>
                       <a:fillRect/>
                     </a:stretch>
@@ -8250,175 +8460,6 @@
             <wp:extent cx="4867275" cy="3819525"/>
             <wp:effectExtent l="0" t="0" r="9525" b="9525"/>
             <wp:docPr id="4" name="Imagen 4"/>
-            <wp:cNvGraphicFramePr>
-              <a:graphicFrameLocks xmlns:a="http://schemas.openxmlformats.org/drawingml/2006/main" noChangeAspect="1"/>
-            </wp:cNvGraphicFramePr>
-            <a:graphic xmlns:a="http://schemas.openxmlformats.org/drawingml/2006/main">
-              <a:graphicData uri="http://schemas.openxmlformats.org/drawingml/2006/picture">
-                <pic:pic xmlns:pic="http://schemas.openxmlformats.org/drawingml/2006/picture">
-                  <pic:nvPicPr>
-                    <pic:cNvPr id="1" name=""/>
-                    <pic:cNvPicPr/>
-                  </pic:nvPicPr>
-                  <pic:blipFill>
-                    <a:blip r:embed="rId17"/>
-                    <a:stretch>
-                      <a:fillRect/>
-                    </a:stretch>
-                  </pic:blipFill>
-                  <pic:spPr>
-                    <a:xfrm>
-                      <a:off x="0" y="0"/>
-                      <a:ext cx="4867275" cy="3819525"/>
-                    </a:xfrm>
-                    <a:prstGeom prst="rect">
-                      <a:avLst/>
-                    </a:prstGeom>
-                  </pic:spPr>
-                </pic:pic>
-              </a:graphicData>
-            </a:graphic>
-          </wp:inline>
-        </w:drawing>
-      </w:r>
-    </w:p>
-    <w:p>
-      <w:pPr>
-        <w:pStyle w:val="Prrafodelista"/>
-      </w:pPr>
-    </w:p>
-    <w:p>
-      <w:pPr>
-        <w:pStyle w:val="Prrafodelista"/>
-        <w:numPr>
-          <w:ilvl w:val="0"/>
-          <w:numId w:val="24"/>
-        </w:numPr>
-        <w:contextualSpacing/>
-      </w:pPr>
-      <w:r>
-        <w:lastRenderedPageBreak/>
-        <w:t>Seleccionamos la carpeta en la que se instalará WampServer y pulsamos “Next” hasta que nos aparezca la opción de “Install”, en cuyo caso habrá finalizado el proceso de instalación y de esta forma ya tendríamos el Servidor y la base de datos MySQL instalada.</w:t>
-      </w:r>
-    </w:p>
-    <w:p>
-      <w:pPr>
-        <w:pStyle w:val="Ttulo3"/>
-      </w:pPr>
-      <w:r>
-        <w:t>Creación de la base de datos</w:t>
-      </w:r>
-    </w:p>
-    <w:p>
-      <w:r>
-        <w:t>Se va a crear la base de datos de nombre “moodle” necesaria para utilizar Moodle a través del PhpMyAdmin.</w:t>
-      </w:r>
-    </w:p>
-    <w:p>
-      <w:r>
-        <w:t>Los pasos a seguir son los siguiente:</w:t>
-      </w:r>
-    </w:p>
-    <w:p>
-      <w:pPr>
-        <w:pStyle w:val="Prrafodelista"/>
-      </w:pPr>
-    </w:p>
-    <w:p>
-      <w:pPr>
-        <w:pStyle w:val="Prrafodelista"/>
-        <w:numPr>
-          <w:ilvl w:val="0"/>
-          <w:numId w:val="26"/>
-        </w:numPr>
-        <w:contextualSpacing/>
-      </w:pPr>
-      <w:r>
-        <w:t>Abrimos el navegador y accedemos a “</w:t>
-      </w:r>
-      <w:r>
-        <w:t>localhost/phpmyadmin/</w:t>
-      </w:r>
-      <w:r>
-        <w:t>”, entramos en la pestaña de “Bases de datos” y la pantalla que se nos mostrará será la siguiente:</w:t>
-      </w:r>
-    </w:p>
-    <w:p>
-      <w:r>
-        <w:rPr>
-          <w:noProof/>
-          <w:lang w:eastAsia="es-ES"/>
-        </w:rPr>
-        <w:drawing>
-          <wp:inline distT="0" distB="0" distL="0" distR="0" wp14:anchorId="04396BF3" wp14:editId="29EEE8E6">
-            <wp:extent cx="6018378" cy="2200275"/>
-            <wp:effectExtent l="0" t="0" r="1905" b="0"/>
-            <wp:docPr id="5" name="Imagen 5"/>
-            <wp:cNvGraphicFramePr>
-              <a:graphicFrameLocks xmlns:a="http://schemas.openxmlformats.org/drawingml/2006/main" noChangeAspect="1"/>
-            </wp:cNvGraphicFramePr>
-            <a:graphic xmlns:a="http://schemas.openxmlformats.org/drawingml/2006/main">
-              <a:graphicData uri="http://schemas.openxmlformats.org/drawingml/2006/picture">
-                <pic:pic xmlns:pic="http://schemas.openxmlformats.org/drawingml/2006/picture">
-                  <pic:nvPicPr>
-                    <pic:cNvPr id="1" name=""/>
-                    <pic:cNvPicPr/>
-                  </pic:nvPicPr>
-                  <pic:blipFill>
-                    <a:blip r:embed="rId18"/>
-                    <a:stretch>
-                      <a:fillRect/>
-                    </a:stretch>
-                  </pic:blipFill>
-                  <pic:spPr>
-                    <a:xfrm>
-                      <a:off x="0" y="0"/>
-                      <a:ext cx="6022727" cy="2201865"/>
-                    </a:xfrm>
-                    <a:prstGeom prst="rect">
-                      <a:avLst/>
-                    </a:prstGeom>
-                  </pic:spPr>
-                </pic:pic>
-              </a:graphicData>
-            </a:graphic>
-          </wp:inline>
-        </w:drawing>
-      </w:r>
-    </w:p>
-    <w:p>
-      <w:pPr>
-        <w:pStyle w:val="Prrafodelista"/>
-        <w:numPr>
-          <w:ilvl w:val="0"/>
-          <w:numId w:val="26"/>
-        </w:numPr>
-        <w:contextualSpacing/>
-      </w:pPr>
-      <w:r>
-        <w:t>Creamos la base de datos de nombre “moodle” y cotejamiento “utf8_general_ci”:</w:t>
-      </w:r>
-    </w:p>
-    <w:p>
-      <w:pPr>
-        <w:pStyle w:val="Prrafodelista"/>
-      </w:pPr>
-    </w:p>
-    <w:p>
-      <w:pPr>
-        <w:pStyle w:val="Prrafodelista"/>
-        <w:jc w:val="center"/>
-      </w:pPr>
-      <w:r>
-        <w:rPr>
-          <w:noProof/>
-          <w:lang w:eastAsia="es-ES"/>
-        </w:rPr>
-        <w:drawing>
-          <wp:inline distT="0" distB="0" distL="0" distR="0" wp14:anchorId="4D698C0E" wp14:editId="652EE062">
-            <wp:extent cx="3924300" cy="985047"/>
-            <wp:effectExtent l="0" t="0" r="0" b="5715"/>
-            <wp:docPr id="6" name="Imagen 6"/>
             <wp:cNvGraphicFramePr>
               <a:graphicFrameLocks xmlns:a="http://schemas.openxmlformats.org/drawingml/2006/main" noChangeAspect="1"/>
             </wp:cNvGraphicFramePr>
@@ -8438,7 +8479,7 @@
                   <pic:spPr>
                     <a:xfrm>
                       <a:off x="0" y="0"/>
-                      <a:ext cx="3951092" cy="991772"/>
+                      <a:ext cx="4867275" cy="3819525"/>
                     </a:xfrm>
                     <a:prstGeom prst="rect">
                       <a:avLst/>
@@ -8454,6 +8495,48 @@
     <w:p>
       <w:pPr>
         <w:pStyle w:val="Prrafodelista"/>
+      </w:pPr>
+    </w:p>
+    <w:p>
+      <w:pPr>
+        <w:pStyle w:val="Prrafodelista"/>
+        <w:numPr>
+          <w:ilvl w:val="0"/>
+          <w:numId w:val="24"/>
+        </w:numPr>
+        <w:contextualSpacing/>
+      </w:pPr>
+      <w:r>
+        <w:lastRenderedPageBreak/>
+        <w:t>Seleccionamos la carpeta en la que se instalará WampServer y pulsamos “Next” hasta que nos aparezca la opción de “Install”, en cuyo caso habrá finalizado el proceso de instalación y de esta forma ya tendríamos el Servidor y la base de datos MySQL instalada.</w:t>
+      </w:r>
+    </w:p>
+    <w:p>
+      <w:pPr>
+        <w:pStyle w:val="Ttulo3"/>
+      </w:pPr>
+      <w:r>
+        <w:t>Creación de la base de datos</w:t>
+      </w:r>
+    </w:p>
+    <w:p>
+      <w:r>
+        <w:t>Se va a crear la base de datos de nombre “moodle” necesaria para utilizar Moodle a través del PhpMyAdmin.</w:t>
+      </w:r>
+    </w:p>
+    <w:p>
+      <w:r>
+        <w:t>Los pasos a seguir son los siguiente:</w:t>
+      </w:r>
+    </w:p>
+    <w:p>
+      <w:pPr>
+        <w:pStyle w:val="Prrafodelista"/>
+      </w:pPr>
+    </w:p>
+    <w:p>
+      <w:pPr>
+        <w:pStyle w:val="Prrafodelista"/>
         <w:numPr>
           <w:ilvl w:val="0"/>
           <w:numId w:val="26"/>
@@ -8461,25 +8544,56 @@
         <w:contextualSpacing/>
       </w:pPr>
       <w:r>
-        <w:t>Pulsamos en “Crear” y ya tendremos la base de datos creada y necesaria para la instalación del Moodle que viene a continuación.</w:t>
-      </w:r>
-    </w:p>
-    <w:p>
-      <w:pPr>
-        <w:pStyle w:val="Ttulo3"/>
-      </w:pPr>
-      <w:r>
-        <w:t>Moodle</w:t>
-      </w:r>
-    </w:p>
-    <w:p>
-      <w:r>
-        <w:t>La versión que va a ser instalada de Moodle es la 2.9.2.</w:t>
-      </w:r>
-    </w:p>
-    <w:p>
-      <w:r>
-        <w:t>El proceso de instalación es el siguiente:</w:t>
+        <w:t>Abrimos el navegador y accedemos a “</w:t>
+      </w:r>
+      <w:r>
+        <w:t>localhost/phpmyadmin/</w:t>
+      </w:r>
+      <w:r>
+        <w:t>”, entramos en la pestaña de “Bases de datos” y la pantalla que se nos mostrará será la siguiente:</w:t>
+      </w:r>
+    </w:p>
+    <w:p>
+      <w:r>
+        <w:rPr>
+          <w:noProof/>
+          <w:lang w:eastAsia="es-ES"/>
+        </w:rPr>
+        <w:drawing>
+          <wp:inline distT="0" distB="0" distL="0" distR="0" wp14:anchorId="04396BF3" wp14:editId="29EEE8E6">
+            <wp:extent cx="6018378" cy="2200275"/>
+            <wp:effectExtent l="0" t="0" r="1905" b="0"/>
+            <wp:docPr id="5" name="Imagen 5"/>
+            <wp:cNvGraphicFramePr>
+              <a:graphicFrameLocks xmlns:a="http://schemas.openxmlformats.org/drawingml/2006/main" noChangeAspect="1"/>
+            </wp:cNvGraphicFramePr>
+            <a:graphic xmlns:a="http://schemas.openxmlformats.org/drawingml/2006/main">
+              <a:graphicData uri="http://schemas.openxmlformats.org/drawingml/2006/picture">
+                <pic:pic xmlns:pic="http://schemas.openxmlformats.org/drawingml/2006/picture">
+                  <pic:nvPicPr>
+                    <pic:cNvPr id="1" name=""/>
+                    <pic:cNvPicPr/>
+                  </pic:nvPicPr>
+                  <pic:blipFill>
+                    <a:blip r:embed="rId20"/>
+                    <a:stretch>
+                      <a:fillRect/>
+                    </a:stretch>
+                  </pic:blipFill>
+                  <pic:spPr>
+                    <a:xfrm>
+                      <a:off x="0" y="0"/>
+                      <a:ext cx="6022727" cy="2201865"/>
+                    </a:xfrm>
+                    <a:prstGeom prst="rect">
+                      <a:avLst/>
+                    </a:prstGeom>
+                  </pic:spPr>
+                </pic:pic>
+              </a:graphicData>
+            </a:graphic>
+          </wp:inline>
+        </w:drawing>
       </w:r>
     </w:p>
     <w:p>
@@ -8487,99 +8601,23 @@
         <w:pStyle w:val="Prrafodelista"/>
         <w:numPr>
           <w:ilvl w:val="0"/>
-          <w:numId w:val="25"/>
+          <w:numId w:val="26"/>
         </w:numPr>
         <w:contextualSpacing/>
       </w:pPr>
       <w:r>
-        <w:t>Accedemos a la web oficial de Moodle y descargamos el archivo zip correspondiente a la versión 2.9.2:</w:t>
-      </w:r>
-    </w:p>
-    <w:p>
-      <w:pPr>
-        <w:pStyle w:val="Prrafodelista"/>
-      </w:pPr>
-      <w:hyperlink r:id="rId20" w:history="1">
-        <w:r>
-          <w:rPr>
-            <w:rStyle w:val="Hipervnculo"/>
-          </w:rPr>
-          <w:t>https://download.moodle.org/releases/latest/</w:t>
-        </w:r>
-      </w:hyperlink>
-    </w:p>
-    <w:p>
-      <w:pPr>
-        <w:pStyle w:val="Prrafodelista"/>
-      </w:pPr>
-    </w:p>
-    <w:p>
-      <w:pPr>
-        <w:pStyle w:val="Prrafodelista"/>
-        <w:numPr>
-          <w:ilvl w:val="0"/>
-          <w:numId w:val="25"/>
-        </w:numPr>
-        <w:contextualSpacing/>
-      </w:pPr>
-      <w:r>
-        <w:t>Copiamos el fichero descomprimido en la siguiente carpeta:</w:t>
-      </w:r>
+        <w:t>Creamos la base de datos de nombre “moodle” y cotejamiento “utf8_general_ci”:</w:t>
+      </w:r>
+    </w:p>
+    <w:p>
+      <w:pPr>
+        <w:pStyle w:val="Prrafodelista"/>
+      </w:pPr>
     </w:p>
     <w:p>
       <w:pPr>
         <w:pStyle w:val="Prrafodelista"/>
         <w:jc w:val="center"/>
-      </w:pPr>
-      <w:r>
-        <w:lastRenderedPageBreak/>
-        <w:t>“</w:t>
-      </w:r>
-      <w:r>
-        <w:t>C:\wamp</w:t>
-      </w:r>
-      <w:r>
-        <w:t>\www”</w:t>
-      </w:r>
-    </w:p>
-    <w:p>
-      <w:pPr>
-        <w:pStyle w:val="Prrafodelista"/>
-        <w:numPr>
-          <w:ilvl w:val="0"/>
-          <w:numId w:val="25"/>
-        </w:numPr>
-        <w:contextualSpacing/>
-      </w:pPr>
-      <w:r>
-        <w:t>Abrimos el navegador e introducimos la siguiente URL para comenzar el proceso de instalación de Moodle:</w:t>
-      </w:r>
-    </w:p>
-    <w:p>
-      <w:pPr>
-        <w:pStyle w:val="Prrafodelista"/>
-        <w:jc w:val="center"/>
-      </w:pPr>
-      <w:r>
-        <w:t>“localhost/moodle”</w:t>
-      </w:r>
-    </w:p>
-    <w:p>
-      <w:pPr>
-        <w:pStyle w:val="Prrafodelista"/>
-        <w:numPr>
-          <w:ilvl w:val="0"/>
-          <w:numId w:val="25"/>
-        </w:numPr>
-        <w:contextualSpacing/>
-      </w:pPr>
-      <w:r>
-        <w:t>Se nos mostrará la siguiente pantalla:</w:t>
-      </w:r>
-    </w:p>
-    <w:p>
-      <w:pPr>
-        <w:pStyle w:val="Prrafodelista"/>
       </w:pPr>
       <w:r>
         <w:rPr>
@@ -8587,10 +8625,10 @@
           <w:lang w:eastAsia="es-ES"/>
         </w:rPr>
         <w:drawing>
-          <wp:inline distT="0" distB="0" distL="0" distR="0" wp14:anchorId="5262EDA3" wp14:editId="38435E7B">
-            <wp:extent cx="5400040" cy="2256790"/>
-            <wp:effectExtent l="0" t="0" r="0" b="0"/>
-            <wp:docPr id="7" name="Imagen 7"/>
+          <wp:inline distT="0" distB="0" distL="0" distR="0" wp14:anchorId="4D698C0E" wp14:editId="652EE062">
+            <wp:extent cx="3924300" cy="985047"/>
+            <wp:effectExtent l="0" t="0" r="0" b="5715"/>
+            <wp:docPr id="6" name="Imagen 6"/>
             <wp:cNvGraphicFramePr>
               <a:graphicFrameLocks xmlns:a="http://schemas.openxmlformats.org/drawingml/2006/main" noChangeAspect="1"/>
             </wp:cNvGraphicFramePr>
@@ -8610,7 +8648,7 @@
                   <pic:spPr>
                     <a:xfrm>
                       <a:off x="0" y="0"/>
-                      <a:ext cx="5400040" cy="2256790"/>
+                      <a:ext cx="3951092" cy="991772"/>
                     </a:xfrm>
                     <a:prstGeom prst="rect">
                       <a:avLst/>
@@ -8628,58 +8666,30 @@
         <w:pStyle w:val="Prrafodelista"/>
         <w:numPr>
           <w:ilvl w:val="0"/>
-          <w:numId w:val="25"/>
+          <w:numId w:val="26"/>
         </w:numPr>
         <w:contextualSpacing/>
       </w:pPr>
       <w:r>
-        <w:t>Seleccionaremos “Siguiente” dejando todos los valores que vienen por defecto hasta que aparece la siguiente pantalla, en la cual rellenaremos los datos de la siguiente forma:</w:t>
-      </w:r>
-    </w:p>
-    <w:p>
-      <w:pPr>
-        <w:pStyle w:val="Prrafodelista"/>
-      </w:pPr>
-      <w:r>
-        <w:rPr>
-          <w:noProof/>
-          <w:lang w:eastAsia="es-ES"/>
-        </w:rPr>
-        <w:drawing>
-          <wp:inline distT="0" distB="0" distL="0" distR="0" wp14:anchorId="0B8C6D7A" wp14:editId="25509E2A">
-            <wp:extent cx="5400040" cy="3928745"/>
-            <wp:effectExtent l="0" t="0" r="0" b="0"/>
-            <wp:docPr id="8" name="Imagen 8"/>
-            <wp:cNvGraphicFramePr>
-              <a:graphicFrameLocks xmlns:a="http://schemas.openxmlformats.org/drawingml/2006/main" noChangeAspect="1"/>
-            </wp:cNvGraphicFramePr>
-            <a:graphic xmlns:a="http://schemas.openxmlformats.org/drawingml/2006/main">
-              <a:graphicData uri="http://schemas.openxmlformats.org/drawingml/2006/picture">
-                <pic:pic xmlns:pic="http://schemas.openxmlformats.org/drawingml/2006/picture">
-                  <pic:nvPicPr>
-                    <pic:cNvPr id="1" name=""/>
-                    <pic:cNvPicPr/>
-                  </pic:nvPicPr>
-                  <pic:blipFill>
-                    <a:blip r:embed="rId22"/>
-                    <a:stretch>
-                      <a:fillRect/>
-                    </a:stretch>
-                  </pic:blipFill>
-                  <pic:spPr>
-                    <a:xfrm>
-                      <a:off x="0" y="0"/>
-                      <a:ext cx="5400040" cy="3928745"/>
-                    </a:xfrm>
-                    <a:prstGeom prst="rect">
-                      <a:avLst/>
-                    </a:prstGeom>
-                  </pic:spPr>
-                </pic:pic>
-              </a:graphicData>
-            </a:graphic>
-          </wp:inline>
-        </w:drawing>
+        <w:t>Pulsamos en “Crear” y ya tendremos la base de datos creada y necesaria para la instalación del Moodle que viene a continuación.</w:t>
+      </w:r>
+    </w:p>
+    <w:p>
+      <w:pPr>
+        <w:pStyle w:val="Ttulo3"/>
+      </w:pPr>
+      <w:r>
+        <w:t>Moodle</w:t>
+      </w:r>
+    </w:p>
+    <w:p>
+      <w:r>
+        <w:t>La versión que va a ser instalada de Moodle es la 2.9.2.</w:t>
+      </w:r>
+    </w:p>
+    <w:p>
+      <w:r>
+        <w:t>El proceso de instalación es el siguiente:</w:t>
       </w:r>
     </w:p>
     <w:p>
@@ -8692,8 +8702,26 @@
         <w:contextualSpacing/>
       </w:pPr>
       <w:r>
-        <w:t>Pinchamos “Siguiente”, después “Continuar” y el proceso de instalación de Moodle comenzará.</w:t>
-      </w:r>
+        <w:t>Accedemos a la web oficial de Moodle y descargamos el archivo zip correspondiente a la versión 2.9.2:</w:t>
+      </w:r>
+    </w:p>
+    <w:p>
+      <w:pPr>
+        <w:pStyle w:val="Prrafodelista"/>
+      </w:pPr>
+      <w:hyperlink r:id="rId22" w:history="1">
+        <w:r>
+          <w:rPr>
+            <w:rStyle w:val="Hipervnculo"/>
+          </w:rPr>
+          <w:t>https://download.moodle.org/releases/latest/</w:t>
+        </w:r>
+      </w:hyperlink>
+    </w:p>
+    <w:p>
+      <w:pPr>
+        <w:pStyle w:val="Prrafodelista"/>
+      </w:pPr>
     </w:p>
     <w:p>
       <w:pPr>
@@ -8705,7 +8733,58 @@
         <w:contextualSpacing/>
       </w:pPr>
       <w:r>
-        <w:t>Una vez instalado, se nos mostrará la siguiente pantalla donde rellenaremos los campos de la siguiente forma:</w:t>
+        <w:t>Copiamos el fichero descomprimido en la siguiente carpeta:</w:t>
+      </w:r>
+    </w:p>
+    <w:p>
+      <w:pPr>
+        <w:pStyle w:val="Prrafodelista"/>
+        <w:jc w:val="center"/>
+      </w:pPr>
+      <w:r>
+        <w:lastRenderedPageBreak/>
+        <w:t>“</w:t>
+      </w:r>
+      <w:r>
+        <w:t>C:\wamp</w:t>
+      </w:r>
+      <w:r>
+        <w:t>\www”</w:t>
+      </w:r>
+    </w:p>
+    <w:p>
+      <w:pPr>
+        <w:pStyle w:val="Prrafodelista"/>
+        <w:numPr>
+          <w:ilvl w:val="0"/>
+          <w:numId w:val="25"/>
+        </w:numPr>
+        <w:contextualSpacing/>
+      </w:pPr>
+      <w:r>
+        <w:t>Abrimos el navegador e introducimos la siguiente URL para comenzar el proceso de instalación de Moodle:</w:t>
+      </w:r>
+    </w:p>
+    <w:p>
+      <w:pPr>
+        <w:pStyle w:val="Prrafodelista"/>
+        <w:jc w:val="center"/>
+      </w:pPr>
+      <w:r>
+        <w:t>“localhost/moodle”</w:t>
+      </w:r>
+    </w:p>
+    <w:p>
+      <w:pPr>
+        <w:pStyle w:val="Prrafodelista"/>
+        <w:numPr>
+          <w:ilvl w:val="0"/>
+          <w:numId w:val="25"/>
+        </w:numPr>
+        <w:contextualSpacing/>
+      </w:pPr>
+      <w:r>
+        <w:t>Se nos mostrará la siguiente pantalla:</w:t>
       </w:r>
     </w:p>
     <w:p>
@@ -8717,12 +8796,11 @@
           <w:noProof/>
           <w:lang w:eastAsia="es-ES"/>
         </w:rPr>
-        <w:lastRenderedPageBreak/>
         <w:drawing>
-          <wp:inline distT="0" distB="0" distL="0" distR="0" wp14:anchorId="20D0779E" wp14:editId="7889B160">
-            <wp:extent cx="5777585" cy="1924050"/>
+          <wp:inline distT="0" distB="0" distL="0" distR="0" wp14:anchorId="5262EDA3" wp14:editId="38435E7B">
+            <wp:extent cx="5400040" cy="2256790"/>
             <wp:effectExtent l="0" t="0" r="0" b="0"/>
-            <wp:docPr id="9" name="Imagen 9"/>
+            <wp:docPr id="7" name="Imagen 7"/>
             <wp:cNvGraphicFramePr>
               <a:graphicFrameLocks xmlns:a="http://schemas.openxmlformats.org/drawingml/2006/main" noChangeAspect="1"/>
             </wp:cNvGraphicFramePr>
@@ -8742,6 +8820,138 @@
                   <pic:spPr>
                     <a:xfrm>
                       <a:off x="0" y="0"/>
+                      <a:ext cx="5400040" cy="2256790"/>
+                    </a:xfrm>
+                    <a:prstGeom prst="rect">
+                      <a:avLst/>
+                    </a:prstGeom>
+                  </pic:spPr>
+                </pic:pic>
+              </a:graphicData>
+            </a:graphic>
+          </wp:inline>
+        </w:drawing>
+      </w:r>
+    </w:p>
+    <w:p>
+      <w:pPr>
+        <w:pStyle w:val="Prrafodelista"/>
+        <w:numPr>
+          <w:ilvl w:val="0"/>
+          <w:numId w:val="25"/>
+        </w:numPr>
+        <w:contextualSpacing/>
+      </w:pPr>
+      <w:r>
+        <w:t>Seleccionaremos “Siguiente” dejando todos los valores que vienen por defecto hasta que aparece la siguiente pantalla, en la cual rellenaremos los datos de la siguiente forma:</w:t>
+      </w:r>
+    </w:p>
+    <w:p>
+      <w:pPr>
+        <w:pStyle w:val="Prrafodelista"/>
+      </w:pPr>
+      <w:r>
+        <w:rPr>
+          <w:noProof/>
+          <w:lang w:eastAsia="es-ES"/>
+        </w:rPr>
+        <w:drawing>
+          <wp:inline distT="0" distB="0" distL="0" distR="0" wp14:anchorId="0B8C6D7A" wp14:editId="25509E2A">
+            <wp:extent cx="5400040" cy="3928745"/>
+            <wp:effectExtent l="0" t="0" r="0" b="0"/>
+            <wp:docPr id="8" name="Imagen 8"/>
+            <wp:cNvGraphicFramePr>
+              <a:graphicFrameLocks xmlns:a="http://schemas.openxmlformats.org/drawingml/2006/main" noChangeAspect="1"/>
+            </wp:cNvGraphicFramePr>
+            <a:graphic xmlns:a="http://schemas.openxmlformats.org/drawingml/2006/main">
+              <a:graphicData uri="http://schemas.openxmlformats.org/drawingml/2006/picture">
+                <pic:pic xmlns:pic="http://schemas.openxmlformats.org/drawingml/2006/picture">
+                  <pic:nvPicPr>
+                    <pic:cNvPr id="1" name=""/>
+                    <pic:cNvPicPr/>
+                  </pic:nvPicPr>
+                  <pic:blipFill>
+                    <a:blip r:embed="rId24"/>
+                    <a:stretch>
+                      <a:fillRect/>
+                    </a:stretch>
+                  </pic:blipFill>
+                  <pic:spPr>
+                    <a:xfrm>
+                      <a:off x="0" y="0"/>
+                      <a:ext cx="5400040" cy="3928745"/>
+                    </a:xfrm>
+                    <a:prstGeom prst="rect">
+                      <a:avLst/>
+                    </a:prstGeom>
+                  </pic:spPr>
+                </pic:pic>
+              </a:graphicData>
+            </a:graphic>
+          </wp:inline>
+        </w:drawing>
+      </w:r>
+    </w:p>
+    <w:p>
+      <w:pPr>
+        <w:pStyle w:val="Prrafodelista"/>
+        <w:numPr>
+          <w:ilvl w:val="0"/>
+          <w:numId w:val="25"/>
+        </w:numPr>
+        <w:contextualSpacing/>
+      </w:pPr>
+      <w:r>
+        <w:t>Pinchamos “Siguiente”, después “Continuar” y el proceso de instalación de Moodle comenzará.</w:t>
+      </w:r>
+    </w:p>
+    <w:p>
+      <w:pPr>
+        <w:pStyle w:val="Prrafodelista"/>
+        <w:numPr>
+          <w:ilvl w:val="0"/>
+          <w:numId w:val="25"/>
+        </w:numPr>
+        <w:contextualSpacing/>
+      </w:pPr>
+      <w:r>
+        <w:t>Una vez instalado, se nos mostrará la siguiente pantalla donde rellenaremos los campos de la siguiente forma:</w:t>
+      </w:r>
+    </w:p>
+    <w:p>
+      <w:pPr>
+        <w:pStyle w:val="Prrafodelista"/>
+      </w:pPr>
+      <w:r>
+        <w:rPr>
+          <w:noProof/>
+          <w:lang w:eastAsia="es-ES"/>
+        </w:rPr>
+        <w:lastRenderedPageBreak/>
+        <w:drawing>
+          <wp:inline distT="0" distB="0" distL="0" distR="0" wp14:anchorId="20D0779E" wp14:editId="7889B160">
+            <wp:extent cx="5777585" cy="1924050"/>
+            <wp:effectExtent l="0" t="0" r="0" b="0"/>
+            <wp:docPr id="9" name="Imagen 9"/>
+            <wp:cNvGraphicFramePr>
+              <a:graphicFrameLocks xmlns:a="http://schemas.openxmlformats.org/drawingml/2006/main" noChangeAspect="1"/>
+            </wp:cNvGraphicFramePr>
+            <a:graphic xmlns:a="http://schemas.openxmlformats.org/drawingml/2006/main">
+              <a:graphicData uri="http://schemas.openxmlformats.org/drawingml/2006/picture">
+                <pic:pic xmlns:pic="http://schemas.openxmlformats.org/drawingml/2006/picture">
+                  <pic:nvPicPr>
+                    <pic:cNvPr id="1" name=""/>
+                    <pic:cNvPicPr/>
+                  </pic:nvPicPr>
+                  <pic:blipFill>
+                    <a:blip r:embed="rId25"/>
+                    <a:stretch>
+                      <a:fillRect/>
+                    </a:stretch>
+                  </pic:blipFill>
+                  <pic:spPr>
+                    <a:xfrm>
+                      <a:off x="0" y="0"/>
                       <a:ext cx="5780259" cy="1924941"/>
                     </a:xfrm>
                     <a:prstGeom prst="rect">
@@ -8856,7 +9066,7 @@
       <w:pPr>
         <w:pStyle w:val="Prrafodelista"/>
       </w:pPr>
-      <w:hyperlink r:id="rId24" w:history="1">
+      <w:hyperlink r:id="rId26" w:history="1">
         <w:r>
           <w:rPr>
             <w:rStyle w:val="Hipervnculo"/>
@@ -8988,7 +9198,7 @@
         <w:pStyle w:val="Prrafodelista"/>
         <w:jc w:val="center"/>
       </w:pPr>
-      <w:hyperlink r:id="rId25" w:history="1">
+      <w:hyperlink r:id="rId27" w:history="1">
         <w:r>
           <w:rPr>
             <w:rStyle w:val="Hipervnculo"/>
@@ -9048,7 +9258,7 @@
         <w:pStyle w:val="Prrafodelista"/>
         <w:jc w:val="center"/>
       </w:pPr>
-      <w:hyperlink r:id="rId26" w:history="1">
+      <w:hyperlink r:id="rId28" w:history="1">
         <w:r>
           <w:rPr>
             <w:rStyle w:val="Hipervnculo"/>
@@ -9081,7 +9291,7 @@
         <w:pStyle w:val="Prrafodelista"/>
         <w:jc w:val="center"/>
       </w:pPr>
-      <w:hyperlink r:id="rId27" w:history="1">
+      <w:hyperlink r:id="rId29" w:history="1">
         <w:r>
           <w:rPr>
             <w:rStyle w:val="Hipervnculo"/>
@@ -9162,7 +9372,7 @@
                     <pic:cNvPicPr/>
                   </pic:nvPicPr>
                   <pic:blipFill>
-                    <a:blip r:embed="rId28"/>
+                    <a:blip r:embed="rId30"/>
                     <a:stretch>
                       <a:fillRect/>
                     </a:stretch>
@@ -9235,7 +9445,7 @@
                     </pic:cNvPicPr>
                   </pic:nvPicPr>
                   <pic:blipFill>
-                    <a:blip r:embed="rId29">
+                    <a:blip r:embed="rId31">
                       <a:extLst>
                         <a:ext uri="{28A0092B-C50C-407E-A947-70E740481C1C}">
                           <a14:useLocalDpi xmlns:a14="http://schemas.microsoft.com/office/drawing/2010/main" val="0"/>
@@ -9493,7 +9703,7 @@
                     <pic:cNvPicPr/>
                   </pic:nvPicPr>
                   <pic:blipFill>
-                    <a:blip r:embed="rId30"/>
+                    <a:blip r:embed="rId32"/>
                     <a:stretch>
                       <a:fillRect/>
                     </a:stretch>
@@ -9648,166 +9858,6 @@
             <wp:extent cx="2085975" cy="552450"/>
             <wp:effectExtent l="0" t="0" r="9525" b="0"/>
             <wp:docPr id="13" name="Imagen 13"/>
-            <wp:cNvGraphicFramePr>
-              <a:graphicFrameLocks xmlns:a="http://schemas.openxmlformats.org/drawingml/2006/main" noChangeAspect="1"/>
-            </wp:cNvGraphicFramePr>
-            <a:graphic xmlns:a="http://schemas.openxmlformats.org/drawingml/2006/main">
-              <a:graphicData uri="http://schemas.openxmlformats.org/drawingml/2006/picture">
-                <pic:pic xmlns:pic="http://schemas.openxmlformats.org/drawingml/2006/picture">
-                  <pic:nvPicPr>
-                    <pic:cNvPr id="1" name=""/>
-                    <pic:cNvPicPr/>
-                  </pic:nvPicPr>
-                  <pic:blipFill>
-                    <a:blip r:embed="rId31"/>
-                    <a:stretch>
-                      <a:fillRect/>
-                    </a:stretch>
-                  </pic:blipFill>
-                  <pic:spPr>
-                    <a:xfrm>
-                      <a:off x="0" y="0"/>
-                      <a:ext cx="2085975" cy="552450"/>
-                    </a:xfrm>
-                    <a:prstGeom prst="rect">
-                      <a:avLst/>
-                    </a:prstGeom>
-                  </pic:spPr>
-                </pic:pic>
-              </a:graphicData>
-            </a:graphic>
-          </wp:inline>
-        </w:drawing>
-      </w:r>
-    </w:p>
-    <w:p>
-      <w:pPr>
-        <w:pStyle w:val="Prrafodelista"/>
-        <w:jc w:val="center"/>
-      </w:pPr>
-    </w:p>
-    <w:p>
-      <w:pPr>
-        <w:pStyle w:val="Prrafodelista"/>
-      </w:pPr>
-      <w:r>
-        <w:t>Guardamos dicho fichero “hosts” y lo cerramos.</w:t>
-      </w:r>
-    </w:p>
-    <w:p>
-      <w:pPr>
-        <w:pStyle w:val="Prrafodelista"/>
-      </w:pPr>
-    </w:p>
-    <w:p>
-      <w:pPr>
-        <w:pStyle w:val="Prrafodelista"/>
-        <w:numPr>
-          <w:ilvl w:val="0"/>
-          <w:numId w:val="32"/>
-        </w:numPr>
-        <w:contextualSpacing/>
-      </w:pPr>
-      <w:r>
-        <w:t>Abrimos el fichero principal de configuración de Apache, “httpd.conf”, localizado en la dirección “</w:t>
-      </w:r>
-      <w:r>
-        <w:t>C:\wamp\bin\apache\apache2.4.9\conf</w:t>
-      </w:r>
-      <w:r>
-        <w:t>\httpd.conf”. Una vez abierto procedemos a su edición, y para ello nos dirigimos a la sección “Supplemental configuration” y localizamos la siguiente sección:</w:t>
-      </w:r>
-    </w:p>
-    <w:p>
-      <w:pPr>
-        <w:pStyle w:val="Prrafodelista"/>
-      </w:pPr>
-    </w:p>
-    <w:p>
-      <w:pPr>
-        <w:pStyle w:val="Prrafodelista"/>
-        <w:jc w:val="center"/>
-      </w:pPr>
-      <w:r>
-        <w:rPr>
-          <w:noProof/>
-          <w:lang w:eastAsia="es-ES"/>
-        </w:rPr>
-        <w:drawing>
-          <wp:inline distT="0" distB="0" distL="0" distR="0" wp14:anchorId="36F65A7E" wp14:editId="23FA6838">
-            <wp:extent cx="2933700" cy="352425"/>
-            <wp:effectExtent l="0" t="0" r="0" b="9525"/>
-            <wp:docPr id="14" name="Imagen 14"/>
-            <wp:cNvGraphicFramePr>
-              <a:graphicFrameLocks xmlns:a="http://schemas.openxmlformats.org/drawingml/2006/main" noChangeAspect="1"/>
-            </wp:cNvGraphicFramePr>
-            <a:graphic xmlns:a="http://schemas.openxmlformats.org/drawingml/2006/main">
-              <a:graphicData uri="http://schemas.openxmlformats.org/drawingml/2006/picture">
-                <pic:pic xmlns:pic="http://schemas.openxmlformats.org/drawingml/2006/picture">
-                  <pic:nvPicPr>
-                    <pic:cNvPr id="1" name=""/>
-                    <pic:cNvPicPr/>
-                  </pic:nvPicPr>
-                  <pic:blipFill>
-                    <a:blip r:embed="rId32"/>
-                    <a:stretch>
-                      <a:fillRect/>
-                    </a:stretch>
-                  </pic:blipFill>
-                  <pic:spPr>
-                    <a:xfrm>
-                      <a:off x="0" y="0"/>
-                      <a:ext cx="2933700" cy="352425"/>
-                    </a:xfrm>
-                    <a:prstGeom prst="rect">
-                      <a:avLst/>
-                    </a:prstGeom>
-                  </pic:spPr>
-                </pic:pic>
-              </a:graphicData>
-            </a:graphic>
-          </wp:inline>
-        </w:drawing>
-      </w:r>
-    </w:p>
-    <w:p>
-      <w:pPr>
-        <w:pStyle w:val="Prrafodelista"/>
-      </w:pPr>
-    </w:p>
-    <w:p>
-      <w:pPr>
-        <w:pStyle w:val="Prrafodelista"/>
-        <w:numPr>
-          <w:ilvl w:val="0"/>
-          <w:numId w:val="32"/>
-        </w:numPr>
-        <w:contextualSpacing/>
-      </w:pPr>
-      <w:r>
-        <w:t>Eliminamos el comentario # del principio de la segunda línea, quedándonos así la sección de la siguiente forma:</w:t>
-      </w:r>
-    </w:p>
-    <w:p>
-      <w:pPr>
-        <w:pStyle w:val="Prrafodelista"/>
-      </w:pPr>
-    </w:p>
-    <w:p>
-      <w:pPr>
-        <w:pStyle w:val="Prrafodelista"/>
-        <w:jc w:val="center"/>
-      </w:pPr>
-      <w:r>
-        <w:rPr>
-          <w:noProof/>
-          <w:lang w:eastAsia="es-ES"/>
-        </w:rPr>
-        <w:drawing>
-          <wp:inline distT="0" distB="0" distL="0" distR="0" wp14:anchorId="587CFB04" wp14:editId="4DB6BE04">
-            <wp:extent cx="2905125" cy="457200"/>
-            <wp:effectExtent l="0" t="0" r="9525" b="0"/>
-            <wp:docPr id="15" name="Imagen 15"/>
             <wp:cNvGraphicFramePr>
               <a:graphicFrameLocks xmlns:a="http://schemas.openxmlformats.org/drawingml/2006/main" noChangeAspect="1"/>
             </wp:cNvGraphicFramePr>
@@ -9827,7 +9877,7 @@
                   <pic:spPr>
                     <a:xfrm>
                       <a:off x="0" y="0"/>
-                      <a:ext cx="2905125" cy="457200"/>
+                      <a:ext cx="2085975" cy="552450"/>
                     </a:xfrm>
                     <a:prstGeom prst="rect">
                       <a:avLst/>
@@ -9851,7 +9901,7 @@
         <w:pStyle w:val="Prrafodelista"/>
       </w:pPr>
       <w:r>
-        <w:t>Guardamos dicho fichero y lo cerramos.</w:t>
+        <w:t>Guardamos dicho fichero “hosts” y lo cerramos.</w:t>
       </w:r>
     </w:p>
     <w:p>
@@ -9869,23 +9919,24 @@
         <w:contextualSpacing/>
       </w:pPr>
       <w:r>
-        <w:t>Abrimos el fichero “httpd-vhosts.conf” que se encuentra en “</w:t>
-      </w:r>
-      <w:r>
-        <w:t>C:\wamp\bin\apache\apache2.4.9\conf\extra</w:t>
-      </w:r>
-      <w:r>
-        <w:t>\httpd-vhosts.conf” cuyo aspecto es el siguiente:</w:t>
-      </w:r>
-    </w:p>
-    <w:p>
-      <w:pPr>
-        <w:pStyle w:val="Prrafodelista"/>
-      </w:pPr>
-    </w:p>
-    <w:p>
-      <w:pPr>
-        <w:pStyle w:val="Prrafodelista"/>
+        <w:t>Abrimos el fichero principal de configuración de Apache, “httpd.conf”, localizado en la dirección “</w:t>
+      </w:r>
+      <w:r>
+        <w:t>C:\wamp\bin\apache\apache2.4.9\conf</w:t>
+      </w:r>
+      <w:r>
+        <w:t>\httpd.conf”. Una vez abierto procedemos a su edición, y para ello nos dirigimos a la sección “Supplemental configuration” y localizamos la siguiente sección:</w:t>
+      </w:r>
+    </w:p>
+    <w:p>
+      <w:pPr>
+        <w:pStyle w:val="Prrafodelista"/>
+      </w:pPr>
+    </w:p>
+    <w:p>
+      <w:pPr>
+        <w:pStyle w:val="Prrafodelista"/>
+        <w:jc w:val="center"/>
       </w:pPr>
       <w:r>
         <w:rPr>
@@ -9893,10 +9944,10 @@
           <w:lang w:eastAsia="es-ES"/>
         </w:rPr>
         <w:drawing>
-          <wp:inline distT="0" distB="0" distL="0" distR="0" wp14:anchorId="76A47910" wp14:editId="1EC5644F">
-            <wp:extent cx="4772025" cy="3076575"/>
-            <wp:effectExtent l="0" t="0" r="9525" b="9525"/>
-            <wp:docPr id="16" name="Imagen 16"/>
+          <wp:inline distT="0" distB="0" distL="0" distR="0" wp14:anchorId="36F65A7E" wp14:editId="23FA6838">
+            <wp:extent cx="2933700" cy="352425"/>
+            <wp:effectExtent l="0" t="0" r="0" b="9525"/>
+            <wp:docPr id="14" name="Imagen 14"/>
             <wp:cNvGraphicFramePr>
               <a:graphicFrameLocks xmlns:a="http://schemas.openxmlformats.org/drawingml/2006/main" noChangeAspect="1"/>
             </wp:cNvGraphicFramePr>
@@ -9916,7 +9967,7 @@
                   <pic:spPr>
                     <a:xfrm>
                       <a:off x="0" y="0"/>
-                      <a:ext cx="4772025" cy="3076575"/>
+                      <a:ext cx="2933700" cy="352425"/>
                     </a:xfrm>
                     <a:prstGeom prst="rect">
                       <a:avLst/>
@@ -9944,7 +9995,7 @@
         <w:contextualSpacing/>
       </w:pPr>
       <w:r>
-        <w:t>Nos posicionamos en la línea 16 la cual está vacía, y colocamos el siguiente trozo de código:</w:t>
+        <w:t>Eliminamos el comentario # del principio de la segunda línea, quedándonos así la sección de la siguiente forma:</w:t>
       </w:r>
     </w:p>
     <w:p>
@@ -9963,10 +10014,10 @@
           <w:lang w:eastAsia="es-ES"/>
         </w:rPr>
         <w:drawing>
-          <wp:inline distT="0" distB="0" distL="0" distR="0" wp14:anchorId="15A5EA2B" wp14:editId="19152154">
-            <wp:extent cx="2590800" cy="504825"/>
-            <wp:effectExtent l="0" t="0" r="0" b="9525"/>
-            <wp:docPr id="17" name="Imagen 17"/>
+          <wp:inline distT="0" distB="0" distL="0" distR="0" wp14:anchorId="587CFB04" wp14:editId="4DB6BE04">
+            <wp:extent cx="2905125" cy="457200"/>
+            <wp:effectExtent l="0" t="0" r="9525" b="0"/>
+            <wp:docPr id="15" name="Imagen 15"/>
             <wp:cNvGraphicFramePr>
               <a:graphicFrameLocks xmlns:a="http://schemas.openxmlformats.org/drawingml/2006/main" noChangeAspect="1"/>
             </wp:cNvGraphicFramePr>
@@ -9986,7 +10037,7 @@
                   <pic:spPr>
                     <a:xfrm>
                       <a:off x="0" y="0"/>
-                      <a:ext cx="2590800" cy="504825"/>
+                      <a:ext cx="2905125" cy="457200"/>
                     </a:xfrm>
                     <a:prstGeom prst="rect">
                       <a:avLst/>
@@ -10002,14 +10053,15 @@
     <w:p>
       <w:pPr>
         <w:pStyle w:val="Prrafodelista"/>
-      </w:pPr>
-    </w:p>
-    <w:p>
-      <w:pPr>
-        <w:pStyle w:val="Prrafodelista"/>
-      </w:pPr>
-      <w:r>
-        <w:t>Con esto lo que hacemos es dar los correctos permisos a nuestra carpeta principal “servidores” la cual va a contener las subcarpetas de los dos hosts virtuales.</w:t>
+        <w:jc w:val="center"/>
+      </w:pPr>
+    </w:p>
+    <w:p>
+      <w:pPr>
+        <w:pStyle w:val="Prrafodelista"/>
+      </w:pPr>
+      <w:r>
+        <w:t>Guardamos dicho fichero y lo cerramos.</w:t>
       </w:r>
     </w:p>
     <w:p>
@@ -10027,37 +10079,23 @@
         <w:contextualSpacing/>
       </w:pPr>
       <w:r>
-        <w:t>A continuación modificaremos el código mostrado en el paso anterior número 6.</w:t>
-      </w:r>
-    </w:p>
-    <w:p>
-      <w:pPr>
-        <w:pStyle w:val="Prrafodelista"/>
-      </w:pPr>
-      <w:r>
-        <w:t>La primera etiqueta &lt;VirtualHost&gt; se refiere a nuestro servidor principal, mientras que las siguientes etiquetas &lt;VirtualHost&gt; van a ser para nuestro dos hosts virtuales.</w:t>
-      </w:r>
-    </w:p>
-    <w:p>
-      <w:pPr>
-        <w:pStyle w:val="Prrafodelista"/>
-      </w:pPr>
-      <w:r>
-        <w:t>Los únicos valores que tenemos que establecer van a ser el de “DocumentRoot” (el cual se refiere a la ubicación de nuestro host) y el de “ServerName” (que se trata del nombre que vamos a asignar a nuestro host).</w:t>
-      </w:r>
-    </w:p>
-    <w:p>
-      <w:pPr>
-        <w:pStyle w:val="Prrafodelista"/>
-      </w:pPr>
-      <w:r>
-        <w:t>Tras la modificación, este sería el resultado:</w:t>
-      </w:r>
-    </w:p>
-    <w:p>
-      <w:pPr>
-        <w:pStyle w:val="Prrafodelista"/>
-        <w:jc w:val="center"/>
+        <w:t>Abrimos el fichero “httpd-vhosts.conf” que se encuentra en “</w:t>
+      </w:r>
+      <w:r>
+        <w:t>C:\wamp\bin\apache\apache2.4.9\conf\extra</w:t>
+      </w:r>
+      <w:r>
+        <w:t>\httpd-vhosts.conf” cuyo aspecto es el siguiente:</w:t>
+      </w:r>
+    </w:p>
+    <w:p>
+      <w:pPr>
+        <w:pStyle w:val="Prrafodelista"/>
+      </w:pPr>
+    </w:p>
+    <w:p>
+      <w:pPr>
+        <w:pStyle w:val="Prrafodelista"/>
       </w:pPr>
       <w:r>
         <w:rPr>
@@ -10065,10 +10103,10 @@
           <w:lang w:eastAsia="es-ES"/>
         </w:rPr>
         <w:drawing>
-          <wp:inline distT="0" distB="0" distL="0" distR="0" wp14:anchorId="5AAC65B6" wp14:editId="22C6DAEC">
-            <wp:extent cx="3409950" cy="2105025"/>
-            <wp:effectExtent l="0" t="0" r="0" b="9525"/>
-            <wp:docPr id="18" name="Imagen 18"/>
+          <wp:inline distT="0" distB="0" distL="0" distR="0" wp14:anchorId="76A47910" wp14:editId="1EC5644F">
+            <wp:extent cx="4772025" cy="3076575"/>
+            <wp:effectExtent l="0" t="0" r="9525" b="9525"/>
+            <wp:docPr id="16" name="Imagen 16"/>
             <wp:cNvGraphicFramePr>
               <a:graphicFrameLocks xmlns:a="http://schemas.openxmlformats.org/drawingml/2006/main" noChangeAspect="1"/>
             </wp:cNvGraphicFramePr>
@@ -10088,6 +10126,178 @@
                   <pic:spPr>
                     <a:xfrm>
                       <a:off x="0" y="0"/>
+                      <a:ext cx="4772025" cy="3076575"/>
+                    </a:xfrm>
+                    <a:prstGeom prst="rect">
+                      <a:avLst/>
+                    </a:prstGeom>
+                  </pic:spPr>
+                </pic:pic>
+              </a:graphicData>
+            </a:graphic>
+          </wp:inline>
+        </w:drawing>
+      </w:r>
+    </w:p>
+    <w:p>
+      <w:pPr>
+        <w:pStyle w:val="Prrafodelista"/>
+      </w:pPr>
+    </w:p>
+    <w:p>
+      <w:pPr>
+        <w:pStyle w:val="Prrafodelista"/>
+        <w:numPr>
+          <w:ilvl w:val="0"/>
+          <w:numId w:val="32"/>
+        </w:numPr>
+        <w:contextualSpacing/>
+      </w:pPr>
+      <w:r>
+        <w:t>Nos posicionamos en la línea 16 la cual está vacía, y colocamos el siguiente trozo de código:</w:t>
+      </w:r>
+    </w:p>
+    <w:p>
+      <w:pPr>
+        <w:pStyle w:val="Prrafodelista"/>
+      </w:pPr>
+    </w:p>
+    <w:p>
+      <w:pPr>
+        <w:pStyle w:val="Prrafodelista"/>
+        <w:jc w:val="center"/>
+      </w:pPr>
+      <w:r>
+        <w:rPr>
+          <w:noProof/>
+          <w:lang w:eastAsia="es-ES"/>
+        </w:rPr>
+        <w:drawing>
+          <wp:inline distT="0" distB="0" distL="0" distR="0" wp14:anchorId="15A5EA2B" wp14:editId="19152154">
+            <wp:extent cx="2590800" cy="504825"/>
+            <wp:effectExtent l="0" t="0" r="0" b="9525"/>
+            <wp:docPr id="17" name="Imagen 17"/>
+            <wp:cNvGraphicFramePr>
+              <a:graphicFrameLocks xmlns:a="http://schemas.openxmlformats.org/drawingml/2006/main" noChangeAspect="1"/>
+            </wp:cNvGraphicFramePr>
+            <a:graphic xmlns:a="http://schemas.openxmlformats.org/drawingml/2006/main">
+              <a:graphicData uri="http://schemas.openxmlformats.org/drawingml/2006/picture">
+                <pic:pic xmlns:pic="http://schemas.openxmlformats.org/drawingml/2006/picture">
+                  <pic:nvPicPr>
+                    <pic:cNvPr id="1" name=""/>
+                    <pic:cNvPicPr/>
+                  </pic:nvPicPr>
+                  <pic:blipFill>
+                    <a:blip r:embed="rId37"/>
+                    <a:stretch>
+                      <a:fillRect/>
+                    </a:stretch>
+                  </pic:blipFill>
+                  <pic:spPr>
+                    <a:xfrm>
+                      <a:off x="0" y="0"/>
+                      <a:ext cx="2590800" cy="504825"/>
+                    </a:xfrm>
+                    <a:prstGeom prst="rect">
+                      <a:avLst/>
+                    </a:prstGeom>
+                  </pic:spPr>
+                </pic:pic>
+              </a:graphicData>
+            </a:graphic>
+          </wp:inline>
+        </w:drawing>
+      </w:r>
+    </w:p>
+    <w:p>
+      <w:pPr>
+        <w:pStyle w:val="Prrafodelista"/>
+      </w:pPr>
+    </w:p>
+    <w:p>
+      <w:pPr>
+        <w:pStyle w:val="Prrafodelista"/>
+      </w:pPr>
+      <w:r>
+        <w:t>Con esto lo que hacemos es dar los correctos permisos a nuestra carpeta principal “servidores” la cual va a contener las subcarpetas de los dos hosts virtuales.</w:t>
+      </w:r>
+    </w:p>
+    <w:p>
+      <w:pPr>
+        <w:pStyle w:val="Prrafodelista"/>
+      </w:pPr>
+    </w:p>
+    <w:p>
+      <w:pPr>
+        <w:pStyle w:val="Prrafodelista"/>
+        <w:numPr>
+          <w:ilvl w:val="0"/>
+          <w:numId w:val="32"/>
+        </w:numPr>
+        <w:contextualSpacing/>
+      </w:pPr>
+      <w:r>
+        <w:t>A continuación modificaremos el código mostrado en el paso anterior número 6.</w:t>
+      </w:r>
+    </w:p>
+    <w:p>
+      <w:pPr>
+        <w:pStyle w:val="Prrafodelista"/>
+      </w:pPr>
+      <w:r>
+        <w:t>La primera etiqueta &lt;VirtualHost&gt; se refiere a nuestro servidor principal, mientras que las siguientes etiquetas &lt;VirtualHost&gt; van a ser para nuestro dos hosts virtuales.</w:t>
+      </w:r>
+    </w:p>
+    <w:p>
+      <w:pPr>
+        <w:pStyle w:val="Prrafodelista"/>
+      </w:pPr>
+      <w:r>
+        <w:t>Los únicos valores que tenemos que establecer van a ser el de “DocumentRoot” (el cual se refiere a la ubicación de nuestro host) y el de “ServerName” (que se trata del nombre que vamos a asignar a nuestro host).</w:t>
+      </w:r>
+    </w:p>
+    <w:p>
+      <w:pPr>
+        <w:pStyle w:val="Prrafodelista"/>
+      </w:pPr>
+      <w:r>
+        <w:t>Tras la modificación, este sería el resultado:</w:t>
+      </w:r>
+    </w:p>
+    <w:p>
+      <w:pPr>
+        <w:pStyle w:val="Prrafodelista"/>
+        <w:jc w:val="center"/>
+      </w:pPr>
+      <w:r>
+        <w:rPr>
+          <w:noProof/>
+          <w:lang w:eastAsia="es-ES"/>
+        </w:rPr>
+        <w:drawing>
+          <wp:inline distT="0" distB="0" distL="0" distR="0" wp14:anchorId="5AAC65B6" wp14:editId="22C6DAEC">
+            <wp:extent cx="3409950" cy="2105025"/>
+            <wp:effectExtent l="0" t="0" r="0" b="9525"/>
+            <wp:docPr id="18" name="Imagen 18"/>
+            <wp:cNvGraphicFramePr>
+              <a:graphicFrameLocks xmlns:a="http://schemas.openxmlformats.org/drawingml/2006/main" noChangeAspect="1"/>
+            </wp:cNvGraphicFramePr>
+            <a:graphic xmlns:a="http://schemas.openxmlformats.org/drawingml/2006/main">
+              <a:graphicData uri="http://schemas.openxmlformats.org/drawingml/2006/picture">
+                <pic:pic xmlns:pic="http://schemas.openxmlformats.org/drawingml/2006/picture">
+                  <pic:nvPicPr>
+                    <pic:cNvPr id="1" name=""/>
+                    <pic:cNvPicPr/>
+                  </pic:nvPicPr>
+                  <pic:blipFill>
+                    <a:blip r:embed="rId38"/>
+                    <a:stretch>
+                      <a:fillRect/>
+                    </a:stretch>
+                  </pic:blipFill>
+                  <pic:spPr>
+                    <a:xfrm>
+                      <a:off x="0" y="0"/>
                       <a:ext cx="3409950" cy="2105025"/>
                     </a:xfrm>
                     <a:prstGeom prst="rect">
@@ -10157,7 +10367,7 @@
         </w:tabs>
         <w:contextualSpacing/>
       </w:pPr>
-      <w:hyperlink r:id="rId37" w:history="1">
+      <w:hyperlink r:id="rId39" w:history="1">
         <w:r>
           <w:rPr>
             <w:rStyle w:val="Hipervnculo"/>
@@ -10183,7 +10393,7 @@
           <w:u w:val="none"/>
         </w:rPr>
       </w:pPr>
-      <w:hyperlink r:id="rId38" w:history="1">
+      <w:hyperlink r:id="rId40" w:history="1">
         <w:r>
           <w:rPr>
             <w:rStyle w:val="Hipervnculo"/>
@@ -10294,7 +10504,7 @@
                     <pic:cNvPicPr/>
                   </pic:nvPicPr>
                   <pic:blipFill>
-                    <a:blip r:embed="rId39"/>
+                    <a:blip r:embed="rId41"/>
                     <a:stretch>
                       <a:fillRect/>
                     </a:stretch>
@@ -10557,7 +10767,7 @@
                     <pic:cNvPicPr/>
                   </pic:nvPicPr>
                   <pic:blipFill rotWithShape="1">
-                    <a:blip r:embed="rId40"/>
+                    <a:blip r:embed="rId42"/>
                     <a:srcRect t="11589"/>
                     <a:stretch/>
                   </pic:blipFill>
@@ -10743,7 +10953,7 @@
                     <pic:cNvPicPr/>
                   </pic:nvPicPr>
                   <pic:blipFill rotWithShape="1">
-                    <a:blip r:embed="rId41"/>
+                    <a:blip r:embed="rId43"/>
                     <a:srcRect t="14370"/>
                     <a:stretch/>
                   </pic:blipFill>
@@ -10834,7 +11044,7 @@
                     <pic:cNvPicPr/>
                   </pic:nvPicPr>
                   <pic:blipFill>
-                    <a:blip r:embed="rId42"/>
+                    <a:blip r:embed="rId44"/>
                     <a:stretch>
                       <a:fillRect/>
                     </a:stretch>
@@ -10933,7 +11143,7 @@
                     <pic:cNvPicPr/>
                   </pic:nvPicPr>
                   <pic:blipFill>
-                    <a:blip r:embed="rId43"/>
+                    <a:blip r:embed="rId45"/>
                     <a:stretch>
                       <a:fillRect/>
                     </a:stretch>
@@ -10999,7 +11209,7 @@
                     <pic:cNvPicPr/>
                   </pic:nvPicPr>
                   <pic:blipFill>
-                    <a:blip r:embed="rId44"/>
+                    <a:blip r:embed="rId46"/>
                     <a:stretch>
                       <a:fillRect/>
                     </a:stretch>
@@ -11303,7 +11513,7 @@
                     <pic:cNvPicPr/>
                   </pic:nvPicPr>
                   <pic:blipFill rotWithShape="1">
-                    <a:blip r:embed="rId45"/>
+                    <a:blip r:embed="rId47"/>
                     <a:srcRect t="10307"/>
                     <a:stretch/>
                   </pic:blipFill>
@@ -11382,7 +11592,7 @@
                     <pic:cNvPicPr/>
                   </pic:nvPicPr>
                   <pic:blipFill rotWithShape="1">
-                    <a:blip r:embed="rId46"/>
+                    <a:blip r:embed="rId48"/>
                     <a:srcRect t="12437"/>
                     <a:stretch/>
                   </pic:blipFill>
@@ -11518,7 +11728,7 @@
                     <pic:cNvPicPr/>
                   </pic:nvPicPr>
                   <pic:blipFill>
-                    <a:blip r:embed="rId47"/>
+                    <a:blip r:embed="rId49"/>
                     <a:stretch>
                       <a:fillRect/>
                     </a:stretch>
@@ -12348,6 +12558,119 @@
     </w:lvl>
   </w:abstractNum>
   <w:abstractNum w:abstractNumId="7" w15:restartNumberingAfterBreak="0">
+    <w:nsid w:val="20E94B0E"/>
+    <w:multiLevelType w:val="hybridMultilevel"/>
+    <w:tmpl w:val="DF0A4292"/>
+    <w:lvl w:ilvl="0" w:tplc="0C0A0001">
+      <w:start w:val="1"/>
+      <w:numFmt w:val="bullet"/>
+      <w:lvlText w:val=""/>
+      <w:lvlJc w:val="left"/>
+      <w:pPr>
+        <w:ind w:left="720" w:hanging="360"/>
+      </w:pPr>
+      <w:rPr>
+        <w:rFonts w:ascii="Symbol" w:hAnsi="Symbol" w:hint="default"/>
+      </w:rPr>
+    </w:lvl>
+    <w:lvl w:ilvl="1" w:tplc="ADE0F22C">
+      <w:start w:val="1"/>
+      <w:numFmt w:val="bullet"/>
+      <w:lvlText w:val="-"/>
+      <w:lvlJc w:val="left"/>
+      <w:pPr>
+        <w:ind w:left="1440" w:hanging="360"/>
+      </w:pPr>
+      <w:rPr>
+        <w:rFonts w:ascii="Times New Roman" w:hAnsi="Times New Roman" w:cs="Times New Roman" w:hint="default"/>
+      </w:rPr>
+    </w:lvl>
+    <w:lvl w:ilvl="2" w:tplc="0C0A0005" w:tentative="1">
+      <w:start w:val="1"/>
+      <w:numFmt w:val="bullet"/>
+      <w:lvlText w:val=""/>
+      <w:lvlJc w:val="left"/>
+      <w:pPr>
+        <w:ind w:left="2160" w:hanging="360"/>
+      </w:pPr>
+      <w:rPr>
+        <w:rFonts w:ascii="Wingdings" w:hAnsi="Wingdings" w:hint="default"/>
+      </w:rPr>
+    </w:lvl>
+    <w:lvl w:ilvl="3" w:tplc="0C0A0001" w:tentative="1">
+      <w:start w:val="1"/>
+      <w:numFmt w:val="bullet"/>
+      <w:lvlText w:val=""/>
+      <w:lvlJc w:val="left"/>
+      <w:pPr>
+        <w:ind w:left="2880" w:hanging="360"/>
+      </w:pPr>
+      <w:rPr>
+        <w:rFonts w:ascii="Symbol" w:hAnsi="Symbol" w:hint="default"/>
+      </w:rPr>
+    </w:lvl>
+    <w:lvl w:ilvl="4" w:tplc="0C0A0003" w:tentative="1">
+      <w:start w:val="1"/>
+      <w:numFmt w:val="bullet"/>
+      <w:lvlText w:val="o"/>
+      <w:lvlJc w:val="left"/>
+      <w:pPr>
+        <w:ind w:left="3600" w:hanging="360"/>
+      </w:pPr>
+      <w:rPr>
+        <w:rFonts w:ascii="Courier New" w:hAnsi="Courier New" w:cs="Courier New" w:hint="default"/>
+      </w:rPr>
+    </w:lvl>
+    <w:lvl w:ilvl="5" w:tplc="0C0A0005" w:tentative="1">
+      <w:start w:val="1"/>
+      <w:numFmt w:val="bullet"/>
+      <w:lvlText w:val=""/>
+      <w:lvlJc w:val="left"/>
+      <w:pPr>
+        <w:ind w:left="4320" w:hanging="360"/>
+      </w:pPr>
+      <w:rPr>
+        <w:rFonts w:ascii="Wingdings" w:hAnsi="Wingdings" w:hint="default"/>
+      </w:rPr>
+    </w:lvl>
+    <w:lvl w:ilvl="6" w:tplc="0C0A0001" w:tentative="1">
+      <w:start w:val="1"/>
+      <w:numFmt w:val="bullet"/>
+      <w:lvlText w:val=""/>
+      <w:lvlJc w:val="left"/>
+      <w:pPr>
+        <w:ind w:left="5040" w:hanging="360"/>
+      </w:pPr>
+      <w:rPr>
+        <w:rFonts w:ascii="Symbol" w:hAnsi="Symbol" w:hint="default"/>
+      </w:rPr>
+    </w:lvl>
+    <w:lvl w:ilvl="7" w:tplc="0C0A0003" w:tentative="1">
+      <w:start w:val="1"/>
+      <w:numFmt w:val="bullet"/>
+      <w:lvlText w:val="o"/>
+      <w:lvlJc w:val="left"/>
+      <w:pPr>
+        <w:ind w:left="5760" w:hanging="360"/>
+      </w:pPr>
+      <w:rPr>
+        <w:rFonts w:ascii="Courier New" w:hAnsi="Courier New" w:cs="Courier New" w:hint="default"/>
+      </w:rPr>
+    </w:lvl>
+    <w:lvl w:ilvl="8" w:tplc="0C0A0005" w:tentative="1">
+      <w:start w:val="1"/>
+      <w:numFmt w:val="bullet"/>
+      <w:lvlText w:val=""/>
+      <w:lvlJc w:val="left"/>
+      <w:pPr>
+        <w:ind w:left="6480" w:hanging="360"/>
+      </w:pPr>
+      <w:rPr>
+        <w:rFonts w:ascii="Wingdings" w:hAnsi="Wingdings" w:hint="default"/>
+      </w:rPr>
+    </w:lvl>
+  </w:abstractNum>
+  <w:abstractNum w:abstractNumId="8" w15:restartNumberingAfterBreak="0">
     <w:nsid w:val="26055A44"/>
     <w:multiLevelType w:val="hybridMultilevel"/>
     <w:tmpl w:val="6DEA0E54"/>
@@ -12460,7 +12783,7 @@
       </w:rPr>
     </w:lvl>
   </w:abstractNum>
-  <w:abstractNum w:abstractNumId="8" w15:restartNumberingAfterBreak="0">
+  <w:abstractNum w:abstractNumId="9" w15:restartNumberingAfterBreak="0">
     <w:nsid w:val="279E2234"/>
     <w:multiLevelType w:val="hybridMultilevel"/>
     <w:tmpl w:val="B1DE0EC0"/>
@@ -12573,7 +12896,7 @@
       </w:rPr>
     </w:lvl>
   </w:abstractNum>
-  <w:abstractNum w:abstractNumId="9" w15:restartNumberingAfterBreak="0">
+  <w:abstractNum w:abstractNumId="10" w15:restartNumberingAfterBreak="0">
     <w:nsid w:val="29C5170E"/>
     <w:multiLevelType w:val="hybridMultilevel"/>
     <w:tmpl w:val="0C46141E"/>
@@ -12686,7 +13009,7 @@
       </w:rPr>
     </w:lvl>
   </w:abstractNum>
-  <w:abstractNum w:abstractNumId="10" w15:restartNumberingAfterBreak="0">
+  <w:abstractNum w:abstractNumId="11" w15:restartNumberingAfterBreak="0">
     <w:nsid w:val="2B8B1FB2"/>
     <w:multiLevelType w:val="hybridMultilevel"/>
     <w:tmpl w:val="6B923D88"/>
@@ -12772,7 +13095,7 @@
       </w:pPr>
     </w:lvl>
   </w:abstractNum>
-  <w:abstractNum w:abstractNumId="11" w15:restartNumberingAfterBreak="0">
+  <w:abstractNum w:abstractNumId="12" w15:restartNumberingAfterBreak="0">
     <w:nsid w:val="2C13001D"/>
     <w:multiLevelType w:val="hybridMultilevel"/>
     <w:tmpl w:val="BDD89E0A"/>
@@ -12858,7 +13181,7 @@
       </w:pPr>
     </w:lvl>
   </w:abstractNum>
-  <w:abstractNum w:abstractNumId="12" w15:restartNumberingAfterBreak="0">
+  <w:abstractNum w:abstractNumId="13" w15:restartNumberingAfterBreak="0">
     <w:nsid w:val="2D694ABF"/>
     <w:multiLevelType w:val="hybridMultilevel"/>
     <w:tmpl w:val="D108ADF2"/>
@@ -12947,7 +13270,7 @@
       </w:pPr>
     </w:lvl>
   </w:abstractNum>
-  <w:abstractNum w:abstractNumId="13" w15:restartNumberingAfterBreak="0">
+  <w:abstractNum w:abstractNumId="14" w15:restartNumberingAfterBreak="0">
     <w:nsid w:val="2F0D4E86"/>
     <w:multiLevelType w:val="hybridMultilevel"/>
     <w:tmpl w:val="3A94B4D4"/>
@@ -13060,7 +13383,7 @@
       </w:rPr>
     </w:lvl>
   </w:abstractNum>
-  <w:abstractNum w:abstractNumId="14" w15:restartNumberingAfterBreak="0">
+  <w:abstractNum w:abstractNumId="15" w15:restartNumberingAfterBreak="0">
     <w:nsid w:val="33B323FF"/>
     <w:multiLevelType w:val="hybridMultilevel"/>
     <w:tmpl w:val="D5AE0588"/>
@@ -13173,7 +13496,7 @@
       </w:rPr>
     </w:lvl>
   </w:abstractNum>
-  <w:abstractNum w:abstractNumId="15" w15:restartNumberingAfterBreak="0">
+  <w:abstractNum w:abstractNumId="16" w15:restartNumberingAfterBreak="0">
     <w:nsid w:val="38832FF8"/>
     <w:multiLevelType w:val="hybridMultilevel"/>
     <w:tmpl w:val="BDD89E0A"/>
@@ -13259,7 +13582,7 @@
       </w:pPr>
     </w:lvl>
   </w:abstractNum>
-  <w:abstractNum w:abstractNumId="16" w15:restartNumberingAfterBreak="0">
+  <w:abstractNum w:abstractNumId="17" w15:restartNumberingAfterBreak="0">
     <w:nsid w:val="38A433B2"/>
     <w:multiLevelType w:val="hybridMultilevel"/>
     <w:tmpl w:val="04E62980"/>
@@ -13372,7 +13695,7 @@
       </w:rPr>
     </w:lvl>
   </w:abstractNum>
-  <w:abstractNum w:abstractNumId="17" w15:restartNumberingAfterBreak="0">
+  <w:abstractNum w:abstractNumId="18" w15:restartNumberingAfterBreak="0">
     <w:nsid w:val="3AE355EC"/>
     <w:multiLevelType w:val="hybridMultilevel"/>
     <w:tmpl w:val="8CCA9CDC"/>
@@ -13485,7 +13808,7 @@
       </w:rPr>
     </w:lvl>
   </w:abstractNum>
-  <w:abstractNum w:abstractNumId="18" w15:restartNumberingAfterBreak="0">
+  <w:abstractNum w:abstractNumId="19" w15:restartNumberingAfterBreak="0">
     <w:nsid w:val="3B086E0F"/>
     <w:multiLevelType w:val="hybridMultilevel"/>
     <w:tmpl w:val="B75CF930"/>
@@ -13574,7 +13897,7 @@
       </w:pPr>
     </w:lvl>
   </w:abstractNum>
-  <w:abstractNum w:abstractNumId="19" w15:restartNumberingAfterBreak="0">
+  <w:abstractNum w:abstractNumId="20" w15:restartNumberingAfterBreak="0">
     <w:nsid w:val="3BBB458F"/>
     <w:multiLevelType w:val="hybridMultilevel"/>
     <w:tmpl w:val="618E0C2E"/>
@@ -13687,7 +14010,7 @@
       </w:rPr>
     </w:lvl>
   </w:abstractNum>
-  <w:abstractNum w:abstractNumId="20" w15:restartNumberingAfterBreak="0">
+  <w:abstractNum w:abstractNumId="21" w15:restartNumberingAfterBreak="0">
     <w:nsid w:val="3EED3A43"/>
     <w:multiLevelType w:val="hybridMultilevel"/>
     <w:tmpl w:val="BFEE7F9A"/>
@@ -13800,7 +14123,7 @@
       </w:rPr>
     </w:lvl>
   </w:abstractNum>
-  <w:abstractNum w:abstractNumId="21" w15:restartNumberingAfterBreak="0">
+  <w:abstractNum w:abstractNumId="22" w15:restartNumberingAfterBreak="0">
     <w:nsid w:val="42230AF5"/>
     <w:multiLevelType w:val="hybridMultilevel"/>
     <w:tmpl w:val="2A6E135E"/>
@@ -13913,7 +14236,7 @@
       </w:rPr>
     </w:lvl>
   </w:abstractNum>
-  <w:abstractNum w:abstractNumId="22" w15:restartNumberingAfterBreak="0">
+  <w:abstractNum w:abstractNumId="23" w15:restartNumberingAfterBreak="0">
     <w:nsid w:val="49B86A05"/>
     <w:multiLevelType w:val="hybridMultilevel"/>
     <w:tmpl w:val="44E213E6"/>
@@ -14026,7 +14349,7 @@
       </w:rPr>
     </w:lvl>
   </w:abstractNum>
-  <w:abstractNum w:abstractNumId="23" w15:restartNumberingAfterBreak="0">
+  <w:abstractNum w:abstractNumId="24" w15:restartNumberingAfterBreak="0">
     <w:nsid w:val="4B2342AC"/>
     <w:multiLevelType w:val="hybridMultilevel"/>
     <w:tmpl w:val="0FD23F34"/>
@@ -14139,7 +14462,7 @@
       </w:rPr>
     </w:lvl>
   </w:abstractNum>
-  <w:abstractNum w:abstractNumId="24" w15:restartNumberingAfterBreak="0">
+  <w:abstractNum w:abstractNumId="25" w15:restartNumberingAfterBreak="0">
     <w:nsid w:val="4D214359"/>
     <w:multiLevelType w:val="hybridMultilevel"/>
     <w:tmpl w:val="DAF68E22"/>
@@ -14252,7 +14575,7 @@
       </w:rPr>
     </w:lvl>
   </w:abstractNum>
-  <w:abstractNum w:abstractNumId="25" w15:restartNumberingAfterBreak="0">
+  <w:abstractNum w:abstractNumId="26" w15:restartNumberingAfterBreak="0">
     <w:nsid w:val="5B6D2BA7"/>
     <w:multiLevelType w:val="hybridMultilevel"/>
     <w:tmpl w:val="DC3CA4D8"/>
@@ -14365,7 +14688,7 @@
       </w:rPr>
     </w:lvl>
   </w:abstractNum>
-  <w:abstractNum w:abstractNumId="26" w15:restartNumberingAfterBreak="0">
+  <w:abstractNum w:abstractNumId="27" w15:restartNumberingAfterBreak="0">
     <w:nsid w:val="5E192630"/>
     <w:multiLevelType w:val="hybridMultilevel"/>
     <w:tmpl w:val="88C8D684"/>
@@ -14478,7 +14801,7 @@
       </w:rPr>
     </w:lvl>
   </w:abstractNum>
-  <w:abstractNum w:abstractNumId="27" w15:restartNumberingAfterBreak="0">
+  <w:abstractNum w:abstractNumId="28" w15:restartNumberingAfterBreak="0">
     <w:nsid w:val="60F56DC5"/>
     <w:multiLevelType w:val="hybridMultilevel"/>
     <w:tmpl w:val="D8664774"/>
@@ -14591,7 +14914,7 @@
       </w:rPr>
     </w:lvl>
   </w:abstractNum>
-  <w:abstractNum w:abstractNumId="28" w15:restartNumberingAfterBreak="0">
+  <w:abstractNum w:abstractNumId="29" w15:restartNumberingAfterBreak="0">
     <w:nsid w:val="6341138C"/>
     <w:multiLevelType w:val="hybridMultilevel"/>
     <w:tmpl w:val="2AEC255C"/>
@@ -14677,7 +15000,7 @@
       </w:pPr>
     </w:lvl>
   </w:abstractNum>
-  <w:abstractNum w:abstractNumId="29" w15:restartNumberingAfterBreak="0">
+  <w:abstractNum w:abstractNumId="30" w15:restartNumberingAfterBreak="0">
     <w:nsid w:val="65024562"/>
     <w:multiLevelType w:val="hybridMultilevel"/>
     <w:tmpl w:val="FFF2AA08"/>
@@ -14790,7 +15113,7 @@
       </w:rPr>
     </w:lvl>
   </w:abstractNum>
-  <w:abstractNum w:abstractNumId="30" w15:restartNumberingAfterBreak="0">
+  <w:abstractNum w:abstractNumId="31" w15:restartNumberingAfterBreak="0">
     <w:nsid w:val="6E895D5D"/>
     <w:multiLevelType w:val="hybridMultilevel"/>
     <w:tmpl w:val="3F502DE4"/>
@@ -14879,7 +15202,7 @@
       </w:pPr>
     </w:lvl>
   </w:abstractNum>
-  <w:abstractNum w:abstractNumId="31" w15:restartNumberingAfterBreak="0">
+  <w:abstractNum w:abstractNumId="32" w15:restartNumberingAfterBreak="0">
     <w:nsid w:val="6EC55399"/>
     <w:multiLevelType w:val="hybridMultilevel"/>
     <w:tmpl w:val="C57E1FD4"/>
@@ -14992,7 +15315,7 @@
       </w:rPr>
     </w:lvl>
   </w:abstractNum>
-  <w:abstractNum w:abstractNumId="32" w15:restartNumberingAfterBreak="0">
+  <w:abstractNum w:abstractNumId="33" w15:restartNumberingAfterBreak="0">
     <w:nsid w:val="6FDD4E10"/>
     <w:multiLevelType w:val="hybridMultilevel"/>
     <w:tmpl w:val="95E04B32"/>
@@ -15081,7 +15404,7 @@
       </w:pPr>
     </w:lvl>
   </w:abstractNum>
-  <w:abstractNum w:abstractNumId="33" w15:restartNumberingAfterBreak="0">
+  <w:abstractNum w:abstractNumId="34" w15:restartNumberingAfterBreak="0">
     <w:nsid w:val="704255AB"/>
     <w:multiLevelType w:val="hybridMultilevel"/>
     <w:tmpl w:val="9B2677B6"/>
@@ -15194,7 +15517,7 @@
       </w:rPr>
     </w:lvl>
   </w:abstractNum>
-  <w:abstractNum w:abstractNumId="34" w15:restartNumberingAfterBreak="0">
+  <w:abstractNum w:abstractNumId="35" w15:restartNumberingAfterBreak="0">
     <w:nsid w:val="74930C73"/>
     <w:multiLevelType w:val="hybridMultilevel"/>
     <w:tmpl w:val="38EAC410"/>
@@ -15307,7 +15630,7 @@
       </w:rPr>
     </w:lvl>
   </w:abstractNum>
-  <w:abstractNum w:abstractNumId="35" w15:restartNumberingAfterBreak="0">
+  <w:abstractNum w:abstractNumId="36" w15:restartNumberingAfterBreak="0">
     <w:nsid w:val="77194B1A"/>
     <w:multiLevelType w:val="hybridMultilevel"/>
     <w:tmpl w:val="269698E4"/>
@@ -15420,7 +15743,7 @@
       </w:rPr>
     </w:lvl>
   </w:abstractNum>
-  <w:abstractNum w:abstractNumId="36" w15:restartNumberingAfterBreak="0">
+  <w:abstractNum w:abstractNumId="37" w15:restartNumberingAfterBreak="0">
     <w:nsid w:val="79D07C3A"/>
     <w:multiLevelType w:val="hybridMultilevel"/>
     <w:tmpl w:val="1542D9EE"/>
@@ -15540,34 +15863,34 @@
     <w:abstractNumId w:val="4"/>
   </w:num>
   <w:num w:numId="3">
-    <w:abstractNumId w:val="9"/>
+    <w:abstractNumId w:val="10"/>
   </w:num>
   <w:num w:numId="4">
-    <w:abstractNumId w:val="14"/>
+    <w:abstractNumId w:val="15"/>
   </w:num>
   <w:num w:numId="5">
-    <w:abstractNumId w:val="20"/>
+    <w:abstractNumId w:val="21"/>
   </w:num>
   <w:num w:numId="6">
     <w:abstractNumId w:val="3"/>
   </w:num>
   <w:num w:numId="7">
-    <w:abstractNumId w:val="16"/>
+    <w:abstractNumId w:val="17"/>
   </w:num>
   <w:num w:numId="8">
-    <w:abstractNumId w:val="24"/>
+    <w:abstractNumId w:val="25"/>
   </w:num>
   <w:num w:numId="9">
+    <w:abstractNumId w:val="23"/>
+  </w:num>
+  <w:num w:numId="10">
     <w:abstractNumId w:val="22"/>
   </w:num>
-  <w:num w:numId="10">
-    <w:abstractNumId w:val="21"/>
-  </w:num>
   <w:num w:numId="11">
-    <w:abstractNumId w:val="28"/>
+    <w:abstractNumId w:val="29"/>
   </w:num>
   <w:num w:numId="12">
-    <w:abstractNumId w:val="10"/>
+    <w:abstractNumId w:val="11"/>
   </w:num>
   <w:num w:numId="13">
     <w:abstractNumId w:val="4"/>
@@ -15600,82 +15923,85 @@
     <w:abstractNumId w:val="4"/>
   </w:num>
   <w:num w:numId="23">
-    <w:abstractNumId w:val="36"/>
+    <w:abstractNumId w:val="37"/>
   </w:num>
   <w:num w:numId="24">
-    <w:abstractNumId w:val="15"/>
+    <w:abstractNumId w:val="16"/>
   </w:num>
   <w:num w:numId="25">
-    <w:abstractNumId w:val="32"/>
+    <w:abstractNumId w:val="33"/>
   </w:num>
   <w:num w:numId="26">
-    <w:abstractNumId w:val="11"/>
+    <w:abstractNumId w:val="12"/>
   </w:num>
   <w:num w:numId="27">
-    <w:abstractNumId w:val="30"/>
+    <w:abstractNumId w:val="31"/>
   </w:num>
   <w:num w:numId="28">
-    <w:abstractNumId w:val="27"/>
+    <w:abstractNumId w:val="28"/>
   </w:num>
   <w:num w:numId="29">
-    <w:abstractNumId w:val="18"/>
+    <w:abstractNumId w:val="19"/>
   </w:num>
   <w:num w:numId="30">
     <w:abstractNumId w:val="5"/>
   </w:num>
   <w:num w:numId="31">
-    <w:abstractNumId w:val="7"/>
+    <w:abstractNumId w:val="8"/>
   </w:num>
   <w:num w:numId="32">
-    <w:abstractNumId w:val="12"/>
+    <w:abstractNumId w:val="13"/>
   </w:num>
   <w:num w:numId="33">
     <w:abstractNumId w:val="1"/>
   </w:num>
   <w:num w:numId="34">
-    <w:abstractNumId w:val="34"/>
+    <w:abstractNumId w:val="35"/>
   </w:num>
   <w:num w:numId="35">
-    <w:abstractNumId w:val="29"/>
+    <w:abstractNumId w:val="30"/>
   </w:num>
   <w:num w:numId="36">
-    <w:abstractNumId w:val="13"/>
+    <w:abstractNumId w:val="14"/>
   </w:num>
   <w:num w:numId="37">
-    <w:abstractNumId w:val="19"/>
+    <w:abstractNumId w:val="20"/>
   </w:num>
   <w:num w:numId="38">
-    <w:abstractNumId w:val="26"/>
+    <w:abstractNumId w:val="27"/>
   </w:num>
   <w:num w:numId="39">
-    <w:abstractNumId w:val="23"/>
+    <w:abstractNumId w:val="24"/>
   </w:num>
   <w:num w:numId="40">
-    <w:abstractNumId w:val="35"/>
+    <w:abstractNumId w:val="36"/>
   </w:num>
   <w:num w:numId="41">
     <w:abstractNumId w:val="6"/>
   </w:num>
   <w:num w:numId="42">
-    <w:abstractNumId w:val="8"/>
+    <w:abstractNumId w:val="9"/>
   </w:num>
   <w:num w:numId="43">
-    <w:abstractNumId w:val="25"/>
+    <w:abstractNumId w:val="26"/>
   </w:num>
   <w:num w:numId="44">
-    <w:abstractNumId w:val="31"/>
+    <w:abstractNumId w:val="32"/>
   </w:num>
   <w:num w:numId="45">
     <w:abstractNumId w:val="2"/>
   </w:num>
   <w:num w:numId="46">
-    <w:abstractNumId w:val="17"/>
+    <w:abstractNumId w:val="18"/>
   </w:num>
   <w:num w:numId="47">
-    <w:abstractNumId w:val="33"/>
+    <w:abstractNumId w:val="34"/>
   </w:num>
   <w:num w:numId="48">
     <w:abstractNumId w:val="0"/>
+  </w:num>
+  <w:num w:numId="49">
+    <w:abstractNumId w:val="7"/>
   </w:num>
   <w:numIdMacAtCleanup w:val="2"/>
 </w:numbering>
@@ -17409,7 +17735,7 @@
 </file>
 
 <file path=customXml/itemProps1.xml><?xml version="1.0" encoding="utf-8"?>
-<ds:datastoreItem xmlns:ds="http://schemas.openxmlformats.org/officeDocument/2006/customXml" ds:itemID="{5A6C5385-4A7F-43E6-8FB6-272CBBF0C254}">
+<ds:datastoreItem xmlns:ds="http://schemas.openxmlformats.org/officeDocument/2006/customXml" ds:itemID="{4344A19C-FCC3-4331-89F0-660819AD52A4}">
   <ds:schemaRefs>
     <ds:schemaRef ds:uri="http://schemas.openxmlformats.org/officeDocument/2006/bibliography"/>
   </ds:schemaRefs>

</xml_diff>

<commit_message>
Actualizado diccionario de datos y creado anexo manual del usuario
</commit_message>
<xml_diff>
--- a/Documentación/Anexos.docx
+++ b/Documentación/Anexos.docx
@@ -8483,7 +8483,7 @@
     </w:p>
     <w:tbl>
       <w:tblPr>
-        <w:tblW w:w="0" w:type="auto"/>
+        <w:tblW w:w="9108" w:type="dxa"/>
         <w:tblBorders>
           <w:top w:val="single" w:sz="8" w:space="0" w:color="D0CECE" w:themeColor="background2" w:themeShade="E6"/>
           <w:left w:val="single" w:sz="8" w:space="0" w:color="D0CECE" w:themeColor="background2" w:themeShade="E6"/>
@@ -8499,9 +8499,9 @@
         <w:tblLook w:val="0000" w:firstRow="0" w:lastRow="0" w:firstColumn="0" w:lastColumn="0" w:noHBand="0" w:noVBand="0"/>
       </w:tblPr>
       <w:tblGrid>
-        <w:gridCol w:w="2083"/>
-        <w:gridCol w:w="1951"/>
-        <w:gridCol w:w="4450"/>
+        <w:gridCol w:w="1975"/>
+        <w:gridCol w:w="2455"/>
+        <w:gridCol w:w="4678"/>
       </w:tblGrid>
       <w:tr>
         <w:trPr>
@@ -8530,7 +8530,7 @@
         </w:tc>
         <w:tc>
           <w:tcPr>
-            <w:tcW w:w="1984" w:type="dxa"/>
+            <w:tcW w:w="2455" w:type="dxa"/>
             <w:shd w:val="clear" w:color="auto" w:fill="E7E6E6" w:themeFill="background2"/>
           </w:tcPr>
           <w:p>
@@ -8550,7 +8550,7 @@
         </w:tc>
         <w:tc>
           <w:tcPr>
-            <w:tcW w:w="4525" w:type="dxa"/>
+            <w:tcW w:w="4678" w:type="dxa"/>
             <w:shd w:val="clear" w:color="auto" w:fill="E7E6E6" w:themeFill="background2"/>
           </w:tcPr>
           <w:p>
@@ -8580,23 +8580,40 @@
             <w:vAlign w:val="center"/>
           </w:tcPr>
           <w:p>
-            <w:r>
-              <w:t>correo</w:t>
-            </w:r>
-          </w:p>
-        </w:tc>
-        <w:tc>
-          <w:tcPr>
-            <w:tcW w:w="1984" w:type="dxa"/>
-          </w:tcPr>
-          <w:p/>
-        </w:tc>
-        <w:tc>
-          <w:tcPr>
-            <w:tcW w:w="4525" w:type="dxa"/>
-            <w:shd w:val="clear" w:color="auto" w:fill="auto"/>
-          </w:tcPr>
-          <w:p/>
+            <w:pPr>
+              <w:jc w:val="center"/>
+            </w:pPr>
+            <w:r>
+              <w:t>id</w:t>
+            </w:r>
+          </w:p>
+        </w:tc>
+        <w:tc>
+          <w:tcPr>
+            <w:tcW w:w="2455" w:type="dxa"/>
+          </w:tcPr>
+          <w:p>
+            <w:pPr>
+              <w:jc w:val="center"/>
+            </w:pPr>
+            <w:r>
+              <w:t>INT (AUTO_INCREMENT)</w:t>
+            </w:r>
+          </w:p>
+        </w:tc>
+        <w:tc>
+          <w:tcPr>
+            <w:tcW w:w="4678" w:type="dxa"/>
+            <w:shd w:val="clear" w:color="auto" w:fill="auto"/>
+          </w:tcPr>
+          <w:p>
+            <w:pPr>
+              <w:jc w:val="center"/>
+            </w:pPr>
+            <w:r>
+              <w:t>Código que identifica al profesor de forma única.</w:t>
+            </w:r>
+          </w:p>
         </w:tc>
       </w:tr>
       <w:tr>
@@ -8610,26 +8627,40 @@
             <w:vAlign w:val="center"/>
           </w:tcPr>
           <w:p>
-            <w:r>
-              <w:t>o</w:t>
-            </w:r>
-            <w:r>
-              <w:t>auth_consumer_key</w:t>
-            </w:r>
-          </w:p>
-        </w:tc>
-        <w:tc>
-          <w:tcPr>
-            <w:tcW w:w="1984" w:type="dxa"/>
-          </w:tcPr>
-          <w:p/>
-        </w:tc>
-        <w:tc>
-          <w:tcPr>
-            <w:tcW w:w="4525" w:type="dxa"/>
-            <w:shd w:val="clear" w:color="auto" w:fill="auto"/>
-          </w:tcPr>
-          <w:p/>
+            <w:pPr>
+              <w:jc w:val="center"/>
+            </w:pPr>
+            <w:r>
+              <w:t>nombre_completo</w:t>
+            </w:r>
+          </w:p>
+        </w:tc>
+        <w:tc>
+          <w:tcPr>
+            <w:tcW w:w="2455" w:type="dxa"/>
+          </w:tcPr>
+          <w:p>
+            <w:pPr>
+              <w:jc w:val="center"/>
+            </w:pPr>
+            <w:r>
+              <w:t>VARCHAR</w:t>
+            </w:r>
+          </w:p>
+        </w:tc>
+        <w:tc>
+          <w:tcPr>
+            <w:tcW w:w="4678" w:type="dxa"/>
+            <w:shd w:val="clear" w:color="auto" w:fill="auto"/>
+          </w:tcPr>
+          <w:p>
+            <w:pPr>
+              <w:jc w:val="center"/>
+            </w:pPr>
+            <w:r>
+              <w:t>Nombre y apellidos del profesor.</w:t>
+            </w:r>
+          </w:p>
         </w:tc>
       </w:tr>
       <w:tr>
@@ -8643,23 +8674,40 @@
             <w:vAlign w:val="center"/>
           </w:tcPr>
           <w:p>
-            <w:r>
-              <w:t>secret</w:t>
-            </w:r>
-          </w:p>
-        </w:tc>
-        <w:tc>
-          <w:tcPr>
-            <w:tcW w:w="1984" w:type="dxa"/>
-          </w:tcPr>
-          <w:p/>
-        </w:tc>
-        <w:tc>
-          <w:tcPr>
-            <w:tcW w:w="4525" w:type="dxa"/>
-            <w:shd w:val="clear" w:color="auto" w:fill="auto"/>
-          </w:tcPr>
-          <w:p/>
+            <w:pPr>
+              <w:jc w:val="center"/>
+            </w:pPr>
+            <w:r>
+              <w:t>consumer_key</w:t>
+            </w:r>
+          </w:p>
+        </w:tc>
+        <w:tc>
+          <w:tcPr>
+            <w:tcW w:w="2455" w:type="dxa"/>
+          </w:tcPr>
+          <w:p>
+            <w:pPr>
+              <w:jc w:val="center"/>
+            </w:pPr>
+            <w:r>
+              <w:t>VARCHAR</w:t>
+            </w:r>
+          </w:p>
+        </w:tc>
+        <w:tc>
+          <w:tcPr>
+            <w:tcW w:w="4678" w:type="dxa"/>
+            <w:shd w:val="clear" w:color="auto" w:fill="auto"/>
+          </w:tcPr>
+          <w:p>
+            <w:pPr>
+              <w:jc w:val="center"/>
+            </w:pPr>
+            <w:r>
+              <w:t>Parámetro LTI que va a introducirse al crear la tarea de tipo externa en Moodle.</w:t>
+            </w:r>
+          </w:p>
         </w:tc>
       </w:tr>
       <w:tr>
@@ -8673,23 +8721,87 @@
             <w:vAlign w:val="center"/>
           </w:tcPr>
           <w:p>
-            <w:r>
-              <w:t>tarea_url</w:t>
-            </w:r>
-          </w:p>
-        </w:tc>
-        <w:tc>
-          <w:tcPr>
-            <w:tcW w:w="1984" w:type="dxa"/>
-          </w:tcPr>
-          <w:p/>
-        </w:tc>
-        <w:tc>
-          <w:tcPr>
-            <w:tcW w:w="4525" w:type="dxa"/>
-            <w:shd w:val="clear" w:color="auto" w:fill="auto"/>
-          </w:tcPr>
-          <w:p/>
+            <w:pPr>
+              <w:jc w:val="center"/>
+            </w:pPr>
+            <w:r>
+              <w:t>secret</w:t>
+            </w:r>
+          </w:p>
+        </w:tc>
+        <w:tc>
+          <w:tcPr>
+            <w:tcW w:w="2455" w:type="dxa"/>
+          </w:tcPr>
+          <w:p>
+            <w:pPr>
+              <w:jc w:val="center"/>
+            </w:pPr>
+            <w:r>
+              <w:t>VARCHAR</w:t>
+            </w:r>
+          </w:p>
+        </w:tc>
+        <w:tc>
+          <w:tcPr>
+            <w:tcW w:w="4678" w:type="dxa"/>
+            <w:shd w:val="clear" w:color="auto" w:fill="auto"/>
+          </w:tcPr>
+          <w:p>
+            <w:pPr>
+              <w:jc w:val="center"/>
+            </w:pPr>
+            <w:r>
+              <w:t>Parámetro LTI que va a introducirse al crear la tarea de tipo externa en Moodle.</w:t>
+            </w:r>
+          </w:p>
+        </w:tc>
+      </w:tr>
+      <w:tr>
+        <w:trPr>
+          <w:cantSplit/>
+        </w:trPr>
+        <w:tc>
+          <w:tcPr>
+            <w:tcW w:w="1975" w:type="dxa"/>
+            <w:shd w:val="clear" w:color="auto" w:fill="auto"/>
+            <w:vAlign w:val="center"/>
+          </w:tcPr>
+          <w:p>
+            <w:pPr>
+              <w:jc w:val="center"/>
+            </w:pPr>
+            <w:r>
+              <w:t>correo</w:t>
+            </w:r>
+          </w:p>
+        </w:tc>
+        <w:tc>
+          <w:tcPr>
+            <w:tcW w:w="2455" w:type="dxa"/>
+          </w:tcPr>
+          <w:p>
+            <w:pPr>
+              <w:jc w:val="center"/>
+            </w:pPr>
+            <w:r>
+              <w:t>VARCHAR</w:t>
+            </w:r>
+          </w:p>
+        </w:tc>
+        <w:tc>
+          <w:tcPr>
+            <w:tcW w:w="4678" w:type="dxa"/>
+            <w:shd w:val="clear" w:color="auto" w:fill="auto"/>
+          </w:tcPr>
+          <w:p>
+            <w:pPr>
+              <w:jc w:val="center"/>
+            </w:pPr>
+            <w:r>
+              <w:t>Correo electrónico del profesor, se corresponde con el de Moodle.</w:t>
+            </w:r>
+          </w:p>
         </w:tc>
       </w:tr>
     </w:tbl>
@@ -8721,39 +8833,8 @@
         <w:t xml:space="preserve">: </w:t>
       </w:r>
       <w:r>
-        <w:t>correo.</w:t>
-      </w:r>
-    </w:p>
-    <w:p>
-      <w:pPr>
-        <w:ind w:left="360"/>
-        <w:rPr>
-          <w:i/>
-        </w:rPr>
-      </w:pPr>
-      <w:r>
-        <w:rPr>
-          <w:i/>
-        </w:rPr>
-        <w:t>* Foreign key</w:t>
-      </w:r>
-      <w:r>
-        <w:rPr>
-          <w:i/>
-        </w:rPr>
-        <w:t xml:space="preserve"> (FK)</w:t>
-      </w:r>
-      <w:r>
-        <w:rPr>
-          <w:i/>
-        </w:rPr>
-        <w:t xml:space="preserve">: </w:t>
-      </w:r>
-    </w:p>
-    <w:p>
-      <w:pPr>
-        <w:ind w:left="360"/>
-      </w:pPr>
+        <w:t>id.</w:t>
+      </w:r>
     </w:p>
     <w:p>
       <w:pPr>
@@ -8771,6 +8852,654 @@
       </w:r>
       <w:r>
         <w:t>: Contiene la información referente a las tareas que van a ser creadas desde Moodle de tipo “herramienta externa”. A dichas tareas son a las que los profesores y alumnos van a acceder desde Moodle.</w:t>
+      </w:r>
+    </w:p>
+    <w:tbl>
+      <w:tblPr>
+        <w:tblW w:w="9044" w:type="dxa"/>
+        <w:tblBorders>
+          <w:top w:val="single" w:sz="8" w:space="0" w:color="D0CECE" w:themeColor="background2" w:themeShade="E6"/>
+          <w:left w:val="single" w:sz="8" w:space="0" w:color="D0CECE" w:themeColor="background2" w:themeShade="E6"/>
+          <w:bottom w:val="single" w:sz="8" w:space="0" w:color="D0CECE" w:themeColor="background2" w:themeShade="E6"/>
+          <w:right w:val="single" w:sz="8" w:space="0" w:color="D0CECE" w:themeColor="background2" w:themeShade="E6"/>
+          <w:insideH w:val="single" w:sz="8" w:space="0" w:color="D0CECE" w:themeColor="background2" w:themeShade="E6"/>
+          <w:insideV w:val="single" w:sz="8" w:space="0" w:color="D0CECE" w:themeColor="background2" w:themeShade="E6"/>
+        </w:tblBorders>
+        <w:tblCellMar>
+          <w:left w:w="70" w:type="dxa"/>
+          <w:right w:w="70" w:type="dxa"/>
+        </w:tblCellMar>
+        <w:tblLook w:val="0000" w:firstRow="0" w:lastRow="0" w:firstColumn="0" w:lastColumn="0" w:noHBand="0" w:noVBand="0"/>
+      </w:tblPr>
+      <w:tblGrid>
+        <w:gridCol w:w="1975"/>
+        <w:gridCol w:w="1123"/>
+        <w:gridCol w:w="5946"/>
+      </w:tblGrid>
+      <w:tr>
+        <w:trPr>
+          <w:cantSplit/>
+        </w:trPr>
+        <w:tc>
+          <w:tcPr>
+            <w:tcW w:w="1975" w:type="dxa"/>
+            <w:shd w:val="clear" w:color="auto" w:fill="E7E6E6" w:themeFill="background2"/>
+            <w:vAlign w:val="center"/>
+          </w:tcPr>
+          <w:p>
+            <w:pPr>
+              <w:jc w:val="center"/>
+              <w:rPr>
+                <w:b/>
+              </w:rPr>
+            </w:pPr>
+            <w:r>
+              <w:rPr>
+                <w:b/>
+              </w:rPr>
+              <w:t>Atributo</w:t>
+            </w:r>
+          </w:p>
+        </w:tc>
+        <w:tc>
+          <w:tcPr>
+            <w:tcW w:w="1123" w:type="dxa"/>
+            <w:shd w:val="clear" w:color="auto" w:fill="E7E6E6" w:themeFill="background2"/>
+          </w:tcPr>
+          <w:p>
+            <w:pPr>
+              <w:jc w:val="center"/>
+              <w:rPr>
+                <w:b/>
+              </w:rPr>
+            </w:pPr>
+            <w:r>
+              <w:rPr>
+                <w:b/>
+              </w:rPr>
+              <w:t>Tipo</w:t>
+            </w:r>
+          </w:p>
+        </w:tc>
+        <w:tc>
+          <w:tcPr>
+            <w:tcW w:w="5946" w:type="dxa"/>
+            <w:shd w:val="clear" w:color="auto" w:fill="E7E6E6" w:themeFill="background2"/>
+          </w:tcPr>
+          <w:p>
+            <w:pPr>
+              <w:jc w:val="center"/>
+              <w:rPr>
+                <w:b/>
+              </w:rPr>
+            </w:pPr>
+            <w:r>
+              <w:rPr>
+                <w:b/>
+              </w:rPr>
+              <w:t>Descripción</w:t>
+            </w:r>
+          </w:p>
+        </w:tc>
+      </w:tr>
+      <w:tr>
+        <w:trPr>
+          <w:cantSplit/>
+        </w:trPr>
+        <w:tc>
+          <w:tcPr>
+            <w:tcW w:w="1975" w:type="dxa"/>
+            <w:shd w:val="clear" w:color="auto" w:fill="auto"/>
+            <w:vAlign w:val="center"/>
+          </w:tcPr>
+          <w:p>
+            <w:pPr>
+              <w:jc w:val="center"/>
+            </w:pPr>
+            <w:r>
+              <w:t>id</w:t>
+            </w:r>
+          </w:p>
+        </w:tc>
+        <w:tc>
+          <w:tcPr>
+            <w:tcW w:w="1123" w:type="dxa"/>
+          </w:tcPr>
+          <w:p>
+            <w:pPr>
+              <w:jc w:val="center"/>
+            </w:pPr>
+            <w:r>
+              <w:t>INT</w:t>
+            </w:r>
+          </w:p>
+        </w:tc>
+        <w:tc>
+          <w:tcPr>
+            <w:tcW w:w="5946" w:type="dxa"/>
+            <w:shd w:val="clear" w:color="auto" w:fill="auto"/>
+          </w:tcPr>
+          <w:p>
+            <w:pPr>
+              <w:jc w:val="center"/>
+            </w:pPr>
+            <w:r>
+              <w:t>Código que ident</w:t>
+            </w:r>
+            <w:r>
+              <w:t>ifica a la tarea de forma única, se corresponde con en el de Moodle.</w:t>
+            </w:r>
+          </w:p>
+        </w:tc>
+      </w:tr>
+      <w:tr>
+        <w:trPr>
+          <w:cantSplit/>
+        </w:trPr>
+        <w:tc>
+          <w:tcPr>
+            <w:tcW w:w="1975" w:type="dxa"/>
+            <w:shd w:val="clear" w:color="auto" w:fill="auto"/>
+            <w:vAlign w:val="center"/>
+          </w:tcPr>
+          <w:p>
+            <w:pPr>
+              <w:jc w:val="center"/>
+            </w:pPr>
+            <w:r>
+              <w:t>nombre</w:t>
+            </w:r>
+          </w:p>
+        </w:tc>
+        <w:tc>
+          <w:tcPr>
+            <w:tcW w:w="1123" w:type="dxa"/>
+          </w:tcPr>
+          <w:p>
+            <w:pPr>
+              <w:jc w:val="center"/>
+            </w:pPr>
+            <w:r>
+              <w:t>VARCHAR</w:t>
+            </w:r>
+          </w:p>
+        </w:tc>
+        <w:tc>
+          <w:tcPr>
+            <w:tcW w:w="5946" w:type="dxa"/>
+            <w:shd w:val="clear" w:color="auto" w:fill="auto"/>
+          </w:tcPr>
+          <w:p>
+            <w:pPr>
+              <w:jc w:val="center"/>
+            </w:pPr>
+            <w:r>
+              <w:t>Nombre de la tarea, se corresponde con el de Moodle.</w:t>
+            </w:r>
+          </w:p>
+        </w:tc>
+      </w:tr>
+      <w:tr>
+        <w:trPr>
+          <w:cantSplit/>
+        </w:trPr>
+        <w:tc>
+          <w:tcPr>
+            <w:tcW w:w="1975" w:type="dxa"/>
+            <w:shd w:val="clear" w:color="auto" w:fill="auto"/>
+            <w:vAlign w:val="center"/>
+          </w:tcPr>
+          <w:p>
+            <w:pPr>
+              <w:jc w:val="center"/>
+            </w:pPr>
+            <w:r>
+              <w:t>num_max_intentos</w:t>
+            </w:r>
+          </w:p>
+        </w:tc>
+        <w:tc>
+          <w:tcPr>
+            <w:tcW w:w="1123" w:type="dxa"/>
+          </w:tcPr>
+          <w:p>
+            <w:pPr>
+              <w:jc w:val="center"/>
+            </w:pPr>
+            <w:r>
+              <w:t>INT</w:t>
+            </w:r>
+          </w:p>
+        </w:tc>
+        <w:tc>
+          <w:tcPr>
+            <w:tcW w:w="5946" w:type="dxa"/>
+            <w:shd w:val="clear" w:color="auto" w:fill="auto"/>
+          </w:tcPr>
+          <w:p>
+            <w:pPr>
+              <w:jc w:val="center"/>
+            </w:pPr>
+            <w:r>
+              <w:t>Número de intentos máximo establecido por el profesor, que tienen los alumnos para subir sus prácticas.</w:t>
+            </w:r>
+          </w:p>
+        </w:tc>
+      </w:tr>
+      <w:tr>
+        <w:trPr>
+          <w:cantSplit/>
+        </w:trPr>
+        <w:tc>
+          <w:tcPr>
+            <w:tcW w:w="1975" w:type="dxa"/>
+            <w:shd w:val="clear" w:color="auto" w:fill="auto"/>
+            <w:vAlign w:val="center"/>
+          </w:tcPr>
+          <w:p>
+            <w:pPr>
+              <w:jc w:val="center"/>
+            </w:pPr>
+            <w:r>
+              <w:t>test</w:t>
+            </w:r>
+          </w:p>
+        </w:tc>
+        <w:tc>
+          <w:tcPr>
+            <w:tcW w:w="1123" w:type="dxa"/>
+          </w:tcPr>
+          <w:p>
+            <w:pPr>
+              <w:jc w:val="center"/>
+            </w:pPr>
+            <w:r>
+              <w:t>TINYINT</w:t>
+            </w:r>
+          </w:p>
+        </w:tc>
+        <w:tc>
+          <w:tcPr>
+            <w:tcW w:w="5946" w:type="dxa"/>
+            <w:shd w:val="clear" w:color="auto" w:fill="auto"/>
+          </w:tcPr>
+          <w:p>
+            <w:pPr>
+              <w:jc w:val="center"/>
+            </w:pPr>
+          </w:p>
+        </w:tc>
+      </w:tr>
+      <w:tr>
+        <w:trPr>
+          <w:cantSplit/>
+        </w:trPr>
+        <w:tc>
+          <w:tcPr>
+            <w:tcW w:w="1975" w:type="dxa"/>
+            <w:shd w:val="clear" w:color="auto" w:fill="auto"/>
+            <w:vAlign w:val="center"/>
+          </w:tcPr>
+          <w:p>
+            <w:pPr>
+              <w:jc w:val="center"/>
+            </w:pPr>
+            <w:r>
+              <w:t>fecha_limite</w:t>
+            </w:r>
+          </w:p>
+        </w:tc>
+        <w:tc>
+          <w:tcPr>
+            <w:tcW w:w="1123" w:type="dxa"/>
+          </w:tcPr>
+          <w:p>
+            <w:pPr>
+              <w:jc w:val="center"/>
+            </w:pPr>
+            <w:r>
+              <w:t>DATE</w:t>
+            </w:r>
+          </w:p>
+        </w:tc>
+        <w:tc>
+          <w:tcPr>
+            <w:tcW w:w="5946" w:type="dxa"/>
+            <w:shd w:val="clear" w:color="auto" w:fill="auto"/>
+          </w:tcPr>
+          <w:p>
+            <w:pPr>
+              <w:jc w:val="center"/>
+            </w:pPr>
+            <w:r>
+              <w:t>Fecha límite que tienen los alumnos para entregar sus prácticas.</w:t>
+            </w:r>
+          </w:p>
+        </w:tc>
+      </w:tr>
+    </w:tbl>
+    <w:p>
+      <w:pPr>
+        <w:ind w:left="360"/>
+      </w:pPr>
+      <w:r>
+        <w:rPr>
+          <w:i/>
+        </w:rPr>
+        <w:t>* Primary key</w:t>
+      </w:r>
+      <w:r>
+        <w:rPr>
+          <w:i/>
+        </w:rPr>
+        <w:t xml:space="preserve"> (PK)</w:t>
+      </w:r>
+      <w:r>
+        <w:rPr>
+          <w:i/>
+        </w:rPr>
+        <w:t>:</w:t>
+      </w:r>
+      <w:r>
+        <w:t xml:space="preserve"> id.</w:t>
+      </w:r>
+    </w:p>
+    <w:p>
+      <w:pPr>
+        <w:pStyle w:val="Prrafodelista"/>
+        <w:numPr>
+          <w:ilvl w:val="0"/>
+          <w:numId w:val="20"/>
+        </w:numPr>
+      </w:pPr>
+      <w:r>
+        <w:rPr>
+          <w:b/>
+        </w:rPr>
+        <w:lastRenderedPageBreak/>
+        <w:t>alumnos</w:t>
+      </w:r>
+      <w:r>
+        <w:t>: Contiene la información referente a los alumnos que han accedido al servicio web.</w:t>
+      </w:r>
+    </w:p>
+    <w:tbl>
+      <w:tblPr>
+        <w:tblW w:w="8884" w:type="dxa"/>
+        <w:tblBorders>
+          <w:top w:val="single" w:sz="8" w:space="0" w:color="D0CECE" w:themeColor="background2" w:themeShade="E6"/>
+          <w:left w:val="single" w:sz="8" w:space="0" w:color="D0CECE" w:themeColor="background2" w:themeShade="E6"/>
+          <w:bottom w:val="single" w:sz="8" w:space="0" w:color="D0CECE" w:themeColor="background2" w:themeShade="E6"/>
+          <w:right w:val="single" w:sz="8" w:space="0" w:color="D0CECE" w:themeColor="background2" w:themeShade="E6"/>
+          <w:insideH w:val="single" w:sz="8" w:space="0" w:color="D0CECE" w:themeColor="background2" w:themeShade="E6"/>
+          <w:insideV w:val="single" w:sz="8" w:space="0" w:color="D0CECE" w:themeColor="background2" w:themeShade="E6"/>
+        </w:tblBorders>
+        <w:tblCellMar>
+          <w:left w:w="70" w:type="dxa"/>
+          <w:right w:w="70" w:type="dxa"/>
+        </w:tblCellMar>
+        <w:tblLook w:val="0000" w:firstRow="0" w:lastRow="0" w:firstColumn="0" w:lastColumn="0" w:noHBand="0" w:noVBand="0"/>
+      </w:tblPr>
+      <w:tblGrid>
+        <w:gridCol w:w="1975"/>
+        <w:gridCol w:w="1263"/>
+        <w:gridCol w:w="5646"/>
+      </w:tblGrid>
+      <w:tr>
+        <w:trPr>
+          <w:cantSplit/>
+        </w:trPr>
+        <w:tc>
+          <w:tcPr>
+            <w:tcW w:w="1975" w:type="dxa"/>
+            <w:shd w:val="clear" w:color="auto" w:fill="E7E6E6" w:themeFill="background2"/>
+            <w:vAlign w:val="center"/>
+          </w:tcPr>
+          <w:p>
+            <w:pPr>
+              <w:jc w:val="center"/>
+              <w:rPr>
+                <w:b/>
+              </w:rPr>
+            </w:pPr>
+            <w:r>
+              <w:rPr>
+                <w:b/>
+              </w:rPr>
+              <w:t>Atributo</w:t>
+            </w:r>
+          </w:p>
+        </w:tc>
+        <w:tc>
+          <w:tcPr>
+            <w:tcW w:w="1263" w:type="dxa"/>
+            <w:shd w:val="clear" w:color="auto" w:fill="E7E6E6" w:themeFill="background2"/>
+          </w:tcPr>
+          <w:p>
+            <w:pPr>
+              <w:jc w:val="center"/>
+              <w:rPr>
+                <w:b/>
+              </w:rPr>
+            </w:pPr>
+            <w:r>
+              <w:rPr>
+                <w:b/>
+              </w:rPr>
+              <w:t>Tipo</w:t>
+            </w:r>
+          </w:p>
+        </w:tc>
+        <w:tc>
+          <w:tcPr>
+            <w:tcW w:w="5646" w:type="dxa"/>
+            <w:shd w:val="clear" w:color="auto" w:fill="E7E6E6" w:themeFill="background2"/>
+          </w:tcPr>
+          <w:p>
+            <w:pPr>
+              <w:jc w:val="center"/>
+              <w:rPr>
+                <w:b/>
+              </w:rPr>
+            </w:pPr>
+            <w:r>
+              <w:rPr>
+                <w:b/>
+              </w:rPr>
+              <w:t>Descripción</w:t>
+            </w:r>
+          </w:p>
+        </w:tc>
+      </w:tr>
+      <w:tr>
+        <w:trPr>
+          <w:cantSplit/>
+        </w:trPr>
+        <w:tc>
+          <w:tcPr>
+            <w:tcW w:w="1975" w:type="dxa"/>
+            <w:shd w:val="clear" w:color="auto" w:fill="auto"/>
+            <w:vAlign w:val="center"/>
+          </w:tcPr>
+          <w:p>
+            <w:pPr>
+              <w:jc w:val="center"/>
+            </w:pPr>
+            <w:r>
+              <w:t>id</w:t>
+            </w:r>
+          </w:p>
+        </w:tc>
+        <w:tc>
+          <w:tcPr>
+            <w:tcW w:w="1263" w:type="dxa"/>
+          </w:tcPr>
+          <w:p>
+            <w:pPr>
+              <w:jc w:val="center"/>
+            </w:pPr>
+            <w:r>
+              <w:t>INT</w:t>
+            </w:r>
+          </w:p>
+        </w:tc>
+        <w:tc>
+          <w:tcPr>
+            <w:tcW w:w="5646" w:type="dxa"/>
+            <w:shd w:val="clear" w:color="auto" w:fill="auto"/>
+          </w:tcPr>
+          <w:p>
+            <w:pPr>
+              <w:jc w:val="center"/>
+            </w:pPr>
+            <w:r>
+              <w:t>Código que identifica al alumno de forma única, se corresponde con el de Moodle.</w:t>
+            </w:r>
+          </w:p>
+        </w:tc>
+      </w:tr>
+      <w:tr>
+        <w:trPr>
+          <w:cantSplit/>
+        </w:trPr>
+        <w:tc>
+          <w:tcPr>
+            <w:tcW w:w="1975" w:type="dxa"/>
+            <w:shd w:val="clear" w:color="auto" w:fill="auto"/>
+            <w:vAlign w:val="center"/>
+          </w:tcPr>
+          <w:p>
+            <w:pPr>
+              <w:jc w:val="center"/>
+            </w:pPr>
+            <w:r>
+              <w:t>nombre_completo</w:t>
+            </w:r>
+          </w:p>
+        </w:tc>
+        <w:tc>
+          <w:tcPr>
+            <w:tcW w:w="1263" w:type="dxa"/>
+          </w:tcPr>
+          <w:p>
+            <w:pPr>
+              <w:jc w:val="center"/>
+            </w:pPr>
+            <w:r>
+              <w:t>VARCHAR</w:t>
+            </w:r>
+          </w:p>
+        </w:tc>
+        <w:tc>
+          <w:tcPr>
+            <w:tcW w:w="5646" w:type="dxa"/>
+            <w:shd w:val="clear" w:color="auto" w:fill="auto"/>
+          </w:tcPr>
+          <w:p>
+            <w:pPr>
+              <w:jc w:val="center"/>
+            </w:pPr>
+            <w:r>
+              <w:t>Nombre y apellidos del alumno, se corresponde con el de Moodle.</w:t>
+            </w:r>
+          </w:p>
+        </w:tc>
+      </w:tr>
+      <w:tr>
+        <w:trPr>
+          <w:cantSplit/>
+        </w:trPr>
+        <w:tc>
+          <w:tcPr>
+            <w:tcW w:w="1975" w:type="dxa"/>
+            <w:shd w:val="clear" w:color="auto" w:fill="auto"/>
+            <w:vAlign w:val="center"/>
+          </w:tcPr>
+          <w:p>
+            <w:pPr>
+              <w:jc w:val="center"/>
+            </w:pPr>
+            <w:r>
+              <w:t>correo</w:t>
+            </w:r>
+          </w:p>
+        </w:tc>
+        <w:tc>
+          <w:tcPr>
+            <w:tcW w:w="1263" w:type="dxa"/>
+          </w:tcPr>
+          <w:p>
+            <w:pPr>
+              <w:jc w:val="center"/>
+            </w:pPr>
+            <w:r>
+              <w:t>VARCHAR</w:t>
+            </w:r>
+          </w:p>
+        </w:tc>
+        <w:tc>
+          <w:tcPr>
+            <w:tcW w:w="5646" w:type="dxa"/>
+            <w:shd w:val="clear" w:color="auto" w:fill="auto"/>
+          </w:tcPr>
+          <w:p>
+            <w:pPr>
+              <w:jc w:val="center"/>
+            </w:pPr>
+            <w:r>
+              <w:t>Correo electrónico del alumno, se corresponde con el de Moodle.</w:t>
+            </w:r>
+          </w:p>
+        </w:tc>
+      </w:tr>
+    </w:tbl>
+    <w:p>
+      <w:pPr>
+        <w:ind w:left="360"/>
+      </w:pPr>
+    </w:p>
+    <w:p>
+      <w:pPr>
+        <w:ind w:left="360"/>
+      </w:pPr>
+      <w:r>
+        <w:rPr>
+          <w:i/>
+        </w:rPr>
+        <w:t>* Primary key</w:t>
+      </w:r>
+      <w:r>
+        <w:rPr>
+          <w:i/>
+        </w:rPr>
+        <w:t xml:space="preserve"> (PK)</w:t>
+      </w:r>
+      <w:r>
+        <w:rPr>
+          <w:i/>
+        </w:rPr>
+        <w:t>:</w:t>
+      </w:r>
+      <w:r>
+        <w:t xml:space="preserve"> id.</w:t>
+      </w:r>
+    </w:p>
+    <w:p>
+      <w:pPr>
+        <w:pStyle w:val="Prrafodelista"/>
+        <w:numPr>
+          <w:ilvl w:val="0"/>
+          <w:numId w:val="20"/>
+        </w:numPr>
+      </w:pPr>
+      <w:r>
+        <w:rPr>
+          <w:b/>
+        </w:rPr>
+        <w:t>intentos</w:t>
+      </w:r>
+      <w:r>
+        <w:t>: Contiene la información de cada uno de los intentos de subida de prácticas realizadas por los alumnos, es decir, los resultados obtenidos tras el proceso de corrección de las prácticas.</w:t>
       </w:r>
     </w:p>
     <w:tbl>
@@ -8872,6 +9601,9 @@
             <w:vAlign w:val="center"/>
           </w:tcPr>
           <w:p>
+            <w:pPr>
+              <w:jc w:val="center"/>
+            </w:pPr>
             <w:r>
               <w:t>id</w:t>
             </w:r>
@@ -8881,14 +9613,28 @@
           <w:tcPr>
             <w:tcW w:w="1984" w:type="dxa"/>
           </w:tcPr>
-          <w:p/>
+          <w:p>
+            <w:pPr>
+              <w:jc w:val="center"/>
+            </w:pPr>
+            <w:r>
+              <w:t>INT</w:t>
+            </w:r>
+          </w:p>
         </w:tc>
         <w:tc>
           <w:tcPr>
             <w:tcW w:w="4525" w:type="dxa"/>
             <w:shd w:val="clear" w:color="auto" w:fill="auto"/>
           </w:tcPr>
-          <w:p/>
+          <w:p>
+            <w:pPr>
+              <w:jc w:val="center"/>
+            </w:pPr>
+            <w:r>
+              <w:t>Código que identifica el intento de forma única.</w:t>
+            </w:r>
+          </w:p>
         </w:tc>
       </w:tr>
       <w:tr>
@@ -8902,8 +9648,17 @@
             <w:vAlign w:val="center"/>
           </w:tcPr>
           <w:p>
-            <w:r>
-              <w:t>nombre</w:t>
+            <w:pPr>
+              <w:jc w:val="center"/>
+            </w:pPr>
+            <w:r>
+              <w:t>t</w:t>
+            </w:r>
+            <w:r>
+              <w:t>area</w:t>
+            </w:r>
+            <w:r>
+              <w:t>_id</w:t>
             </w:r>
           </w:p>
         </w:tc>
@@ -8911,14 +9666,28 @@
           <w:tcPr>
             <w:tcW w:w="1984" w:type="dxa"/>
           </w:tcPr>
-          <w:p/>
+          <w:p>
+            <w:pPr>
+              <w:jc w:val="center"/>
+            </w:pPr>
+            <w:r>
+              <w:t>INT</w:t>
+            </w:r>
+          </w:p>
         </w:tc>
         <w:tc>
           <w:tcPr>
             <w:tcW w:w="4525" w:type="dxa"/>
             <w:shd w:val="clear" w:color="auto" w:fill="auto"/>
           </w:tcPr>
-          <w:p/>
+          <w:p>
+            <w:pPr>
+              <w:jc w:val="center"/>
+            </w:pPr>
+            <w:r>
+              <w:t>Código que identifica a la tarea asociada.</w:t>
+            </w:r>
+          </w:p>
         </w:tc>
       </w:tr>
       <w:tr>
@@ -8932,8 +9701,17 @@
             <w:vAlign w:val="center"/>
           </w:tcPr>
           <w:p>
-            <w:r>
-              <w:t>url</w:t>
+            <w:pPr>
+              <w:jc w:val="center"/>
+            </w:pPr>
+            <w:r>
+              <w:t>a</w:t>
+            </w:r>
+            <w:r>
+              <w:t>lumno</w:t>
+            </w:r>
+            <w:r>
+              <w:t>_id</w:t>
             </w:r>
           </w:p>
         </w:tc>
@@ -8941,14 +9719,28 @@
           <w:tcPr>
             <w:tcW w:w="1984" w:type="dxa"/>
           </w:tcPr>
-          <w:p/>
+          <w:p>
+            <w:pPr>
+              <w:jc w:val="center"/>
+            </w:pPr>
+            <w:r>
+              <w:t>INT</w:t>
+            </w:r>
+          </w:p>
         </w:tc>
         <w:tc>
           <w:tcPr>
             <w:tcW w:w="4525" w:type="dxa"/>
             <w:shd w:val="clear" w:color="auto" w:fill="auto"/>
           </w:tcPr>
-          <w:p/>
+          <w:p>
+            <w:pPr>
+              <w:jc w:val="center"/>
+            </w:pPr>
+            <w:r>
+              <w:t>Código que identifica al alumno asociado.</w:t>
+            </w:r>
+          </w:p>
         </w:tc>
       </w:tr>
       <w:tr>
@@ -8962,8 +9754,11 @@
             <w:vAlign w:val="center"/>
           </w:tcPr>
           <w:p>
-            <w:r>
-              <w:t>test</w:t>
+            <w:pPr>
+              <w:jc w:val="center"/>
+            </w:pPr>
+            <w:r>
+              <w:t>errores</w:t>
             </w:r>
           </w:p>
         </w:tc>
@@ -8972,9 +9767,9 @@
             <w:tcW w:w="1984" w:type="dxa"/>
           </w:tcPr>
           <w:p>
-            <w:r>
-              <w:t>bool</w:t>
-            </w:r>
+            <w:pPr>
+              <w:jc w:val="center"/>
+            </w:pPr>
           </w:p>
         </w:tc>
         <w:tc>
@@ -8982,7 +9777,11 @@
             <w:tcW w:w="4525" w:type="dxa"/>
             <w:shd w:val="clear" w:color="auto" w:fill="auto"/>
           </w:tcPr>
-          <w:p/>
+          <w:p>
+            <w:pPr>
+              <w:jc w:val="center"/>
+            </w:pPr>
+          </w:p>
         </w:tc>
       </w:tr>
       <w:tr>
@@ -8996,8 +9795,11 @@
             <w:vAlign w:val="center"/>
           </w:tcPr>
           <w:p>
-            <w:r>
-              <w:t>num_intentos</w:t>
+            <w:pPr>
+              <w:jc w:val="center"/>
+            </w:pPr>
+            <w:r>
+              <w:t>warning</w:t>
             </w:r>
           </w:p>
         </w:tc>
@@ -9005,168 +9807,21 @@
           <w:tcPr>
             <w:tcW w:w="1984" w:type="dxa"/>
           </w:tcPr>
-          <w:p/>
+          <w:p>
+            <w:pPr>
+              <w:jc w:val="center"/>
+            </w:pPr>
+          </w:p>
         </w:tc>
         <w:tc>
           <w:tcPr>
             <w:tcW w:w="4525" w:type="dxa"/>
             <w:shd w:val="clear" w:color="auto" w:fill="auto"/>
           </w:tcPr>
-          <w:p/>
-        </w:tc>
-      </w:tr>
-    </w:tbl>
-    <w:p>
-      <w:pPr>
-        <w:pStyle w:val="Cuerpo"/>
-      </w:pPr>
-    </w:p>
-    <w:p>
-      <w:pPr>
-        <w:ind w:left="360"/>
-      </w:pPr>
-      <w:r>
-        <w:rPr>
-          <w:i/>
-        </w:rPr>
-        <w:t>* Primary key</w:t>
-      </w:r>
-      <w:r>
-        <w:rPr>
-          <w:i/>
-        </w:rPr>
-        <w:t xml:space="preserve"> (PK)</w:t>
-      </w:r>
-      <w:r>
-        <w:rPr>
-          <w:i/>
-        </w:rPr>
-        <w:t>:</w:t>
-      </w:r>
-      <w:r>
-        <w:t xml:space="preserve"> </w:t>
-      </w:r>
-      <w:r>
-        <w:t>id</w:t>
-      </w:r>
-      <w:r>
-        <w:t>.</w:t>
-      </w:r>
-    </w:p>
-    <w:p>
-      <w:pPr>
-        <w:pStyle w:val="Cuerpo"/>
-      </w:pPr>
-    </w:p>
-    <w:p>
-      <w:pPr>
-        <w:pStyle w:val="Cuerpo"/>
-        <w:ind w:left="360"/>
-      </w:pPr>
-    </w:p>
-    <w:p>
-      <w:pPr>
-        <w:pStyle w:val="Prrafodelista"/>
-        <w:numPr>
-          <w:ilvl w:val="0"/>
-          <w:numId w:val="20"/>
-        </w:numPr>
-      </w:pPr>
-      <w:r>
-        <w:rPr>
-          <w:b/>
-        </w:rPr>
-        <w:t>alumnos</w:t>
-      </w:r>
-      <w:r>
-        <w:t>: Contiene la información referente a los alumnos que han accedido al servicio web.</w:t>
-      </w:r>
-    </w:p>
-    <w:tbl>
-      <w:tblPr>
-        <w:tblW w:w="0" w:type="auto"/>
-        <w:tblBorders>
-          <w:top w:val="single" w:sz="8" w:space="0" w:color="D0CECE" w:themeColor="background2" w:themeShade="E6"/>
-          <w:left w:val="single" w:sz="8" w:space="0" w:color="D0CECE" w:themeColor="background2" w:themeShade="E6"/>
-          <w:bottom w:val="single" w:sz="8" w:space="0" w:color="D0CECE" w:themeColor="background2" w:themeShade="E6"/>
-          <w:right w:val="single" w:sz="8" w:space="0" w:color="D0CECE" w:themeColor="background2" w:themeShade="E6"/>
-          <w:insideH w:val="single" w:sz="8" w:space="0" w:color="D0CECE" w:themeColor="background2" w:themeShade="E6"/>
-          <w:insideV w:val="single" w:sz="8" w:space="0" w:color="D0CECE" w:themeColor="background2" w:themeShade="E6"/>
-        </w:tblBorders>
-        <w:tblCellMar>
-          <w:left w:w="70" w:type="dxa"/>
-          <w:right w:w="70" w:type="dxa"/>
-        </w:tblCellMar>
-        <w:tblLook w:val="0000" w:firstRow="0" w:lastRow="0" w:firstColumn="0" w:lastColumn="0" w:noHBand="0" w:noVBand="0"/>
-      </w:tblPr>
-      <w:tblGrid>
-        <w:gridCol w:w="1975"/>
-        <w:gridCol w:w="1984"/>
-        <w:gridCol w:w="4525"/>
-      </w:tblGrid>
-      <w:tr>
-        <w:trPr>
-          <w:cantSplit/>
-        </w:trPr>
-        <w:tc>
-          <w:tcPr>
-            <w:tcW w:w="1975" w:type="dxa"/>
-            <w:shd w:val="clear" w:color="auto" w:fill="E7E6E6" w:themeFill="background2"/>
-            <w:vAlign w:val="center"/>
-          </w:tcPr>
           <w:p>
             <w:pPr>
               <w:jc w:val="center"/>
-              <w:rPr>
-                <w:b/>
-              </w:rPr>
-            </w:pPr>
-            <w:r>
-              <w:rPr>
-                <w:b/>
-              </w:rPr>
-              <w:t>Atributo</w:t>
-            </w:r>
-          </w:p>
-        </w:tc>
-        <w:tc>
-          <w:tcPr>
-            <w:tcW w:w="1984" w:type="dxa"/>
-            <w:shd w:val="clear" w:color="auto" w:fill="E7E6E6" w:themeFill="background2"/>
-          </w:tcPr>
-          <w:p>
-            <w:pPr>
-              <w:jc w:val="center"/>
-              <w:rPr>
-                <w:b/>
-              </w:rPr>
-            </w:pPr>
-            <w:r>
-              <w:rPr>
-                <w:b/>
-              </w:rPr>
-              <w:t>Tipo</w:t>
-            </w:r>
-          </w:p>
-        </w:tc>
-        <w:tc>
-          <w:tcPr>
-            <w:tcW w:w="4525" w:type="dxa"/>
-            <w:shd w:val="clear" w:color="auto" w:fill="E7E6E6" w:themeFill="background2"/>
-          </w:tcPr>
-          <w:p>
-            <w:pPr>
-              <w:jc w:val="center"/>
-              <w:rPr>
-                <w:b/>
-              </w:rPr>
-            </w:pPr>
-            <w:r>
-              <w:rPr>
-                <w:b/>
-              </w:rPr>
-              <w:t>Descripción</w:t>
-            </w:r>
+            </w:pPr>
           </w:p>
         </w:tc>
       </w:tr>
@@ -9181,8 +9836,11 @@
             <w:vAlign w:val="center"/>
           </w:tcPr>
           <w:p>
-            <w:r>
-              <w:t>id</w:t>
+            <w:pPr>
+              <w:jc w:val="center"/>
+            </w:pPr>
+            <w:r>
+              <w:t>aceptados</w:t>
             </w:r>
           </w:p>
         </w:tc>
@@ -9190,14 +9848,22 @@
           <w:tcPr>
             <w:tcW w:w="1984" w:type="dxa"/>
           </w:tcPr>
-          <w:p/>
+          <w:p>
+            <w:pPr>
+              <w:jc w:val="center"/>
+            </w:pPr>
+          </w:p>
         </w:tc>
         <w:tc>
           <w:tcPr>
             <w:tcW w:w="4525" w:type="dxa"/>
             <w:shd w:val="clear" w:color="auto" w:fill="auto"/>
           </w:tcPr>
-          <w:p/>
+          <w:p>
+            <w:pPr>
+              <w:jc w:val="center"/>
+            </w:pPr>
+          </w:p>
         </w:tc>
       </w:tr>
       <w:tr>
@@ -9211,14 +9877,11 @@
             <w:vAlign w:val="center"/>
           </w:tcPr>
           <w:p>
-            <w:r>
-              <w:t>n</w:t>
-            </w:r>
-            <w:r>
-              <w:t>ombre</w:t>
-            </w:r>
-            <w:r>
-              <w:t>_completo</w:t>
+            <w:pPr>
+              <w:jc w:val="center"/>
+            </w:pPr>
+            <w:r>
+              <w:t>path</w:t>
             </w:r>
           </w:p>
         </w:tc>
@@ -9226,44 +9889,22 @@
           <w:tcPr>
             <w:tcW w:w="1984" w:type="dxa"/>
           </w:tcPr>
-          <w:p/>
+          <w:p>
+            <w:pPr>
+              <w:jc w:val="center"/>
+            </w:pPr>
+          </w:p>
         </w:tc>
         <w:tc>
           <w:tcPr>
             <w:tcW w:w="4525" w:type="dxa"/>
             <w:shd w:val="clear" w:color="auto" w:fill="auto"/>
           </w:tcPr>
-          <w:p/>
-        </w:tc>
-      </w:tr>
-      <w:tr>
-        <w:trPr>
-          <w:cantSplit/>
-        </w:trPr>
-        <w:tc>
-          <w:tcPr>
-            <w:tcW w:w="1975" w:type="dxa"/>
-            <w:shd w:val="clear" w:color="auto" w:fill="auto"/>
-            <w:vAlign w:val="center"/>
-          </w:tcPr>
-          <w:p>
-            <w:r>
-              <w:t>correo</w:t>
-            </w:r>
-          </w:p>
-        </w:tc>
-        <w:tc>
-          <w:tcPr>
-            <w:tcW w:w="1984" w:type="dxa"/>
-          </w:tcPr>
-          <w:p/>
-        </w:tc>
-        <w:tc>
-          <w:tcPr>
-            <w:tcW w:w="4525" w:type="dxa"/>
-            <w:shd w:val="clear" w:color="auto" w:fill="auto"/>
-          </w:tcPr>
-          <w:p/>
+          <w:p>
+            <w:pPr>
+              <w:jc w:val="center"/>
+            </w:pPr>
+          </w:p>
         </w:tc>
       </w:tr>
     </w:tbl>
@@ -9280,382 +9921,26 @@
         <w:rPr>
           <w:i/>
         </w:rPr>
-        <w:t>* Primary key</w:t>
-      </w:r>
-      <w:r>
+        <w:t>* Primary key (PK):</w:t>
+      </w:r>
+      <w:r>
+        <w:t xml:space="preserve"> id.</w:t>
+      </w:r>
+    </w:p>
+    <w:p>
+      <w:pPr>
+        <w:ind w:left="360"/>
         <w:rPr>
           <w:i/>
         </w:rPr>
-        <w:t xml:space="preserve"> (PK)</w:t>
-      </w:r>
+      </w:pPr>
       <w:r>
         <w:rPr>
           <w:i/>
         </w:rPr>
-        <w:t>:</w:t>
-      </w:r>
-      <w:r>
-        <w:t xml:space="preserve"> id.</w:t>
-      </w:r>
-    </w:p>
-    <w:p>
-      <w:pPr>
-        <w:pStyle w:val="Prrafodelista"/>
-        <w:numPr>
-          <w:ilvl w:val="0"/>
-          <w:numId w:val="20"/>
-        </w:numPr>
-      </w:pPr>
-      <w:r>
-        <w:rPr>
-          <w:b/>
-        </w:rPr>
-        <w:t>intentos</w:t>
-      </w:r>
-      <w:r>
-        <w:t>: Contiene la información de cada uno de los intentos de subida de prácticas realizadas por los alumnos, es decir, los resultados obtenidos tras el proceso de corrección de las prácticas.</w:t>
-      </w:r>
-    </w:p>
-    <w:tbl>
-      <w:tblPr>
-        <w:tblW w:w="0" w:type="auto"/>
-        <w:tblBorders>
-          <w:top w:val="single" w:sz="8" w:space="0" w:color="D0CECE" w:themeColor="background2" w:themeShade="E6"/>
-          <w:left w:val="single" w:sz="8" w:space="0" w:color="D0CECE" w:themeColor="background2" w:themeShade="E6"/>
-          <w:bottom w:val="single" w:sz="8" w:space="0" w:color="D0CECE" w:themeColor="background2" w:themeShade="E6"/>
-          <w:right w:val="single" w:sz="8" w:space="0" w:color="D0CECE" w:themeColor="background2" w:themeShade="E6"/>
-          <w:insideH w:val="single" w:sz="8" w:space="0" w:color="D0CECE" w:themeColor="background2" w:themeShade="E6"/>
-          <w:insideV w:val="single" w:sz="8" w:space="0" w:color="D0CECE" w:themeColor="background2" w:themeShade="E6"/>
-        </w:tblBorders>
-        <w:tblCellMar>
-          <w:left w:w="70" w:type="dxa"/>
-          <w:right w:w="70" w:type="dxa"/>
-        </w:tblCellMar>
-        <w:tblLook w:val="0000" w:firstRow="0" w:lastRow="0" w:firstColumn="0" w:lastColumn="0" w:noHBand="0" w:noVBand="0"/>
-      </w:tblPr>
-      <w:tblGrid>
-        <w:gridCol w:w="1975"/>
-        <w:gridCol w:w="1984"/>
-        <w:gridCol w:w="4525"/>
-      </w:tblGrid>
-      <w:tr>
-        <w:trPr>
-          <w:cantSplit/>
-        </w:trPr>
-        <w:tc>
-          <w:tcPr>
-            <w:tcW w:w="1975" w:type="dxa"/>
-            <w:shd w:val="clear" w:color="auto" w:fill="E7E6E6" w:themeFill="background2"/>
-            <w:vAlign w:val="center"/>
-          </w:tcPr>
-          <w:p>
-            <w:pPr>
-              <w:jc w:val="center"/>
-              <w:rPr>
-                <w:b/>
-              </w:rPr>
-            </w:pPr>
-            <w:r>
-              <w:rPr>
-                <w:b/>
-              </w:rPr>
-              <w:t>Atributo</w:t>
-            </w:r>
-          </w:p>
-        </w:tc>
-        <w:tc>
-          <w:tcPr>
-            <w:tcW w:w="1984" w:type="dxa"/>
-            <w:shd w:val="clear" w:color="auto" w:fill="E7E6E6" w:themeFill="background2"/>
-          </w:tcPr>
-          <w:p>
-            <w:pPr>
-              <w:jc w:val="center"/>
-              <w:rPr>
-                <w:b/>
-              </w:rPr>
-            </w:pPr>
-            <w:r>
-              <w:rPr>
-                <w:b/>
-              </w:rPr>
-              <w:t>Tipo</w:t>
-            </w:r>
-          </w:p>
-        </w:tc>
-        <w:tc>
-          <w:tcPr>
-            <w:tcW w:w="4525" w:type="dxa"/>
-            <w:shd w:val="clear" w:color="auto" w:fill="E7E6E6" w:themeFill="background2"/>
-          </w:tcPr>
-          <w:p>
-            <w:pPr>
-              <w:jc w:val="center"/>
-              <w:rPr>
-                <w:b/>
-              </w:rPr>
-            </w:pPr>
-            <w:r>
-              <w:rPr>
-                <w:b/>
-              </w:rPr>
-              <w:t>Descripción</w:t>
-            </w:r>
-          </w:p>
-        </w:tc>
-      </w:tr>
-      <w:tr>
-        <w:trPr>
-          <w:cantSplit/>
-        </w:trPr>
-        <w:tc>
-          <w:tcPr>
-            <w:tcW w:w="1975" w:type="dxa"/>
-            <w:shd w:val="clear" w:color="auto" w:fill="auto"/>
-            <w:vAlign w:val="center"/>
-          </w:tcPr>
-          <w:p>
-            <w:r>
-              <w:t>id</w:t>
-            </w:r>
-          </w:p>
-        </w:tc>
-        <w:tc>
-          <w:tcPr>
-            <w:tcW w:w="1984" w:type="dxa"/>
-          </w:tcPr>
-          <w:p/>
-        </w:tc>
-        <w:tc>
-          <w:tcPr>
-            <w:tcW w:w="4525" w:type="dxa"/>
-            <w:shd w:val="clear" w:color="auto" w:fill="auto"/>
-          </w:tcPr>
-          <w:p/>
-        </w:tc>
-      </w:tr>
-      <w:tr>
-        <w:trPr>
-          <w:cantSplit/>
-        </w:trPr>
-        <w:tc>
-          <w:tcPr>
-            <w:tcW w:w="1975" w:type="dxa"/>
-            <w:shd w:val="clear" w:color="auto" w:fill="auto"/>
-            <w:vAlign w:val="center"/>
-          </w:tcPr>
-          <w:p>
-            <w:r>
-              <w:t>id_tarea</w:t>
-            </w:r>
-          </w:p>
-        </w:tc>
-        <w:tc>
-          <w:tcPr>
-            <w:tcW w:w="1984" w:type="dxa"/>
-          </w:tcPr>
-          <w:p/>
-        </w:tc>
-        <w:tc>
-          <w:tcPr>
-            <w:tcW w:w="4525" w:type="dxa"/>
-            <w:shd w:val="clear" w:color="auto" w:fill="auto"/>
-          </w:tcPr>
-          <w:p/>
-        </w:tc>
-      </w:tr>
-      <w:tr>
-        <w:trPr>
-          <w:cantSplit/>
-        </w:trPr>
-        <w:tc>
-          <w:tcPr>
-            <w:tcW w:w="1975" w:type="dxa"/>
-            <w:shd w:val="clear" w:color="auto" w:fill="auto"/>
-            <w:vAlign w:val="center"/>
-          </w:tcPr>
-          <w:p>
-            <w:r>
-              <w:t>id_alumno</w:t>
-            </w:r>
-          </w:p>
-        </w:tc>
-        <w:tc>
-          <w:tcPr>
-            <w:tcW w:w="1984" w:type="dxa"/>
-          </w:tcPr>
-          <w:p/>
-        </w:tc>
-        <w:tc>
-          <w:tcPr>
-            <w:tcW w:w="4525" w:type="dxa"/>
-            <w:shd w:val="clear" w:color="auto" w:fill="auto"/>
-          </w:tcPr>
-          <w:p/>
-        </w:tc>
-      </w:tr>
-      <w:tr>
-        <w:trPr>
-          <w:cantSplit/>
-        </w:trPr>
-        <w:tc>
-          <w:tcPr>
-            <w:tcW w:w="1975" w:type="dxa"/>
-            <w:shd w:val="clear" w:color="auto" w:fill="auto"/>
-            <w:vAlign w:val="center"/>
-          </w:tcPr>
-          <w:p>
-            <w:r>
-              <w:t>errores</w:t>
-            </w:r>
-          </w:p>
-        </w:tc>
-        <w:tc>
-          <w:tcPr>
-            <w:tcW w:w="1984" w:type="dxa"/>
-          </w:tcPr>
-          <w:p/>
-        </w:tc>
-        <w:tc>
-          <w:tcPr>
-            <w:tcW w:w="4525" w:type="dxa"/>
-            <w:shd w:val="clear" w:color="auto" w:fill="auto"/>
-          </w:tcPr>
-          <w:p/>
-        </w:tc>
-      </w:tr>
-      <w:tr>
-        <w:trPr>
-          <w:cantSplit/>
-        </w:trPr>
-        <w:tc>
-          <w:tcPr>
-            <w:tcW w:w="1975" w:type="dxa"/>
-            <w:shd w:val="clear" w:color="auto" w:fill="auto"/>
-            <w:vAlign w:val="center"/>
-          </w:tcPr>
-          <w:p>
-            <w:r>
-              <w:t>warning</w:t>
-            </w:r>
-          </w:p>
-        </w:tc>
-        <w:tc>
-          <w:tcPr>
-            <w:tcW w:w="1984" w:type="dxa"/>
-          </w:tcPr>
-          <w:p/>
-        </w:tc>
-        <w:tc>
-          <w:tcPr>
-            <w:tcW w:w="4525" w:type="dxa"/>
-            <w:shd w:val="clear" w:color="auto" w:fill="auto"/>
-          </w:tcPr>
-          <w:p/>
-        </w:tc>
-      </w:tr>
-      <w:tr>
-        <w:trPr>
-          <w:cantSplit/>
-        </w:trPr>
-        <w:tc>
-          <w:tcPr>
-            <w:tcW w:w="1975" w:type="dxa"/>
-            <w:shd w:val="clear" w:color="auto" w:fill="auto"/>
-            <w:vAlign w:val="center"/>
-          </w:tcPr>
-          <w:p>
-            <w:r>
-              <w:t>aceptados</w:t>
-            </w:r>
-          </w:p>
-        </w:tc>
-        <w:tc>
-          <w:tcPr>
-            <w:tcW w:w="1984" w:type="dxa"/>
-          </w:tcPr>
-          <w:p/>
-        </w:tc>
-        <w:tc>
-          <w:tcPr>
-            <w:tcW w:w="4525" w:type="dxa"/>
-            <w:shd w:val="clear" w:color="auto" w:fill="auto"/>
-          </w:tcPr>
-          <w:p/>
-        </w:tc>
-      </w:tr>
-      <w:tr>
-        <w:trPr>
-          <w:cantSplit/>
-        </w:trPr>
-        <w:tc>
-          <w:tcPr>
-            <w:tcW w:w="1975" w:type="dxa"/>
-            <w:shd w:val="clear" w:color="auto" w:fill="auto"/>
-            <w:vAlign w:val="center"/>
-          </w:tcPr>
-          <w:p>
-            <w:r>
-              <w:t>path</w:t>
-            </w:r>
-          </w:p>
-        </w:tc>
-        <w:tc>
-          <w:tcPr>
-            <w:tcW w:w="1984" w:type="dxa"/>
-          </w:tcPr>
-          <w:p/>
-        </w:tc>
-        <w:tc>
-          <w:tcPr>
-            <w:tcW w:w="4525" w:type="dxa"/>
-            <w:shd w:val="clear" w:color="auto" w:fill="auto"/>
-          </w:tcPr>
-          <w:p/>
-        </w:tc>
-      </w:tr>
-    </w:tbl>
-    <w:p>
-      <w:pPr>
-        <w:ind w:left="360"/>
-      </w:pPr>
-    </w:p>
-    <w:p>
-      <w:pPr>
-        <w:ind w:left="360"/>
-      </w:pPr>
-      <w:r>
-        <w:rPr>
-          <w:i/>
-        </w:rPr>
-        <w:t>* Primary key (PK):</w:t>
-      </w:r>
-      <w:r>
-        <w:t xml:space="preserve"> </w:t>
-      </w:r>
-      <w:r>
-        <w:t>id</w:t>
-      </w:r>
-      <w:r>
-        <w:t>.</w:t>
-      </w:r>
-    </w:p>
-    <w:p>
-      <w:pPr>
-        <w:ind w:left="360"/>
-        <w:rPr>
-          <w:i/>
-        </w:rPr>
-      </w:pPr>
-      <w:bookmarkStart w:id="0" w:name="_GoBack"/>
-      <w:r>
-        <w:rPr>
-          <w:i/>
-        </w:rPr>
         <w:t xml:space="preserve">* Foreign key (FK): </w:t>
       </w:r>
     </w:p>
-    <w:bookmarkEnd w:id="0"/>
     <w:p>
       <w:pPr>
         <w:pStyle w:val="Prrafodelista"/>
@@ -9665,7 +9950,19 @@
         </w:numPr>
       </w:pPr>
       <w:r>
-        <w:t>id_tarea -&gt; FK hacia la tabla “tareas”.</w:t>
+        <w:t>tarea</w:t>
+      </w:r>
+      <w:r>
+        <w:t>_id</w:t>
+      </w:r>
+      <w:r>
+        <w:t xml:space="preserve"> -&gt; FK hacia</w:t>
+      </w:r>
+      <w:r>
+        <w:t xml:space="preserve"> el campo “id” de</w:t>
+      </w:r>
+      <w:r>
+        <w:t xml:space="preserve"> la tabla “tareas”.</w:t>
       </w:r>
     </w:p>
     <w:p>
@@ -9677,7 +9974,22 @@
         </w:numPr>
       </w:pPr>
       <w:r>
-        <w:t>Id_alumno -&gt; FK hacia la tabla “alumnos”.</w:t>
+        <w:t>a</w:t>
+      </w:r>
+      <w:r>
+        <w:t>lumno</w:t>
+      </w:r>
+      <w:r>
+        <w:t>_id</w:t>
+      </w:r>
+      <w:r>
+        <w:t xml:space="preserve"> -&gt; FK hacia</w:t>
+      </w:r>
+      <w:r>
+        <w:t xml:space="preserve"> el campo “id” de</w:t>
+      </w:r>
+      <w:r>
+        <w:t xml:space="preserve"> la tabla “alumnos”.</w:t>
       </w:r>
     </w:p>
     <w:p>
@@ -13287,7 +13599,127 @@
         <w:ind w:left="708"/>
       </w:pPr>
     </w:p>
-    <w:p/>
+    <w:p>
+      <w:r>
+        <w:br w:type="page"/>
+      </w:r>
+    </w:p>
+    <w:p>
+      <w:pPr>
+        <w:pStyle w:val="Ttulo1"/>
+      </w:pPr>
+      <w:r>
+        <w:lastRenderedPageBreak/>
+        <w:t>Manual del usuario</w:t>
+      </w:r>
+    </w:p>
+    <w:p>
+      <w:pPr>
+        <w:pStyle w:val="Ttulo2"/>
+      </w:pPr>
+      <w:r>
+        <w:t>Manual del docente</w:t>
+      </w:r>
+    </w:p>
+    <w:p>
+      <w:pPr>
+        <w:pStyle w:val="Ttulo3"/>
+      </w:pPr>
+      <w:r>
+        <w:t>Registrar docente en el Servicio Web</w:t>
+      </w:r>
+    </w:p>
+    <w:p>
+      <w:pPr>
+        <w:pStyle w:val="Cuerpo"/>
+      </w:pPr>
+      <w:r>
+        <w:t>Este es el primer paso que deberá de realizar el profesor para poder utilizar la aplicación.</w:t>
+      </w:r>
+    </w:p>
+    <w:p>
+      <w:pPr>
+        <w:pStyle w:val="Cuerpo"/>
+      </w:pPr>
+      <w:r>
+        <w:t>Para proceder a este registro los pasos que ha de seguir son los siguientes:</w:t>
+      </w:r>
+    </w:p>
+    <w:p>
+      <w:pPr>
+        <w:pStyle w:val="Cuerpo"/>
+        <w:numPr>
+          <w:ilvl w:val="0"/>
+          <w:numId w:val="30"/>
+        </w:numPr>
+      </w:pPr>
+      <w:r>
+        <w:t>Abrimos un navegador y accedemos a la siguiente URL:</w:t>
+      </w:r>
+    </w:p>
+    <w:p>
+      <w:pPr>
+        <w:pStyle w:val="Cuerpo"/>
+      </w:pPr>
+      <w:hyperlink r:id="rId52" w:history="1">
+        <w:r>
+          <w:rPr>
+            <w:rStyle w:val="Hipervnculo"/>
+          </w:rPr>
+          <w:t>http://localhost/AutoCorrecc</w:t>
+        </w:r>
+        <w:r>
+          <w:rPr>
+            <w:rStyle w:val="Hipervnculo"/>
+          </w:rPr>
+          <w:t>i</w:t>
+        </w:r>
+        <w:r>
+          <w:rPr>
+            <w:rStyle w:val="Hipervnculo"/>
+          </w:rPr>
+          <w:t>onJava_TFG/Profesores/registrar</w:t>
+        </w:r>
+      </w:hyperlink>
+    </w:p>
+    <w:p>
+      <w:pPr>
+        <w:pStyle w:val="Cuerpo"/>
+        <w:numPr>
+          <w:ilvl w:val="0"/>
+          <w:numId w:val="30"/>
+        </w:numPr>
+      </w:pPr>
+      <w:r>
+        <w:t>Completamos los campos del formulario tal y como se nos indican.</w:t>
+      </w:r>
+    </w:p>
+    <w:p>
+      <w:pPr>
+        <w:pStyle w:val="Cuerpo"/>
+        <w:numPr>
+          <w:ilvl w:val="0"/>
+          <w:numId w:val="30"/>
+        </w:numPr>
+      </w:pPr>
+      <w:r>
+        <w:t>Una vez rellenado el formulario, pinchamos en “Registrar” y automáticamente se nos mostrarán los parámetros LTI, consumer_key y secret, necesarios para que el profesor pueda crear una tarea de tipo “herramienta externa” desde Moodle.</w:t>
+      </w:r>
+    </w:p>
+    <w:p>
+      <w:pPr>
+        <w:pStyle w:val="Cuerpo"/>
+        <w:numPr>
+          <w:ilvl w:val="0"/>
+          <w:numId w:val="30"/>
+        </w:numPr>
+      </w:pPr>
+      <w:r>
+        <w:t>Al crear esa tarea, el profesor ya podrá acceder correctamente al servicio web.</w:t>
+      </w:r>
+      <w:bookmarkStart w:id="0" w:name="_GoBack"/>
+      <w:bookmarkEnd w:id="0"/>
+    </w:p>
     <w:sectPr>
       <w:pgSz w:w="11906" w:h="16838"/>
       <w:pgMar w:top="1417" w:right="1701" w:bottom="1417" w:left="1701" w:header="708" w:footer="708" w:gutter="0"/>
@@ -14575,6 +15007,95 @@
     </w:lvl>
   </w:abstractNum>
   <w:abstractNum w:abstractNumId="12" w15:restartNumberingAfterBreak="0">
+    <w:nsid w:val="3A4D5AAD"/>
+    <w:multiLevelType w:val="hybridMultilevel"/>
+    <w:tmpl w:val="E6004324"/>
+    <w:lvl w:ilvl="0" w:tplc="0C0A000F">
+      <w:start w:val="1"/>
+      <w:numFmt w:val="decimal"/>
+      <w:lvlText w:val="%1."/>
+      <w:lvlJc w:val="left"/>
+      <w:pPr>
+        <w:ind w:left="720" w:hanging="360"/>
+      </w:pPr>
+      <w:rPr>
+        <w:rFonts w:hint="default"/>
+      </w:rPr>
+    </w:lvl>
+    <w:lvl w:ilvl="1" w:tplc="0C0A0019" w:tentative="1">
+      <w:start w:val="1"/>
+      <w:numFmt w:val="lowerLetter"/>
+      <w:lvlText w:val="%2."/>
+      <w:lvlJc w:val="left"/>
+      <w:pPr>
+        <w:ind w:left="1440" w:hanging="360"/>
+      </w:pPr>
+    </w:lvl>
+    <w:lvl w:ilvl="2" w:tplc="0C0A001B" w:tentative="1">
+      <w:start w:val="1"/>
+      <w:numFmt w:val="lowerRoman"/>
+      <w:lvlText w:val="%3."/>
+      <w:lvlJc w:val="right"/>
+      <w:pPr>
+        <w:ind w:left="2160" w:hanging="180"/>
+      </w:pPr>
+    </w:lvl>
+    <w:lvl w:ilvl="3" w:tplc="0C0A000F" w:tentative="1">
+      <w:start w:val="1"/>
+      <w:numFmt w:val="decimal"/>
+      <w:lvlText w:val="%4."/>
+      <w:lvlJc w:val="left"/>
+      <w:pPr>
+        <w:ind w:left="2880" w:hanging="360"/>
+      </w:pPr>
+    </w:lvl>
+    <w:lvl w:ilvl="4" w:tplc="0C0A0019" w:tentative="1">
+      <w:start w:val="1"/>
+      <w:numFmt w:val="lowerLetter"/>
+      <w:lvlText w:val="%5."/>
+      <w:lvlJc w:val="left"/>
+      <w:pPr>
+        <w:ind w:left="3600" w:hanging="360"/>
+      </w:pPr>
+    </w:lvl>
+    <w:lvl w:ilvl="5" w:tplc="0C0A001B" w:tentative="1">
+      <w:start w:val="1"/>
+      <w:numFmt w:val="lowerRoman"/>
+      <w:lvlText w:val="%6."/>
+      <w:lvlJc w:val="right"/>
+      <w:pPr>
+        <w:ind w:left="4320" w:hanging="180"/>
+      </w:pPr>
+    </w:lvl>
+    <w:lvl w:ilvl="6" w:tplc="0C0A000F" w:tentative="1">
+      <w:start w:val="1"/>
+      <w:numFmt w:val="decimal"/>
+      <w:lvlText w:val="%7."/>
+      <w:lvlJc w:val="left"/>
+      <w:pPr>
+        <w:ind w:left="5040" w:hanging="360"/>
+      </w:pPr>
+    </w:lvl>
+    <w:lvl w:ilvl="7" w:tplc="0C0A0019" w:tentative="1">
+      <w:start w:val="1"/>
+      <w:numFmt w:val="lowerLetter"/>
+      <w:lvlText w:val="%8."/>
+      <w:lvlJc w:val="left"/>
+      <w:pPr>
+        <w:ind w:left="5760" w:hanging="360"/>
+      </w:pPr>
+    </w:lvl>
+    <w:lvl w:ilvl="8" w:tplc="0C0A001B" w:tentative="1">
+      <w:start w:val="1"/>
+      <w:numFmt w:val="lowerRoman"/>
+      <w:lvlText w:val="%9."/>
+      <w:lvlJc w:val="right"/>
+      <w:pPr>
+        <w:ind w:left="6480" w:hanging="180"/>
+      </w:pPr>
+    </w:lvl>
+  </w:abstractNum>
+  <w:abstractNum w:abstractNumId="13" w15:restartNumberingAfterBreak="0">
     <w:nsid w:val="3AE355EC"/>
     <w:multiLevelType w:val="hybridMultilevel"/>
     <w:tmpl w:val="8CCA9CDC"/>
@@ -14687,7 +15208,7 @@
       </w:rPr>
     </w:lvl>
   </w:abstractNum>
-  <w:abstractNum w:abstractNumId="13" w15:restartNumberingAfterBreak="0">
+  <w:abstractNum w:abstractNumId="14" w15:restartNumberingAfterBreak="0">
     <w:nsid w:val="3B086E0F"/>
     <w:multiLevelType w:val="hybridMultilevel"/>
     <w:tmpl w:val="B75CF930"/>
@@ -14776,7 +15297,7 @@
       </w:pPr>
     </w:lvl>
   </w:abstractNum>
-  <w:abstractNum w:abstractNumId="14" w15:restartNumberingAfterBreak="0">
+  <w:abstractNum w:abstractNumId="15" w15:restartNumberingAfterBreak="0">
     <w:nsid w:val="3BBB458F"/>
     <w:multiLevelType w:val="hybridMultilevel"/>
     <w:tmpl w:val="618E0C2E"/>
@@ -14889,7 +15410,7 @@
       </w:rPr>
     </w:lvl>
   </w:abstractNum>
-  <w:abstractNum w:abstractNumId="15" w15:restartNumberingAfterBreak="0">
+  <w:abstractNum w:abstractNumId="16" w15:restartNumberingAfterBreak="0">
     <w:nsid w:val="4B2342AC"/>
     <w:multiLevelType w:val="hybridMultilevel"/>
     <w:tmpl w:val="0FD23F34"/>
@@ -15002,7 +15523,7 @@
       </w:rPr>
     </w:lvl>
   </w:abstractNum>
-  <w:abstractNum w:abstractNumId="16" w15:restartNumberingAfterBreak="0">
+  <w:abstractNum w:abstractNumId="17" w15:restartNumberingAfterBreak="0">
     <w:nsid w:val="5B6D2BA7"/>
     <w:multiLevelType w:val="hybridMultilevel"/>
     <w:tmpl w:val="DC3CA4D8"/>
@@ -15115,7 +15636,7 @@
       </w:rPr>
     </w:lvl>
   </w:abstractNum>
-  <w:abstractNum w:abstractNumId="17" w15:restartNumberingAfterBreak="0">
+  <w:abstractNum w:abstractNumId="18" w15:restartNumberingAfterBreak="0">
     <w:nsid w:val="5E192630"/>
     <w:multiLevelType w:val="hybridMultilevel"/>
     <w:tmpl w:val="88C8D684"/>
@@ -15228,7 +15749,7 @@
       </w:rPr>
     </w:lvl>
   </w:abstractNum>
-  <w:abstractNum w:abstractNumId="18" w15:restartNumberingAfterBreak="0">
+  <w:abstractNum w:abstractNumId="19" w15:restartNumberingAfterBreak="0">
     <w:nsid w:val="60F56DC5"/>
     <w:multiLevelType w:val="hybridMultilevel"/>
     <w:tmpl w:val="D8664774"/>
@@ -15341,7 +15862,7 @@
       </w:rPr>
     </w:lvl>
   </w:abstractNum>
-  <w:abstractNum w:abstractNumId="19" w15:restartNumberingAfterBreak="0">
+  <w:abstractNum w:abstractNumId="20" w15:restartNumberingAfterBreak="0">
     <w:nsid w:val="65024562"/>
     <w:multiLevelType w:val="hybridMultilevel"/>
     <w:tmpl w:val="FFF2AA08"/>
@@ -15454,7 +15975,7 @@
       </w:rPr>
     </w:lvl>
   </w:abstractNum>
-  <w:abstractNum w:abstractNumId="20" w15:restartNumberingAfterBreak="0">
+  <w:abstractNum w:abstractNumId="21" w15:restartNumberingAfterBreak="0">
     <w:nsid w:val="6C414F89"/>
     <w:multiLevelType w:val="hybridMultilevel"/>
     <w:tmpl w:val="BE6E0B94"/>
@@ -15567,7 +16088,7 @@
       </w:rPr>
     </w:lvl>
   </w:abstractNum>
-  <w:abstractNum w:abstractNumId="21" w15:restartNumberingAfterBreak="0">
+  <w:abstractNum w:abstractNumId="22" w15:restartNumberingAfterBreak="0">
     <w:nsid w:val="6E895D5D"/>
     <w:multiLevelType w:val="hybridMultilevel"/>
     <w:tmpl w:val="3F502DE4"/>
@@ -15656,7 +16177,7 @@
       </w:pPr>
     </w:lvl>
   </w:abstractNum>
-  <w:abstractNum w:abstractNumId="22" w15:restartNumberingAfterBreak="0">
+  <w:abstractNum w:abstractNumId="23" w15:restartNumberingAfterBreak="0">
     <w:nsid w:val="6EC55399"/>
     <w:multiLevelType w:val="hybridMultilevel"/>
     <w:tmpl w:val="C57E1FD4"/>
@@ -15769,7 +16290,7 @@
       </w:rPr>
     </w:lvl>
   </w:abstractNum>
-  <w:abstractNum w:abstractNumId="23" w15:restartNumberingAfterBreak="0">
+  <w:abstractNum w:abstractNumId="24" w15:restartNumberingAfterBreak="0">
     <w:nsid w:val="6FDD4E10"/>
     <w:multiLevelType w:val="hybridMultilevel"/>
     <w:tmpl w:val="95E04B32"/>
@@ -15858,7 +16379,7 @@
       </w:pPr>
     </w:lvl>
   </w:abstractNum>
-  <w:abstractNum w:abstractNumId="24" w15:restartNumberingAfterBreak="0">
+  <w:abstractNum w:abstractNumId="25" w15:restartNumberingAfterBreak="0">
     <w:nsid w:val="74930C73"/>
     <w:multiLevelType w:val="hybridMultilevel"/>
     <w:tmpl w:val="38EAC410"/>
@@ -15971,7 +16492,7 @@
       </w:rPr>
     </w:lvl>
   </w:abstractNum>
-  <w:abstractNum w:abstractNumId="25" w15:restartNumberingAfterBreak="0">
+  <w:abstractNum w:abstractNumId="26" w15:restartNumberingAfterBreak="0">
     <w:nsid w:val="77194B1A"/>
     <w:multiLevelType w:val="hybridMultilevel"/>
     <w:tmpl w:val="EC9247DC"/>
@@ -16084,7 +16605,7 @@
       </w:rPr>
     </w:lvl>
   </w:abstractNum>
-  <w:abstractNum w:abstractNumId="26" w15:restartNumberingAfterBreak="0">
+  <w:abstractNum w:abstractNumId="27" w15:restartNumberingAfterBreak="0">
     <w:nsid w:val="79267164"/>
     <w:multiLevelType w:val="hybridMultilevel"/>
     <w:tmpl w:val="D3783660"/>
@@ -16197,7 +16718,7 @@
       </w:rPr>
     </w:lvl>
   </w:abstractNum>
-  <w:abstractNum w:abstractNumId="27" w15:restartNumberingAfterBreak="0">
+  <w:abstractNum w:abstractNumId="28" w15:restartNumberingAfterBreak="0">
     <w:nsid w:val="79D07C3A"/>
     <w:multiLevelType w:val="hybridMultilevel"/>
     <w:tmpl w:val="1542D9EE"/>
@@ -16317,25 +16838,25 @@
     <w:abstractNumId w:val="2"/>
   </w:num>
   <w:num w:numId="3">
-    <w:abstractNumId w:val="27"/>
+    <w:abstractNumId w:val="28"/>
   </w:num>
   <w:num w:numId="4">
     <w:abstractNumId w:val="11"/>
   </w:num>
   <w:num w:numId="5">
-    <w:abstractNumId w:val="23"/>
+    <w:abstractNumId w:val="24"/>
   </w:num>
   <w:num w:numId="6">
     <w:abstractNumId w:val="8"/>
   </w:num>
   <w:num w:numId="7">
-    <w:abstractNumId w:val="21"/>
+    <w:abstractNumId w:val="22"/>
   </w:num>
   <w:num w:numId="8">
-    <w:abstractNumId w:val="18"/>
+    <w:abstractNumId w:val="19"/>
   </w:num>
   <w:num w:numId="9">
-    <w:abstractNumId w:val="13"/>
+    <w:abstractNumId w:val="14"/>
   </w:num>
   <w:num w:numId="10">
     <w:abstractNumId w:val="3"/>
@@ -16350,37 +16871,37 @@
     <w:abstractNumId w:val="1"/>
   </w:num>
   <w:num w:numId="14">
-    <w:abstractNumId w:val="24"/>
+    <w:abstractNumId w:val="25"/>
   </w:num>
   <w:num w:numId="15">
-    <w:abstractNumId w:val="19"/>
+    <w:abstractNumId w:val="20"/>
   </w:num>
   <w:num w:numId="16">
     <w:abstractNumId w:val="10"/>
   </w:num>
   <w:num w:numId="17">
-    <w:abstractNumId w:val="14"/>
+    <w:abstractNumId w:val="15"/>
   </w:num>
   <w:num w:numId="18">
-    <w:abstractNumId w:val="17"/>
+    <w:abstractNumId w:val="18"/>
   </w:num>
   <w:num w:numId="19">
-    <w:abstractNumId w:val="15"/>
+    <w:abstractNumId w:val="16"/>
   </w:num>
   <w:num w:numId="20">
-    <w:abstractNumId w:val="25"/>
+    <w:abstractNumId w:val="26"/>
   </w:num>
   <w:num w:numId="21">
     <w:abstractNumId w:val="4"/>
   </w:num>
   <w:num w:numId="22">
-    <w:abstractNumId w:val="16"/>
+    <w:abstractNumId w:val="17"/>
   </w:num>
   <w:num w:numId="23">
-    <w:abstractNumId w:val="22"/>
+    <w:abstractNumId w:val="23"/>
   </w:num>
   <w:num w:numId="24">
-    <w:abstractNumId w:val="12"/>
+    <w:abstractNumId w:val="13"/>
   </w:num>
   <w:num w:numId="25">
     <w:abstractNumId w:val="0"/>
@@ -16389,13 +16910,16 @@
     <w:abstractNumId w:val="5"/>
   </w:num>
   <w:num w:numId="27">
-    <w:abstractNumId w:val="26"/>
+    <w:abstractNumId w:val="27"/>
   </w:num>
   <w:num w:numId="28">
-    <w:abstractNumId w:val="20"/>
+    <w:abstractNumId w:val="21"/>
   </w:num>
   <w:num w:numId="29">
     <w:abstractNumId w:val="7"/>
+  </w:num>
+  <w:num w:numId="30">
+    <w:abstractNumId w:val="12"/>
   </w:num>
   <w:numIdMacAtCleanup w:val="29"/>
 </w:numbering>
@@ -17857,6 +18381,18 @@
       <w:vertAlign w:val="superscript"/>
     </w:rPr>
   </w:style>
+  <w:style w:type="character" w:styleId="Hipervnculovisitado">
+    <w:name w:val="FollowedHyperlink"/>
+    <w:basedOn w:val="Fuentedeprrafopredeter"/>
+    <w:uiPriority w:val="99"/>
+    <w:semiHidden/>
+    <w:unhideWhenUsed/>
+    <w:rsid w:val="00ED24F5"/>
+    <w:rPr>
+      <w:color w:val="954F72" w:themeColor="followedHyperlink"/>
+      <w:u w:val="single"/>
+    </w:rPr>
+  </w:style>
 </w:styles>
 </file>
 
@@ -18126,7 +18662,7 @@
 </file>
 
 <file path=customXml/itemProps1.xml><?xml version="1.0" encoding="utf-8"?>
-<ds:datastoreItem xmlns:ds="http://schemas.openxmlformats.org/officeDocument/2006/customXml" ds:itemID="{8E2E4C08-79A8-4BAE-9CD7-D98ACCA0BD79}">
+<ds:datastoreItem xmlns:ds="http://schemas.openxmlformats.org/officeDocument/2006/customXml" ds:itemID="{A5C6FA77-5480-4A2B-B10F-5BAD8F224525}">
   <ds:schemaRefs>
     <ds:schemaRef ds:uri="http://schemas.openxmlformats.org/officeDocument/2006/bibliography"/>
   </ds:schemaRefs>

</xml_diff>

<commit_message>
Anexos: modificación del diccionario de datos
</commit_message>
<xml_diff>
--- a/Documentación/Anexos.docx
+++ b/Documentación/Anexos.docx
@@ -1285,7 +1285,16 @@
           <w:b/>
           <w:strike/>
         </w:rPr>
-        <w:t xml:space="preserve"> Establecer los </w:t>
+        <w:t xml:space="preserve"> Estable</w:t>
+      </w:r>
+      <w:bookmarkStart w:id="0" w:name="_GoBack"/>
+      <w:bookmarkEnd w:id="0"/>
+      <w:r>
+        <w:rPr>
+          <w:b/>
+          <w:strike/>
+        </w:rPr>
+        <w:t xml:space="preserve">cer los </w:t>
       </w:r>
       <w:r>
         <w:rPr>
@@ -1845,8 +1854,6 @@
       <w:r>
         <w:t>Las propias del Servicio web</w:t>
       </w:r>
-      <w:bookmarkStart w:id="0" w:name="_GoBack"/>
-      <w:bookmarkEnd w:id="0"/>
     </w:p>
     <w:p>
       <w:r>
@@ -8825,7 +8832,7 @@
               <w:jc w:val="center"/>
             </w:pPr>
             <w:r>
-              <w:t>nombre_completo</w:t>
+              <w:t>nombre</w:t>
             </w:r>
           </w:p>
         </w:tc>
@@ -8852,7 +8859,10 @@
               <w:jc w:val="center"/>
             </w:pPr>
             <w:r>
-              <w:t>Nombre y apellidos del profesor.</w:t>
+              <w:t xml:space="preserve">Nombre </w:t>
+            </w:r>
+            <w:r>
+              <w:t>del profesor.</w:t>
             </w:r>
           </w:p>
         </w:tc>
@@ -8872,7 +8882,7 @@
               <w:jc w:val="center"/>
             </w:pPr>
             <w:r>
-              <w:t>consumer_key</w:t>
+              <w:t>apellidos</w:t>
             </w:r>
           </w:p>
         </w:tc>
@@ -8899,7 +8909,7 @@
               <w:jc w:val="center"/>
             </w:pPr>
             <w:r>
-              <w:t>Parámetro LTI que va a introducirse al crear la tarea de tipo externa en Moodle.</w:t>
+              <w:t>Apellidos del profesor.</w:t>
             </w:r>
           </w:p>
         </w:tc>
@@ -8919,7 +8929,7 @@
               <w:jc w:val="center"/>
             </w:pPr>
             <w:r>
-              <w:t>secret</w:t>
+              <w:t>consumer_key</w:t>
             </w:r>
           </w:p>
         </w:tc>
@@ -8966,6 +8976,53 @@
               <w:jc w:val="center"/>
             </w:pPr>
             <w:r>
+              <w:t>secret</w:t>
+            </w:r>
+          </w:p>
+        </w:tc>
+        <w:tc>
+          <w:tcPr>
+            <w:tcW w:w="2455" w:type="dxa"/>
+          </w:tcPr>
+          <w:p>
+            <w:pPr>
+              <w:jc w:val="center"/>
+            </w:pPr>
+            <w:r>
+              <w:t>VARCHAR</w:t>
+            </w:r>
+          </w:p>
+        </w:tc>
+        <w:tc>
+          <w:tcPr>
+            <w:tcW w:w="4678" w:type="dxa"/>
+            <w:shd w:val="clear" w:color="auto" w:fill="auto"/>
+          </w:tcPr>
+          <w:p>
+            <w:pPr>
+              <w:jc w:val="center"/>
+            </w:pPr>
+            <w:r>
+              <w:t>Parámetro LTI que va a introducirse al crear la tarea de tipo externa en Moodle.</w:t>
+            </w:r>
+          </w:p>
+        </w:tc>
+      </w:tr>
+      <w:tr>
+        <w:trPr>
+          <w:cantSplit/>
+        </w:trPr>
+        <w:tc>
+          <w:tcPr>
+            <w:tcW w:w="1975" w:type="dxa"/>
+            <w:shd w:val="clear" w:color="auto" w:fill="auto"/>
+            <w:vAlign w:val="center"/>
+          </w:tcPr>
+          <w:p>
+            <w:pPr>
+              <w:jc w:val="center"/>
+            </w:pPr>
+            <w:r>
               <w:t>correo</w:t>
             </w:r>
           </w:p>
@@ -9029,6 +9086,11 @@
       <w:r>
         <w:t>id.</w:t>
       </w:r>
+    </w:p>
+    <w:p>
+      <w:pPr>
+        <w:ind w:left="360"/>
+      </w:pPr>
     </w:p>
     <w:p>
       <w:pPr>
@@ -9201,7 +9263,7 @@
               <w:jc w:val="center"/>
             </w:pPr>
             <w:r>
-              <w:t>nombre</w:t>
+              <w:t>profesor_id</w:t>
             </w:r>
           </w:p>
         </w:tc>
@@ -9214,7 +9276,7 @@
               <w:jc w:val="center"/>
             </w:pPr>
             <w:r>
-              <w:t>VARCHAR</w:t>
+              <w:t>INT</w:t>
             </w:r>
           </w:p>
         </w:tc>
@@ -9228,7 +9290,7 @@
               <w:jc w:val="center"/>
             </w:pPr>
             <w:r>
-              <w:t>Nombre de la tarea, se corresponde con el de Moodle.</w:t>
+              <w:t>Código que identifica al profesor asociado a la tarea.</w:t>
             </w:r>
           </w:p>
         </w:tc>
@@ -9248,7 +9310,7 @@
               <w:jc w:val="center"/>
             </w:pPr>
             <w:r>
-              <w:t>num_max_intentos</w:t>
+              <w:t>nombre</w:t>
             </w:r>
           </w:p>
         </w:tc>
@@ -9261,7 +9323,7 @@
               <w:jc w:val="center"/>
             </w:pPr>
             <w:r>
-              <w:t>INT</w:t>
+              <w:t>VARCHAR</w:t>
             </w:r>
           </w:p>
         </w:tc>
@@ -9275,7 +9337,7 @@
               <w:jc w:val="center"/>
             </w:pPr>
             <w:r>
-              <w:t>Número de intentos máximo establecido por el profesor, que tienen los alumnos para subir sus prácticas.</w:t>
+              <w:t>Nombre de la tarea, se corresponde con el de Moodle.</w:t>
             </w:r>
           </w:p>
         </w:tc>
@@ -9295,7 +9357,7 @@
               <w:jc w:val="center"/>
             </w:pPr>
             <w:r>
-              <w:t>test</w:t>
+              <w:t>num_max_intentos</w:t>
             </w:r>
           </w:p>
         </w:tc>
@@ -9308,7 +9370,7 @@
               <w:jc w:val="center"/>
             </w:pPr>
             <w:r>
-              <w:t>TINYINT</w:t>
+              <w:t>INT</w:t>
             </w:r>
           </w:p>
         </w:tc>
@@ -9321,6 +9383,9 @@
             <w:pPr>
               <w:jc w:val="center"/>
             </w:pPr>
+            <w:r>
+              <w:t>Número de intentos máximo establecido por el profesor, que tienen los alumnos para subir sus prácticas.</w:t>
+            </w:r>
           </w:p>
         </w:tc>
       </w:tr>
@@ -9339,6 +9404,7 @@
               <w:jc w:val="center"/>
             </w:pPr>
             <w:r>
+              <w:lastRenderedPageBreak/>
               <w:t>fecha_limite</w:t>
             </w:r>
           </w:p>
@@ -9352,8 +9418,61 @@
               <w:jc w:val="center"/>
             </w:pPr>
             <w:r>
+              <w:t>DATETIME</w:t>
+            </w:r>
+          </w:p>
+        </w:tc>
+        <w:tc>
+          <w:tcPr>
+            <w:tcW w:w="5946" w:type="dxa"/>
+            <w:shd w:val="clear" w:color="auto" w:fill="auto"/>
+          </w:tcPr>
+          <w:p>
+            <w:pPr>
+              <w:jc w:val="center"/>
+            </w:pPr>
+            <w:r>
+              <w:t>Fecha límite que tienen los alumnos para entregar sus prácticas referentes a la tarea.</w:t>
+            </w:r>
+          </w:p>
+        </w:tc>
+      </w:tr>
+      <w:tr>
+        <w:trPr>
+          <w:cantSplit/>
+        </w:trPr>
+        <w:tc>
+          <w:tcPr>
+            <w:tcW w:w="1975" w:type="dxa"/>
+            <w:shd w:val="clear" w:color="auto" w:fill="auto"/>
+            <w:vAlign w:val="center"/>
+          </w:tcPr>
+          <w:p>
+            <w:pPr>
+              <w:jc w:val="center"/>
+            </w:pPr>
+            <w:r>
+              <w:t>fecha_</w:t>
+            </w:r>
+            <w:r>
+              <w:t>modificacion</w:t>
+            </w:r>
+          </w:p>
+        </w:tc>
+        <w:tc>
+          <w:tcPr>
+            <w:tcW w:w="1123" w:type="dxa"/>
+          </w:tcPr>
+          <w:p>
+            <w:pPr>
+              <w:jc w:val="center"/>
+            </w:pPr>
+            <w:r>
               <w:t>DATE</w:t>
             </w:r>
+            <w:r>
+              <w:t>TIME</w:t>
+            </w:r>
           </w:p>
         </w:tc>
         <w:tc>
@@ -9366,7 +9485,10 @@
               <w:jc w:val="center"/>
             </w:pPr>
             <w:r>
-              <w:t>Fecha límite que tienen los alumnos para entregar sus prácticas.</w:t>
+              <w:t xml:space="preserve">Fecha </w:t>
+            </w:r>
+            <w:r>
+              <w:t>de modificación de la tarea.</w:t>
             </w:r>
           </w:p>
         </w:tc>
@@ -9375,11 +9497,19 @@
     <w:p>
       <w:pPr>
         <w:ind w:left="360"/>
-      </w:pPr>
-      <w:r>
         <w:rPr>
           <w:i/>
         </w:rPr>
+      </w:pPr>
+    </w:p>
+    <w:p>
+      <w:pPr>
+        <w:ind w:left="360"/>
+      </w:pPr>
+      <w:r>
+        <w:rPr>
+          <w:i/>
+        </w:rPr>
         <w:t>* Primary key</w:t>
       </w:r>
       <w:r>
@@ -9398,6 +9528,33 @@
         <w:t xml:space="preserve"> id.</w:t>
       </w:r>
     </w:p>
+    <w:p>
+      <w:pPr>
+        <w:ind w:left="360"/>
+        <w:rPr>
+          <w:i/>
+        </w:rPr>
+      </w:pPr>
+      <w:r>
+        <w:rPr>
+          <w:i/>
+        </w:rPr>
+        <w:t xml:space="preserve">* Foreign key (FK): </w:t>
+      </w:r>
+    </w:p>
+    <w:p>
+      <w:pPr>
+        <w:pStyle w:val="Prrafodelista"/>
+        <w:numPr>
+          <w:ilvl w:val="0"/>
+          <w:numId w:val="29"/>
+        </w:numPr>
+      </w:pPr>
+      <w:r>
+        <w:t>profesor_id -&gt; FK hacia el campo “id” de la tabla “profesores”.</w:t>
+      </w:r>
+    </w:p>
+    <w:p/>
     <w:p>
       <w:pPr>
         <w:pStyle w:val="Prrafodelista"/>
@@ -9410,7 +9567,6 @@
         <w:rPr>
           <w:b/>
         </w:rPr>
-        <w:lastRenderedPageBreak/>
         <w:t>alumnos</w:t>
       </w:r>
       <w:r>
@@ -9567,7 +9723,7 @@
               <w:jc w:val="center"/>
             </w:pPr>
             <w:r>
-              <w:t>nombre_completo</w:t>
+              <w:t>nombre</w:t>
             </w:r>
           </w:p>
         </w:tc>
@@ -9594,7 +9750,7 @@
               <w:jc w:val="center"/>
             </w:pPr>
             <w:r>
-              <w:t>Nombre y apellidos del alumno, se corresponde con el de Moodle.</w:t>
+              <w:t>Nombre del alumno, se corresponde con el de Moodle.</w:t>
             </w:r>
           </w:p>
         </w:tc>
@@ -9614,6 +9770,53 @@
               <w:jc w:val="center"/>
             </w:pPr>
             <w:r>
+              <w:t>apellidos</w:t>
+            </w:r>
+          </w:p>
+        </w:tc>
+        <w:tc>
+          <w:tcPr>
+            <w:tcW w:w="1263" w:type="dxa"/>
+          </w:tcPr>
+          <w:p>
+            <w:pPr>
+              <w:jc w:val="center"/>
+            </w:pPr>
+            <w:r>
+              <w:t>VARCHAR</w:t>
+            </w:r>
+          </w:p>
+        </w:tc>
+        <w:tc>
+          <w:tcPr>
+            <w:tcW w:w="5646" w:type="dxa"/>
+            <w:shd w:val="clear" w:color="auto" w:fill="auto"/>
+          </w:tcPr>
+          <w:p>
+            <w:pPr>
+              <w:jc w:val="center"/>
+            </w:pPr>
+            <w:r>
+              <w:t>Apellidos del alumno, se corresponde con el de Moodle.</w:t>
+            </w:r>
+          </w:p>
+        </w:tc>
+      </w:tr>
+      <w:tr>
+        <w:trPr>
+          <w:cantSplit/>
+        </w:trPr>
+        <w:tc>
+          <w:tcPr>
+            <w:tcW w:w="1975" w:type="dxa"/>
+            <w:shd w:val="clear" w:color="auto" w:fill="auto"/>
+            <w:vAlign w:val="center"/>
+          </w:tcPr>
+          <w:p>
+            <w:pPr>
+              <w:jc w:val="center"/>
+            </w:pPr>
+            <w:r>
               <w:t>correo</w:t>
             </w:r>
           </w:p>
@@ -9650,6 +9853,9 @@
     <w:p>
       <w:pPr>
         <w:ind w:left="360"/>
+        <w:rPr>
+          <w:i/>
+        </w:rPr>
       </w:pPr>
     </w:p>
     <w:p>
@@ -9677,6 +9883,11 @@
       <w:r>
         <w:t xml:space="preserve"> id.</w:t>
       </w:r>
+    </w:p>
+    <w:p>
+      <w:pPr>
+        <w:ind w:left="360"/>
+      </w:pPr>
     </w:p>
     <w:p>
       <w:pPr>
@@ -9693,7 +9904,16 @@
         <w:t>intentos</w:t>
       </w:r>
       <w:r>
-        <w:t>: Contiene la información de cada uno de los intentos de subida de prácticas realizadas por los alumnos, es decir, los resultados obtenidos tras el proceso de corrección de las prácticas.</w:t>
+        <w:t xml:space="preserve">: Contiene la información </w:t>
+      </w:r>
+      <w:r>
+        <w:t>de</w:t>
+      </w:r>
+      <w:r>
+        <w:t xml:space="preserve"> cada uno de los intentos de subida de prácticas realizadas por los alumnos</w:t>
+      </w:r>
+      <w:r>
+        <w:t xml:space="preserve"> sobre las tareas.</w:t>
       </w:r>
     </w:p>
     <w:tbl>
@@ -9952,7 +10172,7 @@
               <w:jc w:val="center"/>
             </w:pPr>
             <w:r>
-              <w:t>errores</w:t>
+              <w:t>resultado</w:t>
             </w:r>
           </w:p>
         </w:tc>
@@ -9964,6 +10184,9 @@
             <w:pPr>
               <w:jc w:val="center"/>
             </w:pPr>
+            <w:r>
+              <w:t>TINYINT(1)</w:t>
+            </w:r>
           </w:p>
         </w:tc>
         <w:tc>
@@ -9975,6 +10198,9 @@
             <w:pPr>
               <w:jc w:val="center"/>
             </w:pPr>
+            <w:r>
+              <w:t>Indica si el intento realizado ha pasado los test o no.</w:t>
+            </w:r>
           </w:p>
         </w:tc>
       </w:tr>
@@ -9993,7 +10219,7 @@
               <w:jc w:val="center"/>
             </w:pPr>
             <w:r>
-              <w:t>warning</w:t>
+              <w:t>fecha_intento</w:t>
             </w:r>
           </w:p>
         </w:tc>
@@ -10005,6 +10231,9 @@
             <w:pPr>
               <w:jc w:val="center"/>
             </w:pPr>
+            <w:r>
+              <w:t>DATETIME</w:t>
+            </w:r>
           </w:p>
         </w:tc>
         <w:tc>
@@ -10016,6 +10245,209 @@
             <w:pPr>
               <w:jc w:val="center"/>
             </w:pPr>
+            <w:r>
+              <w:t>Fecha en la que se ha realizado el intento.</w:t>
+            </w:r>
+          </w:p>
+        </w:tc>
+      </w:tr>
+    </w:tbl>
+    <w:p>
+      <w:pPr>
+        <w:ind w:left="360"/>
+      </w:pPr>
+    </w:p>
+    <w:p>
+      <w:pPr>
+        <w:ind w:left="360"/>
+      </w:pPr>
+      <w:r>
+        <w:rPr>
+          <w:i/>
+        </w:rPr>
+        <w:t>* Primary key (PK):</w:t>
+      </w:r>
+      <w:r>
+        <w:t xml:space="preserve"> id.</w:t>
+      </w:r>
+    </w:p>
+    <w:p>
+      <w:pPr>
+        <w:ind w:left="360"/>
+        <w:rPr>
+          <w:i/>
+        </w:rPr>
+      </w:pPr>
+      <w:r>
+        <w:rPr>
+          <w:i/>
+        </w:rPr>
+        <w:t xml:space="preserve">* Foreign key (FK): </w:t>
+      </w:r>
+    </w:p>
+    <w:p>
+      <w:pPr>
+        <w:pStyle w:val="Prrafodelista"/>
+        <w:numPr>
+          <w:ilvl w:val="0"/>
+          <w:numId w:val="29"/>
+        </w:numPr>
+      </w:pPr>
+      <w:r>
+        <w:lastRenderedPageBreak/>
+        <w:t>tarea</w:t>
+      </w:r>
+      <w:r>
+        <w:t>_id</w:t>
+      </w:r>
+      <w:r>
+        <w:t xml:space="preserve"> -&gt; FK hacia</w:t>
+      </w:r>
+      <w:r>
+        <w:t xml:space="preserve"> el campo “id” de</w:t>
+      </w:r>
+      <w:r>
+        <w:t xml:space="preserve"> la tabla “tareas”.</w:t>
+      </w:r>
+    </w:p>
+    <w:p>
+      <w:pPr>
+        <w:pStyle w:val="Prrafodelista"/>
+        <w:numPr>
+          <w:ilvl w:val="0"/>
+          <w:numId w:val="29"/>
+        </w:numPr>
+      </w:pPr>
+      <w:r>
+        <w:t>a</w:t>
+      </w:r>
+      <w:r>
+        <w:t>lumno</w:t>
+      </w:r>
+      <w:r>
+        <w:t>_id</w:t>
+      </w:r>
+      <w:r>
+        <w:t xml:space="preserve"> -&gt; FK hacia</w:t>
+      </w:r>
+      <w:r>
+        <w:t xml:space="preserve"> el campo “id” de</w:t>
+      </w:r>
+      <w:r>
+        <w:t xml:space="preserve"> la tabla “alumnos”.</w:t>
+      </w:r>
+    </w:p>
+    <w:p>
+      <w:pPr>
+        <w:ind w:left="720"/>
+      </w:pPr>
+    </w:p>
+    <w:p>
+      <w:pPr>
+        <w:pStyle w:val="Prrafodelista"/>
+        <w:numPr>
+          <w:ilvl w:val="0"/>
+          <w:numId w:val="20"/>
+        </w:numPr>
+      </w:pPr>
+      <w:r>
+        <w:rPr>
+          <w:b/>
+        </w:rPr>
+        <w:t>tests</w:t>
+      </w:r>
+      <w:r>
+        <w:t>: Contiene la información de cada uno de los tes</w:t>
+      </w:r>
+      <w:r>
+        <w:t>t que han subido los profesores sobre las tareas.</w:t>
+      </w:r>
+    </w:p>
+    <w:tbl>
+      <w:tblPr>
+        <w:tblW w:w="0" w:type="auto"/>
+        <w:tblBorders>
+          <w:top w:val="single" w:sz="8" w:space="0" w:color="D0CECE" w:themeColor="background2" w:themeShade="E6"/>
+          <w:left w:val="single" w:sz="8" w:space="0" w:color="D0CECE" w:themeColor="background2" w:themeShade="E6"/>
+          <w:bottom w:val="single" w:sz="8" w:space="0" w:color="D0CECE" w:themeColor="background2" w:themeShade="E6"/>
+          <w:right w:val="single" w:sz="8" w:space="0" w:color="D0CECE" w:themeColor="background2" w:themeShade="E6"/>
+          <w:insideH w:val="single" w:sz="8" w:space="0" w:color="D0CECE" w:themeColor="background2" w:themeShade="E6"/>
+          <w:insideV w:val="single" w:sz="8" w:space="0" w:color="D0CECE" w:themeColor="background2" w:themeShade="E6"/>
+        </w:tblBorders>
+        <w:tblCellMar>
+          <w:left w:w="70" w:type="dxa"/>
+          <w:right w:w="70" w:type="dxa"/>
+        </w:tblCellMar>
+        <w:tblLook w:val="0000" w:firstRow="0" w:lastRow="0" w:firstColumn="0" w:lastColumn="0" w:noHBand="0" w:noVBand="0"/>
+      </w:tblPr>
+      <w:tblGrid>
+        <w:gridCol w:w="1975"/>
+        <w:gridCol w:w="1984"/>
+        <w:gridCol w:w="4525"/>
+      </w:tblGrid>
+      <w:tr>
+        <w:trPr>
+          <w:cantSplit/>
+        </w:trPr>
+        <w:tc>
+          <w:tcPr>
+            <w:tcW w:w="1975" w:type="dxa"/>
+            <w:shd w:val="clear" w:color="auto" w:fill="E7E6E6" w:themeFill="background2"/>
+            <w:vAlign w:val="center"/>
+          </w:tcPr>
+          <w:p>
+            <w:pPr>
+              <w:jc w:val="center"/>
+              <w:rPr>
+                <w:b/>
+              </w:rPr>
+            </w:pPr>
+            <w:r>
+              <w:rPr>
+                <w:b/>
+              </w:rPr>
+              <w:t>Atributo</w:t>
+            </w:r>
+          </w:p>
+        </w:tc>
+        <w:tc>
+          <w:tcPr>
+            <w:tcW w:w="1984" w:type="dxa"/>
+            <w:shd w:val="clear" w:color="auto" w:fill="E7E6E6" w:themeFill="background2"/>
+          </w:tcPr>
+          <w:p>
+            <w:pPr>
+              <w:jc w:val="center"/>
+              <w:rPr>
+                <w:b/>
+              </w:rPr>
+            </w:pPr>
+            <w:r>
+              <w:rPr>
+                <w:b/>
+              </w:rPr>
+              <w:t>Tipo</w:t>
+            </w:r>
+          </w:p>
+        </w:tc>
+        <w:tc>
+          <w:tcPr>
+            <w:tcW w:w="4525" w:type="dxa"/>
+            <w:shd w:val="clear" w:color="auto" w:fill="E7E6E6" w:themeFill="background2"/>
+          </w:tcPr>
+          <w:p>
+            <w:pPr>
+              <w:jc w:val="center"/>
+              <w:rPr>
+                <w:b/>
+              </w:rPr>
+            </w:pPr>
+            <w:r>
+              <w:rPr>
+                <w:b/>
+              </w:rPr>
+              <w:t>Descripción</w:t>
+            </w:r>
           </w:p>
         </w:tc>
       </w:tr>
@@ -10034,7 +10466,7 @@
               <w:jc w:val="center"/>
             </w:pPr>
             <w:r>
-              <w:t>aceptados</w:t>
+              <w:t>id</w:t>
             </w:r>
           </w:p>
         </w:tc>
@@ -10046,6 +10478,9 @@
             <w:pPr>
               <w:jc w:val="center"/>
             </w:pPr>
+            <w:r>
+              <w:t>INT</w:t>
+            </w:r>
           </w:p>
         </w:tc>
         <w:tc>
@@ -10057,6 +10492,12 @@
             <w:pPr>
               <w:jc w:val="center"/>
             </w:pPr>
+            <w:r>
+              <w:t xml:space="preserve">Código que identifica al test </w:t>
+            </w:r>
+            <w:r>
+              <w:t>de forma única.</w:t>
+            </w:r>
           </w:p>
         </w:tc>
       </w:tr>
@@ -10075,7 +10516,7 @@
               <w:jc w:val="center"/>
             </w:pPr>
             <w:r>
-              <w:t>path</w:t>
+              <w:t>tarea_id</w:t>
             </w:r>
           </w:p>
         </w:tc>
@@ -10087,6 +10528,9 @@
             <w:pPr>
               <w:jc w:val="center"/>
             </w:pPr>
+            <w:r>
+              <w:t>INT</w:t>
+            </w:r>
           </w:p>
         </w:tc>
         <w:tc>
@@ -10098,6 +10542,103 @@
             <w:pPr>
               <w:jc w:val="center"/>
             </w:pPr>
+            <w:r>
+              <w:t>Código que identifica a la tarea asociada.</w:t>
+            </w:r>
+          </w:p>
+        </w:tc>
+      </w:tr>
+      <w:tr>
+        <w:trPr>
+          <w:cantSplit/>
+        </w:trPr>
+        <w:tc>
+          <w:tcPr>
+            <w:tcW w:w="1975" w:type="dxa"/>
+            <w:shd w:val="clear" w:color="auto" w:fill="auto"/>
+            <w:vAlign w:val="center"/>
+          </w:tcPr>
+          <w:p>
+            <w:pPr>
+              <w:jc w:val="center"/>
+            </w:pPr>
+            <w:r>
+              <w:t>nombre</w:t>
+            </w:r>
+          </w:p>
+        </w:tc>
+        <w:tc>
+          <w:tcPr>
+            <w:tcW w:w="1984" w:type="dxa"/>
+          </w:tcPr>
+          <w:p>
+            <w:pPr>
+              <w:jc w:val="center"/>
+            </w:pPr>
+            <w:r>
+              <w:t>VARCHAR</w:t>
+            </w:r>
+          </w:p>
+        </w:tc>
+        <w:tc>
+          <w:tcPr>
+            <w:tcW w:w="4525" w:type="dxa"/>
+            <w:shd w:val="clear" w:color="auto" w:fill="auto"/>
+          </w:tcPr>
+          <w:p>
+            <w:pPr>
+              <w:jc w:val="center"/>
+            </w:pPr>
+            <w:r>
+              <w:t>Nombre del test.</w:t>
+            </w:r>
+          </w:p>
+        </w:tc>
+      </w:tr>
+      <w:tr>
+        <w:trPr>
+          <w:cantSplit/>
+        </w:trPr>
+        <w:tc>
+          <w:tcPr>
+            <w:tcW w:w="1975" w:type="dxa"/>
+            <w:shd w:val="clear" w:color="auto" w:fill="auto"/>
+            <w:vAlign w:val="center"/>
+          </w:tcPr>
+          <w:p>
+            <w:pPr>
+              <w:jc w:val="center"/>
+            </w:pPr>
+            <w:r>
+              <w:t>fecha_subida</w:t>
+            </w:r>
+          </w:p>
+        </w:tc>
+        <w:tc>
+          <w:tcPr>
+            <w:tcW w:w="1984" w:type="dxa"/>
+          </w:tcPr>
+          <w:p>
+            <w:pPr>
+              <w:jc w:val="center"/>
+            </w:pPr>
+            <w:r>
+              <w:t>DATETIME</w:t>
+            </w:r>
+          </w:p>
+        </w:tc>
+        <w:tc>
+          <w:tcPr>
+            <w:tcW w:w="4525" w:type="dxa"/>
+            <w:shd w:val="clear" w:color="auto" w:fill="auto"/>
+          </w:tcPr>
+          <w:p>
+            <w:pPr>
+              <w:jc w:val="center"/>
+            </w:pPr>
+            <w:r>
+              <w:t>Fecha en la que ha sido subido el test.</w:t>
+            </w:r>
           </w:p>
         </w:tc>
       </w:tr>
@@ -10119,6 +10660,20 @@
       </w:r>
       <w:r>
         <w:t xml:space="preserve"> id.</w:t>
+      </w:r>
+    </w:p>
+    <w:p>
+      <w:pPr>
+        <w:ind w:left="360"/>
+      </w:pPr>
+      <w:r>
+        <w:rPr>
+          <w:i/>
+        </w:rPr>
+        <w:t>* UNIQUE:</w:t>
+      </w:r>
+      <w:r>
+        <w:t xml:space="preserve"> (tarea_id, nombre)</w:t>
       </w:r>
     </w:p>
     <w:p>
@@ -10144,52 +10699,14 @@
         </w:numPr>
       </w:pPr>
       <w:r>
-        <w:t>tarea</w:t>
-      </w:r>
-      <w:r>
-        <w:t>_id</w:t>
-      </w:r>
-      <w:r>
-        <w:t xml:space="preserve"> -&gt; FK hacia</w:t>
-      </w:r>
-      <w:r>
-        <w:t xml:space="preserve"> el campo “id” de</w:t>
-      </w:r>
-      <w:r>
-        <w:t xml:space="preserve"> la tabla “tareas”.</w:t>
-      </w:r>
-    </w:p>
-    <w:p>
-      <w:pPr>
-        <w:pStyle w:val="Prrafodelista"/>
-        <w:numPr>
-          <w:ilvl w:val="0"/>
-          <w:numId w:val="29"/>
-        </w:numPr>
-      </w:pPr>
-      <w:r>
-        <w:t>a</w:t>
-      </w:r>
-      <w:r>
-        <w:t>lumno</w:t>
-      </w:r>
-      <w:r>
-        <w:t>_id</w:t>
-      </w:r>
-      <w:r>
-        <w:t xml:space="preserve"> -&gt; FK hacia</w:t>
-      </w:r>
-      <w:r>
-        <w:t xml:space="preserve"> el campo “id” de</w:t>
-      </w:r>
-      <w:r>
-        <w:t xml:space="preserve"> la tabla “alumnos”.</w:t>
-      </w:r>
-    </w:p>
-    <w:p>
-      <w:pPr>
-        <w:ind w:left="360"/>
-      </w:pPr>
+        <w:t>tarea_id -&gt; FK hacia el campo “id” de la tabla “tareas”.</w:t>
+      </w:r>
+    </w:p>
+    <w:p/>
+    <w:p>
+      <w:r>
+        <w:br w:type="page"/>
+      </w:r>
     </w:p>
     <w:p>
       <w:pPr>
@@ -13848,7 +14365,7 @@
         </w:numPr>
       </w:pPr>
       <w:r>
-        <w:t>Abrimos un navegador y accedemos a la siguiente URL:</w:t>
+        <w:t>Accedemos a Moodle y entramos en el enlace “registrar” y se nos redirigirá a la siguiente URL.</w:t>
       </w:r>
     </w:p>
     <w:p>
@@ -18842,7 +19359,7 @@
 </file>
 
 <file path=customXml/itemProps1.xml><?xml version="1.0" encoding="utf-8"?>
-<ds:datastoreItem xmlns:ds="http://schemas.openxmlformats.org/officeDocument/2006/customXml" ds:itemID="{FF47AC19-3D59-4DCA-997A-58E2C120E58A}">
+<ds:datastoreItem xmlns:ds="http://schemas.openxmlformats.org/officeDocument/2006/customXml" ds:itemID="{67DCA365-2260-46E0-A763-C8FEACAE113E}">
   <ds:schemaRefs>
     <ds:schemaRef ds:uri="http://schemas.openxmlformats.org/officeDocument/2006/bibliography"/>
   </ds:schemaRefs>

</xml_diff>

<commit_message>
Añadidos requisitos funcionales y conexiónLTI.
</commit_message>
<xml_diff>
--- a/Documentación/Anexos.docx
+++ b/Documentación/Anexos.docx
@@ -1646,33 +1646,10 @@
         <w:rPr>
           <w:b/>
         </w:rPr>
-        <w:t>RF-SW04</w:t>
-      </w:r>
-      <w:r>
-        <w:rPr>
-          <w:b/>
-        </w:rPr>
-        <w:t>: Consultar estadísticas de resultados</w:t>
-      </w:r>
-      <w:r>
-        <w:rPr>
-          <w:b/>
-        </w:rPr>
-        <w:t xml:space="preserve">: </w:t>
-      </w:r>
-      <w:r>
-        <w:t xml:space="preserve">Con los resultados obtenidos de cada una de las prácticas corregidas, el profesor podrá ver </w:t>
-      </w:r>
-      <w:r>
-        <w:t>una estadística obtenida tras la corrección (notas, porcentajes, gráficas…).</w:t>
-      </w:r>
-    </w:p>
-    <w:p>
-      <w:pPr>
-        <w:pStyle w:val="Ttulo4"/>
-      </w:pPr>
-      <w:r>
-        <w:t>Rol alumno</w:t>
+        <w:t xml:space="preserve">Consultar resultados de las prácticas: </w:t>
+      </w:r>
+      <w:r>
+        <w:t>El profesor podrá ver los diferentes intentos de prácticas subidas por los alumnos y visualizar si han pasado los test o no.</w:t>
       </w:r>
     </w:p>
     <w:p>
@@ -1691,43 +1668,27 @@
         <w:rPr>
           <w:b/>
         </w:rPr>
-        <w:t>RF-SW05</w:t>
-      </w:r>
-      <w:r>
+        <w:t xml:space="preserve">Visualizar gráficas: </w:t>
+      </w:r>
+      <w:r>
+        <w:t>El profesor podrá ver diferentes gráficas para tener una visión global referente a las diferentes prácticas subidas por los alumnos (violaciones de código cometidas, prácticas que pasan los test…).</w:t>
+      </w:r>
+    </w:p>
+    <w:p>
+      <w:pPr>
+        <w:ind w:left="360"/>
+        <w:contextualSpacing/>
         <w:rPr>
           <w:b/>
         </w:rPr>
-        <w:t>: S</w:t>
-      </w:r>
-      <w:r>
-        <w:rPr>
-          <w:b/>
-        </w:rPr>
-        <w:t>ubir</w:t>
-      </w:r>
-      <w:r>
-        <w:rPr>
-          <w:b/>
-        </w:rPr>
-        <w:t xml:space="preserve"> práctica: </w:t>
-      </w:r>
-      <w:r>
-        <w:t xml:space="preserve">El alumno podrá </w:t>
-      </w:r>
-      <w:r>
-        <w:t>subir la práctic</w:t>
-      </w:r>
-      <w:r>
-        <w:t>a</w:t>
-      </w:r>
-      <w:r>
-        <w:t xml:space="preserve"> desde el correspondiente formulario de subida de ficheros</w:t>
-      </w:r>
-      <w:r>
-        <w:t xml:space="preserve"> para su proceso de corrección</w:t>
-      </w:r>
-      <w:r>
-        <w:t>.</w:t>
+      </w:pPr>
+    </w:p>
+    <w:p>
+      <w:pPr>
+        <w:pStyle w:val="Ttulo4"/>
+      </w:pPr>
+      <w:r>
+        <w:t>Rol alumno</w:t>
       </w:r>
     </w:p>
     <w:p>
@@ -1746,13 +1707,40 @@
         <w:rPr>
           <w:b/>
         </w:rPr>
-        <w:t xml:space="preserve">RF-SW06: Borrar la entrega de la práctica: </w:t>
-      </w:r>
-      <w:r>
-        <w:t>Si el alumno ha subido en la entrega de la práctica una práctica que</w:t>
-      </w:r>
-      <w:r>
-        <w:t xml:space="preserve"> no quería subir, podrá reemplazarla por otra</w:t>
+        <w:t>RF-SW05</w:t>
+      </w:r>
+      <w:r>
+        <w:rPr>
+          <w:b/>
+        </w:rPr>
+        <w:t>: S</w:t>
+      </w:r>
+      <w:r>
+        <w:rPr>
+          <w:b/>
+        </w:rPr>
+        <w:t>ubir</w:t>
+      </w:r>
+      <w:r>
+        <w:rPr>
+          <w:b/>
+        </w:rPr>
+        <w:t xml:space="preserve"> práctica: </w:t>
+      </w:r>
+      <w:r>
+        <w:t xml:space="preserve">El alumno podrá </w:t>
+      </w:r>
+      <w:r>
+        <w:t>subir la práctic</w:t>
+      </w:r>
+      <w:r>
+        <w:t>a</w:t>
+      </w:r>
+      <w:r>
+        <w:t xml:space="preserve"> desde el correspondiente formulario de subida de ficheros</w:t>
+      </w:r>
+      <w:r>
+        <w:t xml:space="preserve"> para su proceso de corrección</w:t>
       </w:r>
       <w:r>
         <w:t>.</w:t>
@@ -1774,10 +1762,16 @@
         <w:rPr>
           <w:b/>
         </w:rPr>
-        <w:t xml:space="preserve">Consultar reportes: </w:t>
-      </w:r>
-      <w:r>
-        <w:t>El alumno podrá consultar los reportes que se generan tras el proceso de corrección de la práctica. Los reportes pertenecientes a los plugins JDepend y JavanCSS siempre les podrá ver, mientras que los de los plugins PMD y FindBugs únicamente cuando la práctica subida presente violaciones en el código.</w:t>
+        <w:t xml:space="preserve">RF-SW06: Borrar la entrega de la práctica: </w:t>
+      </w:r>
+      <w:r>
+        <w:t>Si el alumno ha subido en la entrega de la práctica una práctica que</w:t>
+      </w:r>
+      <w:r>
+        <w:t xml:space="preserve"> no quería subir, podrá reemplazarla por otra</w:t>
+      </w:r>
+      <w:r>
+        <w:t>.</w:t>
       </w:r>
     </w:p>
     <w:p>
@@ -1796,6 +1790,28 @@
         <w:rPr>
           <w:b/>
         </w:rPr>
+        <w:t xml:space="preserve">Consultar reportes: </w:t>
+      </w:r>
+      <w:r>
+        <w:t>El alumno podrá consultar los reportes que se generan tras el proceso de corrección de la práctica. Los reportes pertenecientes a los plugins JDepend y JavanCSS siempre les podrá ver, mientras que los de los plugins PMD y FindBugs únicamente cuando la práctica subida presente violaciones en el código.</w:t>
+      </w:r>
+    </w:p>
+    <w:p>
+      <w:pPr>
+        <w:pStyle w:val="Prrafodelista"/>
+        <w:numPr>
+          <w:ilvl w:val="0"/>
+          <w:numId w:val="16"/>
+        </w:numPr>
+        <w:contextualSpacing/>
+        <w:rPr>
+          <w:b/>
+        </w:rPr>
+      </w:pPr>
+      <w:r>
+        <w:rPr>
+          <w:b/>
+        </w:rPr>
         <w:t xml:space="preserve">Consultar gráficas: </w:t>
       </w:r>
       <w:r>
@@ -1957,6 +1973,7 @@
     </w:p>
     <w:p>
       <w:r>
+        <w:lastRenderedPageBreak/>
         <w:t>Para facilitar la comprensión y la visualización, se va a utilizar un color diferente para diferenciar los casos de uso que van a pertenecer a las dos partes involucradas en la aplicación:</w:t>
       </w:r>
     </w:p>
@@ -1981,7 +1998,6 @@
         </w:numPr>
       </w:pPr>
       <w:r>
-        <w:lastRenderedPageBreak/>
         <w:t>Las propias del Servicio web</w:t>
       </w:r>
     </w:p>
@@ -15291,7 +15307,13 @@
         <w:t xml:space="preserve">previamente </w:t>
       </w:r>
       <w:r>
-        <w:t>ha tenido que ser instalado. De esta forma, la aplicación va a poder obtener los diferentes datos de Moodle que van a ser ne</w:t>
+        <w:t xml:space="preserve">ha tenido que ser instalado. De esta forma, la aplicación va a poder </w:t>
+      </w:r>
+      <w:r>
+        <w:t xml:space="preserve">conectarse con Moodle y además </w:t>
+      </w:r>
+      <w:r>
+        <w:t>obtener los diferentes datos de Moodle que van a ser ne</w:t>
       </w:r>
       <w:r>
         <w:t xml:space="preserve">cesarios para hacer funcionar </w:t>
@@ -15339,7 +15361,7 @@
       </w:pPr>
       <w:r>
         <w:lastRenderedPageBreak/>
-        <w:t>Consumer Key.</w:t>
+        <w:t>Consumer key.</w:t>
       </w:r>
     </w:p>
     <w:p>
@@ -15381,12 +15403,27 @@
     </w:p>
     <w:p>
       <w:r>
-        <w:t>Los parámetros LTI que le han sido entregados al profesor van a ser guardados en la correspondiente tabla de la base de datos. Por ello cuando un profesor/alumno intente acceder a la aplicación, siempre en primer lugar se va a verificar que los parámetros LTI establecidos en la tarea de Moodle se correspondan con los correctos que se encuentran en la base de datos, ya que si no son los correctos no podrá realizarse dicho acceso a la aplicación.</w:t>
-      </w:r>
-    </w:p>
-    <w:p>
-      <w:r>
-        <w:t>Este proceso de verificación de los parámetros LTI se va a realizar con ayuda de una librería:</w:t>
+        <w:t>Los parámetros LTI que le han sido entregados al profesor</w:t>
+      </w:r>
+      <w:r>
+        <w:t>,</w:t>
+      </w:r>
+      <w:r>
+        <w:t xml:space="preserve"> </w:t>
+      </w:r>
+      <w:r>
+        <w:t xml:space="preserve">primeramente </w:t>
+      </w:r>
+      <w:r>
+        <w:t>van a ser guardados en la correspondiente tabla de la base de datos. Por ello cuando un profesor/alumno intente acceder a la aplicación, siempre en primer lugar se va a verificar que los parámetros LTI establecidos en la tarea de Moodle se correspondan con los correctos que se encuentran en la base de datos, ya que si no son los correctos no podrá realizarse dicho acceso a la aplicación.</w:t>
+      </w:r>
+    </w:p>
+    <w:p>
+      <w:r>
+        <w:t>Este proceso de verificación de los parámetros LTI se va a rea</w:t>
+      </w:r>
+      <w:r>
+        <w:t>lizar con ayuda de una librería, y el proceso es el siguiente:</w:t>
       </w:r>
     </w:p>
     <w:p>
@@ -15398,7 +15435,13 @@
         </w:numPr>
       </w:pPr>
       <w:r>
-        <w:t>La comprobación de que el consumer key sea el correcto se realiza obteniendo el consumer key establecido en la tarea y comparándolo con el que se obtiene de la base de datos. Si no es el correcto lanza una excepción, y si es el correcto se pasaría al siguiente paso. En este paso no se hace uso de la librería.</w:t>
+        <w:t xml:space="preserve">La comprobación de que el consumer key sea el correcto se realiza obteniendo el consumer key establecido en la tarea y comparándolo con el que se obtiene de la base de datos. Si no es </w:t>
+      </w:r>
+      <w:r>
+        <w:t>el correcta</w:t>
+      </w:r>
+      <w:r>
+        <w:t xml:space="preserve"> lanza una excepción, y si es el correcto se pasaría al siguiente paso. En este paso no se hace uso de la librería.</w:t>
       </w:r>
     </w:p>
     <w:p>
@@ -15422,12 +15465,27 @@
         </w:numPr>
       </w:pPr>
       <w:r>
-        <w:t>Al instanciar dicha clase pasándola como parámetro el secret, se realiza un proceso interno de comprobaciones para ver si el secret pasado es el correcto. Si no lo es lanzaría una excepción, y si lo es ya se tendría establecida la conexión entre Moodle y la aplicación. Además, con la clase instanciada ya se podrían obtener los datos de Moodle necesarios (id del usuario</w:t>
+        <w:t xml:space="preserve">Al instanciar dicha clase pasándola como parámetro el secret, se realiza un proceso interno </w:t>
+      </w:r>
+      <w:r>
+        <w:t xml:space="preserve">propio de la librería </w:t>
+      </w:r>
+      <w:r>
+        <w:t>de comprobaciones para ver si el secret pasado es el correcto. Si no lo es lanza</w:t>
+      </w:r>
+      <w:r>
+        <w:t xml:space="preserve">ría una excepción, y si lo es quedaría </w:t>
+      </w:r>
+      <w:r>
+        <w:t xml:space="preserve">establecida la conexión entre Moodle y la aplicación. Además, con la clase instanciada </w:t>
       </w:r>
       <w:bookmarkStart w:id="0" w:name="_GoBack"/>
+      <w:r>
+        <w:t xml:space="preserve">ya </w:t>
+      </w:r>
       <w:bookmarkEnd w:id="0"/>
       <w:r>
-        <w:t>, nombre, id de la tarea…).</w:t>
+        <w:t>se podrían obtener los datos de Moodle necesarios (id del usuario, nombre, id de la tarea…).</w:t>
       </w:r>
     </w:p>
     <w:p>
@@ -17120,7 +17178,7 @@
   <w:abstractNum w:abstractNumId="15" w15:restartNumberingAfterBreak="0">
     <w:nsid w:val="2F0D4E86"/>
     <w:multiLevelType w:val="hybridMultilevel"/>
-    <w:tmpl w:val="3A94B4D4"/>
+    <w:tmpl w:val="6C00CCDE"/>
     <w:lvl w:ilvl="0" w:tplc="0C0A0001">
       <w:start w:val="1"/>
       <w:numFmt w:val="bullet"/>
@@ -21691,7 +21749,7 @@
 </file>
 
 <file path=customXml/itemProps1.xml><?xml version="1.0" encoding="utf-8"?>
-<ds:datastoreItem xmlns:ds="http://schemas.openxmlformats.org/officeDocument/2006/customXml" ds:itemID="{2C52431F-2709-4D7A-835A-7BD07520EBC8}">
+<ds:datastoreItem xmlns:ds="http://schemas.openxmlformats.org/officeDocument/2006/customXml" ds:itemID="{71F42D6F-399D-4434-B5D0-126355BE38E3}">
   <ds:schemaRefs>
     <ds:schemaRef ds:uri="http://schemas.openxmlformats.org/officeDocument/2006/bibliography"/>
   </ds:schemaRefs>

</xml_diff>

<commit_message>
Añadido manual del usuario a los Anexos.
</commit_message>
<xml_diff>
--- a/Documentación/Anexos.docx
+++ b/Documentación/Anexos.docx
@@ -6,8 +6,6 @@
       <w:pPr>
         <w:pStyle w:val="Ttulo1"/>
       </w:pPr>
-      <w:bookmarkStart w:id="0" w:name="_GoBack"/>
-      <w:bookmarkEnd w:id="0"/>
       <w:r>
         <w:t>Plan de proyecto software</w:t>
       </w:r>
@@ -21829,10 +21827,7 @@
         <w:pStyle w:val="Cuerpo"/>
       </w:pPr>
       <w:r>
-        <w:t>No ha sido necesario instalar PHPUnit, sino que simplemente se ha descargado el fichero .phar correspondiente a PHPUnit</w:t>
-      </w:r>
-      <w:r>
-        <w:t xml:space="preserve"> </w:t>
+        <w:t xml:space="preserve">No ha sido necesario instalar PHPUnit, sino que simplemente se ha descargado el fichero .phar correspondiente a PHPUnit </w:t>
       </w:r>
       <w:r>
         <w:fldChar w:fldCharType="begin"/>
@@ -21869,10 +21864,7 @@
         <w:pStyle w:val="Cuerpo"/>
       </w:pPr>
       <w:r>
-        <w:t>La edición del código de la aplicación no requiere de ningún IDE en concreto, a pesar de ello se ha usado Eclipse for PHP Developers</w:t>
-      </w:r>
-      <w:r>
-        <w:t xml:space="preserve"> </w:t>
+        <w:t xml:space="preserve">La edición del código de la aplicación no requiere de ningún IDE en concreto, a pesar de ello se ha usado Eclipse for PHP Developers </w:t>
       </w:r>
       <w:r>
         <w:fldChar w:fldCharType="begin"/>
@@ -23184,6 +23176,8 @@
       <w:pPr>
         <w:pStyle w:val="Ttulo1"/>
       </w:pPr>
+      <w:bookmarkStart w:id="0" w:name="_GoBack"/>
+      <w:bookmarkEnd w:id="0"/>
       <w:r>
         <w:lastRenderedPageBreak/>
         <w:t>Manual del usuario</w:t>
@@ -23191,10 +23185,21 @@
     </w:p>
     <w:p>
       <w:pPr>
+        <w:pStyle w:val="Cuerpo"/>
+      </w:pPr>
+      <w:r>
+        <w:t>Este manual ayudará a usar la aplicación a los posibles futuros usuarios. Dentro de ella se explicará por un lado el manual necesario cuando el usuario se trata de un profesor y por otro cuando se trata de un alumno.</w:t>
+      </w:r>
+    </w:p>
+    <w:p>
+      <w:pPr>
         <w:pStyle w:val="Ttulo2"/>
       </w:pPr>
       <w:r>
-        <w:t>Manual del docente</w:t>
+        <w:t xml:space="preserve">Manual del </w:t>
+      </w:r>
+      <w:r>
+        <w:t>profesor</w:t>
       </w:r>
     </w:p>
     <w:p>
@@ -23202,7 +23207,18 @@
         <w:pStyle w:val="Ttulo3"/>
       </w:pPr>
       <w:r>
-        <w:t>Registrar docente en el Servicio Web</w:t>
+        <w:t xml:space="preserve">Registrar </w:t>
+      </w:r>
+      <w:r>
+        <w:t>profesor en la aplicación</w:t>
+      </w:r>
+    </w:p>
+    <w:p>
+      <w:pPr>
+        <w:pStyle w:val="Ttulo4"/>
+      </w:pPr>
+      <w:r>
+        <w:t>Proceso de registro</w:t>
       </w:r>
     </w:p>
     <w:p>
@@ -23212,13 +23228,19 @@
       <w:r>
         <w:t>Este es el primer paso que deberá de realizar el profesor para poder utilizar la aplicación.</w:t>
       </w:r>
+      <w:r>
+        <w:t xml:space="preserve"> Es imprescindible que este paso sea realizado ya que sino ni profesor ni alumnos podrán acceder a la aplicación.</w:t>
+      </w:r>
     </w:p>
     <w:p>
       <w:pPr>
         <w:pStyle w:val="Cuerpo"/>
       </w:pPr>
       <w:r>
-        <w:t>Para proceder a este registro los pasos que ha de seguir son los siguientes:</w:t>
+        <w:t xml:space="preserve">Para proceder al registro del profesor </w:t>
+      </w:r>
+      <w:r>
+        <w:t>los pasos que ha de seguir son los siguientes:</w:t>
       </w:r>
     </w:p>
     <w:p>
@@ -23230,12 +23252,13 @@
         </w:numPr>
       </w:pPr>
       <w:r>
-        <w:t>Accedemos a Moodle y entramos en el enlace “registrar” y se nos redirigirá a la siguiente URL.</w:t>
+        <w:t>Accedemos a la página del registro en la aplicación desde el siguiente enlace:</w:t>
       </w:r>
     </w:p>
     <w:p>
       <w:pPr>
         <w:pStyle w:val="Cuerpo"/>
+        <w:jc w:val="center"/>
       </w:pPr>
       <w:hyperlink r:id="rId75" w:history="1">
         <w:r>
@@ -23255,7 +23278,87 @@
         </w:numPr>
       </w:pPr>
       <w:r>
-        <w:t>Completamos los campos del formulario tal y como se nos indican.</w:t>
+        <w:t>Aparecerá un formulario como el siguiente y rellenaremos</w:t>
+      </w:r>
+      <w:r>
+        <w:t xml:space="preserve"> los campos del formu</w:t>
+      </w:r>
+      <w:r>
+        <w:t>lario tal y como se nos indican:</w:t>
+      </w:r>
+    </w:p>
+    <w:p>
+      <w:pPr>
+        <w:pStyle w:val="Cuerpo"/>
+        <w:ind w:left="720"/>
+        <w:jc w:val="center"/>
+      </w:pPr>
+      <w:r>
+        <w:rPr>
+          <w:noProof/>
+          <w:lang w:eastAsia="es-ES"/>
+        </w:rPr>
+        <w:drawing>
+          <wp:inline distT="0" distB="0" distL="0" distR="0" wp14:anchorId="26F88C08" wp14:editId="4F3E3FD3">
+            <wp:extent cx="4364966" cy="2943170"/>
+            <wp:effectExtent l="0" t="0" r="0" b="0"/>
+            <wp:docPr id="2" name="Imagen 2"/>
+            <wp:cNvGraphicFramePr>
+              <a:graphicFrameLocks xmlns:a="http://schemas.openxmlformats.org/drawingml/2006/main" noChangeAspect="1"/>
+            </wp:cNvGraphicFramePr>
+            <a:graphic xmlns:a="http://schemas.openxmlformats.org/drawingml/2006/main">
+              <a:graphicData uri="http://schemas.openxmlformats.org/drawingml/2006/picture">
+                <pic:pic xmlns:pic="http://schemas.openxmlformats.org/drawingml/2006/picture">
+                  <pic:nvPicPr>
+                    <pic:cNvPr id="1" name=""/>
+                    <pic:cNvPicPr/>
+                  </pic:nvPicPr>
+                  <pic:blipFill>
+                    <a:blip r:embed="rId76"/>
+                    <a:stretch>
+                      <a:fillRect/>
+                    </a:stretch>
+                  </pic:blipFill>
+                  <pic:spPr>
+                    <a:xfrm>
+                      <a:off x="0" y="0"/>
+                      <a:ext cx="4378803" cy="2952500"/>
+                    </a:xfrm>
+                    <a:prstGeom prst="rect">
+                      <a:avLst/>
+                    </a:prstGeom>
+                  </pic:spPr>
+                </pic:pic>
+              </a:graphicData>
+            </a:graphic>
+          </wp:inline>
+        </w:drawing>
+      </w:r>
+    </w:p>
+    <w:p>
+      <w:pPr>
+        <w:pStyle w:val="Cuerpo"/>
+        <w:ind w:left="720"/>
+      </w:pPr>
+      <w:r>
+        <w:t xml:space="preserve">* </w:t>
+      </w:r>
+      <w:r>
+        <w:rPr>
+          <w:b/>
+          <w:i/>
+        </w:rPr>
+        <w:t>IMPORTANTE</w:t>
+      </w:r>
+      <w:r>
+        <w:rPr>
+          <w:b/>
+          <w:i/>
+        </w:rPr>
+        <w:t xml:space="preserve">: </w:t>
+      </w:r>
+      <w:r>
+        <w:t>El correo electrónico debe de ser el que se usa en Moodle.</w:t>
       </w:r>
     </w:p>
     <w:p>
@@ -23267,7 +23370,1888 @@
         </w:numPr>
       </w:pPr>
       <w:r>
-        <w:t>Una vez rellenado el formulario, pinchamos en “Registrar” y automáticamente se nos mostrarán los parámetros LTI, consumer_key y secret, necesarios para que el profesor pueda crear una tarea de tipo “herramienta externa” desde Moodle.</w:t>
+        <w:t>Una vez rellenado el formulario, pinchamos en “Registrar” y automáticamente</w:t>
+      </w:r>
+      <w:r>
+        <w:t xml:space="preserve"> seremos redirigidos a otra página en la que</w:t>
+      </w:r>
+      <w:r>
+        <w:t xml:space="preserve"> se no</w:t>
+      </w:r>
+      <w:r>
+        <w:t>s mostrarán los parámetros LTI (</w:t>
+      </w:r>
+      <w:r>
+        <w:rPr>
+          <w:i/>
+        </w:rPr>
+        <w:t>URL</w:t>
+      </w:r>
+      <w:r>
+        <w:t xml:space="preserve">, </w:t>
+      </w:r>
+      <w:r>
+        <w:rPr>
+          <w:i/>
+        </w:rPr>
+        <w:t>consumer_key</w:t>
+      </w:r>
+      <w:r>
+        <w:t xml:space="preserve"> y </w:t>
+      </w:r>
+      <w:r>
+        <w:rPr>
+          <w:i/>
+        </w:rPr>
+        <w:t>secret</w:t>
+      </w:r>
+      <w:r>
+        <w:t>)</w:t>
+      </w:r>
+      <w:r>
+        <w:t xml:space="preserve"> necesarios para que el profesor </w:t>
+      </w:r>
+      <w:r>
+        <w:t xml:space="preserve">posteriormente </w:t>
+      </w:r>
+      <w:r>
+        <w:t xml:space="preserve">pueda crear </w:t>
+      </w:r>
+      <w:r>
+        <w:lastRenderedPageBreak/>
+        <w:t>una tarea de tipo “he</w:t>
+      </w:r>
+      <w:r>
+        <w:t>rramienta externa” desde Moodle (proceso explicado en el siguiente apartado). El aspecto de esta página es el siguiente:</w:t>
+      </w:r>
+    </w:p>
+    <w:p>
+      <w:pPr>
+        <w:pStyle w:val="Cuerpo"/>
+        <w:ind w:left="720"/>
+        <w:jc w:val="center"/>
+      </w:pPr>
+      <w:r>
+        <w:rPr>
+          <w:noProof/>
+          <w:lang w:eastAsia="es-ES"/>
+        </w:rPr>
+        <w:drawing>
+          <wp:inline distT="0" distB="0" distL="0" distR="0" wp14:anchorId="4CCDBD97" wp14:editId="662461F4">
+            <wp:extent cx="4692770" cy="1633971"/>
+            <wp:effectExtent l="0" t="0" r="0" b="4445"/>
+            <wp:docPr id="10" name="Imagen 10"/>
+            <wp:cNvGraphicFramePr>
+              <a:graphicFrameLocks xmlns:a="http://schemas.openxmlformats.org/drawingml/2006/main" noChangeAspect="1"/>
+            </wp:cNvGraphicFramePr>
+            <a:graphic xmlns:a="http://schemas.openxmlformats.org/drawingml/2006/main">
+              <a:graphicData uri="http://schemas.openxmlformats.org/drawingml/2006/picture">
+                <pic:pic xmlns:pic="http://schemas.openxmlformats.org/drawingml/2006/picture">
+                  <pic:nvPicPr>
+                    <pic:cNvPr id="1" name=""/>
+                    <pic:cNvPicPr/>
+                  </pic:nvPicPr>
+                  <pic:blipFill>
+                    <a:blip r:embed="rId77"/>
+                    <a:stretch>
+                      <a:fillRect/>
+                    </a:stretch>
+                  </pic:blipFill>
+                  <pic:spPr>
+                    <a:xfrm>
+                      <a:off x="0" y="0"/>
+                      <a:ext cx="4700749" cy="1636749"/>
+                    </a:xfrm>
+                    <a:prstGeom prst="rect">
+                      <a:avLst/>
+                    </a:prstGeom>
+                  </pic:spPr>
+                </pic:pic>
+              </a:graphicData>
+            </a:graphic>
+          </wp:inline>
+        </w:drawing>
+      </w:r>
+    </w:p>
+    <w:p>
+      <w:pPr>
+        <w:pStyle w:val="Ttulo4"/>
+      </w:pPr>
+      <w:r>
+        <w:t>Configurar Moodle para acceder a la aplicación</w:t>
+      </w:r>
+    </w:p>
+    <w:p>
+      <w:r>
+        <w:t>Una vez el profesor ha sido registrado y ha obtenido los parámetros LTI, a continuación se va a explicar el proceso que debe de seguir para crear desde Moodle una tarea que enlace con la aplicación y que por lo tanto permita el acceso a ella.</w:t>
+      </w:r>
+    </w:p>
+    <w:p>
+      <w:pPr>
+        <w:tabs>
+          <w:tab w:val="left" w:pos="7443"/>
+        </w:tabs>
+      </w:pPr>
+      <w:r>
+        <w:t xml:space="preserve">Estas tareas se crean dentro de los cursos, por lo tanto en primer lugar hay que tener creado un curso. El proceso de creación de un curso en Moodle no va a explicarse ya que no formaría parte de la aplicación, a pesar de ello se proporciona el siguiente enlace en el que se explica cómo crear un curso en Moodle </w:t>
+      </w:r>
+      <w:r>
+        <w:fldChar w:fldCharType="begin"/>
+      </w:r>
+      <w:r>
+        <w:instrText xml:space="preserve"> ADDIN ZOTERO_ITEM CSL_CITATION {"citationID":"1ev6omk2a1","properties":{"formattedCitation":"[7]","plainCitation":"[7]"},"citationItems":[{"id":63,"uris":["http://zotero.org/users/local/LLkhPqvS/items/RHKXP6CE"],"uri":["http://zotero.org/users/local/LLkhPqvS/items/RHKXP6CE"],"itemData":{"id":63,"type":"webpage","title":"Moodle - Creación de un curso","URL":"https://docs.moodle.org/all/es/A%C3%B1adiendo_un_nuevo_curso"}}],"schema":"https://github.com/citation-style-language/schema/raw/master/csl-citation.json"} </w:instrText>
+      </w:r>
+      <w:r>
+        <w:fldChar w:fldCharType="separate"/>
+      </w:r>
+      <w:r>
+        <w:rPr>
+          <w:rFonts w:ascii="Calibri" w:hAnsi="Calibri"/>
+        </w:rPr>
+        <w:t>[7]</w:t>
+      </w:r>
+      <w:r>
+        <w:fldChar w:fldCharType="end"/>
+      </w:r>
+      <w:r>
+        <w:t>.</w:t>
+      </w:r>
+    </w:p>
+    <w:p>
+      <w:pPr>
+        <w:tabs>
+          <w:tab w:val="left" w:pos="7443"/>
+        </w:tabs>
+      </w:pPr>
+      <w:r>
+        <w:t>Partiendo de que el curso ya está creado y que el profesor ha accedido a Moodle, la apariencia que veríamos al entrar al curso sería la siguiente:</w:t>
+      </w:r>
+    </w:p>
+    <w:p>
+      <w:pPr>
+        <w:pStyle w:val="Prrafodelista"/>
+        <w:tabs>
+          <w:tab w:val="left" w:pos="7443"/>
+        </w:tabs>
+        <w:ind w:left="720"/>
+        <w:jc w:val="center"/>
+      </w:pPr>
+      <w:r>
+        <w:rPr>
+          <w:noProof/>
+          <w:lang w:eastAsia="es-ES"/>
+        </w:rPr>
+        <w:drawing>
+          <wp:inline distT="0" distB="0" distL="0" distR="0" wp14:anchorId="166CE14B" wp14:editId="6A0BC147">
+            <wp:extent cx="3669675" cy="1837426"/>
+            <wp:effectExtent l="0" t="0" r="6985" b="0"/>
+            <wp:docPr id="11" name="Imagen 11"/>
+            <wp:cNvGraphicFramePr>
+              <a:graphicFrameLocks xmlns:a="http://schemas.openxmlformats.org/drawingml/2006/main" noChangeAspect="1"/>
+            </wp:cNvGraphicFramePr>
+            <a:graphic xmlns:a="http://schemas.openxmlformats.org/drawingml/2006/main">
+              <a:graphicData uri="http://schemas.openxmlformats.org/drawingml/2006/picture">
+                <pic:pic xmlns:pic="http://schemas.openxmlformats.org/drawingml/2006/picture">
+                  <pic:nvPicPr>
+                    <pic:cNvPr id="1" name=""/>
+                    <pic:cNvPicPr/>
+                  </pic:nvPicPr>
+                  <pic:blipFill>
+                    <a:blip r:embed="rId70"/>
+                    <a:stretch>
+                      <a:fillRect/>
+                    </a:stretch>
+                  </pic:blipFill>
+                  <pic:spPr>
+                    <a:xfrm>
+                      <a:off x="0" y="0"/>
+                      <a:ext cx="3693260" cy="1849235"/>
+                    </a:xfrm>
+                    <a:prstGeom prst="rect">
+                      <a:avLst/>
+                    </a:prstGeom>
+                  </pic:spPr>
+                </pic:pic>
+              </a:graphicData>
+            </a:graphic>
+          </wp:inline>
+        </w:drawing>
+      </w:r>
+    </w:p>
+    <w:p>
+      <w:pPr>
+        <w:tabs>
+          <w:tab w:val="left" w:pos="7443"/>
+        </w:tabs>
+      </w:pPr>
+      <w:r>
+        <w:t>Y ahora se explicará de forma detallada cómo crear la tarea dentro del curso:</w:t>
+      </w:r>
+    </w:p>
+    <w:p>
+      <w:pPr>
+        <w:pStyle w:val="Prrafodelista"/>
+        <w:numPr>
+          <w:ilvl w:val="0"/>
+          <w:numId w:val="47"/>
+        </w:numPr>
+        <w:tabs>
+          <w:tab w:val="left" w:pos="7443"/>
+        </w:tabs>
+      </w:pPr>
+      <w:r>
+        <w:t>Procedemos a añadir la actividad de tipo “herramienta externa” la cual va a ser la que va a enlazar con nuestra aplicación. Para ello seleccionamos el botón “Añadir una actividad o un recurso” que se encuentra en el tema “Tema 1” y marcamos la opción de “Herramienta externa” y en “Agregar”.</w:t>
+      </w:r>
+    </w:p>
+    <w:p>
+      <w:pPr>
+        <w:pStyle w:val="Prrafodelista"/>
+        <w:tabs>
+          <w:tab w:val="left" w:pos="7443"/>
+        </w:tabs>
+        <w:ind w:left="720"/>
+        <w:jc w:val="center"/>
+      </w:pPr>
+      <w:r>
+        <w:rPr>
+          <w:noProof/>
+          <w:lang w:eastAsia="es-ES"/>
+        </w:rPr>
+        <w:lastRenderedPageBreak/>
+        <w:drawing>
+          <wp:inline distT="0" distB="0" distL="0" distR="0" wp14:anchorId="6002A220" wp14:editId="60127D97">
+            <wp:extent cx="3237867" cy="3640347"/>
+            <wp:effectExtent l="0" t="0" r="635" b="0"/>
+            <wp:docPr id="13" name="Imagen 13"/>
+            <wp:cNvGraphicFramePr>
+              <a:graphicFrameLocks xmlns:a="http://schemas.openxmlformats.org/drawingml/2006/main" noChangeAspect="1"/>
+            </wp:cNvGraphicFramePr>
+            <a:graphic xmlns:a="http://schemas.openxmlformats.org/drawingml/2006/main">
+              <a:graphicData uri="http://schemas.openxmlformats.org/drawingml/2006/picture">
+                <pic:pic xmlns:pic="http://schemas.openxmlformats.org/drawingml/2006/picture">
+                  <pic:nvPicPr>
+                    <pic:cNvPr id="1" name=""/>
+                    <pic:cNvPicPr/>
+                  </pic:nvPicPr>
+                  <pic:blipFill>
+                    <a:blip r:embed="rId71"/>
+                    <a:stretch>
+                      <a:fillRect/>
+                    </a:stretch>
+                  </pic:blipFill>
+                  <pic:spPr>
+                    <a:xfrm>
+                      <a:off x="0" y="0"/>
+                      <a:ext cx="3260149" cy="3665399"/>
+                    </a:xfrm>
+                    <a:prstGeom prst="rect">
+                      <a:avLst/>
+                    </a:prstGeom>
+                  </pic:spPr>
+                </pic:pic>
+              </a:graphicData>
+            </a:graphic>
+          </wp:inline>
+        </w:drawing>
+      </w:r>
+    </w:p>
+    <w:p>
+      <w:pPr>
+        <w:pStyle w:val="Prrafodelista"/>
+        <w:numPr>
+          <w:ilvl w:val="0"/>
+          <w:numId w:val="47"/>
+        </w:numPr>
+        <w:tabs>
+          <w:tab w:val="left" w:pos="7443"/>
+        </w:tabs>
+      </w:pPr>
+      <w:r>
+        <w:t>A continuación nos aparecerá un formulario con una serie de campos que deberemos de rellenar de la forma que va a explicarse a continuación:</w:t>
+      </w:r>
+    </w:p>
+    <w:p>
+      <w:pPr>
+        <w:pStyle w:val="Prrafodelista"/>
+        <w:tabs>
+          <w:tab w:val="left" w:pos="7443"/>
+        </w:tabs>
+        <w:ind w:left="720"/>
+      </w:pPr>
+      <w:r>
+        <w:t>El apartado “General” contendrá los siguientes campos:</w:t>
+      </w:r>
+    </w:p>
+    <w:p>
+      <w:pPr>
+        <w:pStyle w:val="Prrafodelista"/>
+        <w:numPr>
+          <w:ilvl w:val="0"/>
+          <w:numId w:val="24"/>
+        </w:numPr>
+        <w:tabs>
+          <w:tab w:val="left" w:pos="7443"/>
+        </w:tabs>
+        <w:rPr>
+          <w:b/>
+        </w:rPr>
+      </w:pPr>
+      <w:r>
+        <w:rPr>
+          <w:b/>
+        </w:rPr>
+        <w:t>Nombre de la actividad:</w:t>
+      </w:r>
+      <w:r>
+        <w:rPr>
+          <w:b/>
+        </w:rPr>
+        <w:t xml:space="preserve"> </w:t>
+      </w:r>
+      <w:r>
+        <w:t>establecemos el nombre que queramos para nuestra actividad.</w:t>
+      </w:r>
+    </w:p>
+    <w:p>
+      <w:pPr>
+        <w:pStyle w:val="Prrafodelista"/>
+        <w:numPr>
+          <w:ilvl w:val="0"/>
+          <w:numId w:val="24"/>
+        </w:numPr>
+        <w:tabs>
+          <w:tab w:val="left" w:pos="7443"/>
+        </w:tabs>
+      </w:pPr>
+      <w:r>
+        <w:rPr>
+          <w:b/>
+        </w:rPr>
+        <w:t xml:space="preserve">Tipo de herramienta externa: </w:t>
+      </w:r>
+      <w:r>
+        <w:t>es la opción más importante a rellenar. Para ello pincharemos en el símbolo “+” que aparece, y así podremos proceder a su configuración. Se nos abrirá una nueva ventana con un nuevo formulario a rellenar:</w:t>
+      </w:r>
+    </w:p>
+    <w:p>
+      <w:pPr>
+        <w:pStyle w:val="Prrafodelista"/>
+        <w:numPr>
+          <w:ilvl w:val="1"/>
+          <w:numId w:val="24"/>
+        </w:numPr>
+        <w:tabs>
+          <w:tab w:val="left" w:pos="7443"/>
+        </w:tabs>
+      </w:pPr>
+      <w:r>
+        <w:rPr>
+          <w:i/>
+        </w:rPr>
+        <w:t>Apartado “Ajustes de la herramienta”</w:t>
+      </w:r>
+      <w:r>
+        <w:t>:  contiene los siguientes campos:</w:t>
+      </w:r>
+    </w:p>
+    <w:p>
+      <w:pPr>
+        <w:pStyle w:val="Prrafodelista"/>
+        <w:numPr>
+          <w:ilvl w:val="2"/>
+          <w:numId w:val="24"/>
+        </w:numPr>
+        <w:tabs>
+          <w:tab w:val="left" w:pos="7443"/>
+        </w:tabs>
+        <w:rPr>
+          <w:u w:val="single"/>
+        </w:rPr>
+      </w:pPr>
+      <w:r>
+        <w:rPr>
+          <w:u w:val="single"/>
+        </w:rPr>
+        <w:t>Tool name:</w:t>
+      </w:r>
+      <w:r>
+        <w:t xml:space="preserve"> asignamos el nombre que queramos.</w:t>
+      </w:r>
+    </w:p>
+    <w:p>
+      <w:pPr>
+        <w:pStyle w:val="Prrafodelista"/>
+        <w:numPr>
+          <w:ilvl w:val="2"/>
+          <w:numId w:val="24"/>
+        </w:numPr>
+        <w:tabs>
+          <w:tab w:val="left" w:pos="7443"/>
+        </w:tabs>
+        <w:rPr>
+          <w:u w:val="single"/>
+        </w:rPr>
+      </w:pPr>
+      <w:r>
+        <w:rPr>
+          <w:u w:val="single"/>
+        </w:rPr>
+        <w:t>Tool base URL:</w:t>
+      </w:r>
+      <w:r>
+        <w:t xml:space="preserve"> será la dirección que permite acceder a nuestra aplicación web, es la conexión.</w:t>
+      </w:r>
+      <w:r>
+        <w:t xml:space="preserve"> Se deberá de establecer la URL proporcionada al profesor en el momento del registro. </w:t>
+      </w:r>
+      <w:r>
+        <w:rPr>
+          <w:b/>
+          <w:i/>
+        </w:rPr>
+        <w:t>IMPORTANTE</w:t>
+      </w:r>
+      <w:r>
+        <w:rPr>
+          <w:b/>
+          <w:i/>
+        </w:rPr>
+        <w:t xml:space="preserve"> </w:t>
+      </w:r>
+      <w:r>
+        <w:t xml:space="preserve">que sea la misma ya que si no </w:t>
+      </w:r>
+      <w:r>
+        <w:t>será imposible el acceso a la aplicación.</w:t>
+      </w:r>
+    </w:p>
+    <w:p>
+      <w:pPr>
+        <w:pStyle w:val="Prrafodelista"/>
+        <w:numPr>
+          <w:ilvl w:val="2"/>
+          <w:numId w:val="24"/>
+        </w:numPr>
+        <w:tabs>
+          <w:tab w:val="left" w:pos="7443"/>
+        </w:tabs>
+        <w:rPr>
+          <w:u w:val="single"/>
+        </w:rPr>
+      </w:pPr>
+      <w:r>
+        <w:rPr>
+          <w:u w:val="single"/>
+        </w:rPr>
+        <w:t>Clave de cliente (consumer key):</w:t>
+      </w:r>
+      <w:r>
+        <w:t xml:space="preserve"> Se establecerá la que se le fue proporcionada al profesor en el momento del registro. </w:t>
+      </w:r>
+      <w:r>
+        <w:rPr>
+          <w:b/>
+          <w:i/>
+        </w:rPr>
+        <w:t>IMPORTANTE</w:t>
+      </w:r>
+      <w:r>
+        <w:rPr>
+          <w:b/>
+          <w:i/>
+        </w:rPr>
+        <w:t xml:space="preserve"> </w:t>
+      </w:r>
+      <w:r>
+        <w:t>que sea la misma ya que si no se denegará el acceso a la aplicación.</w:t>
+      </w:r>
+    </w:p>
+    <w:p>
+      <w:pPr>
+        <w:pStyle w:val="Prrafodelista"/>
+        <w:numPr>
+          <w:ilvl w:val="2"/>
+          <w:numId w:val="24"/>
+        </w:numPr>
+        <w:tabs>
+          <w:tab w:val="left" w:pos="7443"/>
+        </w:tabs>
+        <w:rPr>
+          <w:u w:val="single"/>
+        </w:rPr>
+      </w:pPr>
+      <w:r>
+        <w:rPr>
+          <w:u w:val="single"/>
+        </w:rPr>
+        <w:lastRenderedPageBreak/>
+        <w:t xml:space="preserve">Secret: </w:t>
+      </w:r>
+      <w:r>
+        <w:t xml:space="preserve">Se establecerá el que se le fue proporcionada al profesor en el momento del registro. </w:t>
+      </w:r>
+      <w:r>
+        <w:rPr>
+          <w:b/>
+          <w:i/>
+        </w:rPr>
+        <w:t>IMPORTANTE</w:t>
+      </w:r>
+      <w:r>
+        <w:rPr>
+          <w:b/>
+          <w:i/>
+        </w:rPr>
+        <w:t xml:space="preserve"> </w:t>
+      </w:r>
+      <w:r>
+        <w:t>que sea el mismo ya que si no se denegará el acceso a la aplicación.</w:t>
+      </w:r>
+    </w:p>
+    <w:p>
+      <w:pPr>
+        <w:pStyle w:val="Prrafodelista"/>
+        <w:numPr>
+          <w:ilvl w:val="2"/>
+          <w:numId w:val="24"/>
+        </w:numPr>
+        <w:tabs>
+          <w:tab w:val="left" w:pos="7443"/>
+        </w:tabs>
+        <w:rPr>
+          <w:u w:val="single"/>
+        </w:rPr>
+      </w:pPr>
+      <w:r>
+        <w:rPr>
+          <w:u w:val="single"/>
+        </w:rPr>
+        <w:t>Parámetros personalizados:</w:t>
+      </w:r>
+      <w:r>
+        <w:t xml:space="preserve"> no rellenamos nada.</w:t>
+      </w:r>
+    </w:p>
+    <w:p>
+      <w:pPr>
+        <w:pStyle w:val="Prrafodelista"/>
+        <w:numPr>
+          <w:ilvl w:val="2"/>
+          <w:numId w:val="24"/>
+        </w:numPr>
+        <w:tabs>
+          <w:tab w:val="left" w:pos="7443"/>
+        </w:tabs>
+        <w:rPr>
+          <w:u w:val="single"/>
+        </w:rPr>
+      </w:pPr>
+      <w:r>
+        <w:rPr>
+          <w:u w:val="single"/>
+        </w:rPr>
+        <w:t xml:space="preserve">Contenedor de inicio por defecto: </w:t>
+      </w:r>
+      <w:r>
+        <w:t>opción que viene por defecto.</w:t>
+      </w:r>
+    </w:p>
+    <w:p>
+      <w:pPr>
+        <w:tabs>
+          <w:tab w:val="left" w:pos="7443"/>
+        </w:tabs>
+        <w:ind w:left="2124"/>
+      </w:pPr>
+      <w:r>
+        <w:t>El aspecto se tendrá que parecer al siguiente:</w:t>
+      </w:r>
+    </w:p>
+    <w:p>
+      <w:pPr>
+        <w:tabs>
+          <w:tab w:val="left" w:pos="7443"/>
+        </w:tabs>
+        <w:ind w:left="2124"/>
+      </w:pPr>
+      <w:r>
+        <w:rPr>
+          <w:noProof/>
+          <w:lang w:eastAsia="es-ES"/>
+        </w:rPr>
+        <w:drawing>
+          <wp:inline distT="0" distB="0" distL="0" distR="0" wp14:anchorId="2684CFE6" wp14:editId="58D3E957">
+            <wp:extent cx="3017639" cy="3338423"/>
+            <wp:effectExtent l="0" t="0" r="0" b="0"/>
+            <wp:docPr id="17" name="Imagen 17"/>
+            <wp:cNvGraphicFramePr>
+              <a:graphicFrameLocks xmlns:a="http://schemas.openxmlformats.org/drawingml/2006/main" noChangeAspect="1"/>
+            </wp:cNvGraphicFramePr>
+            <a:graphic xmlns:a="http://schemas.openxmlformats.org/drawingml/2006/main">
+              <a:graphicData uri="http://schemas.openxmlformats.org/drawingml/2006/picture">
+                <pic:pic xmlns:pic="http://schemas.openxmlformats.org/drawingml/2006/picture">
+                  <pic:nvPicPr>
+                    <pic:cNvPr id="1" name=""/>
+                    <pic:cNvPicPr/>
+                  </pic:nvPicPr>
+                  <pic:blipFill>
+                    <a:blip r:embed="rId78"/>
+                    <a:stretch>
+                      <a:fillRect/>
+                    </a:stretch>
+                  </pic:blipFill>
+                  <pic:spPr>
+                    <a:xfrm>
+                      <a:off x="0" y="0"/>
+                      <a:ext cx="3025455" cy="3347070"/>
+                    </a:xfrm>
+                    <a:prstGeom prst="rect">
+                      <a:avLst/>
+                    </a:prstGeom>
+                  </pic:spPr>
+                </pic:pic>
+              </a:graphicData>
+            </a:graphic>
+          </wp:inline>
+        </w:drawing>
+      </w:r>
+    </w:p>
+    <w:p>
+      <w:pPr>
+        <w:pStyle w:val="Prrafodelista"/>
+        <w:numPr>
+          <w:ilvl w:val="1"/>
+          <w:numId w:val="24"/>
+        </w:numPr>
+        <w:tabs>
+          <w:tab w:val="left" w:pos="7443"/>
+        </w:tabs>
+      </w:pPr>
+      <w:r>
+        <w:rPr>
+          <w:i/>
+        </w:rPr>
+        <w:t xml:space="preserve">Apartado “Privacy”: </w:t>
+      </w:r>
+      <w:r>
+        <w:t>Aparecerán 3 desplegables los cuales serán rellenados seleccionado la opción “Siempre”, para que así nuestra aplicación web pueda tener acceso a dicha información.</w:t>
+      </w:r>
+    </w:p>
+    <w:p>
+      <w:pPr>
+        <w:pStyle w:val="Prrafodelista"/>
+        <w:tabs>
+          <w:tab w:val="left" w:pos="7443"/>
+        </w:tabs>
+        <w:ind w:left="2160"/>
+        <w:jc w:val="both"/>
+      </w:pPr>
+      <w:r>
+        <w:rPr>
+          <w:noProof/>
+          <w:lang w:eastAsia="es-ES"/>
+        </w:rPr>
+        <w:drawing>
+          <wp:inline distT="0" distB="0" distL="0" distR="0" wp14:anchorId="7ABFDBDA" wp14:editId="15D66FAF">
+            <wp:extent cx="3088256" cy="1922297"/>
+            <wp:effectExtent l="0" t="0" r="0" b="1905"/>
+            <wp:docPr id="15" name="Imagen 15"/>
+            <wp:cNvGraphicFramePr>
+              <a:graphicFrameLocks xmlns:a="http://schemas.openxmlformats.org/drawingml/2006/main" noChangeAspect="1"/>
+            </wp:cNvGraphicFramePr>
+            <a:graphic xmlns:a="http://schemas.openxmlformats.org/drawingml/2006/main">
+              <a:graphicData uri="http://schemas.openxmlformats.org/drawingml/2006/picture">
+                <pic:pic xmlns:pic="http://schemas.openxmlformats.org/drawingml/2006/picture">
+                  <pic:nvPicPr>
+                    <pic:cNvPr id="1" name=""/>
+                    <pic:cNvPicPr/>
+                  </pic:nvPicPr>
+                  <pic:blipFill rotWithShape="1">
+                    <a:blip r:embed="rId73"/>
+                    <a:srcRect t="12437"/>
+                    <a:stretch/>
+                  </pic:blipFill>
+                  <pic:spPr bwMode="auto">
+                    <a:xfrm>
+                      <a:off x="0" y="0"/>
+                      <a:ext cx="3107248" cy="1934118"/>
+                    </a:xfrm>
+                    <a:prstGeom prst="rect">
+                      <a:avLst/>
+                    </a:prstGeom>
+                    <a:ln>
+                      <a:noFill/>
+                    </a:ln>
+                    <a:extLst>
+                      <a:ext uri="{53640926-AAD7-44D8-BBD7-CCE9431645EC}">
+                        <a14:shadowObscured xmlns:a14="http://schemas.microsoft.com/office/drawing/2010/main"/>
+                      </a:ext>
+                    </a:extLst>
+                  </pic:spPr>
+                </pic:pic>
+              </a:graphicData>
+            </a:graphic>
+          </wp:inline>
+        </w:drawing>
+      </w:r>
+    </w:p>
+    <w:p>
+      <w:pPr>
+        <w:pStyle w:val="Prrafodelista"/>
+        <w:numPr>
+          <w:ilvl w:val="0"/>
+          <w:numId w:val="25"/>
+        </w:numPr>
+        <w:tabs>
+          <w:tab w:val="left" w:pos="7443"/>
+        </w:tabs>
+      </w:pPr>
+      <w:r>
+        <w:t>Tras estos cambios, acabamos clicando el botón de abajo “Guardar cambios”.</w:t>
+      </w:r>
+    </w:p>
+    <w:p>
+      <w:pPr>
+        <w:pStyle w:val="Prrafodelista"/>
+        <w:numPr>
+          <w:ilvl w:val="0"/>
+          <w:numId w:val="24"/>
+        </w:numPr>
+        <w:tabs>
+          <w:tab w:val="left" w:pos="7443"/>
+        </w:tabs>
+        <w:rPr>
+          <w:b/>
+        </w:rPr>
+      </w:pPr>
+      <w:r>
+        <w:rPr>
+          <w:b/>
+        </w:rPr>
+        <w:t xml:space="preserve">URL de inicio: </w:t>
+      </w:r>
+      <w:r>
+        <w:t>lo dejamos vacío.</w:t>
+      </w:r>
+    </w:p>
+    <w:p>
+      <w:pPr>
+        <w:pStyle w:val="Prrafodelista"/>
+        <w:numPr>
+          <w:ilvl w:val="0"/>
+          <w:numId w:val="24"/>
+        </w:numPr>
+        <w:tabs>
+          <w:tab w:val="left" w:pos="7443"/>
+        </w:tabs>
+        <w:rPr>
+          <w:b/>
+        </w:rPr>
+      </w:pPr>
+      <w:r>
+        <w:rPr>
+          <w:b/>
+        </w:rPr>
+        <w:t xml:space="preserve">Iniciar el contenedor: </w:t>
+      </w:r>
+      <w:r>
+        <w:t>dejamos la opción que viene por defecto.</w:t>
+      </w:r>
+    </w:p>
+    <w:p>
+      <w:pPr>
+        <w:pStyle w:val="Prrafodelista"/>
+        <w:numPr>
+          <w:ilvl w:val="0"/>
+          <w:numId w:val="47"/>
+        </w:numPr>
+        <w:tabs>
+          <w:tab w:val="left" w:pos="7443"/>
+        </w:tabs>
+      </w:pPr>
+      <w:r>
+        <w:lastRenderedPageBreak/>
+        <w:t>Finalmente pulsamos el botón “Guardar cambios y regresar al curso” que aparece en la parte inferior y ya tendremos agregada la actividad en nuestro curso, la cual cuando seleccionemos nos enlazará con nuestra aplicación web. El aspecto se asemejará al siguiente:</w:t>
+      </w:r>
+    </w:p>
+    <w:p>
+      <w:pPr>
+        <w:pStyle w:val="Prrafodelista"/>
+        <w:tabs>
+          <w:tab w:val="left" w:pos="7443"/>
+        </w:tabs>
+        <w:ind w:left="720"/>
+        <w:jc w:val="center"/>
+      </w:pPr>
+      <w:r>
+        <w:rPr>
+          <w:noProof/>
+          <w:lang w:eastAsia="es-ES"/>
+        </w:rPr>
+        <w:drawing>
+          <wp:inline distT="0" distB="0" distL="0" distR="0" wp14:anchorId="2BFCD1AA" wp14:editId="50B5A4CE">
+            <wp:extent cx="2670727" cy="819510"/>
+            <wp:effectExtent l="0" t="0" r="0" b="0"/>
+            <wp:docPr id="16" name="Imagen 16"/>
+            <wp:cNvGraphicFramePr>
+              <a:graphicFrameLocks xmlns:a="http://schemas.openxmlformats.org/drawingml/2006/main" noChangeAspect="1"/>
+            </wp:cNvGraphicFramePr>
+            <a:graphic xmlns:a="http://schemas.openxmlformats.org/drawingml/2006/main">
+              <a:graphicData uri="http://schemas.openxmlformats.org/drawingml/2006/picture">
+                <pic:pic xmlns:pic="http://schemas.openxmlformats.org/drawingml/2006/picture">
+                  <pic:nvPicPr>
+                    <pic:cNvPr id="1" name=""/>
+                    <pic:cNvPicPr/>
+                  </pic:nvPicPr>
+                  <pic:blipFill>
+                    <a:blip r:embed="rId74"/>
+                    <a:stretch>
+                      <a:fillRect/>
+                    </a:stretch>
+                  </pic:blipFill>
+                  <pic:spPr>
+                    <a:xfrm>
+                      <a:off x="0" y="0"/>
+                      <a:ext cx="2744822" cy="842246"/>
+                    </a:xfrm>
+                    <a:prstGeom prst="rect">
+                      <a:avLst/>
+                    </a:prstGeom>
+                  </pic:spPr>
+                </pic:pic>
+              </a:graphicData>
+            </a:graphic>
+          </wp:inline>
+        </w:drawing>
+      </w:r>
+    </w:p>
+    <w:p>
+      <w:pPr>
+        <w:pStyle w:val="Ttulo3"/>
+      </w:pPr>
+      <w:r>
+        <w:t xml:space="preserve">Panel </w:t>
+      </w:r>
+      <w:r>
+        <w:t>principal</w:t>
+      </w:r>
+    </w:p>
+    <w:p>
+      <w:pPr>
+        <w:tabs>
+          <w:tab w:val="left" w:pos="7443"/>
+        </w:tabs>
+      </w:pPr>
+      <w:r>
+        <w:t>El aspecto que va a tener la aplicación cuando el profesor accede a ella es el siguiente:</w:t>
+      </w:r>
+    </w:p>
+    <w:p>
+      <w:pPr>
+        <w:tabs>
+          <w:tab w:val="left" w:pos="7443"/>
+        </w:tabs>
+        <w:jc w:val="center"/>
+      </w:pPr>
+      <w:r>
+        <w:rPr>
+          <w:noProof/>
+          <w:lang w:eastAsia="es-ES"/>
+        </w:rPr>
+        <w:drawing>
+          <wp:inline distT="0" distB="0" distL="0" distR="0" wp14:anchorId="166194CB" wp14:editId="0AA713A6">
+            <wp:extent cx="4606506" cy="2863899"/>
+            <wp:effectExtent l="0" t="0" r="3810" b="0"/>
+            <wp:docPr id="18" name="Imagen 18"/>
+            <wp:cNvGraphicFramePr>
+              <a:graphicFrameLocks xmlns:a="http://schemas.openxmlformats.org/drawingml/2006/main" noChangeAspect="1"/>
+            </wp:cNvGraphicFramePr>
+            <a:graphic xmlns:a="http://schemas.openxmlformats.org/drawingml/2006/main">
+              <a:graphicData uri="http://schemas.openxmlformats.org/drawingml/2006/picture">
+                <pic:pic xmlns:pic="http://schemas.openxmlformats.org/drawingml/2006/picture">
+                  <pic:nvPicPr>
+                    <pic:cNvPr id="1" name=""/>
+                    <pic:cNvPicPr/>
+                  </pic:nvPicPr>
+                  <pic:blipFill>
+                    <a:blip r:embed="rId79"/>
+                    <a:stretch>
+                      <a:fillRect/>
+                    </a:stretch>
+                  </pic:blipFill>
+                  <pic:spPr>
+                    <a:xfrm>
+                      <a:off x="0" y="0"/>
+                      <a:ext cx="4612105" cy="2867380"/>
+                    </a:xfrm>
+                    <a:prstGeom prst="rect">
+                      <a:avLst/>
+                    </a:prstGeom>
+                  </pic:spPr>
+                </pic:pic>
+              </a:graphicData>
+            </a:graphic>
+          </wp:inline>
+        </w:drawing>
+      </w:r>
+    </w:p>
+    <w:p>
+      <w:pPr>
+        <w:tabs>
+          <w:tab w:val="left" w:pos="7443"/>
+        </w:tabs>
+      </w:pPr>
+      <w:r>
+        <w:t>En los siguientes apartados se van a explicar cada una de las tareas que puede realizar el profesor desde su panel:</w:t>
+      </w:r>
+    </w:p>
+    <w:p>
+      <w:pPr>
+        <w:pStyle w:val="Ttulo3"/>
+      </w:pPr>
+      <w:r>
+        <w:t>Panel Configuración</w:t>
+      </w:r>
+    </w:p>
+    <w:p>
+      <w:r>
+        <w:t>En primer lugar el profesor deberá seleccionar la opción “Configuración” presente en el panel principal.</w:t>
+      </w:r>
+    </w:p>
+    <w:p>
+      <w:r>
+        <w:t>Tras esto, se le abrirá una nueva página donde le profesor podrá configurar los parámetros correspondientes a la tarea. Estos parámetros afectarán tanto a las prácticas que suban los alumnos como a los propios test del profesor, como es el caso del “paquete”, y a diferencia de los otros campos que únicamente afectarán a las prácticas de los alumnos.</w:t>
+      </w:r>
+    </w:p>
+    <w:p>
+      <w:r>
+        <w:t xml:space="preserve">El aspecto de este panel de configuración del profesor </w:t>
+      </w:r>
+      <w:r>
+        <w:t>es</w:t>
+      </w:r>
+      <w:r>
+        <w:t xml:space="preserve"> el siguiente:</w:t>
+      </w:r>
+    </w:p>
+    <w:p>
+      <w:pPr>
+        <w:jc w:val="center"/>
+      </w:pPr>
+      <w:r>
+        <w:rPr>
+          <w:noProof/>
+          <w:lang w:eastAsia="es-ES"/>
+        </w:rPr>
+        <w:lastRenderedPageBreak/>
+        <w:drawing>
+          <wp:inline distT="0" distB="0" distL="0" distR="0" wp14:anchorId="1E52053A" wp14:editId="08EABF8A">
+            <wp:extent cx="4659043" cy="2406770"/>
+            <wp:effectExtent l="0" t="0" r="8255" b="0"/>
+            <wp:docPr id="53" name="Imagen 53"/>
+            <wp:cNvGraphicFramePr>
+              <a:graphicFrameLocks xmlns:a="http://schemas.openxmlformats.org/drawingml/2006/main" noChangeAspect="1"/>
+            </wp:cNvGraphicFramePr>
+            <a:graphic xmlns:a="http://schemas.openxmlformats.org/drawingml/2006/main">
+              <a:graphicData uri="http://schemas.openxmlformats.org/drawingml/2006/picture">
+                <pic:pic xmlns:pic="http://schemas.openxmlformats.org/drawingml/2006/picture">
+                  <pic:nvPicPr>
+                    <pic:cNvPr id="1" name=""/>
+                    <pic:cNvPicPr/>
+                  </pic:nvPicPr>
+                  <pic:blipFill>
+                    <a:blip r:embed="rId80"/>
+                    <a:stretch>
+                      <a:fillRect/>
+                    </a:stretch>
+                  </pic:blipFill>
+                  <pic:spPr>
+                    <a:xfrm>
+                      <a:off x="0" y="0"/>
+                      <a:ext cx="4666550" cy="2410648"/>
+                    </a:xfrm>
+                    <a:prstGeom prst="rect">
+                      <a:avLst/>
+                    </a:prstGeom>
+                  </pic:spPr>
+                </pic:pic>
+              </a:graphicData>
+            </a:graphic>
+          </wp:inline>
+        </w:drawing>
+      </w:r>
+    </w:p>
+    <w:p>
+      <w:r>
+        <w:t>Para realizar una configuración correcta, consultar primero el botón “info” presente en el título en el cuál se explicarán puntos a tener en cuenta..</w:t>
+      </w:r>
+    </w:p>
+    <w:p>
+      <w:pPr>
+        <w:pStyle w:val="Ttulo3"/>
+      </w:pPr>
+      <w:r>
+        <w:t>Panel Subida</w:t>
+      </w:r>
+    </w:p>
+    <w:p>
+      <w:r>
+        <w:t>En primer lugar el profesor deberá seleccionar la opción “</w:t>
+      </w:r>
+      <w:r>
+        <w:t>Subida</w:t>
+      </w:r>
+      <w:r>
+        <w:t>” presente en el panel principal.</w:t>
+      </w:r>
+    </w:p>
+    <w:p>
+      <w:r>
+        <w:t>Desde este panel el profesor podrá subir sus test y enunciados de las prácticas para que posteriormente los alumnos cuando accedan a la aplicación puedan subir sus prácticas para que sean corregidas y además poder observar el enunciado que deben de seguir.</w:t>
+      </w:r>
+    </w:p>
+    <w:p>
+      <w:r>
+        <w:t>El aspecto de este panel es el siguiente:</w:t>
+      </w:r>
+    </w:p>
+    <w:p>
+      <w:pPr>
+        <w:jc w:val="center"/>
+      </w:pPr>
+      <w:r>
+        <w:rPr>
+          <w:noProof/>
+          <w:lang w:eastAsia="es-ES"/>
+        </w:rPr>
+        <w:drawing>
+          <wp:inline distT="0" distB="0" distL="0" distR="0" wp14:anchorId="4B5B8529" wp14:editId="6090AF5F">
+            <wp:extent cx="5094840" cy="2639683"/>
+            <wp:effectExtent l="0" t="0" r="0" b="8890"/>
+            <wp:docPr id="70" name="Imagen 70"/>
+            <wp:cNvGraphicFramePr>
+              <a:graphicFrameLocks xmlns:a="http://schemas.openxmlformats.org/drawingml/2006/main" noChangeAspect="1"/>
+            </wp:cNvGraphicFramePr>
+            <a:graphic xmlns:a="http://schemas.openxmlformats.org/drawingml/2006/main">
+              <a:graphicData uri="http://schemas.openxmlformats.org/drawingml/2006/picture">
+                <pic:pic xmlns:pic="http://schemas.openxmlformats.org/drawingml/2006/picture">
+                  <pic:nvPicPr>
+                    <pic:cNvPr id="1" name=""/>
+                    <pic:cNvPicPr/>
+                  </pic:nvPicPr>
+                  <pic:blipFill>
+                    <a:blip r:embed="rId81"/>
+                    <a:stretch>
+                      <a:fillRect/>
+                    </a:stretch>
+                  </pic:blipFill>
+                  <pic:spPr>
+                    <a:xfrm>
+                      <a:off x="0" y="0"/>
+                      <a:ext cx="5101253" cy="2643006"/>
+                    </a:xfrm>
+                    <a:prstGeom prst="rect">
+                      <a:avLst/>
+                    </a:prstGeom>
+                  </pic:spPr>
+                </pic:pic>
+              </a:graphicData>
+            </a:graphic>
+          </wp:inline>
+        </w:drawing>
+      </w:r>
+    </w:p>
+    <w:p>
+      <w:r>
+        <w:t>Al igual que ocurría en el panel de configuración de la tarea, se importante consultar la opción “info” presente al lado del título.</w:t>
+      </w:r>
+    </w:p>
+    <w:p>
+      <w:pPr>
+        <w:pStyle w:val="Ttulo3"/>
+      </w:pPr>
+      <w:r>
+        <w:t>Panel Estadísticas</w:t>
+      </w:r>
+    </w:p>
+    <w:p>
+      <w:r>
+        <w:t>En primer lugar el profesor deberá seleccionar la opción “</w:t>
+      </w:r>
+      <w:r>
+        <w:t>Estadísticas</w:t>
+      </w:r>
+      <w:r>
+        <w:t>” presente en el panel principal.</w:t>
+      </w:r>
+    </w:p>
+    <w:p>
+      <w:r>
+        <w:t xml:space="preserve">Desde este panel el profesor va a poder consultar las estadísticas y reportes de cada una de las prácticas subidas por los alumnos. La tabla permite realizar filtraciones, así como ordenaciones </w:t>
+      </w:r>
+      <w:r>
+        <w:lastRenderedPageBreak/>
+        <w:t>de los datos de la misma. Además también se permite que la descarga de las prácticas de los alumnos en formato .zip.</w:t>
+      </w:r>
+    </w:p>
+    <w:p>
+      <w:pPr>
+        <w:pStyle w:val="Ttulo4"/>
+      </w:pPr>
+      <w:r>
+        <w:t>Aspecto inicial</w:t>
+      </w:r>
+    </w:p>
+    <w:p>
+      <w:r>
+        <w:t>El aspecto de este panel es el siguiente:</w:t>
+      </w:r>
+    </w:p>
+    <w:p>
+      <w:pPr>
+        <w:jc w:val="center"/>
+      </w:pPr>
+      <w:r>
+        <w:rPr>
+          <w:noProof/>
+          <w:lang w:eastAsia="es-ES"/>
+        </w:rPr>
+        <w:drawing>
+          <wp:inline distT="0" distB="0" distL="0" distR="0" wp14:anchorId="6E878C6A" wp14:editId="413EC2E1">
+            <wp:extent cx="5400040" cy="4554220"/>
+            <wp:effectExtent l="0" t="0" r="0" b="0"/>
+            <wp:docPr id="71" name="Imagen 71"/>
+            <wp:cNvGraphicFramePr>
+              <a:graphicFrameLocks xmlns:a="http://schemas.openxmlformats.org/drawingml/2006/main" noChangeAspect="1"/>
+            </wp:cNvGraphicFramePr>
+            <a:graphic xmlns:a="http://schemas.openxmlformats.org/drawingml/2006/main">
+              <a:graphicData uri="http://schemas.openxmlformats.org/drawingml/2006/picture">
+                <pic:pic xmlns:pic="http://schemas.openxmlformats.org/drawingml/2006/picture">
+                  <pic:nvPicPr>
+                    <pic:cNvPr id="1" name=""/>
+                    <pic:cNvPicPr/>
+                  </pic:nvPicPr>
+                  <pic:blipFill>
+                    <a:blip r:embed="rId82"/>
+                    <a:stretch>
+                      <a:fillRect/>
+                    </a:stretch>
+                  </pic:blipFill>
+                  <pic:spPr>
+                    <a:xfrm>
+                      <a:off x="0" y="0"/>
+                      <a:ext cx="5400040" cy="4554220"/>
+                    </a:xfrm>
+                    <a:prstGeom prst="rect">
+                      <a:avLst/>
+                    </a:prstGeom>
+                  </pic:spPr>
+                </pic:pic>
+              </a:graphicData>
+            </a:graphic>
+          </wp:inline>
+        </w:drawing>
+      </w:r>
+    </w:p>
+    <w:p>
+      <w:pPr>
+        <w:pStyle w:val="Ttulo4"/>
+      </w:pPr>
+      <w:r>
+        <w:t>Consultar Reportes</w:t>
+      </w:r>
+    </w:p>
+    <w:p>
+      <w:r>
+        <w:t>Como se puede observar, los botones referentes a los reportes habilitados en la parte inferio</w:t>
+      </w:r>
+      <w:r>
+        <w:t>r se encuentran deshabilitados de partida.</w:t>
+      </w:r>
+    </w:p>
+    <w:p>
+      <w:r>
+        <w:t>Estos botones se activarán o desactivarán en el momento que el profesor seleccione una de las prácticas de la tabla, y según el resultado obtenido de la práctica, se activarán o desactivarán dichos botones. A continuación se mostrará el aspecto de los botones de los reportes tras seleccionar una práctica:</w:t>
+      </w:r>
+    </w:p>
+    <w:p>
+      <w:pPr>
+        <w:jc w:val="center"/>
+      </w:pPr>
+      <w:r>
+        <w:rPr>
+          <w:noProof/>
+          <w:lang w:eastAsia="es-ES"/>
+        </w:rPr>
+        <w:drawing>
+          <wp:inline distT="0" distB="0" distL="0" distR="0" wp14:anchorId="7E3971A9" wp14:editId="385064E1">
+            <wp:extent cx="5400040" cy="745490"/>
+            <wp:effectExtent l="0" t="0" r="0" b="0"/>
+            <wp:docPr id="72" name="Imagen 72"/>
+            <wp:cNvGraphicFramePr>
+              <a:graphicFrameLocks xmlns:a="http://schemas.openxmlformats.org/drawingml/2006/main" noChangeAspect="1"/>
+            </wp:cNvGraphicFramePr>
+            <a:graphic xmlns:a="http://schemas.openxmlformats.org/drawingml/2006/main">
+              <a:graphicData uri="http://schemas.openxmlformats.org/drawingml/2006/picture">
+                <pic:pic xmlns:pic="http://schemas.openxmlformats.org/drawingml/2006/picture">
+                  <pic:nvPicPr>
+                    <pic:cNvPr id="1" name=""/>
+                    <pic:cNvPicPr/>
+                  </pic:nvPicPr>
+                  <pic:blipFill>
+                    <a:blip r:embed="rId83"/>
+                    <a:stretch>
+                      <a:fillRect/>
+                    </a:stretch>
+                  </pic:blipFill>
+                  <pic:spPr>
+                    <a:xfrm>
+                      <a:off x="0" y="0"/>
+                      <a:ext cx="5400040" cy="745490"/>
+                    </a:xfrm>
+                    <a:prstGeom prst="rect">
+                      <a:avLst/>
+                    </a:prstGeom>
+                  </pic:spPr>
+                </pic:pic>
+              </a:graphicData>
+            </a:graphic>
+          </wp:inline>
+        </w:drawing>
+      </w:r>
+    </w:p>
+    <w:p>
+      <w:r>
+        <w:t>Como se trata de una práctica que sí que ha pasado los test, no el botón correspondiente al reporte de errores aparece desactivado.</w:t>
+      </w:r>
+    </w:p>
+    <w:p>
+      <w:pPr>
+        <w:pStyle w:val="Ttulo3"/>
+      </w:pPr>
+      <w:r>
+        <w:lastRenderedPageBreak/>
+        <w:t>Panel Gráficas</w:t>
+      </w:r>
+    </w:p>
+    <w:p>
+      <w:r>
+        <w:t>En primer lugar el profesor deberá seleccionar la opción “</w:t>
+      </w:r>
+      <w:r>
+        <w:t>Gráficas</w:t>
+      </w:r>
+      <w:r>
+        <w:t>” presente en el panel principal.</w:t>
+      </w:r>
+    </w:p>
+    <w:p>
+      <w:r>
+        <w:t>Desde este panel el profesor podrá visualizar diferentes gráficas en la que se podrán visualizar diferentes datos globales acerca de las prácticas subidas por los alumnos.</w:t>
+      </w:r>
+    </w:p>
+    <w:p>
+      <w:r>
+        <w:t>Además de poder generar estas gráficas globales, el profesor también podrá seleccionar las gráficas de un alumno en concreto.</w:t>
+      </w:r>
+    </w:p>
+    <w:p>
+      <w:pPr>
+        <w:pStyle w:val="Ttulo4"/>
+      </w:pPr>
+      <w:r>
+        <w:t>Aspecto inicial</w:t>
+      </w:r>
+    </w:p>
+    <w:p>
+      <w:r>
+        <w:t>El aspecto de este panel sería el siguiente:</w:t>
+      </w:r>
+    </w:p>
+    <w:p>
+      <w:pPr>
+        <w:jc w:val="center"/>
+      </w:pPr>
+      <w:r>
+        <w:rPr>
+          <w:noProof/>
+          <w:lang w:eastAsia="es-ES"/>
+        </w:rPr>
+        <w:drawing>
+          <wp:inline distT="0" distB="0" distL="0" distR="0" wp14:anchorId="46AA8120" wp14:editId="35C10840">
+            <wp:extent cx="5577713" cy="3174521"/>
+            <wp:effectExtent l="0" t="0" r="4445" b="6985"/>
+            <wp:docPr id="73" name="Imagen 73"/>
+            <wp:cNvGraphicFramePr>
+              <a:graphicFrameLocks xmlns:a="http://schemas.openxmlformats.org/drawingml/2006/main" noChangeAspect="1"/>
+            </wp:cNvGraphicFramePr>
+            <a:graphic xmlns:a="http://schemas.openxmlformats.org/drawingml/2006/main">
+              <a:graphicData uri="http://schemas.openxmlformats.org/drawingml/2006/picture">
+                <pic:pic xmlns:pic="http://schemas.openxmlformats.org/drawingml/2006/picture">
+                  <pic:nvPicPr>
+                    <pic:cNvPr id="1" name=""/>
+                    <pic:cNvPicPr/>
+                  </pic:nvPicPr>
+                  <pic:blipFill>
+                    <a:blip r:embed="rId84"/>
+                    <a:stretch>
+                      <a:fillRect/>
+                    </a:stretch>
+                  </pic:blipFill>
+                  <pic:spPr>
+                    <a:xfrm>
+                      <a:off x="0" y="0"/>
+                      <a:ext cx="5599313" cy="3186814"/>
+                    </a:xfrm>
+                    <a:prstGeom prst="rect">
+                      <a:avLst/>
+                    </a:prstGeom>
+                  </pic:spPr>
+                </pic:pic>
+              </a:graphicData>
+            </a:graphic>
+          </wp:inline>
+        </w:drawing>
+      </w:r>
+    </w:p>
+    <w:p>
+      <w:pPr>
+        <w:pStyle w:val="Ttulo4"/>
+      </w:pPr>
+      <w:r>
+        <w:t>Selección de gráficas</w:t>
+      </w:r>
+    </w:p>
+    <w:p>
+      <w:r>
+        <w:t>Y si por ejemplo se seleccionan varias gráficas a mostrar, el aspecto sería el siguiente:</w:t>
+      </w:r>
+    </w:p>
+    <w:p>
+      <w:pPr>
+        <w:jc w:val="center"/>
+      </w:pPr>
+      <w:r>
+        <w:rPr>
+          <w:noProof/>
+          <w:lang w:eastAsia="es-ES"/>
+        </w:rPr>
+        <w:lastRenderedPageBreak/>
+        <w:drawing>
+          <wp:inline distT="0" distB="0" distL="0" distR="0" wp14:anchorId="5DFD2EF0" wp14:editId="7145BA31">
+            <wp:extent cx="5020573" cy="4292046"/>
+            <wp:effectExtent l="0" t="0" r="8890" b="0"/>
+            <wp:docPr id="74" name="Imagen 74"/>
+            <wp:cNvGraphicFramePr>
+              <a:graphicFrameLocks xmlns:a="http://schemas.openxmlformats.org/drawingml/2006/main" noChangeAspect="1"/>
+            </wp:cNvGraphicFramePr>
+            <a:graphic xmlns:a="http://schemas.openxmlformats.org/drawingml/2006/main">
+              <a:graphicData uri="http://schemas.openxmlformats.org/drawingml/2006/picture">
+                <pic:pic xmlns:pic="http://schemas.openxmlformats.org/drawingml/2006/picture">
+                  <pic:nvPicPr>
+                    <pic:cNvPr id="1" name=""/>
+                    <pic:cNvPicPr/>
+                  </pic:nvPicPr>
+                  <pic:blipFill>
+                    <a:blip r:embed="rId85"/>
+                    <a:stretch>
+                      <a:fillRect/>
+                    </a:stretch>
+                  </pic:blipFill>
+                  <pic:spPr>
+                    <a:xfrm>
+                      <a:off x="0" y="0"/>
+                      <a:ext cx="5046707" cy="4314388"/>
+                    </a:xfrm>
+                    <a:prstGeom prst="rect">
+                      <a:avLst/>
+                    </a:prstGeom>
+                  </pic:spPr>
+                </pic:pic>
+              </a:graphicData>
+            </a:graphic>
+          </wp:inline>
+        </w:drawing>
+      </w:r>
+    </w:p>
+    <w:p/>
+    <w:p>
+      <w:pPr>
+        <w:pStyle w:val="Ttulo3"/>
+      </w:pPr>
+      <w:r>
+        <w:t>Panel Plagios</w:t>
+      </w:r>
+    </w:p>
+    <w:p>
+      <w:r>
+        <w:t>En primer lugar, el profesor deberá seleccionar la opción “Plagios” desde el panel principal.</w:t>
+      </w:r>
+    </w:p>
+    <w:p>
+      <w:r>
+        <w:t>Desde este panel el profesor podrá realizar una comprobación de plagios entre la última práctica subida por todos los alumnos, o entre los alumnos que desee.</w:t>
+      </w:r>
+    </w:p>
+    <w:p>
+      <w:pPr>
+        <w:pStyle w:val="Ttulo4"/>
+      </w:pPr>
+      <w:r>
+        <w:t>Aspecto inicial</w:t>
+      </w:r>
+    </w:p>
+    <w:p>
+      <w:r>
+        <w:t>El aspecto de este panel es el siguiente:</w:t>
+      </w:r>
+    </w:p>
+    <w:p>
+      <w:pPr>
+        <w:jc w:val="center"/>
+      </w:pPr>
+      <w:r>
+        <w:rPr>
+          <w:noProof/>
+          <w:lang w:eastAsia="es-ES"/>
+        </w:rPr>
+        <w:drawing>
+          <wp:inline distT="0" distB="0" distL="0" distR="0" wp14:anchorId="42DB6C40" wp14:editId="2AC3275F">
+            <wp:extent cx="5400040" cy="2418080"/>
+            <wp:effectExtent l="0" t="0" r="0" b="1270"/>
+            <wp:docPr id="75" name="Imagen 75"/>
+            <wp:cNvGraphicFramePr>
+              <a:graphicFrameLocks xmlns:a="http://schemas.openxmlformats.org/drawingml/2006/main" noChangeAspect="1"/>
+            </wp:cNvGraphicFramePr>
+            <a:graphic xmlns:a="http://schemas.openxmlformats.org/drawingml/2006/main">
+              <a:graphicData uri="http://schemas.openxmlformats.org/drawingml/2006/picture">
+                <pic:pic xmlns:pic="http://schemas.openxmlformats.org/drawingml/2006/picture">
+                  <pic:nvPicPr>
+                    <pic:cNvPr id="1" name=""/>
+                    <pic:cNvPicPr/>
+                  </pic:nvPicPr>
+                  <pic:blipFill>
+                    <a:blip r:embed="rId86"/>
+                    <a:stretch>
+                      <a:fillRect/>
+                    </a:stretch>
+                  </pic:blipFill>
+                  <pic:spPr>
+                    <a:xfrm>
+                      <a:off x="0" y="0"/>
+                      <a:ext cx="5400040" cy="2418080"/>
+                    </a:xfrm>
+                    <a:prstGeom prst="rect">
+                      <a:avLst/>
+                    </a:prstGeom>
+                  </pic:spPr>
+                </pic:pic>
+              </a:graphicData>
+            </a:graphic>
+          </wp:inline>
+        </w:drawing>
+      </w:r>
+    </w:p>
+    <w:p>
+      <w:pPr>
+        <w:pStyle w:val="Ttulo4"/>
+      </w:pPr>
+      <w:r>
+        <w:lastRenderedPageBreak/>
+        <w:t>Comprobar plagios</w:t>
+      </w:r>
+    </w:p>
+    <w:p>
+      <w:r>
+        <w:t>S</w:t>
+      </w:r>
+      <w:r>
+        <w:t>i por ejemplo el profesor quiere realizar una comprobación de plagios entre dos alumnos, el aspecto sería el siguiente:</w:t>
+      </w:r>
+    </w:p>
+    <w:p>
+      <w:pPr>
+        <w:jc w:val="center"/>
+      </w:pPr>
+      <w:r>
+        <w:rPr>
+          <w:noProof/>
+          <w:lang w:eastAsia="es-ES"/>
+        </w:rPr>
+        <w:drawing>
+          <wp:inline distT="0" distB="0" distL="0" distR="0" wp14:anchorId="4ED4F389" wp14:editId="7C29C2E7">
+            <wp:extent cx="4390845" cy="3892589"/>
+            <wp:effectExtent l="0" t="0" r="0" b="0"/>
+            <wp:docPr id="76" name="Imagen 76"/>
+            <wp:cNvGraphicFramePr>
+              <a:graphicFrameLocks xmlns:a="http://schemas.openxmlformats.org/drawingml/2006/main" noChangeAspect="1"/>
+            </wp:cNvGraphicFramePr>
+            <a:graphic xmlns:a="http://schemas.openxmlformats.org/drawingml/2006/main">
+              <a:graphicData uri="http://schemas.openxmlformats.org/drawingml/2006/picture">
+                <pic:pic xmlns:pic="http://schemas.openxmlformats.org/drawingml/2006/picture">
+                  <pic:nvPicPr>
+                    <pic:cNvPr id="1" name=""/>
+                    <pic:cNvPicPr/>
+                  </pic:nvPicPr>
+                  <pic:blipFill>
+                    <a:blip r:embed="rId87"/>
+                    <a:stretch>
+                      <a:fillRect/>
+                    </a:stretch>
+                  </pic:blipFill>
+                  <pic:spPr>
+                    <a:xfrm>
+                      <a:off x="0" y="0"/>
+                      <a:ext cx="4392946" cy="3894452"/>
+                    </a:xfrm>
+                    <a:prstGeom prst="rect">
+                      <a:avLst/>
+                    </a:prstGeom>
+                  </pic:spPr>
+                </pic:pic>
+              </a:graphicData>
+            </a:graphic>
+          </wp:inline>
+        </w:drawing>
+      </w:r>
+    </w:p>
+    <w:p>
+      <w:r>
+        <w:t>Desde el botón habilitado “Ver Reporte” podrá ver los posibles plagios entre las prácticas de los alumnos seleccionados.</w:t>
+      </w:r>
+    </w:p>
+    <w:p>
+      <w:pPr>
+        <w:pStyle w:val="Ttulo2"/>
+      </w:pPr>
+      <w:r>
+        <w:t>Manual del alumno</w:t>
+      </w:r>
+    </w:p>
+    <w:p>
+      <w:r>
+        <w:t>En este apartado se muestra el manual del alumno para poder utilizar la aplicación. Se presupone que el alumno ha accedido a la aplicación correctamente desde la tarea correspondiente de Moodle.</w:t>
+      </w:r>
+    </w:p>
+    <w:p>
+      <w:pPr>
+        <w:pStyle w:val="Ttulo3"/>
+      </w:pPr>
+      <w:r>
+        <w:t>Aspecto Inicial</w:t>
+      </w:r>
+    </w:p>
+    <w:p>
+      <w:pPr>
+        <w:pStyle w:val="Cuerpo"/>
+      </w:pPr>
+      <w:r>
+        <w:t>La página que se le mostrará al alumno al acceder a la aplicación variará dependiendo de si este todavía no ha subido ninguna práctica o si ya lo ha hecho.</w:t>
+      </w:r>
+    </w:p>
+    <w:p>
+      <w:pPr>
+        <w:pStyle w:val="Ttulo4"/>
+      </w:pPr>
+      <w:r>
+        <w:t>Ninguna práctica subida</w:t>
+      </w:r>
+    </w:p>
+    <w:p>
+      <w:r>
+        <w:t>Si el alumno ha subido ninguna práctica, el aspecto de su panel es el siguiente:</w:t>
+      </w:r>
+    </w:p>
+    <w:p>
+      <w:pPr>
+        <w:jc w:val="center"/>
+      </w:pPr>
+      <w:r>
+        <w:lastRenderedPageBreak/>
+        <w:br/>
+      </w:r>
+      <w:r>
+        <w:rPr>
+          <w:noProof/>
+          <w:lang w:eastAsia="es-ES"/>
+        </w:rPr>
+        <w:drawing>
+          <wp:inline distT="0" distB="0" distL="0" distR="0" wp14:anchorId="20172ABF" wp14:editId="687847F4">
+            <wp:extent cx="5400040" cy="2867025"/>
+            <wp:effectExtent l="0" t="0" r="0" b="9525"/>
+            <wp:docPr id="77" name="Imagen 77"/>
+            <wp:cNvGraphicFramePr>
+              <a:graphicFrameLocks xmlns:a="http://schemas.openxmlformats.org/drawingml/2006/main" noChangeAspect="1"/>
+            </wp:cNvGraphicFramePr>
+            <a:graphic xmlns:a="http://schemas.openxmlformats.org/drawingml/2006/main">
+              <a:graphicData uri="http://schemas.openxmlformats.org/drawingml/2006/picture">
+                <pic:pic xmlns:pic="http://schemas.openxmlformats.org/drawingml/2006/picture">
+                  <pic:nvPicPr>
+                    <pic:cNvPr id="1" name=""/>
+                    <pic:cNvPicPr/>
+                  </pic:nvPicPr>
+                  <pic:blipFill>
+                    <a:blip r:embed="rId88"/>
+                    <a:stretch>
+                      <a:fillRect/>
+                    </a:stretch>
+                  </pic:blipFill>
+                  <pic:spPr>
+                    <a:xfrm>
+                      <a:off x="0" y="0"/>
+                      <a:ext cx="5400040" cy="2867025"/>
+                    </a:xfrm>
+                    <a:prstGeom prst="rect">
+                      <a:avLst/>
+                    </a:prstGeom>
+                  </pic:spPr>
+                </pic:pic>
+              </a:graphicData>
+            </a:graphic>
+          </wp:inline>
+        </w:drawing>
+      </w:r>
+    </w:p>
+    <w:p>
+      <w:pPr>
+        <w:pStyle w:val="Ttulo4"/>
+      </w:pPr>
+      <w:r>
+        <w:t>Práctica subida</w:t>
+      </w:r>
+    </w:p>
+    <w:p>
+      <w:r>
+        <w:t>Si el alumno sí que ha subido prácticas, entonces en la parte inferior podrá visualizar los reportes y las gráficas correspondientes a la última práctica subida:</w:t>
+      </w:r>
+    </w:p>
+    <w:p>
+      <w:pPr>
+        <w:jc w:val="center"/>
+      </w:pPr>
+      <w:r>
+        <w:rPr>
+          <w:noProof/>
+          <w:lang w:eastAsia="es-ES"/>
+        </w:rPr>
+        <w:drawing>
+          <wp:inline distT="0" distB="0" distL="0" distR="0" wp14:anchorId="71144FB4" wp14:editId="0C074954">
+            <wp:extent cx="5400040" cy="4114800"/>
+            <wp:effectExtent l="0" t="0" r="0" b="0"/>
+            <wp:docPr id="78" name="Imagen 78"/>
+            <wp:cNvGraphicFramePr>
+              <a:graphicFrameLocks xmlns:a="http://schemas.openxmlformats.org/drawingml/2006/main" noChangeAspect="1"/>
+            </wp:cNvGraphicFramePr>
+            <a:graphic xmlns:a="http://schemas.openxmlformats.org/drawingml/2006/main">
+              <a:graphicData uri="http://schemas.openxmlformats.org/drawingml/2006/picture">
+                <pic:pic xmlns:pic="http://schemas.openxmlformats.org/drawingml/2006/picture">
+                  <pic:nvPicPr>
+                    <pic:cNvPr id="1" name=""/>
+                    <pic:cNvPicPr/>
+                  </pic:nvPicPr>
+                  <pic:blipFill>
+                    <a:blip r:embed="rId89"/>
+                    <a:stretch>
+                      <a:fillRect/>
+                    </a:stretch>
+                  </pic:blipFill>
+                  <pic:spPr>
+                    <a:xfrm>
+                      <a:off x="0" y="0"/>
+                      <a:ext cx="5400040" cy="4114800"/>
+                    </a:xfrm>
+                    <a:prstGeom prst="rect">
+                      <a:avLst/>
+                    </a:prstGeom>
+                  </pic:spPr>
+                </pic:pic>
+              </a:graphicData>
+            </a:graphic>
+          </wp:inline>
+        </w:drawing>
+      </w:r>
+    </w:p>
+    <w:p>
+      <w:pPr>
+        <w:jc w:val="center"/>
+      </w:pPr>
+    </w:p>
+    <w:p>
+      <w:pPr>
+        <w:jc w:val="center"/>
+      </w:pPr>
+    </w:p>
+    <w:p>
+      <w:pPr>
+        <w:pStyle w:val="Ttulo3"/>
+      </w:pPr>
+      <w:r>
+        <w:lastRenderedPageBreak/>
+        <w:t>Información y Enunciado</w:t>
+      </w:r>
+    </w:p>
+    <w:p>
+      <w:pPr>
+        <w:pStyle w:val="Cuerpo"/>
+      </w:pPr>
+      <w:r>
+        <w:t>El alumno podrá consultar la información referente a qué características debe de tener la práctica que va a subir, y también podrá consultar el enunciado de la misma.</w:t>
+      </w:r>
+    </w:p>
+    <w:p>
+      <w:pPr>
+        <w:pStyle w:val="Cuerpo"/>
+      </w:pPr>
+      <w:r>
+        <w:t>Para consultar ambas, se deberá de colocar el cursor encima de las dos imágenes presentes en el título del panel:</w:t>
+      </w:r>
+    </w:p>
+    <w:p>
+      <w:pPr>
+        <w:pStyle w:val="Cuerpo"/>
+        <w:jc w:val="center"/>
+      </w:pPr>
+      <w:r>
+        <w:rPr>
+          <w:noProof/>
+          <w:lang w:eastAsia="es-ES"/>
+        </w:rPr>
+        <w:drawing>
+          <wp:inline distT="0" distB="0" distL="0" distR="0" wp14:anchorId="08318F1D" wp14:editId="68B9E9E6">
+            <wp:extent cx="5400040" cy="878205"/>
+            <wp:effectExtent l="0" t="0" r="0" b="0"/>
+            <wp:docPr id="79" name="Imagen 79"/>
+            <wp:cNvGraphicFramePr>
+              <a:graphicFrameLocks xmlns:a="http://schemas.openxmlformats.org/drawingml/2006/main" noChangeAspect="1"/>
+            </wp:cNvGraphicFramePr>
+            <a:graphic xmlns:a="http://schemas.openxmlformats.org/drawingml/2006/main">
+              <a:graphicData uri="http://schemas.openxmlformats.org/drawingml/2006/picture">
+                <pic:pic xmlns:pic="http://schemas.openxmlformats.org/drawingml/2006/picture">
+                  <pic:nvPicPr>
+                    <pic:cNvPr id="1" name=""/>
+                    <pic:cNvPicPr/>
+                  </pic:nvPicPr>
+                  <pic:blipFill>
+                    <a:blip r:embed="rId90"/>
+                    <a:stretch>
+                      <a:fillRect/>
+                    </a:stretch>
+                  </pic:blipFill>
+                  <pic:spPr>
+                    <a:xfrm>
+                      <a:off x="0" y="0"/>
+                      <a:ext cx="5400040" cy="878205"/>
+                    </a:xfrm>
+                    <a:prstGeom prst="rect">
+                      <a:avLst/>
+                    </a:prstGeom>
+                  </pic:spPr>
+                </pic:pic>
+              </a:graphicData>
+            </a:graphic>
+          </wp:inline>
+        </w:drawing>
+      </w:r>
+    </w:p>
+    <w:p>
+      <w:pPr>
+        <w:pStyle w:val="Ttulo3"/>
+      </w:pPr>
+      <w:r>
+        <w:t>Parámetros de la tarea</w:t>
+      </w:r>
+    </w:p>
+    <w:p>
+      <w:pPr>
+        <w:pStyle w:val="Cuerpo"/>
+      </w:pPr>
+      <w:r>
+        <w:t>El alumno podrá en todo momento consultar los parámetros de la tarea, además de poder ver el número de intentos que ha realizado.</w:t>
+      </w:r>
+    </w:p>
+    <w:p>
+      <w:pPr>
+        <w:pStyle w:val="Cuerpo"/>
+      </w:pPr>
+      <w:r>
+        <w:t>Para ello deberá de pinchar en el botón “Ver” situado al lado de la etiqueta “Parámetros de la tarea” presente en el formulario. Tras pincharle, se abrirá una pequeña ventana que contendrá el siguiente aspecto:</w:t>
+      </w:r>
+    </w:p>
+    <w:p>
+      <w:pPr>
+        <w:pStyle w:val="Cuerpo"/>
+        <w:jc w:val="center"/>
+      </w:pPr>
+      <w:r>
+        <w:rPr>
+          <w:noProof/>
+          <w:lang w:eastAsia="es-ES"/>
+        </w:rPr>
+        <w:drawing>
+          <wp:inline distT="0" distB="0" distL="0" distR="0" wp14:anchorId="030F0E58" wp14:editId="697286F3">
+            <wp:extent cx="4692770" cy="3469361"/>
+            <wp:effectExtent l="0" t="0" r="0" b="0"/>
+            <wp:docPr id="80" name="Imagen 80"/>
+            <wp:cNvGraphicFramePr>
+              <a:graphicFrameLocks xmlns:a="http://schemas.openxmlformats.org/drawingml/2006/main" noChangeAspect="1"/>
+            </wp:cNvGraphicFramePr>
+            <a:graphic xmlns:a="http://schemas.openxmlformats.org/drawingml/2006/main">
+              <a:graphicData uri="http://schemas.openxmlformats.org/drawingml/2006/picture">
+                <pic:pic xmlns:pic="http://schemas.openxmlformats.org/drawingml/2006/picture">
+                  <pic:nvPicPr>
+                    <pic:cNvPr id="1" name=""/>
+                    <pic:cNvPicPr/>
+                  </pic:nvPicPr>
+                  <pic:blipFill>
+                    <a:blip r:embed="rId91"/>
+                    <a:stretch>
+                      <a:fillRect/>
+                    </a:stretch>
+                  </pic:blipFill>
+                  <pic:spPr>
+                    <a:xfrm>
+                      <a:off x="0" y="0"/>
+                      <a:ext cx="4705744" cy="3478953"/>
+                    </a:xfrm>
+                    <a:prstGeom prst="rect">
+                      <a:avLst/>
+                    </a:prstGeom>
+                  </pic:spPr>
+                </pic:pic>
+              </a:graphicData>
+            </a:graphic>
+          </wp:inline>
+        </w:drawing>
+      </w:r>
+    </w:p>
+    <w:p>
+      <w:pPr>
+        <w:pStyle w:val="Ttulo3"/>
+      </w:pPr>
+      <w:r>
+        <w:t>Subir práctica</w:t>
+      </w:r>
+    </w:p>
+    <w:p>
+      <w:pPr>
+        <w:pStyle w:val="Cuerpo"/>
+      </w:pPr>
+      <w:r>
+        <w:t>El alumno podrá seleccionar la práctica que desea subir para su corrección desde la opción “Fichero a subir” presente en el formulario.</w:t>
+      </w:r>
+    </w:p>
+    <w:p>
+      <w:pPr>
+        <w:pStyle w:val="Cuerpo"/>
+      </w:pPr>
+      <w:r>
+        <w:t>Después de seleccionar la opción “Subir” del formulario, al alumno se le podrán mostrar diferentes mensajes</w:t>
+      </w:r>
+      <w:r>
+        <w:t xml:space="preserve"> (que aparecerán en la parte superior derecha del panel)</w:t>
+      </w:r>
+      <w:r>
+        <w:t xml:space="preserve"> en función de las características de la práctica subida:</w:t>
       </w:r>
     </w:p>
     <w:p>
@@ -23275,19 +25259,287 @@
         <w:pStyle w:val="Cuerpo"/>
         <w:numPr>
           <w:ilvl w:val="0"/>
-          <w:numId w:val="30"/>
+          <w:numId w:val="48"/>
         </w:numPr>
       </w:pPr>
       <w:r>
-        <w:t>Al crear esa tarea, el profesor ya podrá acceder correctamente al servicio web.</w:t>
+        <w:lastRenderedPageBreak/>
+        <w:t>La práctica subida ha superado la fecha límite de entrega.</w:t>
       </w:r>
     </w:p>
     <w:p>
       <w:pPr>
         <w:pStyle w:val="Cuerpo"/>
-      </w:pPr>
-    </w:p>
-    <w:p>
+        <w:numPr>
+          <w:ilvl w:val="0"/>
+          <w:numId w:val="48"/>
+        </w:numPr>
+      </w:pPr>
+      <w:r>
+        <w:t>Se ha realizado ya el número máximo de intentos posibles de subida de prácticas.</w:t>
+      </w:r>
+    </w:p>
+    <w:p>
+      <w:pPr>
+        <w:pStyle w:val="Cuerpo"/>
+        <w:numPr>
+          <w:ilvl w:val="0"/>
+          <w:numId w:val="48"/>
+        </w:numPr>
+      </w:pPr>
+      <w:r>
+        <w:t>L</w:t>
+      </w:r>
+      <w:r>
+        <w:t xml:space="preserve">a práctica subida </w:t>
+      </w:r>
+      <w:r>
+        <w:t>no está dentro de un fichero .zip.</w:t>
+      </w:r>
+    </w:p>
+    <w:p>
+      <w:pPr>
+        <w:pStyle w:val="Cuerpo"/>
+        <w:numPr>
+          <w:ilvl w:val="0"/>
+          <w:numId w:val="48"/>
+        </w:numPr>
+      </w:pPr>
+      <w:r>
+        <w:t>La práctica subida no contiene la estructura de carpetas correcta, acorde al paquete establecido por el profesor.</w:t>
+      </w:r>
+    </w:p>
+    <w:p>
+      <w:pPr>
+        <w:pStyle w:val="Cuerpo"/>
+        <w:numPr>
+          <w:ilvl w:val="0"/>
+          <w:numId w:val="48"/>
+        </w:numPr>
+      </w:pPr>
+      <w:r>
+        <w:t>La práctica subida tiene errores de compilación.</w:t>
+      </w:r>
+    </w:p>
+    <w:p>
+      <w:pPr>
+        <w:pStyle w:val="Cuerpo"/>
+        <w:numPr>
+          <w:ilvl w:val="0"/>
+          <w:numId w:val="48"/>
+        </w:numPr>
+      </w:pPr>
+      <w:r>
+        <w:t>La práctica subida tiene bucles infinitos, y por lo tanto no se ejecutan los test.</w:t>
+      </w:r>
+    </w:p>
+    <w:p>
+      <w:pPr>
+        <w:pStyle w:val="Cuerpo"/>
+        <w:numPr>
+          <w:ilvl w:val="0"/>
+          <w:numId w:val="48"/>
+        </w:numPr>
+      </w:pPr>
+      <w:r>
+        <w:t xml:space="preserve">La práctica subida es correcta, y por lo tanto se realizará el proceso de corrección de la misma. </w:t>
+      </w:r>
+    </w:p>
+    <w:p>
+      <w:pPr>
+        <w:pStyle w:val="Cuerpo"/>
+      </w:pPr>
+      <w:r>
+        <w:t>Un ejemplo de un mensaje que puede aparecer sería el siguiente, el cual se corresponde con una subida de práctica que no está dentro de un zip:</w:t>
+      </w:r>
+    </w:p>
+    <w:p>
+      <w:pPr>
+        <w:pStyle w:val="Cuerpo"/>
+        <w:jc w:val="center"/>
+      </w:pPr>
+      <w:r>
+        <w:rPr>
+          <w:noProof/>
+          <w:lang w:eastAsia="es-ES"/>
+        </w:rPr>
+        <w:drawing>
+          <wp:inline distT="0" distB="0" distL="0" distR="0" wp14:anchorId="12A194D8" wp14:editId="635C8DD2">
+            <wp:extent cx="2941608" cy="542888"/>
+            <wp:effectExtent l="0" t="0" r="0" b="0"/>
+            <wp:docPr id="81" name="Imagen 81"/>
+            <wp:cNvGraphicFramePr>
+              <a:graphicFrameLocks xmlns:a="http://schemas.openxmlformats.org/drawingml/2006/main" noChangeAspect="1"/>
+            </wp:cNvGraphicFramePr>
+            <a:graphic xmlns:a="http://schemas.openxmlformats.org/drawingml/2006/main">
+              <a:graphicData uri="http://schemas.openxmlformats.org/drawingml/2006/picture">
+                <pic:pic xmlns:pic="http://schemas.openxmlformats.org/drawingml/2006/picture">
+                  <pic:nvPicPr>
+                    <pic:cNvPr id="1" name=""/>
+                    <pic:cNvPicPr/>
+                  </pic:nvPicPr>
+                  <pic:blipFill rotWithShape="1">
+                    <a:blip r:embed="rId92"/>
+                    <a:srcRect l="9077" r="2473" b="16988"/>
+                    <a:stretch/>
+                  </pic:blipFill>
+                  <pic:spPr bwMode="auto">
+                    <a:xfrm>
+                      <a:off x="0" y="0"/>
+                      <a:ext cx="2996844" cy="553082"/>
+                    </a:xfrm>
+                    <a:prstGeom prst="rect">
+                      <a:avLst/>
+                    </a:prstGeom>
+                    <a:ln>
+                      <a:noFill/>
+                    </a:ln>
+                    <a:extLst>
+                      <a:ext uri="{53640926-AAD7-44D8-BBD7-CCE9431645EC}">
+                        <a14:shadowObscured xmlns:a14="http://schemas.microsoft.com/office/drawing/2010/main"/>
+                      </a:ext>
+                    </a:extLst>
+                  </pic:spPr>
+                </pic:pic>
+              </a:graphicData>
+            </a:graphic>
+          </wp:inline>
+        </w:drawing>
+      </w:r>
+    </w:p>
+    <w:p>
+      <w:pPr>
+        <w:pStyle w:val="Ttulo3"/>
+      </w:pPr>
+      <w:r>
+        <w:t>Ver reportes y gráficas</w:t>
+      </w:r>
+    </w:p>
+    <w:p>
+      <w:pPr>
+        <w:pStyle w:val="Cuerpo"/>
+      </w:pPr>
+      <w:r>
+        <w:t>El alumno podrá ver los reportes y las gráficas correspondientes a la última práctica subida.</w:t>
+      </w:r>
+    </w:p>
+    <w:p>
+      <w:pPr>
+        <w:pStyle w:val="Cuerpo"/>
+      </w:pPr>
+      <w:r>
+        <w:t>Para ello simplemente deberá de pinchar en los botones de reportes, o en caso contrario si quiere visualizar gráficas en la opción correspondiente:</w:t>
+      </w:r>
+    </w:p>
+    <w:p>
+      <w:pPr>
+        <w:pStyle w:val="Cuerpo"/>
+      </w:pPr>
+      <w:r>
+        <w:rPr>
+          <w:noProof/>
+          <w:lang w:eastAsia="es-ES"/>
+        </w:rPr>
+        <w:drawing>
+          <wp:inline distT="0" distB="0" distL="0" distR="0" wp14:anchorId="38CA11F6" wp14:editId="40332796">
+            <wp:extent cx="5400040" cy="1518285"/>
+            <wp:effectExtent l="0" t="0" r="0" b="5715"/>
+            <wp:docPr id="82" name="Imagen 82"/>
+            <wp:cNvGraphicFramePr>
+              <a:graphicFrameLocks xmlns:a="http://schemas.openxmlformats.org/drawingml/2006/main" noChangeAspect="1"/>
+            </wp:cNvGraphicFramePr>
+            <a:graphic xmlns:a="http://schemas.openxmlformats.org/drawingml/2006/main">
+              <a:graphicData uri="http://schemas.openxmlformats.org/drawingml/2006/picture">
+                <pic:pic xmlns:pic="http://schemas.openxmlformats.org/drawingml/2006/picture">
+                  <pic:nvPicPr>
+                    <pic:cNvPr id="1" name=""/>
+                    <pic:cNvPicPr/>
+                  </pic:nvPicPr>
+                  <pic:blipFill>
+                    <a:blip r:embed="rId93"/>
+                    <a:stretch>
+                      <a:fillRect/>
+                    </a:stretch>
+                  </pic:blipFill>
+                  <pic:spPr>
+                    <a:xfrm>
+                      <a:off x="0" y="0"/>
+                      <a:ext cx="5400040" cy="1518285"/>
+                    </a:xfrm>
+                    <a:prstGeom prst="rect">
+                      <a:avLst/>
+                    </a:prstGeom>
+                  </pic:spPr>
+                </pic:pic>
+              </a:graphicData>
+            </a:graphic>
+          </wp:inline>
+        </w:drawing>
+      </w:r>
+    </w:p>
+    <w:p>
+      <w:pPr>
+        <w:pStyle w:val="Ttulo2"/>
+      </w:pPr>
+      <w:r>
+        <w:t>Cambiar Idioma</w:t>
+      </w:r>
+    </w:p>
+    <w:p>
+      <w:r>
+        <w:t>Por último, y aplicado tanto al panel del profesor como al de los alumnos, ambos tipos de usuarios podrán cambiar el idioma de la aplicación de español a inglés y al revés.</w:t>
+      </w:r>
+    </w:p>
+    <w:p>
+      <w:r>
+        <w:t>Para ello simplemente tendrán que pinchar en la opción “Cambiar Idioma” presente en la barra de navegación, y automáticamente el idioma de la misma será cambiado:</w:t>
+      </w:r>
+    </w:p>
+    <w:p>
+      <w:pPr>
+        <w:jc w:val="center"/>
+      </w:pPr>
+      <w:r>
+        <w:rPr>
+          <w:noProof/>
+          <w:lang w:eastAsia="es-ES"/>
+        </w:rPr>
+        <w:drawing>
+          <wp:inline distT="0" distB="0" distL="0" distR="0" wp14:anchorId="3BBAD3DC" wp14:editId="2C0B4C05">
+            <wp:extent cx="1180534" cy="414068"/>
+            <wp:effectExtent l="0" t="0" r="635" b="5080"/>
+            <wp:docPr id="83" name="Imagen 83"/>
+            <wp:cNvGraphicFramePr>
+              <a:graphicFrameLocks xmlns:a="http://schemas.openxmlformats.org/drawingml/2006/main" noChangeAspect="1"/>
+            </wp:cNvGraphicFramePr>
+            <a:graphic xmlns:a="http://schemas.openxmlformats.org/drawingml/2006/main">
+              <a:graphicData uri="http://schemas.openxmlformats.org/drawingml/2006/picture">
+                <pic:pic xmlns:pic="http://schemas.openxmlformats.org/drawingml/2006/picture">
+                  <pic:nvPicPr>
+                    <pic:cNvPr id="1" name=""/>
+                    <pic:cNvPicPr/>
+                  </pic:nvPicPr>
+                  <pic:blipFill>
+                    <a:blip r:embed="rId94"/>
+                    <a:stretch>
+                      <a:fillRect/>
+                    </a:stretch>
+                  </pic:blipFill>
+                  <pic:spPr>
+                    <a:xfrm>
+                      <a:off x="0" y="0"/>
+                      <a:ext cx="1185667" cy="415868"/>
+                    </a:xfrm>
+                    <a:prstGeom prst="rect">
+                      <a:avLst/>
+                    </a:prstGeom>
+                  </pic:spPr>
+                </pic:pic>
+              </a:graphicData>
+            </a:graphic>
+          </wp:inline>
+        </w:drawing>
+      </w:r>
       <w:r>
         <w:br w:type="page"/>
       </w:r>
@@ -24791,6 +27043,119 @@
     </w:lvl>
   </w:abstractNum>
   <w:abstractNum w:abstractNumId="12" w15:restartNumberingAfterBreak="0">
+    <w:nsid w:val="2A830D68"/>
+    <w:multiLevelType w:val="hybridMultilevel"/>
+    <w:tmpl w:val="8842D826"/>
+    <w:lvl w:ilvl="0" w:tplc="0C0A0001">
+      <w:start w:val="1"/>
+      <w:numFmt w:val="bullet"/>
+      <w:lvlText w:val=""/>
+      <w:lvlJc w:val="left"/>
+      <w:pPr>
+        <w:ind w:left="720" w:hanging="360"/>
+      </w:pPr>
+      <w:rPr>
+        <w:rFonts w:ascii="Symbol" w:hAnsi="Symbol" w:hint="default"/>
+      </w:rPr>
+    </w:lvl>
+    <w:lvl w:ilvl="1" w:tplc="0C0A0003" w:tentative="1">
+      <w:start w:val="1"/>
+      <w:numFmt w:val="bullet"/>
+      <w:lvlText w:val="o"/>
+      <w:lvlJc w:val="left"/>
+      <w:pPr>
+        <w:ind w:left="1440" w:hanging="360"/>
+      </w:pPr>
+      <w:rPr>
+        <w:rFonts w:ascii="Courier New" w:hAnsi="Courier New" w:cs="Courier New" w:hint="default"/>
+      </w:rPr>
+    </w:lvl>
+    <w:lvl w:ilvl="2" w:tplc="0C0A0005" w:tentative="1">
+      <w:start w:val="1"/>
+      <w:numFmt w:val="bullet"/>
+      <w:lvlText w:val=""/>
+      <w:lvlJc w:val="left"/>
+      <w:pPr>
+        <w:ind w:left="2160" w:hanging="360"/>
+      </w:pPr>
+      <w:rPr>
+        <w:rFonts w:ascii="Wingdings" w:hAnsi="Wingdings" w:hint="default"/>
+      </w:rPr>
+    </w:lvl>
+    <w:lvl w:ilvl="3" w:tplc="0C0A0001" w:tentative="1">
+      <w:start w:val="1"/>
+      <w:numFmt w:val="bullet"/>
+      <w:lvlText w:val=""/>
+      <w:lvlJc w:val="left"/>
+      <w:pPr>
+        <w:ind w:left="2880" w:hanging="360"/>
+      </w:pPr>
+      <w:rPr>
+        <w:rFonts w:ascii="Symbol" w:hAnsi="Symbol" w:hint="default"/>
+      </w:rPr>
+    </w:lvl>
+    <w:lvl w:ilvl="4" w:tplc="0C0A0003" w:tentative="1">
+      <w:start w:val="1"/>
+      <w:numFmt w:val="bullet"/>
+      <w:lvlText w:val="o"/>
+      <w:lvlJc w:val="left"/>
+      <w:pPr>
+        <w:ind w:left="3600" w:hanging="360"/>
+      </w:pPr>
+      <w:rPr>
+        <w:rFonts w:ascii="Courier New" w:hAnsi="Courier New" w:cs="Courier New" w:hint="default"/>
+      </w:rPr>
+    </w:lvl>
+    <w:lvl w:ilvl="5" w:tplc="0C0A0005" w:tentative="1">
+      <w:start w:val="1"/>
+      <w:numFmt w:val="bullet"/>
+      <w:lvlText w:val=""/>
+      <w:lvlJc w:val="left"/>
+      <w:pPr>
+        <w:ind w:left="4320" w:hanging="360"/>
+      </w:pPr>
+      <w:rPr>
+        <w:rFonts w:ascii="Wingdings" w:hAnsi="Wingdings" w:hint="default"/>
+      </w:rPr>
+    </w:lvl>
+    <w:lvl w:ilvl="6" w:tplc="0C0A0001" w:tentative="1">
+      <w:start w:val="1"/>
+      <w:numFmt w:val="bullet"/>
+      <w:lvlText w:val=""/>
+      <w:lvlJc w:val="left"/>
+      <w:pPr>
+        <w:ind w:left="5040" w:hanging="360"/>
+      </w:pPr>
+      <w:rPr>
+        <w:rFonts w:ascii="Symbol" w:hAnsi="Symbol" w:hint="default"/>
+      </w:rPr>
+    </w:lvl>
+    <w:lvl w:ilvl="7" w:tplc="0C0A0003" w:tentative="1">
+      <w:start w:val="1"/>
+      <w:numFmt w:val="bullet"/>
+      <w:lvlText w:val="o"/>
+      <w:lvlJc w:val="left"/>
+      <w:pPr>
+        <w:ind w:left="5760" w:hanging="360"/>
+      </w:pPr>
+      <w:rPr>
+        <w:rFonts w:ascii="Courier New" w:hAnsi="Courier New" w:cs="Courier New" w:hint="default"/>
+      </w:rPr>
+    </w:lvl>
+    <w:lvl w:ilvl="8" w:tplc="0C0A0005" w:tentative="1">
+      <w:start w:val="1"/>
+      <w:numFmt w:val="bullet"/>
+      <w:lvlText w:val=""/>
+      <w:lvlJc w:val="left"/>
+      <w:pPr>
+        <w:ind w:left="6480" w:hanging="360"/>
+      </w:pPr>
+      <w:rPr>
+        <w:rFonts w:ascii="Wingdings" w:hAnsi="Wingdings" w:hint="default"/>
+      </w:rPr>
+    </w:lvl>
+  </w:abstractNum>
+  <w:abstractNum w:abstractNumId="13" w15:restartNumberingAfterBreak="0">
     <w:nsid w:val="2C13001D"/>
     <w:multiLevelType w:val="hybridMultilevel"/>
     <w:tmpl w:val="4072AB4E"/>
@@ -24876,7 +27241,7 @@
       </w:pPr>
     </w:lvl>
   </w:abstractNum>
-  <w:abstractNum w:abstractNumId="13" w15:restartNumberingAfterBreak="0">
+  <w:abstractNum w:abstractNumId="14" w15:restartNumberingAfterBreak="0">
     <w:nsid w:val="2D694ABF"/>
     <w:multiLevelType w:val="hybridMultilevel"/>
     <w:tmpl w:val="D108ADF2"/>
@@ -24965,7 +27330,7 @@
       </w:pPr>
     </w:lvl>
   </w:abstractNum>
-  <w:abstractNum w:abstractNumId="14" w15:restartNumberingAfterBreak="0">
+  <w:abstractNum w:abstractNumId="15" w15:restartNumberingAfterBreak="0">
     <w:nsid w:val="2D930EB1"/>
     <w:multiLevelType w:val="hybridMultilevel"/>
     <w:tmpl w:val="B56A3F68"/>
@@ -25051,7 +27416,7 @@
       </w:pPr>
     </w:lvl>
   </w:abstractNum>
-  <w:abstractNum w:abstractNumId="15" w15:restartNumberingAfterBreak="0">
+  <w:abstractNum w:abstractNumId="16" w15:restartNumberingAfterBreak="0">
     <w:nsid w:val="2F0D4E86"/>
     <w:multiLevelType w:val="hybridMultilevel"/>
     <w:tmpl w:val="6C00CCDE"/>
@@ -25164,7 +27529,97 @@
       </w:rPr>
     </w:lvl>
   </w:abstractNum>
-  <w:abstractNum w:abstractNumId="16" w15:restartNumberingAfterBreak="0">
+  <w:abstractNum w:abstractNumId="17" w15:restartNumberingAfterBreak="0">
+    <w:nsid w:val="325777A5"/>
+    <w:multiLevelType w:val="hybridMultilevel"/>
+    <w:tmpl w:val="503EED0C"/>
+    <w:lvl w:ilvl="0" w:tplc="9A54ED5A">
+      <w:start w:val="1"/>
+      <w:numFmt w:val="decimal"/>
+      <w:lvlText w:val="%1."/>
+      <w:lvlJc w:val="left"/>
+      <w:pPr>
+        <w:ind w:left="720" w:hanging="360"/>
+      </w:pPr>
+      <w:rPr>
+        <w:rFonts w:hint="default"/>
+        <w:color w:val="auto"/>
+      </w:rPr>
+    </w:lvl>
+    <w:lvl w:ilvl="1" w:tplc="0C0A0019" w:tentative="1">
+      <w:start w:val="1"/>
+      <w:numFmt w:val="lowerLetter"/>
+      <w:lvlText w:val="%2."/>
+      <w:lvlJc w:val="left"/>
+      <w:pPr>
+        <w:ind w:left="1440" w:hanging="360"/>
+      </w:pPr>
+    </w:lvl>
+    <w:lvl w:ilvl="2" w:tplc="0C0A001B" w:tentative="1">
+      <w:start w:val="1"/>
+      <w:numFmt w:val="lowerRoman"/>
+      <w:lvlText w:val="%3."/>
+      <w:lvlJc w:val="right"/>
+      <w:pPr>
+        <w:ind w:left="2160" w:hanging="180"/>
+      </w:pPr>
+    </w:lvl>
+    <w:lvl w:ilvl="3" w:tplc="0C0A000F" w:tentative="1">
+      <w:start w:val="1"/>
+      <w:numFmt w:val="decimal"/>
+      <w:lvlText w:val="%4."/>
+      <w:lvlJc w:val="left"/>
+      <w:pPr>
+        <w:ind w:left="2880" w:hanging="360"/>
+      </w:pPr>
+    </w:lvl>
+    <w:lvl w:ilvl="4" w:tplc="0C0A0019" w:tentative="1">
+      <w:start w:val="1"/>
+      <w:numFmt w:val="lowerLetter"/>
+      <w:lvlText w:val="%5."/>
+      <w:lvlJc w:val="left"/>
+      <w:pPr>
+        <w:ind w:left="3600" w:hanging="360"/>
+      </w:pPr>
+    </w:lvl>
+    <w:lvl w:ilvl="5" w:tplc="0C0A001B" w:tentative="1">
+      <w:start w:val="1"/>
+      <w:numFmt w:val="lowerRoman"/>
+      <w:lvlText w:val="%6."/>
+      <w:lvlJc w:val="right"/>
+      <w:pPr>
+        <w:ind w:left="4320" w:hanging="180"/>
+      </w:pPr>
+    </w:lvl>
+    <w:lvl w:ilvl="6" w:tplc="0C0A000F" w:tentative="1">
+      <w:start w:val="1"/>
+      <w:numFmt w:val="decimal"/>
+      <w:lvlText w:val="%7."/>
+      <w:lvlJc w:val="left"/>
+      <w:pPr>
+        <w:ind w:left="5040" w:hanging="360"/>
+      </w:pPr>
+    </w:lvl>
+    <w:lvl w:ilvl="7" w:tplc="0C0A0019" w:tentative="1">
+      <w:start w:val="1"/>
+      <w:numFmt w:val="lowerLetter"/>
+      <w:lvlText w:val="%8."/>
+      <w:lvlJc w:val="left"/>
+      <w:pPr>
+        <w:ind w:left="5760" w:hanging="360"/>
+      </w:pPr>
+    </w:lvl>
+    <w:lvl w:ilvl="8" w:tplc="0C0A001B" w:tentative="1">
+      <w:start w:val="1"/>
+      <w:numFmt w:val="lowerRoman"/>
+      <w:lvlText w:val="%9."/>
+      <w:lvlJc w:val="right"/>
+      <w:pPr>
+        <w:ind w:left="6480" w:hanging="180"/>
+      </w:pPr>
+    </w:lvl>
+  </w:abstractNum>
+  <w:abstractNum w:abstractNumId="18" w15:restartNumberingAfterBreak="0">
     <w:nsid w:val="38832FF8"/>
     <w:multiLevelType w:val="hybridMultilevel"/>
     <w:tmpl w:val="BDD89E0A"/>
@@ -25250,7 +27705,7 @@
       </w:pPr>
     </w:lvl>
   </w:abstractNum>
-  <w:abstractNum w:abstractNumId="17" w15:restartNumberingAfterBreak="0">
+  <w:abstractNum w:abstractNumId="19" w15:restartNumberingAfterBreak="0">
     <w:nsid w:val="3A4D5AAD"/>
     <w:multiLevelType w:val="hybridMultilevel"/>
     <w:tmpl w:val="E6004324"/>
@@ -25339,7 +27794,7 @@
       </w:pPr>
     </w:lvl>
   </w:abstractNum>
-  <w:abstractNum w:abstractNumId="18" w15:restartNumberingAfterBreak="0">
+  <w:abstractNum w:abstractNumId="20" w15:restartNumberingAfterBreak="0">
     <w:nsid w:val="3AE355EC"/>
     <w:multiLevelType w:val="hybridMultilevel"/>
     <w:tmpl w:val="8CCA9CDC"/>
@@ -25452,7 +27907,7 @@
       </w:rPr>
     </w:lvl>
   </w:abstractNum>
-  <w:abstractNum w:abstractNumId="19" w15:restartNumberingAfterBreak="0">
+  <w:abstractNum w:abstractNumId="21" w15:restartNumberingAfterBreak="0">
     <w:nsid w:val="3B086E0F"/>
     <w:multiLevelType w:val="hybridMultilevel"/>
     <w:tmpl w:val="B75CF930"/>
@@ -25541,7 +27996,7 @@
       </w:pPr>
     </w:lvl>
   </w:abstractNum>
-  <w:abstractNum w:abstractNumId="20" w15:restartNumberingAfterBreak="0">
+  <w:abstractNum w:abstractNumId="22" w15:restartNumberingAfterBreak="0">
     <w:nsid w:val="3BBB458F"/>
     <w:multiLevelType w:val="hybridMultilevel"/>
     <w:tmpl w:val="618E0C2E"/>
@@ -25654,7 +28109,7 @@
       </w:rPr>
     </w:lvl>
   </w:abstractNum>
-  <w:abstractNum w:abstractNumId="21" w15:restartNumberingAfterBreak="0">
+  <w:abstractNum w:abstractNumId="23" w15:restartNumberingAfterBreak="0">
     <w:nsid w:val="3CF37D08"/>
     <w:multiLevelType w:val="hybridMultilevel"/>
     <w:tmpl w:val="0AE8B638"/>
@@ -25767,7 +28222,7 @@
       </w:rPr>
     </w:lvl>
   </w:abstractNum>
-  <w:abstractNum w:abstractNumId="22" w15:restartNumberingAfterBreak="0">
+  <w:abstractNum w:abstractNumId="24" w15:restartNumberingAfterBreak="0">
     <w:nsid w:val="419F429E"/>
     <w:multiLevelType w:val="hybridMultilevel"/>
     <w:tmpl w:val="206E86AC"/>
@@ -25853,7 +28308,7 @@
       </w:pPr>
     </w:lvl>
   </w:abstractNum>
-  <w:abstractNum w:abstractNumId="23" w15:restartNumberingAfterBreak="0">
+  <w:abstractNum w:abstractNumId="25" w15:restartNumberingAfterBreak="0">
     <w:nsid w:val="487C7E28"/>
     <w:multiLevelType w:val="hybridMultilevel"/>
     <w:tmpl w:val="04E8984E"/>
@@ -25939,7 +28394,7 @@
       </w:pPr>
     </w:lvl>
   </w:abstractNum>
-  <w:abstractNum w:abstractNumId="24" w15:restartNumberingAfterBreak="0">
+  <w:abstractNum w:abstractNumId="26" w15:restartNumberingAfterBreak="0">
     <w:nsid w:val="4B2342AC"/>
     <w:multiLevelType w:val="hybridMultilevel"/>
     <w:tmpl w:val="0FD23F34"/>
@@ -26052,7 +28507,7 @@
       </w:rPr>
     </w:lvl>
   </w:abstractNum>
-  <w:abstractNum w:abstractNumId="25" w15:restartNumberingAfterBreak="0">
+  <w:abstractNum w:abstractNumId="27" w15:restartNumberingAfterBreak="0">
     <w:nsid w:val="571A5AC0"/>
     <w:multiLevelType w:val="hybridMultilevel"/>
     <w:tmpl w:val="DFE26122"/>
@@ -26165,7 +28620,7 @@
       </w:rPr>
     </w:lvl>
   </w:abstractNum>
-  <w:abstractNum w:abstractNumId="26" w15:restartNumberingAfterBreak="0">
+  <w:abstractNum w:abstractNumId="28" w15:restartNumberingAfterBreak="0">
     <w:nsid w:val="5B6D2BA7"/>
     <w:multiLevelType w:val="hybridMultilevel"/>
     <w:tmpl w:val="DC3CA4D8"/>
@@ -26278,7 +28733,7 @@
       </w:rPr>
     </w:lvl>
   </w:abstractNum>
-  <w:abstractNum w:abstractNumId="27" w15:restartNumberingAfterBreak="0">
+  <w:abstractNum w:abstractNumId="29" w15:restartNumberingAfterBreak="0">
     <w:nsid w:val="5E192630"/>
     <w:multiLevelType w:val="hybridMultilevel"/>
     <w:tmpl w:val="88C8D684"/>
@@ -26391,7 +28846,7 @@
       </w:rPr>
     </w:lvl>
   </w:abstractNum>
-  <w:abstractNum w:abstractNumId="28" w15:restartNumberingAfterBreak="0">
+  <w:abstractNum w:abstractNumId="30" w15:restartNumberingAfterBreak="0">
     <w:nsid w:val="5E745AD9"/>
     <w:multiLevelType w:val="hybridMultilevel"/>
     <w:tmpl w:val="ED465AAE"/>
@@ -26504,7 +28959,7 @@
       </w:rPr>
     </w:lvl>
   </w:abstractNum>
-  <w:abstractNum w:abstractNumId="29" w15:restartNumberingAfterBreak="0">
+  <w:abstractNum w:abstractNumId="31" w15:restartNumberingAfterBreak="0">
     <w:nsid w:val="5F517995"/>
     <w:multiLevelType w:val="hybridMultilevel"/>
     <w:tmpl w:val="2BDCF596"/>
@@ -26617,7 +29072,7 @@
       </w:rPr>
     </w:lvl>
   </w:abstractNum>
-  <w:abstractNum w:abstractNumId="30" w15:restartNumberingAfterBreak="0">
+  <w:abstractNum w:abstractNumId="32" w15:restartNumberingAfterBreak="0">
     <w:nsid w:val="60F56DC5"/>
     <w:multiLevelType w:val="hybridMultilevel"/>
     <w:tmpl w:val="D8664774"/>
@@ -26730,7 +29185,7 @@
       </w:rPr>
     </w:lvl>
   </w:abstractNum>
-  <w:abstractNum w:abstractNumId="31" w15:restartNumberingAfterBreak="0">
+  <w:abstractNum w:abstractNumId="33" w15:restartNumberingAfterBreak="0">
     <w:nsid w:val="617B6FB5"/>
     <w:multiLevelType w:val="hybridMultilevel"/>
     <w:tmpl w:val="DBB2B784"/>
@@ -26843,7 +29298,7 @@
       </w:rPr>
     </w:lvl>
   </w:abstractNum>
-  <w:abstractNum w:abstractNumId="32" w15:restartNumberingAfterBreak="0">
+  <w:abstractNum w:abstractNumId="34" w15:restartNumberingAfterBreak="0">
     <w:nsid w:val="65024562"/>
     <w:multiLevelType w:val="hybridMultilevel"/>
     <w:tmpl w:val="FFF2AA08"/>
@@ -26956,7 +29411,7 @@
       </w:rPr>
     </w:lvl>
   </w:abstractNum>
-  <w:abstractNum w:abstractNumId="33" w15:restartNumberingAfterBreak="0">
+  <w:abstractNum w:abstractNumId="35" w15:restartNumberingAfterBreak="0">
     <w:nsid w:val="6C414F89"/>
     <w:multiLevelType w:val="hybridMultilevel"/>
     <w:tmpl w:val="BE6E0B94"/>
@@ -27069,7 +29524,7 @@
       </w:rPr>
     </w:lvl>
   </w:abstractNum>
-  <w:abstractNum w:abstractNumId="34" w15:restartNumberingAfterBreak="0">
+  <w:abstractNum w:abstractNumId="36" w15:restartNumberingAfterBreak="0">
     <w:nsid w:val="6E266512"/>
     <w:multiLevelType w:val="hybridMultilevel"/>
     <w:tmpl w:val="E0F6F876"/>
@@ -27155,7 +29610,7 @@
       </w:pPr>
     </w:lvl>
   </w:abstractNum>
-  <w:abstractNum w:abstractNumId="35" w15:restartNumberingAfterBreak="0">
+  <w:abstractNum w:abstractNumId="37" w15:restartNumberingAfterBreak="0">
     <w:nsid w:val="6E895D5D"/>
     <w:multiLevelType w:val="hybridMultilevel"/>
     <w:tmpl w:val="3F502DE4"/>
@@ -27244,7 +29699,7 @@
       </w:pPr>
     </w:lvl>
   </w:abstractNum>
-  <w:abstractNum w:abstractNumId="36" w15:restartNumberingAfterBreak="0">
+  <w:abstractNum w:abstractNumId="38" w15:restartNumberingAfterBreak="0">
     <w:nsid w:val="6EC55399"/>
     <w:multiLevelType w:val="hybridMultilevel"/>
     <w:tmpl w:val="C57E1FD4"/>
@@ -27357,7 +29812,7 @@
       </w:rPr>
     </w:lvl>
   </w:abstractNum>
-  <w:abstractNum w:abstractNumId="37" w15:restartNumberingAfterBreak="0">
+  <w:abstractNum w:abstractNumId="39" w15:restartNumberingAfterBreak="0">
     <w:nsid w:val="6FDD4E10"/>
     <w:multiLevelType w:val="hybridMultilevel"/>
     <w:tmpl w:val="95E04B32"/>
@@ -27446,7 +29901,7 @@
       </w:pPr>
     </w:lvl>
   </w:abstractNum>
-  <w:abstractNum w:abstractNumId="38" w15:restartNumberingAfterBreak="0">
+  <w:abstractNum w:abstractNumId="40" w15:restartNumberingAfterBreak="0">
     <w:nsid w:val="73C3548D"/>
     <w:multiLevelType w:val="hybridMultilevel"/>
     <w:tmpl w:val="7794F8A0"/>
@@ -27559,7 +30014,7 @@
       </w:rPr>
     </w:lvl>
   </w:abstractNum>
-  <w:abstractNum w:abstractNumId="39" w15:restartNumberingAfterBreak="0">
+  <w:abstractNum w:abstractNumId="41" w15:restartNumberingAfterBreak="0">
     <w:nsid w:val="74930C73"/>
     <w:multiLevelType w:val="hybridMultilevel"/>
     <w:tmpl w:val="38EAC410"/>
@@ -27672,7 +30127,7 @@
       </w:rPr>
     </w:lvl>
   </w:abstractNum>
-  <w:abstractNum w:abstractNumId="40" w15:restartNumberingAfterBreak="0">
+  <w:abstractNum w:abstractNumId="42" w15:restartNumberingAfterBreak="0">
     <w:nsid w:val="767944C3"/>
     <w:multiLevelType w:val="hybridMultilevel"/>
     <w:tmpl w:val="30881D8E"/>
@@ -27785,7 +30240,7 @@
       </w:rPr>
     </w:lvl>
   </w:abstractNum>
-  <w:abstractNum w:abstractNumId="41" w15:restartNumberingAfterBreak="0">
+  <w:abstractNum w:abstractNumId="43" w15:restartNumberingAfterBreak="0">
     <w:nsid w:val="77194B1A"/>
     <w:multiLevelType w:val="hybridMultilevel"/>
     <w:tmpl w:val="B29EEEBA"/>
@@ -27898,7 +30353,7 @@
       </w:rPr>
     </w:lvl>
   </w:abstractNum>
-  <w:abstractNum w:abstractNumId="42" w15:restartNumberingAfterBreak="0">
+  <w:abstractNum w:abstractNumId="44" w15:restartNumberingAfterBreak="0">
     <w:nsid w:val="79267164"/>
     <w:multiLevelType w:val="hybridMultilevel"/>
     <w:tmpl w:val="D3783660"/>
@@ -28011,7 +30466,7 @@
       </w:rPr>
     </w:lvl>
   </w:abstractNum>
-  <w:abstractNum w:abstractNumId="43" w15:restartNumberingAfterBreak="0">
+  <w:abstractNum w:abstractNumId="45" w15:restartNumberingAfterBreak="0">
     <w:nsid w:val="79D07C3A"/>
     <w:multiLevelType w:val="hybridMultilevel"/>
     <w:tmpl w:val="1542D9EE"/>
@@ -28124,7 +30579,7 @@
       </w:rPr>
     </w:lvl>
   </w:abstractNum>
-  <w:abstractNum w:abstractNumId="44" w15:restartNumberingAfterBreak="0">
+  <w:abstractNum w:abstractNumId="46" w15:restartNumberingAfterBreak="0">
     <w:nsid w:val="7DC84184"/>
     <w:multiLevelType w:val="hybridMultilevel"/>
     <w:tmpl w:val="11648E7C"/>
@@ -28217,25 +30672,25 @@
     <w:abstractNumId w:val="5"/>
   </w:num>
   <w:num w:numId="3">
-    <w:abstractNumId w:val="43"/>
+    <w:abstractNumId w:val="45"/>
   </w:num>
   <w:num w:numId="4">
-    <w:abstractNumId w:val="16"/>
+    <w:abstractNumId w:val="18"/>
   </w:num>
   <w:num w:numId="5">
+    <w:abstractNumId w:val="39"/>
+  </w:num>
+  <w:num w:numId="6">
+    <w:abstractNumId w:val="13"/>
+  </w:num>
+  <w:num w:numId="7">
     <w:abstractNumId w:val="37"/>
   </w:num>
-  <w:num w:numId="6">
-    <w:abstractNumId w:val="12"/>
-  </w:num>
-  <w:num w:numId="7">
-    <w:abstractNumId w:val="35"/>
-  </w:num>
   <w:num w:numId="8">
-    <w:abstractNumId w:val="30"/>
+    <w:abstractNumId w:val="32"/>
   </w:num>
   <w:num w:numId="9">
-    <w:abstractNumId w:val="19"/>
+    <w:abstractNumId w:val="21"/>
   </w:num>
   <w:num w:numId="10">
     <w:abstractNumId w:val="6"/>
@@ -28244,43 +30699,43 @@
     <w:abstractNumId w:val="10"/>
   </w:num>
   <w:num w:numId="12">
-    <w:abstractNumId w:val="13"/>
+    <w:abstractNumId w:val="14"/>
   </w:num>
   <w:num w:numId="13">
     <w:abstractNumId w:val="2"/>
   </w:num>
   <w:num w:numId="14">
-    <w:abstractNumId w:val="39"/>
+    <w:abstractNumId w:val="41"/>
   </w:num>
   <w:num w:numId="15">
-    <w:abstractNumId w:val="32"/>
+    <w:abstractNumId w:val="34"/>
   </w:num>
   <w:num w:numId="16">
-    <w:abstractNumId w:val="15"/>
+    <w:abstractNumId w:val="16"/>
   </w:num>
   <w:num w:numId="17">
-    <w:abstractNumId w:val="20"/>
+    <w:abstractNumId w:val="22"/>
   </w:num>
   <w:num w:numId="18">
-    <w:abstractNumId w:val="27"/>
+    <w:abstractNumId w:val="29"/>
   </w:num>
   <w:num w:numId="19">
-    <w:abstractNumId w:val="24"/>
+    <w:abstractNumId w:val="26"/>
   </w:num>
   <w:num w:numId="20">
-    <w:abstractNumId w:val="41"/>
+    <w:abstractNumId w:val="43"/>
   </w:num>
   <w:num w:numId="21">
     <w:abstractNumId w:val="8"/>
   </w:num>
   <w:num w:numId="22">
-    <w:abstractNumId w:val="26"/>
+    <w:abstractNumId w:val="28"/>
   </w:num>
   <w:num w:numId="23">
-    <w:abstractNumId w:val="36"/>
+    <w:abstractNumId w:val="38"/>
   </w:num>
   <w:num w:numId="24">
-    <w:abstractNumId w:val="18"/>
+    <w:abstractNumId w:val="20"/>
   </w:num>
   <w:num w:numId="25">
     <w:abstractNumId w:val="1"/>
@@ -28289,46 +30744,46 @@
     <w:abstractNumId w:val="9"/>
   </w:num>
   <w:num w:numId="27">
-    <w:abstractNumId w:val="42"/>
+    <w:abstractNumId w:val="44"/>
   </w:num>
   <w:num w:numId="28">
-    <w:abstractNumId w:val="33"/>
+    <w:abstractNumId w:val="35"/>
   </w:num>
   <w:num w:numId="29">
     <w:abstractNumId w:val="11"/>
   </w:num>
   <w:num w:numId="30">
-    <w:abstractNumId w:val="17"/>
+    <w:abstractNumId w:val="19"/>
   </w:num>
   <w:num w:numId="31">
-    <w:abstractNumId w:val="31"/>
+    <w:abstractNumId w:val="33"/>
   </w:num>
   <w:num w:numId="32">
     <w:abstractNumId w:val="7"/>
   </w:num>
   <w:num w:numId="33">
-    <w:abstractNumId w:val="22"/>
+    <w:abstractNumId w:val="24"/>
   </w:num>
   <w:num w:numId="34">
     <w:abstractNumId w:val="0"/>
   </w:num>
   <w:num w:numId="35">
-    <w:abstractNumId w:val="34"/>
+    <w:abstractNumId w:val="36"/>
   </w:num>
   <w:num w:numId="36">
-    <w:abstractNumId w:val="14"/>
+    <w:abstractNumId w:val="15"/>
   </w:num>
   <w:num w:numId="37">
-    <w:abstractNumId w:val="44"/>
+    <w:abstractNumId w:val="46"/>
   </w:num>
   <w:num w:numId="38">
-    <w:abstractNumId w:val="23"/>
+    <w:abstractNumId w:val="25"/>
   </w:num>
   <w:num w:numId="39">
-    <w:abstractNumId w:val="38"/>
+    <w:abstractNumId w:val="40"/>
   </w:num>
   <w:num w:numId="40">
-    <w:abstractNumId w:val="29"/>
+    <w:abstractNumId w:val="31"/>
   </w:num>
   <w:num w:numId="41">
     <w:abstractNumId w:val="3"/>
@@ -28337,16 +30792,22 @@
     <w:abstractNumId w:val="4"/>
   </w:num>
   <w:num w:numId="43">
-    <w:abstractNumId w:val="21"/>
+    <w:abstractNumId w:val="23"/>
   </w:num>
   <w:num w:numId="44">
-    <w:abstractNumId w:val="40"/>
+    <w:abstractNumId w:val="42"/>
   </w:num>
   <w:num w:numId="45">
-    <w:abstractNumId w:val="25"/>
+    <w:abstractNumId w:val="27"/>
   </w:num>
   <w:num w:numId="46">
-    <w:abstractNumId w:val="28"/>
+    <w:abstractNumId w:val="30"/>
+  </w:num>
+  <w:num w:numId="47">
+    <w:abstractNumId w:val="17"/>
+  </w:num>
+  <w:num w:numId="48">
+    <w:abstractNumId w:val="12"/>
   </w:num>
   <w:numIdMacAtCleanup w:val="29"/>
 </w:numbering>
@@ -28991,6 +31452,7 @@
   <w:style w:type="character" w:default="1" w:styleId="Fuentedeprrafopredeter">
     <w:name w:val="Default Paragraph Font"/>
     <w:uiPriority w:val="1"/>
+    <w:semiHidden/>
     <w:unhideWhenUsed/>
   </w:style>
   <w:style w:type="table" w:default="1" w:styleId="Tablanormal">
@@ -30123,7 +32585,7 @@
 </file>
 
 <file path=customXml/itemProps1.xml><?xml version="1.0" encoding="utf-8"?>
-<ds:datastoreItem xmlns:ds="http://schemas.openxmlformats.org/officeDocument/2006/customXml" ds:itemID="{8A5C31B0-B9B4-442A-8293-0F220188FD87}">
+<ds:datastoreItem xmlns:ds="http://schemas.openxmlformats.org/officeDocument/2006/customXml" ds:itemID="{162C08E6-FD53-4908-877E-CC482A60817D}">
   <ds:schemaRefs>
     <ds:schemaRef ds:uri="http://schemas.openxmlformats.org/officeDocument/2006/bibliography"/>
   </ds:schemaRefs>

</xml_diff>

<commit_message>
Anexos: añadida estructura de directorios
</commit_message>
<xml_diff>
--- a/Documentación/Anexos.docx
+++ b/Documentación/Anexos.docx
@@ -400,14 +400,27 @@
       <w:r>
         <w:t xml:space="preserve">Ilustración </w:t>
       </w:r>
-      <w:fldSimple w:instr=" SEQ Ilustración \* ARABIC ">
-        <w:r>
-          <w:rPr>
-            <w:noProof/>
-          </w:rPr>
-          <w:t>1</w:t>
-        </w:r>
-      </w:fldSimple>
+      <w:r>
+        <w:fldChar w:fldCharType="begin"/>
+      </w:r>
+      <w:r>
+        <w:instrText xml:space="preserve"> SEQ Ilustración \* ARABIC </w:instrText>
+      </w:r>
+      <w:r>
+        <w:fldChar w:fldCharType="separate"/>
+      </w:r>
+      <w:r>
+        <w:rPr>
+          <w:noProof/>
+        </w:rPr>
+        <w:t>1</w:t>
+      </w:r>
+      <w:r>
+        <w:rPr>
+          <w:noProof/>
+        </w:rPr>
+        <w:fldChar w:fldCharType="end"/>
+      </w:r>
       <w:r>
         <w:t>: Sprint Backlog Iteración 1</w:t>
       </w:r>
@@ -467,14 +480,27 @@
       <w:r>
         <w:t xml:space="preserve">Ilustración </w:t>
       </w:r>
-      <w:fldSimple w:instr=" SEQ Ilustración \* ARABIC ">
-        <w:r>
-          <w:rPr>
-            <w:noProof/>
-          </w:rPr>
-          <w:t>2</w:t>
-        </w:r>
-      </w:fldSimple>
+      <w:r>
+        <w:fldChar w:fldCharType="begin"/>
+      </w:r>
+      <w:r>
+        <w:instrText xml:space="preserve"> SEQ Ilustración \* ARABIC </w:instrText>
+      </w:r>
+      <w:r>
+        <w:fldChar w:fldCharType="separate"/>
+      </w:r>
+      <w:r>
+        <w:rPr>
+          <w:noProof/>
+        </w:rPr>
+        <w:t>2</w:t>
+      </w:r>
+      <w:r>
+        <w:rPr>
+          <w:noProof/>
+        </w:rPr>
+        <w:fldChar w:fldCharType="end"/>
+      </w:r>
       <w:r>
         <w:t>: Burndown Chart Iteración 1</w:t>
       </w:r>
@@ -599,7 +625,19 @@
         </w:numPr>
       </w:pPr>
       <w:r>
-        <w:t>Se sigue investigando sobre el LTI y se realiza un ejemplo que permite enlazar Moodle con nuestro servicio web creando para ello una actividad de tipo “herramienta externa” desde Moodle. El resultado es que al pinchar en dicha actividad, se mostrará en el servicio web la información del usuario que la ha pincado.</w:t>
+        <w:t>Se sigue investigando sobre el LTI y se realiza un ejemplo que per</w:t>
+      </w:r>
+      <w:r>
+        <w:t xml:space="preserve">mite enlazar Moodle con nuestra aplicación </w:t>
+      </w:r>
+      <w:r>
+        <w:t xml:space="preserve">web creando para ello una actividad de tipo “herramienta externa” desde Moodle. El resultado es que al pinchar en dicha actividad, se mostrará en el </w:t>
+      </w:r>
+      <w:r>
+        <w:t>aplicación</w:t>
+      </w:r>
+      <w:r>
+        <w:t xml:space="preserve"> web la información del usuario que la ha pincado.</w:t>
       </w:r>
     </w:p>
     <w:p>
@@ -656,14 +694,27 @@
       <w:r>
         <w:t xml:space="preserve">Ilustración </w:t>
       </w:r>
-      <w:fldSimple w:instr=" SEQ Ilustración \* ARABIC ">
-        <w:r>
-          <w:rPr>
-            <w:noProof/>
-          </w:rPr>
-          <w:t>3</w:t>
-        </w:r>
-      </w:fldSimple>
+      <w:r>
+        <w:fldChar w:fldCharType="begin"/>
+      </w:r>
+      <w:r>
+        <w:instrText xml:space="preserve"> SEQ Ilustración \* ARABIC </w:instrText>
+      </w:r>
+      <w:r>
+        <w:fldChar w:fldCharType="separate"/>
+      </w:r>
+      <w:r>
+        <w:rPr>
+          <w:noProof/>
+        </w:rPr>
+        <w:t>3</w:t>
+      </w:r>
+      <w:r>
+        <w:rPr>
+          <w:noProof/>
+        </w:rPr>
+        <w:fldChar w:fldCharType="end"/>
+      </w:r>
       <w:r>
         <w:t>: Sprint Backlog Iteración 2</w:t>
       </w:r>
@@ -723,14 +774,27 @@
       <w:r>
         <w:t xml:space="preserve">Ilustración </w:t>
       </w:r>
-      <w:fldSimple w:instr=" SEQ Ilustración \* ARABIC ">
-        <w:r>
-          <w:rPr>
-            <w:noProof/>
-          </w:rPr>
-          <w:t>4</w:t>
-        </w:r>
-      </w:fldSimple>
+      <w:r>
+        <w:fldChar w:fldCharType="begin"/>
+      </w:r>
+      <w:r>
+        <w:instrText xml:space="preserve"> SEQ Ilustración \* ARABIC </w:instrText>
+      </w:r>
+      <w:r>
+        <w:fldChar w:fldCharType="separate"/>
+      </w:r>
+      <w:r>
+        <w:rPr>
+          <w:noProof/>
+        </w:rPr>
+        <w:t>4</w:t>
+      </w:r>
+      <w:r>
+        <w:rPr>
+          <w:noProof/>
+        </w:rPr>
+        <w:fldChar w:fldCharType="end"/>
+      </w:r>
       <w:r>
         <w:t>: Burndown Chart Iteración 2</w:t>
       </w:r>
@@ -770,7 +834,13 @@
         </w:numPr>
       </w:pPr>
       <w:r>
-        <w:t>Creación y uso de una tabla en la base de datos que va a almacenar los parámetros LTI (consumer key y secret) necesarios a la hora de realizar la conexión entre Moodle y el servicio web.</w:t>
+        <w:t>Creación y uso de una tabla en la base de datos que va a almacenar los parámetros LTI (consumer key y secret) necesarios a la hora de realiza</w:t>
+      </w:r>
+      <w:r>
+        <w:t>r la conexión entre Moodle y la aplicación</w:t>
+      </w:r>
+      <w:r>
+        <w:t xml:space="preserve"> web.</w:t>
       </w:r>
     </w:p>
     <w:p>
@@ -876,14 +946,27 @@
       <w:r>
         <w:t xml:space="preserve">Ilustración </w:t>
       </w:r>
-      <w:fldSimple w:instr=" SEQ Ilustración \* ARABIC ">
-        <w:r>
-          <w:rPr>
-            <w:noProof/>
-          </w:rPr>
-          <w:t>5</w:t>
-        </w:r>
-      </w:fldSimple>
+      <w:r>
+        <w:fldChar w:fldCharType="begin"/>
+      </w:r>
+      <w:r>
+        <w:instrText xml:space="preserve"> SEQ Ilustración \* ARABIC </w:instrText>
+      </w:r>
+      <w:r>
+        <w:fldChar w:fldCharType="separate"/>
+      </w:r>
+      <w:r>
+        <w:rPr>
+          <w:noProof/>
+        </w:rPr>
+        <w:t>5</w:t>
+      </w:r>
+      <w:r>
+        <w:rPr>
+          <w:noProof/>
+        </w:rPr>
+        <w:fldChar w:fldCharType="end"/>
+      </w:r>
       <w:r>
         <w:t>: Sprint Backlog Iteración 3</w:t>
       </w:r>
@@ -944,14 +1027,27 @@
       <w:r>
         <w:t xml:space="preserve">Ilustración </w:t>
       </w:r>
-      <w:fldSimple w:instr=" SEQ Ilustración \* ARABIC ">
-        <w:r>
-          <w:rPr>
-            <w:noProof/>
-          </w:rPr>
-          <w:t>6</w:t>
-        </w:r>
-      </w:fldSimple>
+      <w:r>
+        <w:fldChar w:fldCharType="begin"/>
+      </w:r>
+      <w:r>
+        <w:instrText xml:space="preserve"> SEQ Ilustración \* ARABIC </w:instrText>
+      </w:r>
+      <w:r>
+        <w:fldChar w:fldCharType="separate"/>
+      </w:r>
+      <w:r>
+        <w:rPr>
+          <w:noProof/>
+        </w:rPr>
+        <w:t>6</w:t>
+      </w:r>
+      <w:r>
+        <w:rPr>
+          <w:noProof/>
+        </w:rPr>
+        <w:fldChar w:fldCharType="end"/>
+      </w:r>
       <w:r>
         <w:t>: Burndown Chart Iteración 3</w:t>
       </w:r>
@@ -1183,14 +1279,27 @@
       <w:r>
         <w:t xml:space="preserve">Ilustración </w:t>
       </w:r>
-      <w:fldSimple w:instr=" SEQ Ilustración \* ARABIC ">
-        <w:r>
-          <w:rPr>
-            <w:noProof/>
-          </w:rPr>
-          <w:t>7</w:t>
-        </w:r>
-      </w:fldSimple>
+      <w:r>
+        <w:fldChar w:fldCharType="begin"/>
+      </w:r>
+      <w:r>
+        <w:instrText xml:space="preserve"> SEQ Ilustración \* ARABIC </w:instrText>
+      </w:r>
+      <w:r>
+        <w:fldChar w:fldCharType="separate"/>
+      </w:r>
+      <w:r>
+        <w:rPr>
+          <w:noProof/>
+        </w:rPr>
+        <w:t>7</w:t>
+      </w:r>
+      <w:r>
+        <w:rPr>
+          <w:noProof/>
+        </w:rPr>
+        <w:fldChar w:fldCharType="end"/>
+      </w:r>
       <w:r>
         <w:t>: Sprint Backlog Iteración 4</w:t>
       </w:r>
@@ -1252,14 +1361,27 @@
       <w:r>
         <w:t xml:space="preserve">Ilustración </w:t>
       </w:r>
-      <w:fldSimple w:instr=" SEQ Ilustración \* ARABIC ">
-        <w:r>
-          <w:rPr>
-            <w:noProof/>
-          </w:rPr>
-          <w:t>8</w:t>
-        </w:r>
-      </w:fldSimple>
+      <w:r>
+        <w:fldChar w:fldCharType="begin"/>
+      </w:r>
+      <w:r>
+        <w:instrText xml:space="preserve"> SEQ Ilustración \* ARABIC </w:instrText>
+      </w:r>
+      <w:r>
+        <w:fldChar w:fldCharType="separate"/>
+      </w:r>
+      <w:r>
+        <w:rPr>
+          <w:noProof/>
+        </w:rPr>
+        <w:t>8</w:t>
+      </w:r>
+      <w:r>
+        <w:rPr>
+          <w:noProof/>
+        </w:rPr>
+        <w:fldChar w:fldCharType="end"/>
+      </w:r>
       <w:r>
         <w:t>: Burndown Chart Iteración 4</w:t>
       </w:r>
@@ -1442,14 +1564,27 @@
       <w:r>
         <w:t xml:space="preserve">Ilustración </w:t>
       </w:r>
-      <w:fldSimple w:instr=" SEQ Ilustración \* ARABIC ">
-        <w:r>
-          <w:rPr>
-            <w:noProof/>
-          </w:rPr>
-          <w:t>9</w:t>
-        </w:r>
-      </w:fldSimple>
+      <w:r>
+        <w:fldChar w:fldCharType="begin"/>
+      </w:r>
+      <w:r>
+        <w:instrText xml:space="preserve"> SEQ Ilustración \* ARABIC </w:instrText>
+      </w:r>
+      <w:r>
+        <w:fldChar w:fldCharType="separate"/>
+      </w:r>
+      <w:r>
+        <w:rPr>
+          <w:noProof/>
+        </w:rPr>
+        <w:t>9</w:t>
+      </w:r>
+      <w:r>
+        <w:rPr>
+          <w:noProof/>
+        </w:rPr>
+        <w:fldChar w:fldCharType="end"/>
+      </w:r>
       <w:r>
         <w:t>: Sprint Backlog Iteración 5</w:t>
       </w:r>
@@ -1509,14 +1644,27 @@
       <w:r>
         <w:t xml:space="preserve">Ilustración </w:t>
       </w:r>
-      <w:fldSimple w:instr=" SEQ Ilustración \* ARABIC ">
-        <w:r>
-          <w:rPr>
-            <w:noProof/>
-          </w:rPr>
-          <w:t>10</w:t>
-        </w:r>
-      </w:fldSimple>
+      <w:r>
+        <w:fldChar w:fldCharType="begin"/>
+      </w:r>
+      <w:r>
+        <w:instrText xml:space="preserve"> SEQ Ilustración \* ARABIC </w:instrText>
+      </w:r>
+      <w:r>
+        <w:fldChar w:fldCharType="separate"/>
+      </w:r>
+      <w:r>
+        <w:rPr>
+          <w:noProof/>
+        </w:rPr>
+        <w:t>10</w:t>
+      </w:r>
+      <w:r>
+        <w:rPr>
+          <w:noProof/>
+        </w:rPr>
+        <w:fldChar w:fldCharType="end"/>
+      </w:r>
       <w:r>
         <w:t>: Burndown Chart Iteración 5</w:t>
       </w:r>
@@ -1749,14 +1897,27 @@
       <w:r>
         <w:t xml:space="preserve">Ilustración </w:t>
       </w:r>
-      <w:fldSimple w:instr=" SEQ Ilustración \* ARABIC ">
-        <w:r>
-          <w:rPr>
-            <w:noProof/>
-          </w:rPr>
-          <w:t>11</w:t>
-        </w:r>
-      </w:fldSimple>
+      <w:r>
+        <w:fldChar w:fldCharType="begin"/>
+      </w:r>
+      <w:r>
+        <w:instrText xml:space="preserve"> SEQ Ilustración \* ARABIC </w:instrText>
+      </w:r>
+      <w:r>
+        <w:fldChar w:fldCharType="separate"/>
+      </w:r>
+      <w:r>
+        <w:rPr>
+          <w:noProof/>
+        </w:rPr>
+        <w:t>11</w:t>
+      </w:r>
+      <w:r>
+        <w:rPr>
+          <w:noProof/>
+        </w:rPr>
+        <w:fldChar w:fldCharType="end"/>
+      </w:r>
       <w:r>
         <w:t>: Sprint Backlog Iteración 6</w:t>
       </w:r>
@@ -1816,14 +1977,27 @@
       <w:r>
         <w:t xml:space="preserve">Ilustración </w:t>
       </w:r>
-      <w:fldSimple w:instr=" SEQ Ilustración \* ARABIC ">
-        <w:r>
-          <w:rPr>
-            <w:noProof/>
-          </w:rPr>
-          <w:t>12</w:t>
-        </w:r>
-      </w:fldSimple>
+      <w:r>
+        <w:fldChar w:fldCharType="begin"/>
+      </w:r>
+      <w:r>
+        <w:instrText xml:space="preserve"> SEQ Ilustración \* ARABIC </w:instrText>
+      </w:r>
+      <w:r>
+        <w:fldChar w:fldCharType="separate"/>
+      </w:r>
+      <w:r>
+        <w:rPr>
+          <w:noProof/>
+        </w:rPr>
+        <w:t>12</w:t>
+      </w:r>
+      <w:r>
+        <w:rPr>
+          <w:noProof/>
+        </w:rPr>
+        <w:fldChar w:fldCharType="end"/>
+      </w:r>
       <w:r>
         <w:t>: Burndown Chart Iteración 6</w:t>
       </w:r>
@@ -2020,14 +2194,27 @@
       <w:r>
         <w:t xml:space="preserve">Ilustración </w:t>
       </w:r>
-      <w:fldSimple w:instr=" SEQ Ilustración \* ARABIC ">
-        <w:r>
-          <w:rPr>
-            <w:noProof/>
-          </w:rPr>
-          <w:t>13</w:t>
-        </w:r>
-      </w:fldSimple>
+      <w:r>
+        <w:fldChar w:fldCharType="begin"/>
+      </w:r>
+      <w:r>
+        <w:instrText xml:space="preserve"> SEQ Ilustración \* ARABIC </w:instrText>
+      </w:r>
+      <w:r>
+        <w:fldChar w:fldCharType="separate"/>
+      </w:r>
+      <w:r>
+        <w:rPr>
+          <w:noProof/>
+        </w:rPr>
+        <w:t>13</w:t>
+      </w:r>
+      <w:r>
+        <w:rPr>
+          <w:noProof/>
+        </w:rPr>
+        <w:fldChar w:fldCharType="end"/>
+      </w:r>
       <w:r>
         <w:t>: Sprint Backlog Iteración 7</w:t>
       </w:r>
@@ -2088,14 +2275,27 @@
       <w:r>
         <w:t xml:space="preserve">Ilustración </w:t>
       </w:r>
-      <w:fldSimple w:instr=" SEQ Ilustración \* ARABIC ">
-        <w:r>
-          <w:rPr>
-            <w:noProof/>
-          </w:rPr>
-          <w:t>14</w:t>
-        </w:r>
-      </w:fldSimple>
+      <w:r>
+        <w:fldChar w:fldCharType="begin"/>
+      </w:r>
+      <w:r>
+        <w:instrText xml:space="preserve"> SEQ Ilustración \* ARABIC </w:instrText>
+      </w:r>
+      <w:r>
+        <w:fldChar w:fldCharType="separate"/>
+      </w:r>
+      <w:r>
+        <w:rPr>
+          <w:noProof/>
+        </w:rPr>
+        <w:t>14</w:t>
+      </w:r>
+      <w:r>
+        <w:rPr>
+          <w:noProof/>
+        </w:rPr>
+        <w:fldChar w:fldCharType="end"/>
+      </w:r>
       <w:r>
         <w:t>: Burndown Chart Iteración 7</w:t>
       </w:r>
@@ -2232,14 +2432,27 @@
       <w:r>
         <w:t xml:space="preserve">Ilustración </w:t>
       </w:r>
-      <w:fldSimple w:instr=" SEQ Ilustración \* ARABIC ">
-        <w:r>
-          <w:rPr>
-            <w:noProof/>
-          </w:rPr>
-          <w:t>15</w:t>
-        </w:r>
-      </w:fldSimple>
+      <w:r>
+        <w:fldChar w:fldCharType="begin"/>
+      </w:r>
+      <w:r>
+        <w:instrText xml:space="preserve"> SEQ Ilustración \* ARABIC </w:instrText>
+      </w:r>
+      <w:r>
+        <w:fldChar w:fldCharType="separate"/>
+      </w:r>
+      <w:r>
+        <w:rPr>
+          <w:noProof/>
+        </w:rPr>
+        <w:t>15</w:t>
+      </w:r>
+      <w:r>
+        <w:rPr>
+          <w:noProof/>
+        </w:rPr>
+        <w:fldChar w:fldCharType="end"/>
+      </w:r>
       <w:r>
         <w:t>: Sprint Backlog Iteración 8</w:t>
       </w:r>
@@ -2301,14 +2514,27 @@
       <w:r>
         <w:t xml:space="preserve">Ilustración </w:t>
       </w:r>
-      <w:fldSimple w:instr=" SEQ Ilustración \* ARABIC ">
-        <w:r>
-          <w:rPr>
-            <w:noProof/>
-          </w:rPr>
-          <w:t>16</w:t>
-        </w:r>
-      </w:fldSimple>
+      <w:r>
+        <w:fldChar w:fldCharType="begin"/>
+      </w:r>
+      <w:r>
+        <w:instrText xml:space="preserve"> SEQ Ilustración \* ARABIC </w:instrText>
+      </w:r>
+      <w:r>
+        <w:fldChar w:fldCharType="separate"/>
+      </w:r>
+      <w:r>
+        <w:rPr>
+          <w:noProof/>
+        </w:rPr>
+        <w:t>16</w:t>
+      </w:r>
+      <w:r>
+        <w:rPr>
+          <w:noProof/>
+        </w:rPr>
+        <w:fldChar w:fldCharType="end"/>
+      </w:r>
       <w:r>
         <w:t>: Burndown Chart Iteración 8</w:t>
       </w:r>
@@ -4372,14 +4598,27 @@
       <w:r>
         <w:t xml:space="preserve">Tabla </w:t>
       </w:r>
-      <w:fldSimple w:instr=" SEQ Tabla \* ARABIC ">
-        <w:r>
-          <w:rPr>
-            <w:noProof/>
-          </w:rPr>
-          <w:t>1</w:t>
-        </w:r>
-      </w:fldSimple>
+      <w:r>
+        <w:fldChar w:fldCharType="begin"/>
+      </w:r>
+      <w:r>
+        <w:instrText xml:space="preserve"> SEQ Tabla \* ARABIC </w:instrText>
+      </w:r>
+      <w:r>
+        <w:fldChar w:fldCharType="separate"/>
+      </w:r>
+      <w:r>
+        <w:rPr>
+          <w:noProof/>
+        </w:rPr>
+        <w:t>1</w:t>
+      </w:r>
+      <w:r>
+        <w:rPr>
+          <w:noProof/>
+        </w:rPr>
+        <w:fldChar w:fldCharType="end"/>
+      </w:r>
       <w:r>
         <w:t>: Costes de software</w:t>
       </w:r>
@@ -6074,6 +6313,7 @@
     </w:p>
     <w:p>
       <w:pPr>
+        <w:keepNext/>
         <w:jc w:val="center"/>
       </w:pPr>
       <w:r>
@@ -6135,6 +6375,36 @@
       </w:r>
     </w:p>
     <w:p>
+      <w:pPr>
+        <w:pStyle w:val="Descripcin"/>
+        <w:jc w:val="center"/>
+      </w:pPr>
+      <w:r>
+        <w:t xml:space="preserve">Ilustración </w:t>
+      </w:r>
+      <w:r>
+        <w:fldChar w:fldCharType="begin"/>
+      </w:r>
+      <w:r>
+        <w:instrText xml:space="preserve"> SEQ Ilustración \* ARABIC </w:instrText>
+      </w:r>
+      <w:r>
+        <w:fldChar w:fldCharType="separate"/>
+      </w:r>
+      <w:r>
+        <w:rPr>
+          <w:noProof/>
+        </w:rPr>
+        <w:t>17</w:t>
+      </w:r>
+      <w:r>
+        <w:fldChar w:fldCharType="end"/>
+      </w:r>
+      <w:r>
+        <w:t>: DCU - colores</w:t>
+      </w:r>
+    </w:p>
+    <w:p>
       <w:r>
         <w:t>A continuación se va a mostrar los diagramas de casos (DCU) de uso de los diferentes requisitos definidos anteriormente.</w:t>
       </w:r>
@@ -6215,6 +6485,7 @@
     <w:p>
       <w:pPr>
         <w:pStyle w:val="Cuerpo"/>
+        <w:keepNext/>
         <w:jc w:val="center"/>
       </w:pPr>
       <w:r>
@@ -6278,6 +6549,36 @@
     </w:p>
     <w:p>
       <w:pPr>
+        <w:pStyle w:val="Descripcin"/>
+        <w:jc w:val="center"/>
+      </w:pPr>
+      <w:r>
+        <w:t xml:space="preserve">Ilustración </w:t>
+      </w:r>
+      <w:r>
+        <w:fldChar w:fldCharType="begin"/>
+      </w:r>
+      <w:r>
+        <w:instrText xml:space="preserve"> SEQ Ilustración \* ARABIC </w:instrText>
+      </w:r>
+      <w:r>
+        <w:fldChar w:fldCharType="separate"/>
+      </w:r>
+      <w:r>
+        <w:rPr>
+          <w:noProof/>
+        </w:rPr>
+        <w:t>18</w:t>
+      </w:r>
+      <w:r>
+        <w:fldChar w:fldCharType="end"/>
+      </w:r>
+      <w:r>
+        <w:t>: DCU - general del sistema</w:t>
+      </w:r>
+    </w:p>
+    <w:p>
+      <w:pPr>
         <w:pStyle w:val="Cuerpo"/>
         <w:rPr>
           <w:b/>
@@ -6332,6 +6633,7 @@
     <w:p>
       <w:pPr>
         <w:pStyle w:val="Cuerpo"/>
+        <w:keepNext/>
         <w:jc w:val="center"/>
       </w:pPr>
       <w:r>
@@ -6340,9 +6642,9 @@
           <w:lang w:eastAsia="es-ES"/>
         </w:rPr>
         <w:drawing>
-          <wp:inline distT="0" distB="0" distL="0" distR="0" wp14:anchorId="4ADDBF19" wp14:editId="60A60EB0">
-            <wp:extent cx="5008656" cy="4701396"/>
-            <wp:effectExtent l="0" t="0" r="1905" b="4445"/>
+          <wp:inline distT="0" distB="0" distL="0" distR="0" wp14:anchorId="4ADDBF19" wp14:editId="2B083FA1">
+            <wp:extent cx="4769329" cy="4476750"/>
+            <wp:effectExtent l="0" t="0" r="0" b="0"/>
             <wp:docPr id="14" name="Imagen 14" descr="C:\Users\Álvaro\Dropbox\TFG\Diagramas de casos de uso\Seleccionar actividad - profesor.png"/>
             <wp:cNvGraphicFramePr>
               <a:graphicFrameLocks xmlns:a="http://schemas.openxmlformats.org/drawingml/2006/main" noChangeAspect="1"/>
@@ -6370,7 +6672,7 @@
                   <pic:spPr bwMode="auto">
                     <a:xfrm>
                       <a:off x="0" y="0"/>
-                      <a:ext cx="5032199" cy="4723494"/>
+                      <a:ext cx="4796897" cy="4502627"/>
                     </a:xfrm>
                     <a:prstGeom prst="rect">
                       <a:avLst/>
@@ -6394,15 +6696,33 @@
     </w:p>
     <w:p>
       <w:pPr>
-        <w:pStyle w:val="Cuerpo"/>
+        <w:pStyle w:val="Descripcin"/>
         <w:jc w:val="center"/>
       </w:pPr>
-    </w:p>
-    <w:p>
-      <w:pPr>
-        <w:pStyle w:val="Cuerpo"/>
-        <w:jc w:val="center"/>
-      </w:pPr>
+      <w:r>
+        <w:t xml:space="preserve">Ilustración </w:t>
+      </w:r>
+      <w:r>
+        <w:fldChar w:fldCharType="begin"/>
+      </w:r>
+      <w:r>
+        <w:instrText xml:space="preserve"> SEQ Ilustración \* ARABIC </w:instrText>
+      </w:r>
+      <w:r>
+        <w:fldChar w:fldCharType="separate"/>
+      </w:r>
+      <w:r>
+        <w:rPr>
+          <w:noProof/>
+        </w:rPr>
+        <w:t>19</w:t>
+      </w:r>
+      <w:r>
+        <w:fldChar w:fldCharType="end"/>
+      </w:r>
+      <w:r>
+        <w:t>: DCU - profesor seleccionar tarea</w:t>
+      </w:r>
     </w:p>
     <w:p>
       <w:pPr>
@@ -6419,18 +6739,15 @@
         <w:rPr>
           <w:u w:val="single"/>
         </w:rPr>
+        <w:lastRenderedPageBreak/>
         <w:t>Rol alumno:</w:t>
       </w:r>
     </w:p>
     <w:p>
       <w:pPr>
         <w:pStyle w:val="Cuerpo"/>
+        <w:keepNext/>
         <w:jc w:val="center"/>
-        <w:rPr>
-          <w:noProof/>
-          <w:u w:val="single"/>
-          <w:lang w:eastAsia="es-ES"/>
-        </w:rPr>
       </w:pPr>
       <w:r>
         <w:rPr>
@@ -6476,6 +6793,41 @@
     </w:p>
     <w:p>
       <w:pPr>
+        <w:pStyle w:val="Descripcin"/>
+        <w:jc w:val="center"/>
+        <w:rPr>
+          <w:noProof/>
+          <w:u w:val="single"/>
+          <w:lang w:eastAsia="es-ES"/>
+        </w:rPr>
+      </w:pPr>
+      <w:r>
+        <w:t xml:space="preserve">Ilustración </w:t>
+      </w:r>
+      <w:r>
+        <w:fldChar w:fldCharType="begin"/>
+      </w:r>
+      <w:r>
+        <w:instrText xml:space="preserve"> SEQ Ilustración \* ARABIC </w:instrText>
+      </w:r>
+      <w:r>
+        <w:fldChar w:fldCharType="separate"/>
+      </w:r>
+      <w:r>
+        <w:rPr>
+          <w:noProof/>
+        </w:rPr>
+        <w:t>20</w:t>
+      </w:r>
+      <w:r>
+        <w:fldChar w:fldCharType="end"/>
+      </w:r>
+      <w:r>
+        <w:t>: DCU - alumno seleccionar tarea</w:t>
+      </w:r>
+    </w:p>
+    <w:p>
+      <w:pPr>
         <w:rPr>
           <w:u w:val="single"/>
         </w:rPr>
@@ -7119,14 +7471,27 @@
       <w:r>
         <w:t xml:space="preserve">Tabla </w:t>
       </w:r>
-      <w:fldSimple w:instr=" SEQ Tabla \* ARABIC ">
-        <w:r>
-          <w:rPr>
-            <w:noProof/>
-          </w:rPr>
-          <w:t>2</w:t>
-        </w:r>
-      </w:fldSimple>
+      <w:r>
+        <w:fldChar w:fldCharType="begin"/>
+      </w:r>
+      <w:r>
+        <w:instrText xml:space="preserve"> SEQ Tabla \* ARABIC </w:instrText>
+      </w:r>
+      <w:r>
+        <w:fldChar w:fldCharType="separate"/>
+      </w:r>
+      <w:r>
+        <w:rPr>
+          <w:noProof/>
+        </w:rPr>
+        <w:t>2</w:t>
+      </w:r>
+      <w:r>
+        <w:rPr>
+          <w:noProof/>
+        </w:rPr>
+        <w:fldChar w:fldCharType="end"/>
+      </w:r>
       <w:r>
         <w:t>: Plantilla tipo casos de uso</w:t>
       </w:r>
@@ -7848,14 +8213,27 @@
       <w:r>
         <w:t xml:space="preserve">Tabla </w:t>
       </w:r>
-      <w:fldSimple w:instr=" SEQ Tabla \* ARABIC ">
-        <w:r>
-          <w:rPr>
-            <w:noProof/>
-          </w:rPr>
-          <w:t>3</w:t>
-        </w:r>
-      </w:fldSimple>
+      <w:r>
+        <w:fldChar w:fldCharType="begin"/>
+      </w:r>
+      <w:r>
+        <w:instrText xml:space="preserve"> SEQ Tabla \* ARABIC </w:instrText>
+      </w:r>
+      <w:r>
+        <w:fldChar w:fldCharType="separate"/>
+      </w:r>
+      <w:r>
+        <w:rPr>
+          <w:noProof/>
+        </w:rPr>
+        <w:t>3</w:t>
+      </w:r>
+      <w:r>
+        <w:rPr>
+          <w:noProof/>
+        </w:rPr>
+        <w:fldChar w:fldCharType="end"/>
+      </w:r>
       <w:r>
         <w:t>: Plantilla RF-M01 "Crear la tarea"</w:t>
       </w:r>
@@ -8410,14 +8788,27 @@
       <w:r>
         <w:t xml:space="preserve">Tabla </w:t>
       </w:r>
-      <w:fldSimple w:instr=" SEQ Tabla \* ARABIC ">
-        <w:r>
-          <w:rPr>
-            <w:noProof/>
-          </w:rPr>
-          <w:t>4</w:t>
-        </w:r>
-      </w:fldSimple>
+      <w:r>
+        <w:fldChar w:fldCharType="begin"/>
+      </w:r>
+      <w:r>
+        <w:instrText xml:space="preserve"> SEQ Tabla \* ARABIC </w:instrText>
+      </w:r>
+      <w:r>
+        <w:fldChar w:fldCharType="separate"/>
+      </w:r>
+      <w:r>
+        <w:rPr>
+          <w:noProof/>
+        </w:rPr>
+        <w:t>4</w:t>
+      </w:r>
+      <w:r>
+        <w:rPr>
+          <w:noProof/>
+        </w:rPr>
+        <w:fldChar w:fldCharType="end"/>
+      </w:r>
       <w:r>
         <w:t>: Plantilla RF-M02 "Configurar la tarea"</w:t>
       </w:r>
@@ -8942,14 +9333,27 @@
       <w:r>
         <w:t xml:space="preserve">Tabla </w:t>
       </w:r>
-      <w:fldSimple w:instr=" SEQ Tabla \* ARABIC ">
-        <w:r>
-          <w:rPr>
-            <w:noProof/>
-          </w:rPr>
-          <w:t>5</w:t>
-        </w:r>
-      </w:fldSimple>
+      <w:r>
+        <w:fldChar w:fldCharType="begin"/>
+      </w:r>
+      <w:r>
+        <w:instrText xml:space="preserve"> SEQ Tabla \* ARABIC </w:instrText>
+      </w:r>
+      <w:r>
+        <w:fldChar w:fldCharType="separate"/>
+      </w:r>
+      <w:r>
+        <w:rPr>
+          <w:noProof/>
+        </w:rPr>
+        <w:t>5</w:t>
+      </w:r>
+      <w:r>
+        <w:rPr>
+          <w:noProof/>
+        </w:rPr>
+        <w:fldChar w:fldCharType="end"/>
+      </w:r>
       <w:r>
         <w:t>: Plantilla RF-M03 "Seleccionar la tarea"</w:t>
       </w:r>
@@ -9488,14 +9892,27 @@
       <w:r>
         <w:t xml:space="preserve">Tabla </w:t>
       </w:r>
-      <w:fldSimple w:instr=" SEQ Tabla \* ARABIC ">
-        <w:r>
-          <w:rPr>
-            <w:noProof/>
-          </w:rPr>
-          <w:t>6</w:t>
-        </w:r>
-      </w:fldSimple>
+      <w:r>
+        <w:fldChar w:fldCharType="begin"/>
+      </w:r>
+      <w:r>
+        <w:instrText xml:space="preserve"> SEQ Tabla \* ARABIC </w:instrText>
+      </w:r>
+      <w:r>
+        <w:fldChar w:fldCharType="separate"/>
+      </w:r>
+      <w:r>
+        <w:rPr>
+          <w:noProof/>
+        </w:rPr>
+        <w:t>6</w:t>
+      </w:r>
+      <w:r>
+        <w:rPr>
+          <w:noProof/>
+        </w:rPr>
+        <w:fldChar w:fldCharType="end"/>
+      </w:r>
       <w:r>
         <w:t>: Plantilla RF-AW01 "Registrarse en la aplicación web"</w:t>
       </w:r>
@@ -10051,14 +10468,27 @@
       <w:r>
         <w:t xml:space="preserve">Tabla </w:t>
       </w:r>
-      <w:fldSimple w:instr=" SEQ Tabla \* ARABIC ">
-        <w:r>
-          <w:rPr>
-            <w:noProof/>
-          </w:rPr>
-          <w:t>7</w:t>
-        </w:r>
-      </w:fldSimple>
+      <w:r>
+        <w:fldChar w:fldCharType="begin"/>
+      </w:r>
+      <w:r>
+        <w:instrText xml:space="preserve"> SEQ Tabla \* ARABIC </w:instrText>
+      </w:r>
+      <w:r>
+        <w:fldChar w:fldCharType="separate"/>
+      </w:r>
+      <w:r>
+        <w:rPr>
+          <w:noProof/>
+        </w:rPr>
+        <w:t>7</w:t>
+      </w:r>
+      <w:r>
+        <w:rPr>
+          <w:noProof/>
+        </w:rPr>
+        <w:fldChar w:fldCharType="end"/>
+      </w:r>
       <w:r>
         <w:t>: Plantilla RF-AW02 "Configurar los parámetros de la tarea"</w:t>
       </w:r>
@@ -10664,14 +11094,27 @@
       <w:r>
         <w:t xml:space="preserve">Tabla </w:t>
       </w:r>
-      <w:fldSimple w:instr=" SEQ Tabla \* ARABIC ">
-        <w:r>
-          <w:rPr>
-            <w:noProof/>
-          </w:rPr>
-          <w:t>8</w:t>
-        </w:r>
-      </w:fldSimple>
+      <w:r>
+        <w:fldChar w:fldCharType="begin"/>
+      </w:r>
+      <w:r>
+        <w:instrText xml:space="preserve"> SEQ Tabla \* ARABIC </w:instrText>
+      </w:r>
+      <w:r>
+        <w:fldChar w:fldCharType="separate"/>
+      </w:r>
+      <w:r>
+        <w:rPr>
+          <w:noProof/>
+        </w:rPr>
+        <w:t>8</w:t>
+      </w:r>
+      <w:r>
+        <w:rPr>
+          <w:noProof/>
+        </w:rPr>
+        <w:fldChar w:fldCharType="end"/>
+      </w:r>
       <w:r>
         <w:t>: Plantilla RF-AW03 "Subir test"</w:t>
       </w:r>
@@ -11196,14 +11639,27 @@
       <w:r>
         <w:t xml:space="preserve">Tabla </w:t>
       </w:r>
-      <w:fldSimple w:instr=" SEQ Tabla \* ARABIC ">
-        <w:r>
-          <w:rPr>
-            <w:noProof/>
-          </w:rPr>
-          <w:t>9</w:t>
-        </w:r>
-      </w:fldSimple>
+      <w:r>
+        <w:fldChar w:fldCharType="begin"/>
+      </w:r>
+      <w:r>
+        <w:instrText xml:space="preserve"> SEQ Tabla \* ARABIC </w:instrText>
+      </w:r>
+      <w:r>
+        <w:fldChar w:fldCharType="separate"/>
+      </w:r>
+      <w:r>
+        <w:rPr>
+          <w:noProof/>
+        </w:rPr>
+        <w:t>9</w:t>
+      </w:r>
+      <w:r>
+        <w:rPr>
+          <w:noProof/>
+        </w:rPr>
+        <w:fldChar w:fldCharType="end"/>
+      </w:r>
       <w:r>
         <w:t>: Plantilla RF-AW04 "Consultar estadísticas de las prácticas"</w:t>
       </w:r>
@@ -11718,14 +12174,27 @@
       <w:r>
         <w:t xml:space="preserve">Tabla </w:t>
       </w:r>
-      <w:fldSimple w:instr=" SEQ Tabla \* ARABIC ">
-        <w:r>
-          <w:rPr>
-            <w:noProof/>
-          </w:rPr>
-          <w:t>10</w:t>
-        </w:r>
-      </w:fldSimple>
+      <w:r>
+        <w:fldChar w:fldCharType="begin"/>
+      </w:r>
+      <w:r>
+        <w:instrText xml:space="preserve"> SEQ Tabla \* ARABIC </w:instrText>
+      </w:r>
+      <w:r>
+        <w:fldChar w:fldCharType="separate"/>
+      </w:r>
+      <w:r>
+        <w:rPr>
+          <w:noProof/>
+        </w:rPr>
+        <w:t>10</w:t>
+      </w:r>
+      <w:r>
+        <w:rPr>
+          <w:noProof/>
+        </w:rPr>
+        <w:fldChar w:fldCharType="end"/>
+      </w:r>
       <w:r>
         <w:t>: Plantilla RF-AW05 "Descargar prácticas"</w:t>
       </w:r>
@@ -12276,14 +12745,27 @@
       <w:r>
         <w:t xml:space="preserve">Tabla </w:t>
       </w:r>
-      <w:fldSimple w:instr=" SEQ Tabla \* ARABIC ">
-        <w:r>
-          <w:rPr>
-            <w:noProof/>
-          </w:rPr>
-          <w:t>11</w:t>
-        </w:r>
-      </w:fldSimple>
+      <w:r>
+        <w:fldChar w:fldCharType="begin"/>
+      </w:r>
+      <w:r>
+        <w:instrText xml:space="preserve"> SEQ Tabla \* ARABIC </w:instrText>
+      </w:r>
+      <w:r>
+        <w:fldChar w:fldCharType="separate"/>
+      </w:r>
+      <w:r>
+        <w:rPr>
+          <w:noProof/>
+        </w:rPr>
+        <w:t>11</w:t>
+      </w:r>
+      <w:r>
+        <w:rPr>
+          <w:noProof/>
+        </w:rPr>
+        <w:fldChar w:fldCharType="end"/>
+      </w:r>
       <w:r>
         <w:t>: Plantilla RF-AW06 "Comprobar plagios de prácticas"</w:t>
       </w:r>
@@ -12824,14 +13306,27 @@
       <w:r>
         <w:t xml:space="preserve">Tabla </w:t>
       </w:r>
-      <w:fldSimple w:instr=" SEQ Tabla \* ARABIC ">
-        <w:r>
-          <w:rPr>
-            <w:noProof/>
-          </w:rPr>
-          <w:t>12</w:t>
-        </w:r>
-      </w:fldSimple>
+      <w:r>
+        <w:fldChar w:fldCharType="begin"/>
+      </w:r>
+      <w:r>
+        <w:instrText xml:space="preserve"> SEQ Tabla \* ARABIC </w:instrText>
+      </w:r>
+      <w:r>
+        <w:fldChar w:fldCharType="separate"/>
+      </w:r>
+      <w:r>
+        <w:rPr>
+          <w:noProof/>
+        </w:rPr>
+        <w:t>12</w:t>
+      </w:r>
+      <w:r>
+        <w:rPr>
+          <w:noProof/>
+        </w:rPr>
+        <w:fldChar w:fldCharType="end"/>
+      </w:r>
       <w:r>
         <w:t>: Plantilla RF-AW07 "Visualizar gráficas"</w:t>
       </w:r>
@@ -13556,14 +14051,27 @@
       <w:r>
         <w:t xml:space="preserve">Tabla </w:t>
       </w:r>
-      <w:fldSimple w:instr=" SEQ Tabla \* ARABIC ">
-        <w:r>
-          <w:rPr>
-            <w:noProof/>
-          </w:rPr>
-          <w:t>13</w:t>
-        </w:r>
-      </w:fldSimple>
+      <w:r>
+        <w:fldChar w:fldCharType="begin"/>
+      </w:r>
+      <w:r>
+        <w:instrText xml:space="preserve"> SEQ Tabla \* ARABIC </w:instrText>
+      </w:r>
+      <w:r>
+        <w:fldChar w:fldCharType="separate"/>
+      </w:r>
+      <w:r>
+        <w:rPr>
+          <w:noProof/>
+        </w:rPr>
+        <w:t>13</w:t>
+      </w:r>
+      <w:r>
+        <w:rPr>
+          <w:noProof/>
+        </w:rPr>
+        <w:fldChar w:fldCharType="end"/>
+      </w:r>
       <w:r>
         <w:t>: Plantilla RF-AW08 "Subir práctica"</w:t>
       </w:r>
@@ -14013,14 +14521,27 @@
       <w:r>
         <w:t xml:space="preserve">Tabla </w:t>
       </w:r>
-      <w:fldSimple w:instr=" SEQ Tabla \* ARABIC ">
-        <w:r>
-          <w:rPr>
-            <w:noProof/>
-          </w:rPr>
-          <w:t>14</w:t>
-        </w:r>
-      </w:fldSimple>
+      <w:r>
+        <w:fldChar w:fldCharType="begin"/>
+      </w:r>
+      <w:r>
+        <w:instrText xml:space="preserve"> SEQ Tabla \* ARABIC </w:instrText>
+      </w:r>
+      <w:r>
+        <w:fldChar w:fldCharType="separate"/>
+      </w:r>
+      <w:r>
+        <w:rPr>
+          <w:noProof/>
+        </w:rPr>
+        <w:t>14</w:t>
+      </w:r>
+      <w:r>
+        <w:rPr>
+          <w:noProof/>
+        </w:rPr>
+        <w:fldChar w:fldCharType="end"/>
+      </w:r>
       <w:r>
         <w:t>: Plantilla RF-AW09 "Consultar datos de la tarea"</w:t>
       </w:r>
@@ -14512,14 +15033,27 @@
       <w:r>
         <w:t xml:space="preserve">Tabla </w:t>
       </w:r>
-      <w:fldSimple w:instr=" SEQ Tabla \* ARABIC ">
-        <w:r>
-          <w:rPr>
-            <w:noProof/>
-          </w:rPr>
-          <w:t>15</w:t>
-        </w:r>
-      </w:fldSimple>
+      <w:r>
+        <w:fldChar w:fldCharType="begin"/>
+      </w:r>
+      <w:r>
+        <w:instrText xml:space="preserve"> SEQ Tabla \* ARABIC </w:instrText>
+      </w:r>
+      <w:r>
+        <w:fldChar w:fldCharType="separate"/>
+      </w:r>
+      <w:r>
+        <w:rPr>
+          <w:noProof/>
+        </w:rPr>
+        <w:t>15</w:t>
+      </w:r>
+      <w:r>
+        <w:rPr>
+          <w:noProof/>
+        </w:rPr>
+        <w:fldChar w:fldCharType="end"/>
+      </w:r>
       <w:r>
         <w:t>: Plantilla RF-AW10 "Reemplazar la práctica seleccionada"</w:t>
       </w:r>
@@ -15010,14 +15544,27 @@
       <w:r>
         <w:t xml:space="preserve">Tabla </w:t>
       </w:r>
-      <w:fldSimple w:instr=" SEQ Tabla \* ARABIC ">
-        <w:r>
-          <w:rPr>
-            <w:noProof/>
-          </w:rPr>
-          <w:t>16</w:t>
-        </w:r>
-      </w:fldSimple>
+      <w:r>
+        <w:fldChar w:fldCharType="begin"/>
+      </w:r>
+      <w:r>
+        <w:instrText xml:space="preserve"> SEQ Tabla \* ARABIC </w:instrText>
+      </w:r>
+      <w:r>
+        <w:fldChar w:fldCharType="separate"/>
+      </w:r>
+      <w:r>
+        <w:rPr>
+          <w:noProof/>
+        </w:rPr>
+        <w:t>16</w:t>
+      </w:r>
+      <w:r>
+        <w:rPr>
+          <w:noProof/>
+        </w:rPr>
+        <w:fldChar w:fldCharType="end"/>
+      </w:r>
       <w:r>
         <w:t>: Plantilla RF-AW11 "Consultar reportes"</w:t>
       </w:r>
@@ -15515,14 +16062,27 @@
       <w:r>
         <w:t xml:space="preserve">Tabla </w:t>
       </w:r>
-      <w:fldSimple w:instr=" SEQ Tabla \* ARABIC ">
-        <w:r>
-          <w:rPr>
-            <w:noProof/>
-          </w:rPr>
-          <w:t>17</w:t>
-        </w:r>
-      </w:fldSimple>
+      <w:r>
+        <w:fldChar w:fldCharType="begin"/>
+      </w:r>
+      <w:r>
+        <w:instrText xml:space="preserve"> SEQ Tabla \* ARABIC </w:instrText>
+      </w:r>
+      <w:r>
+        <w:fldChar w:fldCharType="separate"/>
+      </w:r>
+      <w:r>
+        <w:rPr>
+          <w:noProof/>
+        </w:rPr>
+        <w:t>17</w:t>
+      </w:r>
+      <w:r>
+        <w:rPr>
+          <w:noProof/>
+        </w:rPr>
+        <w:fldChar w:fldCharType="end"/>
+      </w:r>
       <w:r>
         <w:t>: Plantilla RF-AW12 "Consultar gráficas"</w:t>
       </w:r>
@@ -15652,14 +16212,27 @@
       <w:r>
         <w:t xml:space="preserve">Ilustración </w:t>
       </w:r>
-      <w:fldSimple w:instr=" SEQ Ilustración \* ARABIC ">
-        <w:r>
-          <w:rPr>
-            <w:noProof/>
-          </w:rPr>
-          <w:t>17</w:t>
-        </w:r>
-      </w:fldSimple>
+      <w:r>
+        <w:fldChar w:fldCharType="begin"/>
+      </w:r>
+      <w:r>
+        <w:instrText xml:space="preserve"> SEQ Ilustración \* ARABIC </w:instrText>
+      </w:r>
+      <w:r>
+        <w:fldChar w:fldCharType="separate"/>
+      </w:r>
+      <w:r>
+        <w:rPr>
+          <w:noProof/>
+        </w:rPr>
+        <w:t>21</w:t>
+      </w:r>
+      <w:r>
+        <w:rPr>
+          <w:noProof/>
+        </w:rPr>
+        <w:fldChar w:fldCharType="end"/>
+      </w:r>
       <w:r>
         <w:t>: Modelo relacional</w:t>
       </w:r>
@@ -16082,14 +16655,27 @@
       <w:r>
         <w:t xml:space="preserve">Tabla </w:t>
       </w:r>
-      <w:fldSimple w:instr=" SEQ Tabla \* ARABIC ">
-        <w:r>
-          <w:rPr>
-            <w:noProof/>
-          </w:rPr>
-          <w:t>18</w:t>
-        </w:r>
-      </w:fldSimple>
+      <w:r>
+        <w:fldChar w:fldCharType="begin"/>
+      </w:r>
+      <w:r>
+        <w:instrText xml:space="preserve"> SEQ Tabla \* ARABIC </w:instrText>
+      </w:r>
+      <w:r>
+        <w:fldChar w:fldCharType="separate"/>
+      </w:r>
+      <w:r>
+        <w:rPr>
+          <w:noProof/>
+        </w:rPr>
+        <w:t>18</w:t>
+      </w:r>
+      <w:r>
+        <w:rPr>
+          <w:noProof/>
+        </w:rPr>
+        <w:fldChar w:fldCharType="end"/>
+      </w:r>
       <w:r>
         <w:t>: Tabla profesores</w:t>
       </w:r>
@@ -16123,7 +16709,13 @@
         <w:t>alumnos</w:t>
       </w:r>
       <w:r>
-        <w:t>: Contiene la información referente a los alumnos que han accedido al servicio web.</w:t>
+        <w:t xml:space="preserve">: Contiene la información referente a </w:t>
+      </w:r>
+      <w:r>
+        <w:t xml:space="preserve">los alumnos que han accedido a la aplicación </w:t>
+      </w:r>
+      <w:r>
+        <w:t>web.</w:t>
       </w:r>
     </w:p>
     <w:tbl>
@@ -16462,14 +17054,27 @@
       <w:r>
         <w:t xml:space="preserve">Tabla </w:t>
       </w:r>
-      <w:fldSimple w:instr=" SEQ Tabla \* ARABIC ">
-        <w:r>
-          <w:rPr>
-            <w:noProof/>
-          </w:rPr>
-          <w:t>19</w:t>
-        </w:r>
-      </w:fldSimple>
+      <w:r>
+        <w:fldChar w:fldCharType="begin"/>
+      </w:r>
+      <w:r>
+        <w:instrText xml:space="preserve"> SEQ Tabla \* ARABIC </w:instrText>
+      </w:r>
+      <w:r>
+        <w:fldChar w:fldCharType="separate"/>
+      </w:r>
+      <w:r>
+        <w:rPr>
+          <w:noProof/>
+        </w:rPr>
+        <w:t>19</w:t>
+      </w:r>
+      <w:r>
+        <w:rPr>
+          <w:noProof/>
+        </w:rPr>
+        <w:fldChar w:fldCharType="end"/>
+      </w:r>
       <w:r>
         <w:t>: Tabla alumnos</w:t>
       </w:r>
@@ -17036,14 +17641,27 @@
       <w:r>
         <w:t xml:space="preserve">Tabla </w:t>
       </w:r>
-      <w:fldSimple w:instr=" SEQ Tabla \* ARABIC ">
-        <w:r>
-          <w:rPr>
-            <w:noProof/>
-          </w:rPr>
-          <w:t>20</w:t>
-        </w:r>
-      </w:fldSimple>
+      <w:r>
+        <w:fldChar w:fldCharType="begin"/>
+      </w:r>
+      <w:r>
+        <w:instrText xml:space="preserve"> SEQ Tabla \* ARABIC </w:instrText>
+      </w:r>
+      <w:r>
+        <w:fldChar w:fldCharType="separate"/>
+      </w:r>
+      <w:r>
+        <w:rPr>
+          <w:noProof/>
+        </w:rPr>
+        <w:t>20</w:t>
+      </w:r>
+      <w:r>
+        <w:rPr>
+          <w:noProof/>
+        </w:rPr>
+        <w:fldChar w:fldCharType="end"/>
+      </w:r>
       <w:r>
         <w:t>: Tabla tareas</w:t>
       </w:r>
@@ -17393,14 +18011,27 @@
       <w:r>
         <w:t xml:space="preserve">Tabla </w:t>
       </w:r>
-      <w:fldSimple w:instr=" SEQ Tabla \* ARABIC ">
-        <w:r>
-          <w:rPr>
-            <w:noProof/>
-          </w:rPr>
-          <w:t>21</w:t>
-        </w:r>
-      </w:fldSimple>
+      <w:r>
+        <w:fldChar w:fldCharType="begin"/>
+      </w:r>
+      <w:r>
+        <w:instrText xml:space="preserve"> SEQ Tabla \* ARABIC </w:instrText>
+      </w:r>
+      <w:r>
+        <w:fldChar w:fldCharType="separate"/>
+      </w:r>
+      <w:r>
+        <w:rPr>
+          <w:noProof/>
+        </w:rPr>
+        <w:t>21</w:t>
+      </w:r>
+      <w:r>
+        <w:rPr>
+          <w:noProof/>
+        </w:rPr>
+        <w:fldChar w:fldCharType="end"/>
+      </w:r>
       <w:r>
         <w:t>: Tabla tests</w:t>
       </w:r>
@@ -17945,14 +18576,27 @@
       <w:r>
         <w:t xml:space="preserve">Tabla </w:t>
       </w:r>
-      <w:fldSimple w:instr=" SEQ Tabla \* ARABIC ">
-        <w:r>
-          <w:rPr>
-            <w:noProof/>
-          </w:rPr>
-          <w:t>22</w:t>
-        </w:r>
-      </w:fldSimple>
+      <w:r>
+        <w:fldChar w:fldCharType="begin"/>
+      </w:r>
+      <w:r>
+        <w:instrText xml:space="preserve"> SEQ Tabla \* ARABIC </w:instrText>
+      </w:r>
+      <w:r>
+        <w:fldChar w:fldCharType="separate"/>
+      </w:r>
+      <w:r>
+        <w:rPr>
+          <w:noProof/>
+        </w:rPr>
+        <w:t>22</w:t>
+      </w:r>
+      <w:r>
+        <w:rPr>
+          <w:noProof/>
+        </w:rPr>
+        <w:fldChar w:fldCharType="end"/>
+      </w:r>
       <w:r>
         <w:t>: Tabla intentos</w:t>
       </w:r>
@@ -18507,14 +19151,27 @@
       <w:r>
         <w:t xml:space="preserve">Tabla </w:t>
       </w:r>
-      <w:fldSimple w:instr=" SEQ Tabla \* ARABIC ">
-        <w:r>
-          <w:rPr>
-            <w:noProof/>
-          </w:rPr>
-          <w:t>23</w:t>
-        </w:r>
-      </w:fldSimple>
+      <w:r>
+        <w:fldChar w:fldCharType="begin"/>
+      </w:r>
+      <w:r>
+        <w:instrText xml:space="preserve"> SEQ Tabla \* ARABIC </w:instrText>
+      </w:r>
+      <w:r>
+        <w:fldChar w:fldCharType="separate"/>
+      </w:r>
+      <w:r>
+        <w:rPr>
+          <w:noProof/>
+        </w:rPr>
+        <w:t>23</w:t>
+      </w:r>
+      <w:r>
+        <w:rPr>
+          <w:noProof/>
+        </w:rPr>
+        <w:fldChar w:fldCharType="end"/>
+      </w:r>
       <w:r>
         <w:t>: Tabla violaciones</w:t>
       </w:r>
@@ -18981,14 +19638,27 @@
       <w:r>
         <w:t xml:space="preserve">Tabla </w:t>
       </w:r>
-      <w:fldSimple w:instr=" SEQ Tabla \* ARABIC ">
-        <w:r>
-          <w:rPr>
-            <w:noProof/>
-          </w:rPr>
-          <w:t>24</w:t>
-        </w:r>
-      </w:fldSimple>
+      <w:r>
+        <w:fldChar w:fldCharType="begin"/>
+      </w:r>
+      <w:r>
+        <w:instrText xml:space="preserve"> SEQ Tabla \* ARABIC </w:instrText>
+      </w:r>
+      <w:r>
+        <w:fldChar w:fldCharType="separate"/>
+      </w:r>
+      <w:r>
+        <w:rPr>
+          <w:noProof/>
+        </w:rPr>
+        <w:t>24</w:t>
+      </w:r>
+      <w:r>
+        <w:rPr>
+          <w:noProof/>
+        </w:rPr>
+        <w:fldChar w:fldCharType="end"/>
+      </w:r>
       <w:r>
         <w:t>: Tabla errores</w:t>
       </w:r>
@@ -19124,14 +19794,27 @@
       <w:r>
         <w:t xml:space="preserve">Ilustración </w:t>
       </w:r>
-      <w:fldSimple w:instr=" SEQ Ilustración \* ARABIC ">
-        <w:r>
-          <w:rPr>
-            <w:noProof/>
-          </w:rPr>
-          <w:t>18</w:t>
-        </w:r>
-      </w:fldSimple>
+      <w:r>
+        <w:fldChar w:fldCharType="begin"/>
+      </w:r>
+      <w:r>
+        <w:instrText xml:space="preserve"> SEQ Ilustración \* ARABIC </w:instrText>
+      </w:r>
+      <w:r>
+        <w:fldChar w:fldCharType="separate"/>
+      </w:r>
+      <w:r>
+        <w:rPr>
+          <w:noProof/>
+        </w:rPr>
+        <w:t>22</w:t>
+      </w:r>
+      <w:r>
+        <w:rPr>
+          <w:noProof/>
+        </w:rPr>
+        <w:fldChar w:fldCharType="end"/>
+      </w:r>
       <w:r>
         <w:t>: Diagrama de paquetes</w:t>
       </w:r>
@@ -19319,6 +20002,7 @@
       <w:r>
         <w:rPr>
           <w:noProof/>
+          <w:lang w:eastAsia="es-ES"/>
         </w:rPr>
         <mc:AlternateContent>
           <mc:Choice Requires="wps">
@@ -19369,14 +20053,27 @@
                             <w:r>
                               <w:t xml:space="preserve">Ilustración </w:t>
                             </w:r>
-                            <w:fldSimple w:instr=" SEQ Ilustración \* ARABIC ">
-                              <w:r>
-                                <w:rPr>
-                                  <w:noProof/>
-                                </w:rPr>
-                                <w:t>19</w:t>
-                              </w:r>
-                            </w:fldSimple>
+                            <w:r>
+                              <w:fldChar w:fldCharType="begin"/>
+                            </w:r>
+                            <w:r>
+                              <w:instrText xml:space="preserve"> SEQ Ilustración \* ARABIC </w:instrText>
+                            </w:r>
+                            <w:r>
+                              <w:fldChar w:fldCharType="separate"/>
+                            </w:r>
+                            <w:r>
+                              <w:rPr>
+                                <w:noProof/>
+                              </w:rPr>
+                              <w:t>23</w:t>
+                            </w:r>
+                            <w:r>
+                              <w:rPr>
+                                <w:noProof/>
+                              </w:rPr>
+                              <w:fldChar w:fldCharType="end"/>
+                            </w:r>
                             <w:r>
                               <w:t>: Diagrama de clases</w:t>
                             </w:r>
@@ -19415,14 +20112,27 @@
                       <w:r>
                         <w:t xml:space="preserve">Ilustración </w:t>
                       </w:r>
-                      <w:fldSimple w:instr=" SEQ Ilustración \* ARABIC ">
-                        <w:r>
-                          <w:rPr>
-                            <w:noProof/>
-                          </w:rPr>
-                          <w:t>19</w:t>
-                        </w:r>
-                      </w:fldSimple>
+                      <w:r>
+                        <w:fldChar w:fldCharType="begin"/>
+                      </w:r>
+                      <w:r>
+                        <w:instrText xml:space="preserve"> SEQ Ilustración \* ARABIC </w:instrText>
+                      </w:r>
+                      <w:r>
+                        <w:fldChar w:fldCharType="separate"/>
+                      </w:r>
+                      <w:r>
+                        <w:rPr>
+                          <w:noProof/>
+                        </w:rPr>
+                        <w:t>23</w:t>
+                      </w:r>
+                      <w:r>
+                        <w:rPr>
+                          <w:noProof/>
+                        </w:rPr>
+                        <w:fldChar w:fldCharType="end"/>
+                      </w:r>
                       <w:r>
                         <w:t>: Diagrama de clases</w:t>
                       </w:r>
@@ -19794,14 +20504,27 @@
       <w:r>
         <w:t xml:space="preserve">Ilustración </w:t>
       </w:r>
-      <w:fldSimple w:instr=" SEQ Ilustración \* ARABIC ">
-        <w:r>
-          <w:rPr>
-            <w:noProof/>
-          </w:rPr>
-          <w:t>20</w:t>
-        </w:r>
-      </w:fldSimple>
+      <w:r>
+        <w:fldChar w:fldCharType="begin"/>
+      </w:r>
+      <w:r>
+        <w:instrText xml:space="preserve"> SEQ Ilustración \* ARABIC </w:instrText>
+      </w:r>
+      <w:r>
+        <w:fldChar w:fldCharType="separate"/>
+      </w:r>
+      <w:r>
+        <w:rPr>
+          <w:noProof/>
+        </w:rPr>
+        <w:t>24</w:t>
+      </w:r>
+      <w:r>
+        <w:rPr>
+          <w:noProof/>
+        </w:rPr>
+        <w:fldChar w:fldCharType="end"/>
+      </w:r>
       <w:r>
         <w:t>: Diagrama de secuencia "Conexión del usuario"</w:t>
       </w:r>
@@ -19897,14 +20620,27 @@
       <w:r>
         <w:t xml:space="preserve">Ilustración </w:t>
       </w:r>
-      <w:fldSimple w:instr=" SEQ Ilustración \* ARABIC ">
-        <w:r>
-          <w:rPr>
-            <w:noProof/>
-          </w:rPr>
-          <w:t>21</w:t>
-        </w:r>
-      </w:fldSimple>
+      <w:r>
+        <w:fldChar w:fldCharType="begin"/>
+      </w:r>
+      <w:r>
+        <w:instrText xml:space="preserve"> SEQ Ilustración \* ARABIC </w:instrText>
+      </w:r>
+      <w:r>
+        <w:fldChar w:fldCharType="separate"/>
+      </w:r>
+      <w:r>
+        <w:rPr>
+          <w:noProof/>
+        </w:rPr>
+        <w:t>25</w:t>
+      </w:r>
+      <w:r>
+        <w:rPr>
+          <w:noProof/>
+        </w:rPr>
+        <w:fldChar w:fldCharType="end"/>
+      </w:r>
       <w:r>
         <w:t>: Diagrama de secuencia "Registro del profesor en la aplicaicón"</w:t>
       </w:r>
@@ -19993,14 +20729,27 @@
       <w:r>
         <w:t xml:space="preserve">Ilustración </w:t>
       </w:r>
-      <w:fldSimple w:instr=" SEQ Ilustración \* ARABIC ">
-        <w:r>
-          <w:rPr>
-            <w:noProof/>
-          </w:rPr>
-          <w:t>22</w:t>
-        </w:r>
-      </w:fldSimple>
+      <w:r>
+        <w:fldChar w:fldCharType="begin"/>
+      </w:r>
+      <w:r>
+        <w:instrText xml:space="preserve"> SEQ Ilustración \* ARABIC </w:instrText>
+      </w:r>
+      <w:r>
+        <w:fldChar w:fldCharType="separate"/>
+      </w:r>
+      <w:r>
+        <w:rPr>
+          <w:noProof/>
+        </w:rPr>
+        <w:t>26</w:t>
+      </w:r>
+      <w:r>
+        <w:rPr>
+          <w:noProof/>
+        </w:rPr>
+        <w:fldChar w:fldCharType="end"/>
+      </w:r>
       <w:r>
         <w:t>: Diagrama de secuencia "Profesor configura parámetros de la tarea"</w:t>
       </w:r>
@@ -20090,14 +20839,27 @@
       <w:r>
         <w:t xml:space="preserve">Ilustración </w:t>
       </w:r>
-      <w:fldSimple w:instr=" SEQ Ilustración \* ARABIC ">
-        <w:r>
-          <w:rPr>
-            <w:noProof/>
-          </w:rPr>
-          <w:t>23</w:t>
-        </w:r>
-      </w:fldSimple>
+      <w:r>
+        <w:fldChar w:fldCharType="begin"/>
+      </w:r>
+      <w:r>
+        <w:instrText xml:space="preserve"> SEQ Ilustración \* ARABIC </w:instrText>
+      </w:r>
+      <w:r>
+        <w:fldChar w:fldCharType="separate"/>
+      </w:r>
+      <w:r>
+        <w:rPr>
+          <w:noProof/>
+        </w:rPr>
+        <w:t>27</w:t>
+      </w:r>
+      <w:r>
+        <w:rPr>
+          <w:noProof/>
+        </w:rPr>
+        <w:fldChar w:fldCharType="end"/>
+      </w:r>
       <w:r>
         <w:t>: Diagrama de secuencia "Profesor sube test"</w:t>
       </w:r>
@@ -20187,14 +20949,27 @@
       <w:r>
         <w:t xml:space="preserve">Ilustración </w:t>
       </w:r>
-      <w:fldSimple w:instr=" SEQ Ilustración \* ARABIC ">
-        <w:r>
-          <w:rPr>
-            <w:noProof/>
-          </w:rPr>
-          <w:t>24</w:t>
-        </w:r>
-      </w:fldSimple>
+      <w:r>
+        <w:fldChar w:fldCharType="begin"/>
+      </w:r>
+      <w:r>
+        <w:instrText xml:space="preserve"> SEQ Ilustración \* ARABIC </w:instrText>
+      </w:r>
+      <w:r>
+        <w:fldChar w:fldCharType="separate"/>
+      </w:r>
+      <w:r>
+        <w:rPr>
+          <w:noProof/>
+        </w:rPr>
+        <w:t>28</w:t>
+      </w:r>
+      <w:r>
+        <w:rPr>
+          <w:noProof/>
+        </w:rPr>
+        <w:fldChar w:fldCharType="end"/>
+      </w:r>
       <w:r>
         <w:t>: Diagrama de secuencia "Alumno sube práctica"</w:t>
       </w:r>
@@ -20293,14 +21068,27 @@
       <w:r>
         <w:t xml:space="preserve">Ilustración </w:t>
       </w:r>
-      <w:fldSimple w:instr=" SEQ Ilustración \* ARABIC ">
-        <w:r>
-          <w:rPr>
-            <w:noProof/>
-          </w:rPr>
-          <w:t>25</w:t>
-        </w:r>
-      </w:fldSimple>
+      <w:r>
+        <w:fldChar w:fldCharType="begin"/>
+      </w:r>
+      <w:r>
+        <w:instrText xml:space="preserve"> SEQ Ilustración \* ARABIC </w:instrText>
+      </w:r>
+      <w:r>
+        <w:fldChar w:fldCharType="separate"/>
+      </w:r>
+      <w:r>
+        <w:rPr>
+          <w:noProof/>
+        </w:rPr>
+        <w:t>29</w:t>
+      </w:r>
+      <w:r>
+        <w:rPr>
+          <w:noProof/>
+        </w:rPr>
+        <w:fldChar w:fldCharType="end"/>
+      </w:r>
       <w:r>
         <w:t>: Diagrama de secuencia "Alumno sube práctica incorrecta"</w:t>
       </w:r>
@@ -20425,14 +21213,27 @@
       <w:r>
         <w:t xml:space="preserve">Ilustración </w:t>
       </w:r>
-      <w:fldSimple w:instr=" SEQ Ilustración \* ARABIC ">
-        <w:r>
-          <w:rPr>
-            <w:noProof/>
-          </w:rPr>
-          <w:t>26</w:t>
-        </w:r>
-      </w:fldSimple>
+      <w:r>
+        <w:fldChar w:fldCharType="begin"/>
+      </w:r>
+      <w:r>
+        <w:instrText xml:space="preserve"> SEQ Ilustración \* ARABIC </w:instrText>
+      </w:r>
+      <w:r>
+        <w:fldChar w:fldCharType="separate"/>
+      </w:r>
+      <w:r>
+        <w:rPr>
+          <w:noProof/>
+        </w:rPr>
+        <w:t>30</w:t>
+      </w:r>
+      <w:r>
+        <w:rPr>
+          <w:noProof/>
+        </w:rPr>
+        <w:fldChar w:fldCharType="end"/>
+      </w:r>
       <w:r>
         <w:t>: Diagrama de despliegue</w:t>
       </w:r>
@@ -20489,7 +21290,130 @@
     </w:p>
     <w:p>
       <w:r>
-        <w:t>….</w:t>
+        <w:t>En el DVD entregado, se encuentra la siguiente estructura de carpetas:</w:t>
+      </w:r>
+    </w:p>
+    <w:p>
+      <w:pPr>
+        <w:pStyle w:val="Prrafodelista"/>
+        <w:numPr>
+          <w:ilvl w:val="0"/>
+          <w:numId w:val="14"/>
+        </w:numPr>
+      </w:pPr>
+      <w:r>
+        <w:rPr>
+          <w:b/>
+        </w:rPr>
+        <w:t>Código fuente</w:t>
+      </w:r>
+      <w:r>
+        <w:t>: contiene el código fuente de la aplicación.</w:t>
+      </w:r>
+    </w:p>
+    <w:p>
+      <w:pPr>
+        <w:pStyle w:val="Prrafodelista"/>
+        <w:numPr>
+          <w:ilvl w:val="0"/>
+          <w:numId w:val="14"/>
+        </w:numPr>
+      </w:pPr>
+      <w:r>
+        <w:rPr>
+          <w:b/>
+        </w:rPr>
+        <w:t>Documentación</w:t>
+      </w:r>
+      <w:r>
+        <w:t>:</w:t>
+      </w:r>
+      <w:r>
+        <w:t xml:space="preserve"> contiene la memoria y los anexos.</w:t>
+      </w:r>
+    </w:p>
+    <w:p>
+      <w:pPr>
+        <w:pStyle w:val="Prrafodelista"/>
+        <w:numPr>
+          <w:ilvl w:val="0"/>
+          <w:numId w:val="14"/>
+        </w:numPr>
+      </w:pPr>
+      <w:r>
+        <w:rPr>
+          <w:b/>
+        </w:rPr>
+        <w:t>Pruebas</w:t>
+      </w:r>
+      <w:r>
+        <w:t>:</w:t>
+      </w:r>
+      <w:r>
+        <w:t xml:space="preserve"> contiene los archivos .bat encargados de ejecutar las pruebas unitarias y de cobertura de código.</w:t>
+      </w:r>
+    </w:p>
+    <w:p>
+      <w:pPr>
+        <w:pStyle w:val="Prrafodelista"/>
+        <w:numPr>
+          <w:ilvl w:val="0"/>
+          <w:numId w:val="14"/>
+        </w:numPr>
+      </w:pPr>
+      <w:r>
+        <w:rPr>
+          <w:b/>
+        </w:rPr>
+        <w:t>Vídeos</w:t>
+      </w:r>
+      <w:r>
+        <w:t>:</w:t>
+      </w:r>
+      <w:r>
+        <w:t xml:space="preserve"> contienen los vídeos de la aplicación en funcionamiento, diferenciando los roles de profesor y alumno.</w:t>
+      </w:r>
+    </w:p>
+    <w:p>
+      <w:pPr>
+        <w:pStyle w:val="Prrafodelista"/>
+        <w:numPr>
+          <w:ilvl w:val="0"/>
+          <w:numId w:val="14"/>
+        </w:numPr>
+      </w:pPr>
+      <w:r>
+        <w:rPr>
+          <w:b/>
+        </w:rPr>
+        <w:t>Base de datos</w:t>
+      </w:r>
+      <w:r>
+        <w:t>:</w:t>
+      </w:r>
+      <w:r>
+        <w:t xml:space="preserve"> contiene los scripts .sql encargados de crear y eliminar las tablas de la base de datos.</w:t>
+      </w:r>
+    </w:p>
+    <w:p>
+      <w:pPr>
+        <w:pStyle w:val="Prrafodelista"/>
+        <w:numPr>
+          <w:ilvl w:val="0"/>
+          <w:numId w:val="14"/>
+        </w:numPr>
+        <w:rPr>
+          <w:color w:val="FF0000"/>
+          <w:sz w:val="28"/>
+        </w:rPr>
+      </w:pPr>
+      <w:r>
+        <w:rPr>
+          <w:b/>
+          <w:color w:val="FF0000"/>
+          <w:sz w:val="28"/>
+        </w:rPr>
+        <w:t>MÁQUINA VIRTUAL?</w:t>
       </w:r>
     </w:p>
     <w:p>
@@ -20525,6 +21449,7 @@
           <w:noProof/>
           <w:lang w:eastAsia="es-ES"/>
         </w:rPr>
+        <w:lastRenderedPageBreak/>
         <w:drawing>
           <wp:inline distT="0" distB="0" distL="0" distR="0" wp14:anchorId="0ECCD2D3" wp14:editId="62C0AB69">
             <wp:extent cx="1292192" cy="2743200"/>
@@ -20570,14 +21495,27 @@
       <w:r>
         <w:t xml:space="preserve">Ilustración </w:t>
       </w:r>
-      <w:fldSimple w:instr=" SEQ Ilustración \* ARABIC ">
-        <w:r>
-          <w:rPr>
-            <w:noProof/>
-          </w:rPr>
-          <w:t>27</w:t>
-        </w:r>
-      </w:fldSimple>
+      <w:r>
+        <w:fldChar w:fldCharType="begin"/>
+      </w:r>
+      <w:r>
+        <w:instrText xml:space="preserve"> SEQ Ilustración \* ARABIC </w:instrText>
+      </w:r>
+      <w:r>
+        <w:fldChar w:fldCharType="separate"/>
+      </w:r>
+      <w:r>
+        <w:rPr>
+          <w:noProof/>
+        </w:rPr>
+        <w:t>31</w:t>
+      </w:r>
+      <w:r>
+        <w:rPr>
+          <w:noProof/>
+        </w:rPr>
+        <w:fldChar w:fldCharType="end"/>
+      </w:r>
       <w:r>
         <w:t>: Directorio raíz de la aplicación</w:t>
       </w:r>
@@ -20618,7 +21556,6 @@
           <w:noProof/>
           <w:lang w:eastAsia="es-ES"/>
         </w:rPr>
-        <w:lastRenderedPageBreak/>
         <w:drawing>
           <wp:inline distT="0" distB="0" distL="0" distR="0" wp14:anchorId="147CD548" wp14:editId="140EE17B">
             <wp:extent cx="1493124" cy="1561381"/>
@@ -20664,14 +21601,27 @@
       <w:r>
         <w:t xml:space="preserve">Ilustración </w:t>
       </w:r>
-      <w:fldSimple w:instr=" SEQ Ilustración \* ARABIC ">
-        <w:r>
-          <w:rPr>
-            <w:noProof/>
-          </w:rPr>
-          <w:t>28</w:t>
-        </w:r>
-      </w:fldSimple>
+      <w:r>
+        <w:fldChar w:fldCharType="begin"/>
+      </w:r>
+      <w:r>
+        <w:instrText xml:space="preserve"> SEQ Ilustración \* ARABIC </w:instrText>
+      </w:r>
+      <w:r>
+        <w:fldChar w:fldCharType="separate"/>
+      </w:r>
+      <w:r>
+        <w:rPr>
+          <w:noProof/>
+        </w:rPr>
+        <w:t>32</w:t>
+      </w:r>
+      <w:r>
+        <w:rPr>
+          <w:noProof/>
+        </w:rPr>
+        <w:fldChar w:fldCharType="end"/>
+      </w:r>
       <w:r>
         <w:t>: Directorio “config” de la aplicación</w:t>
       </w:r>
@@ -20760,14 +21710,27 @@
       <w:r>
         <w:t xml:space="preserve">Ilustración </w:t>
       </w:r>
-      <w:fldSimple w:instr=" SEQ Ilustración \* ARABIC ">
-        <w:r>
-          <w:rPr>
-            <w:noProof/>
-          </w:rPr>
-          <w:t>29</w:t>
-        </w:r>
-      </w:fldSimple>
+      <w:r>
+        <w:fldChar w:fldCharType="begin"/>
+      </w:r>
+      <w:r>
+        <w:instrText xml:space="preserve"> SEQ Ilustración \* ARABIC </w:instrText>
+      </w:r>
+      <w:r>
+        <w:fldChar w:fldCharType="separate"/>
+      </w:r>
+      <w:r>
+        <w:rPr>
+          <w:noProof/>
+        </w:rPr>
+        <w:t>33</w:t>
+      </w:r>
+      <w:r>
+        <w:rPr>
+          <w:noProof/>
+        </w:rPr>
+        <w:fldChar w:fldCharType="end"/>
+      </w:r>
       <w:r>
         <w:t>: Directorio "ficheros_test" de la aplicación</w:t>
       </w:r>
@@ -20786,6 +21749,7 @@
         </w:numPr>
       </w:pPr>
       <w:r>
+        <w:lastRenderedPageBreak/>
         <w:t>Directorio AutoCorreccionJava_TFG/</w:t>
       </w:r>
       <w:r>
@@ -20853,21 +21817,33 @@
       <w:r>
         <w:t xml:space="preserve">Ilustración </w:t>
       </w:r>
-      <w:fldSimple w:instr=" SEQ Ilustración \* ARABIC ">
-        <w:r>
-          <w:rPr>
-            <w:noProof/>
-          </w:rPr>
-          <w:t>30</w:t>
-        </w:r>
-      </w:fldSimple>
+      <w:r>
+        <w:fldChar w:fldCharType="begin"/>
+      </w:r>
+      <w:r>
+        <w:instrText xml:space="preserve"> SEQ Ilustración \* ARABIC </w:instrText>
+      </w:r>
+      <w:r>
+        <w:fldChar w:fldCharType="separate"/>
+      </w:r>
+      <w:r>
+        <w:rPr>
+          <w:noProof/>
+        </w:rPr>
+        <w:t>34</w:t>
+      </w:r>
+      <w:r>
+        <w:rPr>
+          <w:noProof/>
+        </w:rPr>
+        <w:fldChar w:fldCharType="end"/>
+      </w:r>
       <w:r>
         <w:t>: Directorio "src/Controller" de la aplicación</w:t>
       </w:r>
     </w:p>
     <w:p>
       <w:r>
-        <w:lastRenderedPageBreak/>
         <w:t>Contienen los diferentes controladores utilizados para desarrollar la aplicación. Estos controladores van a interactuar tanto con la vista como con el modelo.</w:t>
       </w:r>
     </w:p>
@@ -20953,14 +21929,27 @@
       <w:r>
         <w:t xml:space="preserve">Ilustración </w:t>
       </w:r>
-      <w:fldSimple w:instr=" SEQ Ilustración \* ARABIC ">
-        <w:r>
-          <w:rPr>
-            <w:noProof/>
-          </w:rPr>
-          <w:t>31</w:t>
-        </w:r>
-      </w:fldSimple>
+      <w:r>
+        <w:fldChar w:fldCharType="begin"/>
+      </w:r>
+      <w:r>
+        <w:instrText xml:space="preserve"> SEQ Ilustración \* ARABIC </w:instrText>
+      </w:r>
+      <w:r>
+        <w:fldChar w:fldCharType="separate"/>
+      </w:r>
+      <w:r>
+        <w:rPr>
+          <w:noProof/>
+        </w:rPr>
+        <w:t>35</w:t>
+      </w:r>
+      <w:r>
+        <w:rPr>
+          <w:noProof/>
+        </w:rPr>
+        <w:fldChar w:fldCharType="end"/>
+      </w:r>
       <w:r>
         <w:t>: Directorio "src/Template" de la aplicación</w:t>
       </w:r>
@@ -20972,6 +21961,7 @@
     </w:p>
     <w:p>
       <w:r>
+        <w:lastRenderedPageBreak/>
         <w:t>De las subcarpetas presentes, las que no han sido modificadas y que vienen por defecto al usar CakePHP son: Element, Email, Error y Pages.</w:t>
       </w:r>
     </w:p>
@@ -21057,21 +22047,33 @@
       <w:r>
         <w:t xml:space="preserve">Ilustración </w:t>
       </w:r>
-      <w:fldSimple w:instr=" SEQ Ilustración \* ARABIC ">
-        <w:r>
-          <w:rPr>
-            <w:noProof/>
-          </w:rPr>
-          <w:t>32</w:t>
-        </w:r>
-      </w:fldSimple>
+      <w:r>
+        <w:fldChar w:fldCharType="begin"/>
+      </w:r>
+      <w:r>
+        <w:instrText xml:space="preserve"> SEQ Ilustración \* ARABIC </w:instrText>
+      </w:r>
+      <w:r>
+        <w:fldChar w:fldCharType="separate"/>
+      </w:r>
+      <w:r>
+        <w:rPr>
+          <w:noProof/>
+        </w:rPr>
+        <w:t>36</w:t>
+      </w:r>
+      <w:r>
+        <w:rPr>
+          <w:noProof/>
+        </w:rPr>
+        <w:fldChar w:fldCharType="end"/>
+      </w:r>
       <w:r>
         <w:t>: Directorio "src/Model" de la aplicación</w:t>
       </w:r>
     </w:p>
     <w:p>
       <w:r>
-        <w:lastRenderedPageBreak/>
         <w:t>Como se ha explicado en el apartado (</w:t>
       </w:r>
       <w:r>
@@ -21113,7 +22115,9 @@
     </w:p>
     <w:p>
       <w:pPr>
+        <w:pStyle w:val="Prrafodelista"/>
         <w:keepNext/>
+        <w:ind w:left="720"/>
         <w:jc w:val="center"/>
       </w:pPr>
       <w:r>
@@ -21122,10 +22126,10 @@
           <w:lang w:eastAsia="es-ES"/>
         </w:rPr>
         <w:drawing>
-          <wp:inline distT="0" distB="0" distL="0" distR="0" wp14:anchorId="43486B5D" wp14:editId="4C4B9A2A">
-            <wp:extent cx="1440611" cy="2165179"/>
-            <wp:effectExtent l="0" t="0" r="7620" b="6985"/>
-            <wp:docPr id="66" name="Imagen 66"/>
+          <wp:inline distT="0" distB="0" distL="0" distR="0" wp14:anchorId="0DA3D826" wp14:editId="56313202">
+            <wp:extent cx="1535655" cy="2543175"/>
+            <wp:effectExtent l="0" t="0" r="7620" b="0"/>
+            <wp:docPr id="31" name="Imagen 31"/>
             <wp:cNvGraphicFramePr>
               <a:graphicFrameLocks xmlns:a="http://schemas.openxmlformats.org/drawingml/2006/main" noChangeAspect="1"/>
             </wp:cNvGraphicFramePr>
@@ -21145,7 +22149,7 @@
                   <pic:spPr>
                     <a:xfrm>
                       <a:off x="0" y="0"/>
-                      <a:ext cx="1442511" cy="2168034"/>
+                      <a:ext cx="1539518" cy="2549572"/>
                     </a:xfrm>
                     <a:prstGeom prst="rect">
                       <a:avLst/>
@@ -21166,16 +22170,29 @@
       <w:r>
         <w:t xml:space="preserve">Ilustración </w:t>
       </w:r>
-      <w:fldSimple w:instr=" SEQ Ilustración \* ARABIC ">
-        <w:r>
-          <w:rPr>
-            <w:noProof/>
-          </w:rPr>
-          <w:t>33</w:t>
-        </w:r>
-      </w:fldSimple>
-      <w:r>
-        <w:t>: Directorio "src/Locale" de la aplicación</w:t>
+      <w:r>
+        <w:fldChar w:fldCharType="begin"/>
+      </w:r>
+      <w:r>
+        <w:instrText xml:space="preserve"> SEQ Ilustración \* ARABIC </w:instrText>
+      </w:r>
+      <w:r>
+        <w:fldChar w:fldCharType="separate"/>
+      </w:r>
+      <w:r>
+        <w:rPr>
+          <w:noProof/>
+        </w:rPr>
+        <w:t>37</w:t>
+      </w:r>
+      <w:r>
+        <w:fldChar w:fldCharType="end"/>
+      </w:r>
+      <w:r>
+        <w:t xml:space="preserve">: </w:t>
+      </w:r>
+      <w:r>
+        <w:t>Directorio "src/Locale" de la aplicación</w:t>
       </w:r>
     </w:p>
     <w:p>
@@ -21192,6 +22209,7 @@
         </w:numPr>
       </w:pPr>
       <w:r>
+        <w:lastRenderedPageBreak/>
         <w:t>Directorio AutoCorreccionJava_TFG/</w:t>
       </w:r>
       <w:r>
@@ -21259,21 +22277,33 @@
       <w:r>
         <w:t xml:space="preserve">Ilustración </w:t>
       </w:r>
-      <w:fldSimple w:instr=" SEQ Ilustración \* ARABIC ">
-        <w:r>
-          <w:rPr>
-            <w:noProof/>
-          </w:rPr>
-          <w:t>34</w:t>
-        </w:r>
-      </w:fldSimple>
+      <w:r>
+        <w:fldChar w:fldCharType="begin"/>
+      </w:r>
+      <w:r>
+        <w:instrText xml:space="preserve"> SEQ Ilustración \* ARABIC </w:instrText>
+      </w:r>
+      <w:r>
+        <w:fldChar w:fldCharType="separate"/>
+      </w:r>
+      <w:r>
+        <w:rPr>
+          <w:noProof/>
+        </w:rPr>
+        <w:t>38</w:t>
+      </w:r>
+      <w:r>
+        <w:rPr>
+          <w:noProof/>
+        </w:rPr>
+        <w:fldChar w:fldCharType="end"/>
+      </w:r>
       <w:r>
         <w:t>: Directorio "vendor" de la aplicación</w:t>
       </w:r>
     </w:p>
     <w:p>
       <w:r>
-        <w:lastRenderedPageBreak/>
         <w:t>Dentro de esta carpeta van a estar las librerías externas, de las cuales las únicas que han sido añadidas son: “ims”, encargada de establecer la conexión LTI entre Moodle y la aplicación, “libchart”, librearía utilizada para la generación de gráficas y “jplag-2.11.8-SNAPSHOT-jar-with-dependencies.jar”, utilizado para poder generar el reporte de plagios de las prácticas.</w:t>
       </w:r>
     </w:p>
@@ -21300,7 +22330,9 @@
     </w:p>
     <w:p>
       <w:pPr>
+        <w:pStyle w:val="Prrafodelista"/>
         <w:keepNext/>
+        <w:ind w:left="720"/>
         <w:jc w:val="center"/>
       </w:pPr>
       <w:r>
@@ -21309,10 +22341,10 @@
           <w:lang w:eastAsia="es-ES"/>
         </w:rPr>
         <w:drawing>
-          <wp:inline distT="0" distB="0" distL="0" distR="0" wp14:anchorId="6EBC0F97" wp14:editId="3FAEFB1B">
-            <wp:extent cx="1339048" cy="2372264"/>
-            <wp:effectExtent l="0" t="0" r="0" b="0"/>
-            <wp:docPr id="69" name="Imagen 69"/>
+          <wp:inline distT="0" distB="0" distL="0" distR="0" wp14:anchorId="177410F0" wp14:editId="1DF1409E">
+            <wp:extent cx="1520988" cy="2419350"/>
+            <wp:effectExtent l="0" t="0" r="3175" b="0"/>
+            <wp:docPr id="32" name="Imagen 32"/>
             <wp:cNvGraphicFramePr>
               <a:graphicFrameLocks xmlns:a="http://schemas.openxmlformats.org/drawingml/2006/main" noChangeAspect="1"/>
             </wp:cNvGraphicFramePr>
@@ -21332,7 +22364,7 @@
                   <pic:spPr>
                     <a:xfrm>
                       <a:off x="0" y="0"/>
-                      <a:ext cx="1342798" cy="2378908"/>
+                      <a:ext cx="1525071" cy="2425845"/>
                     </a:xfrm>
                     <a:prstGeom prst="rect">
                       <a:avLst/>
@@ -21349,36 +22381,41 @@
       <w:pPr>
         <w:pStyle w:val="Descripcin"/>
         <w:jc w:val="center"/>
+        <w:rPr>
+          <w:b/>
+        </w:rPr>
       </w:pPr>
       <w:r>
         <w:t xml:space="preserve">Ilustración </w:t>
       </w:r>
-      <w:fldSimple w:instr=" SEQ Ilustración \* ARABIC ">
-        <w:r>
-          <w:rPr>
-            <w:noProof/>
-          </w:rPr>
-          <w:t>35</w:t>
-        </w:r>
-      </w:fldSimple>
-      <w:r>
-        <w:t>: Directorio "webroot" de la aplicación</w:t>
-      </w:r>
-    </w:p>
-    <w:p>
-      <w:r>
-        <w:t>Contiene las carpetas con los ficheros css, javascript y las diferentes imágenes utilizadas en la aplicación. Además contiene la carpeta con los ficheros correspondientes a la cobertura de código.</w:t>
-      </w:r>
-      <w:r>
-        <w:t xml:space="preserve"> </w:t>
-      </w:r>
-      <w:r>
-        <w:rPr>
-          <w:b/>
-          <w:color w:val="FF0000"/>
-          <w:sz w:val="28"/>
-        </w:rPr>
-        <w:t>MEJOR ELIMINAR LA CARPETA DE COBERTURA NO?</w:t>
+      <w:r>
+        <w:fldChar w:fldCharType="begin"/>
+      </w:r>
+      <w:r>
+        <w:instrText xml:space="preserve"> SEQ Ilustración \* ARABIC </w:instrText>
+      </w:r>
+      <w:r>
+        <w:fldChar w:fldCharType="separate"/>
+      </w:r>
+      <w:r>
+        <w:rPr>
+          <w:noProof/>
+        </w:rPr>
+        <w:t>39</w:t>
+      </w:r>
+      <w:r>
+        <w:fldChar w:fldCharType="end"/>
+      </w:r>
+      <w:r>
+        <w:t xml:space="preserve">: </w:t>
+      </w:r>
+      <w:r>
+        <w:t>Directorio "webroot" de la aplicación</w:t>
+      </w:r>
+    </w:p>
+    <w:p>
+      <w:r>
+        <w:t xml:space="preserve">Contiene las carpetas con los ficheros css, javascript y las diferentes imágenes utilizadas en la aplicación. </w:t>
       </w:r>
     </w:p>
     <w:p>
@@ -21386,6 +22423,7 @@
         <w:pStyle w:val="Ttulo2"/>
       </w:pPr>
       <w:r>
+        <w:lastRenderedPageBreak/>
         <w:t>Instalación de herramientas</w:t>
       </w:r>
     </w:p>
@@ -21531,7 +22569,6 @@
           <w:noProof/>
           <w:lang w:eastAsia="es-ES"/>
         </w:rPr>
-        <w:lastRenderedPageBreak/>
         <w:drawing>
           <wp:inline distT="0" distB="0" distL="0" distR="0" wp14:anchorId="6A8DA533" wp14:editId="5707761C">
             <wp:extent cx="3152775" cy="2451735"/>
@@ -21583,14 +22620,27 @@
       <w:r>
         <w:t xml:space="preserve">Ilustración </w:t>
       </w:r>
-      <w:fldSimple w:instr=" SEQ Ilustración \* ARABIC ">
-        <w:r>
-          <w:rPr>
-            <w:noProof/>
-          </w:rPr>
-          <w:t>36</w:t>
-        </w:r>
-      </w:fldSimple>
+      <w:r>
+        <w:fldChar w:fldCharType="begin"/>
+      </w:r>
+      <w:r>
+        <w:instrText xml:space="preserve"> SEQ Ilustración \* ARABIC </w:instrText>
+      </w:r>
+      <w:r>
+        <w:fldChar w:fldCharType="separate"/>
+      </w:r>
+      <w:r>
+        <w:rPr>
+          <w:noProof/>
+        </w:rPr>
+        <w:t>40</w:t>
+      </w:r>
+      <w:r>
+        <w:rPr>
+          <w:noProof/>
+        </w:rPr>
+        <w:fldChar w:fldCharType="end"/>
+      </w:r>
       <w:r>
         <w:t>: Instalar WampServer paso 1</w:t>
       </w:r>
@@ -21625,6 +22675,7 @@
           <w:noProof/>
           <w:lang w:eastAsia="es-ES"/>
         </w:rPr>
+        <w:lastRenderedPageBreak/>
         <w:drawing>
           <wp:inline distT="0" distB="0" distL="0" distR="0" wp14:anchorId="544AEF2E" wp14:editId="59C69DD6">
             <wp:extent cx="3959524" cy="3102147"/>
@@ -21670,14 +22721,27 @@
       <w:r>
         <w:t xml:space="preserve">Ilustración </w:t>
       </w:r>
-      <w:fldSimple w:instr=" SEQ Ilustración \* ARABIC ">
-        <w:r>
-          <w:rPr>
-            <w:noProof/>
-          </w:rPr>
-          <w:t>37</w:t>
-        </w:r>
-      </w:fldSimple>
+      <w:r>
+        <w:fldChar w:fldCharType="begin"/>
+      </w:r>
+      <w:r>
+        <w:instrText xml:space="preserve"> SEQ Ilustración \* ARABIC </w:instrText>
+      </w:r>
+      <w:r>
+        <w:fldChar w:fldCharType="separate"/>
+      </w:r>
+      <w:r>
+        <w:rPr>
+          <w:noProof/>
+        </w:rPr>
+        <w:t>41</w:t>
+      </w:r>
+      <w:r>
+        <w:rPr>
+          <w:noProof/>
+        </w:rPr>
+        <w:fldChar w:fldCharType="end"/>
+      </w:r>
       <w:r>
         <w:t>: Instalar WampServer paso 2</w:t>
       </w:r>
@@ -21716,7 +22780,6 @@
           <w:noProof/>
           <w:lang w:eastAsia="es-ES"/>
         </w:rPr>
-        <w:lastRenderedPageBreak/>
         <w:drawing>
           <wp:inline distT="0" distB="0" distL="0" distR="0" wp14:anchorId="33A20AB0" wp14:editId="6A80C3A6">
             <wp:extent cx="3519577" cy="2761938"/>
@@ -21762,14 +22825,27 @@
       <w:r>
         <w:t xml:space="preserve">Ilustración </w:t>
       </w:r>
-      <w:fldSimple w:instr=" SEQ Ilustración \* ARABIC ">
-        <w:r>
-          <w:rPr>
-            <w:noProof/>
-          </w:rPr>
-          <w:t>38</w:t>
-        </w:r>
-      </w:fldSimple>
+      <w:r>
+        <w:fldChar w:fldCharType="begin"/>
+      </w:r>
+      <w:r>
+        <w:instrText xml:space="preserve"> SEQ Ilustración \* ARABIC </w:instrText>
+      </w:r>
+      <w:r>
+        <w:fldChar w:fldCharType="separate"/>
+      </w:r>
+      <w:r>
+        <w:rPr>
+          <w:noProof/>
+        </w:rPr>
+        <w:t>42</w:t>
+      </w:r>
+      <w:r>
+        <w:rPr>
+          <w:noProof/>
+        </w:rPr>
+        <w:fldChar w:fldCharType="end"/>
+      </w:r>
       <w:r>
         <w:t>: Instalar WampServer paso 3</w:t>
       </w:r>
@@ -21797,6 +22873,7 @@
         <w:pStyle w:val="Ttulo3"/>
       </w:pPr>
       <w:r>
+        <w:lastRenderedPageBreak/>
         <w:t>Base de datos</w:t>
       </w:r>
     </w:p>
@@ -21907,14 +22984,27 @@
       <w:r>
         <w:t xml:space="preserve">Ilustración </w:t>
       </w:r>
-      <w:fldSimple w:instr=" SEQ Ilustración \* ARABIC ">
-        <w:r>
-          <w:rPr>
-            <w:noProof/>
-          </w:rPr>
-          <w:t>39</w:t>
-        </w:r>
-      </w:fldSimple>
+      <w:r>
+        <w:fldChar w:fldCharType="begin"/>
+      </w:r>
+      <w:r>
+        <w:instrText xml:space="preserve"> SEQ Ilustración \* ARABIC </w:instrText>
+      </w:r>
+      <w:r>
+        <w:fldChar w:fldCharType="separate"/>
+      </w:r>
+      <w:r>
+        <w:rPr>
+          <w:noProof/>
+        </w:rPr>
+        <w:t>43</w:t>
+      </w:r>
+      <w:r>
+        <w:rPr>
+          <w:noProof/>
+        </w:rPr>
+        <w:fldChar w:fldCharType="end"/>
+      </w:r>
       <w:r>
         <w:t>: phpMyAdmin</w:t>
       </w:r>
@@ -21929,7 +23019,6 @@
         <w:contextualSpacing/>
       </w:pPr>
       <w:r>
-        <w:lastRenderedPageBreak/>
         <w:t>Creamos la base de datos de nombre “moodle” y cotejamiento “utf8_general_ci”:</w:t>
       </w:r>
     </w:p>
@@ -21996,14 +23085,27 @@
       <w:r>
         <w:t xml:space="preserve">Ilustración </w:t>
       </w:r>
-      <w:fldSimple w:instr=" SEQ Ilustración \* ARABIC ">
-        <w:r>
-          <w:rPr>
-            <w:noProof/>
-          </w:rPr>
-          <w:t>40</w:t>
-        </w:r>
-      </w:fldSimple>
+      <w:r>
+        <w:fldChar w:fldCharType="begin"/>
+      </w:r>
+      <w:r>
+        <w:instrText xml:space="preserve"> SEQ Ilustración \* ARABIC </w:instrText>
+      </w:r>
+      <w:r>
+        <w:fldChar w:fldCharType="separate"/>
+      </w:r>
+      <w:r>
+        <w:rPr>
+          <w:noProof/>
+        </w:rPr>
+        <w:t>44</w:t>
+      </w:r>
+      <w:r>
+        <w:rPr>
+          <w:noProof/>
+        </w:rPr>
+        <w:fldChar w:fldCharType="end"/>
+      </w:r>
       <w:r>
         <w:t>: phpMyAdmin creación BD Moodle</w:t>
       </w:r>
@@ -22158,14 +23260,27 @@
       <w:r>
         <w:t xml:space="preserve">Ilustración </w:t>
       </w:r>
-      <w:fldSimple w:instr=" SEQ Ilustración \* ARABIC ">
-        <w:r>
-          <w:rPr>
-            <w:noProof/>
-          </w:rPr>
-          <w:t>41</w:t>
-        </w:r>
-      </w:fldSimple>
+      <w:r>
+        <w:fldChar w:fldCharType="begin"/>
+      </w:r>
+      <w:r>
+        <w:instrText xml:space="preserve"> SEQ Ilustración \* ARABIC </w:instrText>
+      </w:r>
+      <w:r>
+        <w:fldChar w:fldCharType="separate"/>
+      </w:r>
+      <w:r>
+        <w:rPr>
+          <w:noProof/>
+        </w:rPr>
+        <w:t>45</w:t>
+      </w:r>
+      <w:r>
+        <w:rPr>
+          <w:noProof/>
+        </w:rPr>
+        <w:fldChar w:fldCharType="end"/>
+      </w:r>
       <w:r>
         <w:t>: Descarga HeidiSQL</w:t>
       </w:r>
@@ -22187,7 +23302,6 @@
         <w:pStyle w:val="Ttulo4"/>
       </w:pPr>
       <w:r>
-        <w:lastRenderedPageBreak/>
         <w:t>Creación de las tablas</w:t>
       </w:r>
     </w:p>
@@ -22280,14 +23394,27 @@
       <w:r>
         <w:t xml:space="preserve">Ilustración </w:t>
       </w:r>
-      <w:fldSimple w:instr=" SEQ Ilustración \* ARABIC ">
-        <w:r>
-          <w:rPr>
-            <w:noProof/>
-          </w:rPr>
-          <w:t>42</w:t>
-        </w:r>
-      </w:fldSimple>
+      <w:r>
+        <w:fldChar w:fldCharType="begin"/>
+      </w:r>
+      <w:r>
+        <w:instrText xml:space="preserve"> SEQ Ilustración \* ARABIC </w:instrText>
+      </w:r>
+      <w:r>
+        <w:fldChar w:fldCharType="separate"/>
+      </w:r>
+      <w:r>
+        <w:rPr>
+          <w:noProof/>
+        </w:rPr>
+        <w:t>46</w:t>
+      </w:r>
+      <w:r>
+        <w:rPr>
+          <w:noProof/>
+        </w:rPr>
+        <w:fldChar w:fldCharType="end"/>
+      </w:r>
       <w:r>
         <w:t>: HeidiSQL sql creación de tablas</w:t>
       </w:r>
@@ -22375,7 +23502,6 @@
           <w:noProof/>
           <w:lang w:eastAsia="es-ES"/>
         </w:rPr>
-        <w:lastRenderedPageBreak/>
         <w:drawing>
           <wp:inline distT="0" distB="0" distL="0" distR="0" wp14:anchorId="1B2405A8" wp14:editId="4FF9B0C2">
             <wp:extent cx="5400040" cy="1639570"/>
@@ -22421,14 +23547,27 @@
       <w:r>
         <w:t xml:space="preserve">Ilustración </w:t>
       </w:r>
-      <w:fldSimple w:instr=" SEQ Ilustración \* ARABIC ">
-        <w:r>
-          <w:rPr>
-            <w:noProof/>
-          </w:rPr>
-          <w:t>43</w:t>
-        </w:r>
-      </w:fldSimple>
+      <w:r>
+        <w:fldChar w:fldCharType="begin"/>
+      </w:r>
+      <w:r>
+        <w:instrText xml:space="preserve"> SEQ Ilustración \* ARABIC </w:instrText>
+      </w:r>
+      <w:r>
+        <w:fldChar w:fldCharType="separate"/>
+      </w:r>
+      <w:r>
+        <w:rPr>
+          <w:noProof/>
+        </w:rPr>
+        <w:t>47</w:t>
+      </w:r>
+      <w:r>
+        <w:rPr>
+          <w:noProof/>
+        </w:rPr>
+        <w:fldChar w:fldCharType="end"/>
+      </w:r>
       <w:r>
         <w:t>: Maven descarga</w:t>
       </w:r>
@@ -22556,7 +23695,10 @@
       <w:pPr>
         <w:pStyle w:val="Ttulo3"/>
       </w:pPr>
-      <w:r>
+      <w:bookmarkStart w:id="0" w:name="_GoBack"/>
+      <w:bookmarkEnd w:id="0"/>
+      <w:r>
+        <w:lastRenderedPageBreak/>
         <w:t>CakePHP</w:t>
       </w:r>
     </w:p>
@@ -22625,7 +23767,6 @@
           <w:noProof/>
           <w:lang w:eastAsia="es-ES"/>
         </w:rPr>
-        <w:lastRenderedPageBreak/>
         <w:drawing>
           <wp:inline distT="0" distB="0" distL="0" distR="0" wp14:anchorId="38FEDB31" wp14:editId="242BC30A">
             <wp:extent cx="5400040" cy="3266440"/>
@@ -22671,14 +23812,27 @@
       <w:r>
         <w:t xml:space="preserve">Ilustración </w:t>
       </w:r>
-      <w:fldSimple w:instr=" SEQ Ilustración \* ARABIC ">
-        <w:r>
-          <w:rPr>
-            <w:noProof/>
-          </w:rPr>
-          <w:t>44</w:t>
-        </w:r>
-      </w:fldSimple>
+      <w:r>
+        <w:fldChar w:fldCharType="begin"/>
+      </w:r>
+      <w:r>
+        <w:instrText xml:space="preserve"> SEQ Ilustración \* ARABIC </w:instrText>
+      </w:r>
+      <w:r>
+        <w:fldChar w:fldCharType="separate"/>
+      </w:r>
+      <w:r>
+        <w:rPr>
+          <w:noProof/>
+        </w:rPr>
+        <w:t>48</w:t>
+      </w:r>
+      <w:r>
+        <w:rPr>
+          <w:noProof/>
+        </w:rPr>
+        <w:fldChar w:fldCharType="end"/>
+      </w:r>
       <w:r>
         <w:t>: CakePHP Instalación</w:t>
       </w:r>
@@ -22766,6 +23920,7 @@
           <w:noProof/>
           <w:lang w:eastAsia="es-ES"/>
         </w:rPr>
+        <w:lastRenderedPageBreak/>
         <w:drawing>
           <wp:inline distT="0" distB="0" distL="0" distR="0" wp14:anchorId="3DE6211D" wp14:editId="40911E24">
             <wp:extent cx="4047540" cy="1595886"/>
@@ -22811,14 +23966,27 @@
       <w:r>
         <w:t xml:space="preserve">Ilustración </w:t>
       </w:r>
-      <w:fldSimple w:instr=" SEQ Ilustración \* ARABIC ">
-        <w:r>
-          <w:rPr>
-            <w:noProof/>
-          </w:rPr>
-          <w:t>45</w:t>
-        </w:r>
-      </w:fldSimple>
+      <w:r>
+        <w:fldChar w:fldCharType="begin"/>
+      </w:r>
+      <w:r>
+        <w:instrText xml:space="preserve"> SEQ Ilustración \* ARABIC </w:instrText>
+      </w:r>
+      <w:r>
+        <w:fldChar w:fldCharType="separate"/>
+      </w:r>
+      <w:r>
+        <w:rPr>
+          <w:noProof/>
+        </w:rPr>
+        <w:t>49</w:t>
+      </w:r>
+      <w:r>
+        <w:rPr>
+          <w:noProof/>
+        </w:rPr>
+        <w:fldChar w:fldCharType="end"/>
+      </w:r>
       <w:r>
         <w:t>: Bootstrap descarga</w:t>
       </w:r>
@@ -22846,7 +24014,6 @@
           <w:noProof/>
           <w:lang w:eastAsia="es-ES"/>
         </w:rPr>
-        <w:lastRenderedPageBreak/>
         <w:drawing>
           <wp:inline distT="0" distB="0" distL="0" distR="0" wp14:anchorId="1B9619D7" wp14:editId="686A1D34">
             <wp:extent cx="4183811" cy="2163243"/>
@@ -23002,6 +24169,7 @@
           <w:noProof/>
           <w:lang w:eastAsia="es-ES"/>
         </w:rPr>
+        <w:lastRenderedPageBreak/>
         <w:drawing>
           <wp:inline distT="0" distB="0" distL="0" distR="0" wp14:anchorId="49EF3466" wp14:editId="78BA0518">
             <wp:extent cx="5400040" cy="2256790"/>
@@ -23047,14 +24215,27 @@
       <w:r>
         <w:t xml:space="preserve">Ilustración </w:t>
       </w:r>
-      <w:fldSimple w:instr=" SEQ Ilustración \* ARABIC ">
-        <w:r>
-          <w:rPr>
-            <w:noProof/>
-          </w:rPr>
-          <w:t>46</w:t>
-        </w:r>
-      </w:fldSimple>
+      <w:r>
+        <w:fldChar w:fldCharType="begin"/>
+      </w:r>
+      <w:r>
+        <w:instrText xml:space="preserve"> SEQ Ilustración \* ARABIC </w:instrText>
+      </w:r>
+      <w:r>
+        <w:fldChar w:fldCharType="separate"/>
+      </w:r>
+      <w:r>
+        <w:rPr>
+          <w:noProof/>
+        </w:rPr>
+        <w:t>50</w:t>
+      </w:r>
+      <w:r>
+        <w:rPr>
+          <w:noProof/>
+        </w:rPr>
+        <w:fldChar w:fldCharType="end"/>
+      </w:r>
       <w:r>
         <w:t>: Moodle instalación seleccionar idioma</w:t>
       </w:r>
@@ -23082,7 +24263,6 @@
           <w:noProof/>
           <w:lang w:eastAsia="es-ES"/>
         </w:rPr>
-        <w:lastRenderedPageBreak/>
         <w:drawing>
           <wp:inline distT="0" distB="0" distL="0" distR="0" wp14:anchorId="136253F8" wp14:editId="3E3C1A73">
             <wp:extent cx="5400040" cy="3928745"/>
@@ -23128,14 +24308,27 @@
       <w:r>
         <w:t xml:space="preserve">Ilustración </w:t>
       </w:r>
-      <w:fldSimple w:instr=" SEQ Ilustración \* ARABIC ">
-        <w:r>
-          <w:rPr>
-            <w:noProof/>
-          </w:rPr>
-          <w:t>47</w:t>
-        </w:r>
-      </w:fldSimple>
+      <w:r>
+        <w:fldChar w:fldCharType="begin"/>
+      </w:r>
+      <w:r>
+        <w:instrText xml:space="preserve"> SEQ Ilustración \* ARABIC </w:instrText>
+      </w:r>
+      <w:r>
+        <w:fldChar w:fldCharType="separate"/>
+      </w:r>
+      <w:r>
+        <w:rPr>
+          <w:noProof/>
+        </w:rPr>
+        <w:t>51</w:t>
+      </w:r>
+      <w:r>
+        <w:rPr>
+          <w:noProof/>
+        </w:rPr>
+        <w:fldChar w:fldCharType="end"/>
+      </w:r>
       <w:r>
         <w:t>: Moodle instalación ajuste base de datos</w:t>
       </w:r>
@@ -23176,6 +24369,7 @@
           <w:noProof/>
           <w:lang w:eastAsia="es-ES"/>
         </w:rPr>
+        <w:lastRenderedPageBreak/>
         <w:drawing>
           <wp:inline distT="0" distB="0" distL="0" distR="0" wp14:anchorId="22CF80F3" wp14:editId="0D92B595">
             <wp:extent cx="5777585" cy="1924050"/>
@@ -23221,14 +24415,27 @@
       <w:r>
         <w:t xml:space="preserve">Ilustración </w:t>
       </w:r>
-      <w:fldSimple w:instr=" SEQ Ilustración \* ARABIC ">
-        <w:r>
-          <w:rPr>
-            <w:noProof/>
-          </w:rPr>
-          <w:t>48</w:t>
-        </w:r>
-      </w:fldSimple>
+      <w:r>
+        <w:fldChar w:fldCharType="begin"/>
+      </w:r>
+      <w:r>
+        <w:instrText xml:space="preserve"> SEQ Ilustración \* ARABIC </w:instrText>
+      </w:r>
+      <w:r>
+        <w:fldChar w:fldCharType="separate"/>
+      </w:r>
+      <w:r>
+        <w:rPr>
+          <w:noProof/>
+        </w:rPr>
+        <w:t>52</w:t>
+      </w:r>
+      <w:r>
+        <w:rPr>
+          <w:noProof/>
+        </w:rPr>
+        <w:fldChar w:fldCharType="end"/>
+      </w:r>
       <w:r>
         <w:t>: Moodle instalación datos admin</w:t>
       </w:r>
@@ -23300,7 +24507,6 @@
         <w:pStyle w:val="Ttulo3"/>
       </w:pPr>
       <w:r>
-        <w:lastRenderedPageBreak/>
         <w:t>Plugin LTI</w:t>
       </w:r>
     </w:p>
@@ -23460,6 +24666,7 @@
         <w:pStyle w:val="Ttulo2"/>
       </w:pPr>
       <w:r>
+        <w:lastRenderedPageBreak/>
         <w:t>Conexión LTI</w:t>
       </w:r>
     </w:p>
@@ -23677,7 +24884,6 @@
     </w:p>
     <w:p>
       <w:r>
-        <w:lastRenderedPageBreak/>
         <w:t xml:space="preserve">Es importante que el profesor introduzca correctamente </w:t>
       </w:r>
       <w:r>
@@ -23904,7 +25110,11 @@
         <w:t xml:space="preserve">ría una excepción, y si lo es quedaría </w:t>
       </w:r>
       <w:r>
-        <w:t xml:space="preserve">establecida la conexión entre </w:t>
+        <w:t xml:space="preserve">establecida la conexión </w:t>
+      </w:r>
+      <w:r>
+        <w:lastRenderedPageBreak/>
+        <w:t xml:space="preserve">entre </w:t>
       </w:r>
       <w:r>
         <w:rPr>
@@ -24100,14 +25310,27 @@
       <w:r>
         <w:t xml:space="preserve">Ilustración </w:t>
       </w:r>
-      <w:fldSimple w:instr=" SEQ Ilustración \* ARABIC ">
-        <w:r>
-          <w:rPr>
-            <w:noProof/>
-          </w:rPr>
-          <w:t>49</w:t>
-        </w:r>
-      </w:fldSimple>
+      <w:r>
+        <w:fldChar w:fldCharType="begin"/>
+      </w:r>
+      <w:r>
+        <w:instrText xml:space="preserve"> SEQ Ilustración \* ARABIC </w:instrText>
+      </w:r>
+      <w:r>
+        <w:fldChar w:fldCharType="separate"/>
+      </w:r>
+      <w:r>
+        <w:rPr>
+          <w:noProof/>
+        </w:rPr>
+        <w:t>53</w:t>
+      </w:r>
+      <w:r>
+        <w:rPr>
+          <w:noProof/>
+        </w:rPr>
+        <w:fldChar w:fldCharType="end"/>
+      </w:r>
       <w:r>
         <w:t>: Salida cmd obtenida tras ejecuctar pruebas unitarias</w:t>
       </w:r>
@@ -24193,7 +25416,9 @@
     </w:p>
     <w:p>
       <w:pPr>
+        <w:pStyle w:val="Prrafodelista"/>
         <w:keepNext/>
+        <w:ind w:left="720"/>
         <w:jc w:val="center"/>
       </w:pPr>
       <w:r>
@@ -24203,10 +25428,10 @@
         </w:rPr>
         <w:lastRenderedPageBreak/>
         <w:drawing>
-          <wp:inline distT="0" distB="0" distL="0" distR="0" wp14:anchorId="542DC51F" wp14:editId="7AF021EE">
-            <wp:extent cx="5125212" cy="1871932"/>
-            <wp:effectExtent l="0" t="0" r="0" b="0"/>
-            <wp:docPr id="36" name="Imagen 36"/>
+          <wp:inline distT="0" distB="0" distL="0" distR="0" wp14:anchorId="0CCF7572" wp14:editId="1E623ED7">
+            <wp:extent cx="4859021" cy="1819275"/>
+            <wp:effectExtent l="0" t="0" r="0" b="9525"/>
+            <wp:docPr id="33" name="Imagen 33"/>
             <wp:cNvGraphicFramePr>
               <a:graphicFrameLocks xmlns:a="http://schemas.openxmlformats.org/drawingml/2006/main" noChangeAspect="1"/>
             </wp:cNvGraphicFramePr>
@@ -24226,7 +25451,7 @@
                   <pic:spPr>
                     <a:xfrm>
                       <a:off x="0" y="0"/>
-                      <a:ext cx="5131095" cy="1874081"/>
+                      <a:ext cx="4903061" cy="1835764"/>
                     </a:xfrm>
                     <a:prstGeom prst="rect">
                       <a:avLst/>
@@ -24247,16 +25472,29 @@
       <w:r>
         <w:t xml:space="preserve">Ilustración </w:t>
       </w:r>
-      <w:fldSimple w:instr=" SEQ Ilustración \* ARABIC ">
-        <w:r>
-          <w:rPr>
-            <w:noProof/>
-          </w:rPr>
-          <w:t>50</w:t>
-        </w:r>
-      </w:fldSimple>
-      <w:r>
-        <w:t>: Salida cmd obtenida tras ejecutar pruebas de cobertura</w:t>
+      <w:r>
+        <w:fldChar w:fldCharType="begin"/>
+      </w:r>
+      <w:r>
+        <w:instrText xml:space="preserve"> SEQ Ilustración \* ARABIC </w:instrText>
+      </w:r>
+      <w:r>
+        <w:fldChar w:fldCharType="separate"/>
+      </w:r>
+      <w:r>
+        <w:rPr>
+          <w:noProof/>
+        </w:rPr>
+        <w:t>54</w:t>
+      </w:r>
+      <w:r>
+        <w:fldChar w:fldCharType="end"/>
+      </w:r>
+      <w:r>
+        <w:t xml:space="preserve">: </w:t>
+      </w:r>
+      <w:r>
+        <w:t>Salida cmd obtenida tras ejecutar pruebas de cobertura</w:t>
       </w:r>
     </w:p>
     <w:p>
@@ -24293,7 +25531,13 @@
         <w:rPr>
           <w:i/>
         </w:rPr>
-        <w:t>C:\wamp\www\AutoCorreccionJava_TFG\webroot\coverage\index.html</w:t>
+        <w:t>C:/wamp/www/AutoCorreccionJava_TFG/coverage/</w:t>
+      </w:r>
+      <w:r>
+        <w:rPr>
+          <w:i/>
+        </w:rPr>
+        <w:t>index.html</w:t>
       </w:r>
     </w:p>
     <w:p>
@@ -24318,10 +25562,10 @@
           <w:lang w:eastAsia="es-ES"/>
         </w:rPr>
         <w:drawing>
-          <wp:inline distT="0" distB="0" distL="0" distR="0" wp14:anchorId="755E7C5D" wp14:editId="000A0F12">
-            <wp:extent cx="5400040" cy="1737995"/>
+          <wp:inline distT="0" distB="0" distL="0" distR="0" wp14:anchorId="6B10A2A2" wp14:editId="2C2C7D7A">
+            <wp:extent cx="5400040" cy="1772920"/>
             <wp:effectExtent l="0" t="0" r="0" b="0"/>
-            <wp:docPr id="84" name="Imagen 84"/>
+            <wp:docPr id="34" name="Imagen 34"/>
             <wp:cNvGraphicFramePr>
               <a:graphicFrameLocks xmlns:a="http://schemas.openxmlformats.org/drawingml/2006/main" noChangeAspect="1"/>
             </wp:cNvGraphicFramePr>
@@ -24341,7 +25585,7 @@
                   <pic:spPr>
                     <a:xfrm>
                       <a:off x="0" y="0"/>
-                      <a:ext cx="5400040" cy="1737995"/>
+                      <a:ext cx="5400040" cy="1772920"/>
                     </a:xfrm>
                     <a:prstGeom prst="rect">
                       <a:avLst/>
@@ -24362,16 +25606,26 @@
       <w:r>
         <w:t xml:space="preserve">Ilustración </w:t>
       </w:r>
-      <w:fldSimple w:instr=" SEQ Ilustración \* ARABIC ">
-        <w:r>
-          <w:rPr>
-            <w:noProof/>
-          </w:rPr>
-          <w:t>51</w:t>
-        </w:r>
-      </w:fldSimple>
-      <w:r>
-        <w:t>: Resultado de test de cobertura</w:t>
+      <w:r>
+        <w:fldChar w:fldCharType="begin"/>
+      </w:r>
+      <w:r>
+        <w:instrText xml:space="preserve"> SEQ Ilustración \* ARABIC </w:instrText>
+      </w:r>
+      <w:r>
+        <w:fldChar w:fldCharType="separate"/>
+      </w:r>
+      <w:r>
+        <w:rPr>
+          <w:noProof/>
+        </w:rPr>
+        <w:t>55</w:t>
+      </w:r>
+      <w:r>
+        <w:fldChar w:fldCharType="end"/>
+      </w:r>
+      <w:r>
+        <w:t>: Resultado del test de cobertura</w:t>
       </w:r>
     </w:p>
     <w:p>
@@ -24433,14 +25687,27 @@
       <w:r>
         <w:t xml:space="preserve">Ilustración </w:t>
       </w:r>
-      <w:fldSimple w:instr=" SEQ Ilustración \* ARABIC ">
-        <w:r>
-          <w:rPr>
-            <w:noProof/>
-          </w:rPr>
-          <w:t>52</w:t>
-        </w:r>
-      </w:fldSimple>
+      <w:r>
+        <w:fldChar w:fldCharType="begin"/>
+      </w:r>
+      <w:r>
+        <w:instrText xml:space="preserve"> SEQ Ilustración \* ARABIC </w:instrText>
+      </w:r>
+      <w:r>
+        <w:fldChar w:fldCharType="separate"/>
+      </w:r>
+      <w:r>
+        <w:rPr>
+          <w:noProof/>
+        </w:rPr>
+        <w:t>57</w:t>
+      </w:r>
+      <w:r>
+        <w:rPr>
+          <w:noProof/>
+        </w:rPr>
+        <w:fldChar w:fldCharType="end"/>
+      </w:r>
       <w:r>
         <w:t>: Resultado de test de cobertura carpeta "src"</w:t>
       </w:r>
@@ -25442,14 +26709,27 @@
       <w:r>
         <w:t xml:space="preserve">Tabla </w:t>
       </w:r>
-      <w:fldSimple w:instr=" SEQ Tabla \* ARABIC ">
-        <w:r>
-          <w:rPr>
-            <w:noProof/>
-          </w:rPr>
-          <w:t>25</w:t>
-        </w:r>
-      </w:fldSimple>
+      <w:r>
+        <w:fldChar w:fldCharType="begin"/>
+      </w:r>
+      <w:r>
+        <w:instrText xml:space="preserve"> SEQ Tabla \* ARABIC </w:instrText>
+      </w:r>
+      <w:r>
+        <w:fldChar w:fldCharType="separate"/>
+      </w:r>
+      <w:r>
+        <w:rPr>
+          <w:noProof/>
+        </w:rPr>
+        <w:t>25</w:t>
+      </w:r>
+      <w:r>
+        <w:rPr>
+          <w:noProof/>
+        </w:rPr>
+        <w:fldChar w:fldCharType="end"/>
+      </w:r>
       <w:r>
         <w:t>: Tabla pruebas unitarias</w:t>
       </w:r>
@@ -25552,14 +26832,27 @@
       <w:r>
         <w:t xml:space="preserve">Ilustración </w:t>
       </w:r>
-      <w:fldSimple w:instr=" SEQ Ilustración \* ARABIC ">
-        <w:r>
-          <w:rPr>
-            <w:noProof/>
-          </w:rPr>
-          <w:t>53</w:t>
-        </w:r>
-      </w:fldSimple>
+      <w:r>
+        <w:fldChar w:fldCharType="begin"/>
+      </w:r>
+      <w:r>
+        <w:instrText xml:space="preserve"> SEQ Ilustración \* ARABIC </w:instrText>
+      </w:r>
+      <w:r>
+        <w:fldChar w:fldCharType="separate"/>
+      </w:r>
+      <w:r>
+        <w:rPr>
+          <w:noProof/>
+        </w:rPr>
+        <w:t>58</w:t>
+      </w:r>
+      <w:r>
+        <w:rPr>
+          <w:noProof/>
+        </w:rPr>
+        <w:fldChar w:fldCharType="end"/>
+      </w:r>
       <w:r>
         <w:t>: Cobertura de código de los controladores</w:t>
       </w:r>
@@ -25815,14 +27108,27 @@
       <w:r>
         <w:t xml:space="preserve">Ilustración </w:t>
       </w:r>
-      <w:fldSimple w:instr=" SEQ Ilustración \* ARABIC ">
-        <w:r>
-          <w:rPr>
-            <w:noProof/>
-          </w:rPr>
-          <w:t>54</w:t>
-        </w:r>
-      </w:fldSimple>
+      <w:r>
+        <w:fldChar w:fldCharType="begin"/>
+      </w:r>
+      <w:r>
+        <w:instrText xml:space="preserve"> SEQ Ilustración \* ARABIC </w:instrText>
+      </w:r>
+      <w:r>
+        <w:fldChar w:fldCharType="separate"/>
+      </w:r>
+      <w:r>
+        <w:rPr>
+          <w:noProof/>
+        </w:rPr>
+        <w:t>59</w:t>
+      </w:r>
+      <w:r>
+        <w:rPr>
+          <w:noProof/>
+        </w:rPr>
+        <w:fldChar w:fldCharType="end"/>
+      </w:r>
       <w:r>
         <w:t>: Formulario de registro del profesor</w:t>
       </w:r>
@@ -25971,14 +27277,27 @@
       <w:r>
         <w:t xml:space="preserve">Ilustración </w:t>
       </w:r>
-      <w:fldSimple w:instr=" SEQ Ilustración \* ARABIC ">
-        <w:r>
-          <w:rPr>
-            <w:noProof/>
-          </w:rPr>
-          <w:t>55</w:t>
-        </w:r>
-      </w:fldSimple>
+      <w:r>
+        <w:fldChar w:fldCharType="begin"/>
+      </w:r>
+      <w:r>
+        <w:instrText xml:space="preserve"> SEQ Ilustración \* ARABIC </w:instrText>
+      </w:r>
+      <w:r>
+        <w:fldChar w:fldCharType="separate"/>
+      </w:r>
+      <w:r>
+        <w:rPr>
+          <w:noProof/>
+        </w:rPr>
+        <w:t>60</w:t>
+      </w:r>
+      <w:r>
+        <w:rPr>
+          <w:noProof/>
+        </w:rPr>
+        <w:fldChar w:fldCharType="end"/>
+      </w:r>
       <w:r>
         <w:t>: Parámetros LTI obtenidos</w:t>
       </w:r>
@@ -26097,14 +27416,27 @@
       <w:r>
         <w:t xml:space="preserve">Ilustración </w:t>
       </w:r>
-      <w:fldSimple w:instr=" SEQ Ilustración \* ARABIC ">
-        <w:r>
-          <w:rPr>
-            <w:noProof/>
-          </w:rPr>
-          <w:t>56</w:t>
-        </w:r>
-      </w:fldSimple>
+      <w:r>
+        <w:fldChar w:fldCharType="begin"/>
+      </w:r>
+      <w:r>
+        <w:instrText xml:space="preserve"> SEQ Ilustración \* ARABIC </w:instrText>
+      </w:r>
+      <w:r>
+        <w:fldChar w:fldCharType="separate"/>
+      </w:r>
+      <w:r>
+        <w:rPr>
+          <w:noProof/>
+        </w:rPr>
+        <w:t>61</w:t>
+      </w:r>
+      <w:r>
+        <w:rPr>
+          <w:noProof/>
+        </w:rPr>
+        <w:fldChar w:fldCharType="end"/>
+      </w:r>
       <w:r>
         <w:t>: Moodle aspecto curso</w:t>
       </w:r>
@@ -26195,14 +27527,27 @@
       <w:r>
         <w:t xml:space="preserve">Ilustración </w:t>
       </w:r>
-      <w:fldSimple w:instr=" SEQ Ilustración \* ARABIC ">
-        <w:r>
-          <w:rPr>
-            <w:noProof/>
-          </w:rPr>
-          <w:t>57</w:t>
-        </w:r>
-      </w:fldSimple>
+      <w:r>
+        <w:fldChar w:fldCharType="begin"/>
+      </w:r>
+      <w:r>
+        <w:instrText xml:space="preserve"> SEQ Ilustración \* ARABIC </w:instrText>
+      </w:r>
+      <w:r>
+        <w:fldChar w:fldCharType="separate"/>
+      </w:r>
+      <w:r>
+        <w:rPr>
+          <w:noProof/>
+        </w:rPr>
+        <w:t>62</w:t>
+      </w:r>
+      <w:r>
+        <w:rPr>
+          <w:noProof/>
+        </w:rPr>
+        <w:fldChar w:fldCharType="end"/>
+      </w:r>
       <w:r>
         <w:t>: Moodle selección herramienta externa</w:t>
       </w:r>
@@ -26574,14 +27919,27 @@
       <w:r>
         <w:t xml:space="preserve">Ilustración </w:t>
       </w:r>
-      <w:fldSimple w:instr=" SEQ Ilustración \* ARABIC ">
-        <w:r>
-          <w:rPr>
-            <w:noProof/>
-          </w:rPr>
-          <w:t>58</w:t>
-        </w:r>
-      </w:fldSimple>
+      <w:r>
+        <w:fldChar w:fldCharType="begin"/>
+      </w:r>
+      <w:r>
+        <w:instrText xml:space="preserve"> SEQ Ilustración \* ARABIC </w:instrText>
+      </w:r>
+      <w:r>
+        <w:fldChar w:fldCharType="separate"/>
+      </w:r>
+      <w:r>
+        <w:rPr>
+          <w:noProof/>
+        </w:rPr>
+        <w:t>63</w:t>
+      </w:r>
+      <w:r>
+        <w:rPr>
+          <w:noProof/>
+        </w:rPr>
+        <w:fldChar w:fldCharType="end"/>
+      </w:r>
       <w:r>
         <w:t>: Moodle configuración parámetros de la tarea paso 1</w:t>
       </w:r>
@@ -26674,14 +28032,27 @@
       <w:r>
         <w:t xml:space="preserve">Ilustración </w:t>
       </w:r>
-      <w:fldSimple w:instr=" SEQ Ilustración \* ARABIC ">
-        <w:r>
-          <w:rPr>
-            <w:noProof/>
-          </w:rPr>
-          <w:t>59</w:t>
-        </w:r>
-      </w:fldSimple>
+      <w:r>
+        <w:fldChar w:fldCharType="begin"/>
+      </w:r>
+      <w:r>
+        <w:instrText xml:space="preserve"> SEQ Ilustración \* ARABIC </w:instrText>
+      </w:r>
+      <w:r>
+        <w:fldChar w:fldCharType="separate"/>
+      </w:r>
+      <w:r>
+        <w:rPr>
+          <w:noProof/>
+        </w:rPr>
+        <w:t>64</w:t>
+      </w:r>
+      <w:r>
+        <w:rPr>
+          <w:noProof/>
+        </w:rPr>
+        <w:fldChar w:fldCharType="end"/>
+      </w:r>
       <w:r>
         <w:t>: Moodle configuración parámetros de la tarea paso 2</w:t>
       </w:r>
@@ -26825,14 +28196,27 @@
       <w:r>
         <w:t xml:space="preserve">Ilustración </w:t>
       </w:r>
-      <w:fldSimple w:instr=" SEQ Ilustración \* ARABIC ">
-        <w:r>
-          <w:rPr>
-            <w:noProof/>
-          </w:rPr>
-          <w:t>60</w:t>
-        </w:r>
-      </w:fldSimple>
+      <w:r>
+        <w:fldChar w:fldCharType="begin"/>
+      </w:r>
+      <w:r>
+        <w:instrText xml:space="preserve"> SEQ Ilustración \* ARABIC </w:instrText>
+      </w:r>
+      <w:r>
+        <w:fldChar w:fldCharType="separate"/>
+      </w:r>
+      <w:r>
+        <w:rPr>
+          <w:noProof/>
+        </w:rPr>
+        <w:t>65</w:t>
+      </w:r>
+      <w:r>
+        <w:rPr>
+          <w:noProof/>
+        </w:rPr>
+        <w:fldChar w:fldCharType="end"/>
+      </w:r>
       <w:r>
         <w:t>: Moodle tarea creada</w:t>
       </w:r>
@@ -26916,14 +28300,27 @@
       <w:r>
         <w:t xml:space="preserve">Ilustración </w:t>
       </w:r>
-      <w:fldSimple w:instr=" SEQ Ilustración \* ARABIC ">
-        <w:r>
-          <w:rPr>
-            <w:noProof/>
-          </w:rPr>
-          <w:t>61</w:t>
-        </w:r>
-      </w:fldSimple>
+      <w:r>
+        <w:fldChar w:fldCharType="begin"/>
+      </w:r>
+      <w:r>
+        <w:instrText xml:space="preserve"> SEQ Ilustración \* ARABIC </w:instrText>
+      </w:r>
+      <w:r>
+        <w:fldChar w:fldCharType="separate"/>
+      </w:r>
+      <w:r>
+        <w:rPr>
+          <w:noProof/>
+        </w:rPr>
+        <w:t>66</w:t>
+      </w:r>
+      <w:r>
+        <w:rPr>
+          <w:noProof/>
+        </w:rPr>
+        <w:fldChar w:fldCharType="end"/>
+      </w:r>
       <w:r>
         <w:t>: Panel principal del profesor de la aplicación</w:t>
       </w:r>
@@ -27023,14 +28420,27 @@
       <w:r>
         <w:t xml:space="preserve">Ilustración </w:t>
       </w:r>
-      <w:fldSimple w:instr=" SEQ Ilustración \* ARABIC ">
-        <w:r>
-          <w:rPr>
-            <w:noProof/>
-          </w:rPr>
-          <w:t>62</w:t>
-        </w:r>
-      </w:fldSimple>
+      <w:r>
+        <w:fldChar w:fldCharType="begin"/>
+      </w:r>
+      <w:r>
+        <w:instrText xml:space="preserve"> SEQ Ilustración \* ARABIC </w:instrText>
+      </w:r>
+      <w:r>
+        <w:fldChar w:fldCharType="separate"/>
+      </w:r>
+      <w:r>
+        <w:rPr>
+          <w:noProof/>
+        </w:rPr>
+        <w:t>67</w:t>
+      </w:r>
+      <w:r>
+        <w:rPr>
+          <w:noProof/>
+        </w:rPr>
+        <w:fldChar w:fldCharType="end"/>
+      </w:r>
       <w:r>
         <w:t>: Panel del profesor de configuración de parámetros de la tarea</w:t>
       </w:r>
@@ -27121,14 +28531,27 @@
       <w:r>
         <w:t xml:space="preserve">Ilustración </w:t>
       </w:r>
-      <w:fldSimple w:instr=" SEQ Ilustración \* ARABIC ">
-        <w:r>
-          <w:rPr>
-            <w:noProof/>
-          </w:rPr>
-          <w:t>63</w:t>
-        </w:r>
-      </w:fldSimple>
+      <w:r>
+        <w:fldChar w:fldCharType="begin"/>
+      </w:r>
+      <w:r>
+        <w:instrText xml:space="preserve"> SEQ Ilustración \* ARABIC </w:instrText>
+      </w:r>
+      <w:r>
+        <w:fldChar w:fldCharType="separate"/>
+      </w:r>
+      <w:r>
+        <w:rPr>
+          <w:noProof/>
+        </w:rPr>
+        <w:t>68</w:t>
+      </w:r>
+      <w:r>
+        <w:rPr>
+          <w:noProof/>
+        </w:rPr>
+        <w:fldChar w:fldCharType="end"/>
+      </w:r>
       <w:r>
         <w:t>: Panel del profesor de subida de test</w:t>
       </w:r>
@@ -27225,14 +28648,27 @@
       <w:r>
         <w:t xml:space="preserve">Ilustración </w:t>
       </w:r>
-      <w:fldSimple w:instr=" SEQ Ilustración \* ARABIC ">
-        <w:r>
-          <w:rPr>
-            <w:noProof/>
-          </w:rPr>
-          <w:t>64</w:t>
-        </w:r>
-      </w:fldSimple>
+      <w:r>
+        <w:fldChar w:fldCharType="begin"/>
+      </w:r>
+      <w:r>
+        <w:instrText xml:space="preserve"> SEQ Ilustración \* ARABIC </w:instrText>
+      </w:r>
+      <w:r>
+        <w:fldChar w:fldCharType="separate"/>
+      </w:r>
+      <w:r>
+        <w:rPr>
+          <w:noProof/>
+        </w:rPr>
+        <w:t>69</w:t>
+      </w:r>
+      <w:r>
+        <w:rPr>
+          <w:noProof/>
+        </w:rPr>
+        <w:fldChar w:fldCharType="end"/>
+      </w:r>
       <w:r>
         <w:t>: Panel del profesor de estadísticas</w:t>
       </w:r>
@@ -27317,14 +28753,27 @@
       <w:r>
         <w:t xml:space="preserve">Ilustración </w:t>
       </w:r>
-      <w:fldSimple w:instr=" SEQ Ilustración \* ARABIC ">
-        <w:r>
-          <w:rPr>
-            <w:noProof/>
-          </w:rPr>
-          <w:t>65</w:t>
-        </w:r>
-      </w:fldSimple>
+      <w:r>
+        <w:fldChar w:fldCharType="begin"/>
+      </w:r>
+      <w:r>
+        <w:instrText xml:space="preserve"> SEQ Ilustración \* ARABIC </w:instrText>
+      </w:r>
+      <w:r>
+        <w:fldChar w:fldCharType="separate"/>
+      </w:r>
+      <w:r>
+        <w:rPr>
+          <w:noProof/>
+        </w:rPr>
+        <w:t>70</w:t>
+      </w:r>
+      <w:r>
+        <w:rPr>
+          <w:noProof/>
+        </w:rPr>
+        <w:fldChar w:fldCharType="end"/>
+      </w:r>
       <w:r>
         <w:t>: Panel del profesor de estadísticas consluta de reportes</w:t>
       </w:r>
@@ -27425,14 +28874,27 @@
       <w:r>
         <w:t xml:space="preserve">Ilustración </w:t>
       </w:r>
-      <w:fldSimple w:instr=" SEQ Ilustración \* ARABIC ">
-        <w:r>
-          <w:rPr>
-            <w:noProof/>
-          </w:rPr>
-          <w:t>66</w:t>
-        </w:r>
-      </w:fldSimple>
+      <w:r>
+        <w:fldChar w:fldCharType="begin"/>
+      </w:r>
+      <w:r>
+        <w:instrText xml:space="preserve"> SEQ Ilustración \* ARABIC </w:instrText>
+      </w:r>
+      <w:r>
+        <w:fldChar w:fldCharType="separate"/>
+      </w:r>
+      <w:r>
+        <w:rPr>
+          <w:noProof/>
+        </w:rPr>
+        <w:t>71</w:t>
+      </w:r>
+      <w:r>
+        <w:rPr>
+          <w:noProof/>
+        </w:rPr>
+        <w:fldChar w:fldCharType="end"/>
+      </w:r>
       <w:r>
         <w:t>: Panel del profesor de gráficas</w:t>
       </w:r>
@@ -27506,14 +28968,27 @@
       <w:r>
         <w:t xml:space="preserve">Ilustración </w:t>
       </w:r>
-      <w:fldSimple w:instr=" SEQ Ilustración \* ARABIC ">
-        <w:r>
-          <w:rPr>
-            <w:noProof/>
-          </w:rPr>
-          <w:t>67</w:t>
-        </w:r>
-      </w:fldSimple>
+      <w:r>
+        <w:fldChar w:fldCharType="begin"/>
+      </w:r>
+      <w:r>
+        <w:instrText xml:space="preserve"> SEQ Ilustración \* ARABIC </w:instrText>
+      </w:r>
+      <w:r>
+        <w:fldChar w:fldCharType="separate"/>
+      </w:r>
+      <w:r>
+        <w:rPr>
+          <w:noProof/>
+        </w:rPr>
+        <w:t>72</w:t>
+      </w:r>
+      <w:r>
+        <w:rPr>
+          <w:noProof/>
+        </w:rPr>
+        <w:fldChar w:fldCharType="end"/>
+      </w:r>
       <w:r>
         <w:t>: Panel del profesor de selección de gráficas</w:t>
       </w:r>
@@ -27606,14 +29081,27 @@
       <w:r>
         <w:t xml:space="preserve">Ilustración </w:t>
       </w:r>
-      <w:fldSimple w:instr=" SEQ Ilustración \* ARABIC ">
-        <w:r>
-          <w:rPr>
-            <w:noProof/>
-          </w:rPr>
-          <w:t>68</w:t>
-        </w:r>
-      </w:fldSimple>
+      <w:r>
+        <w:fldChar w:fldCharType="begin"/>
+      </w:r>
+      <w:r>
+        <w:instrText xml:space="preserve"> SEQ Ilustración \* ARABIC </w:instrText>
+      </w:r>
+      <w:r>
+        <w:fldChar w:fldCharType="separate"/>
+      </w:r>
+      <w:r>
+        <w:rPr>
+          <w:noProof/>
+        </w:rPr>
+        <w:t>73</w:t>
+      </w:r>
+      <w:r>
+        <w:rPr>
+          <w:noProof/>
+        </w:rPr>
+        <w:fldChar w:fldCharType="end"/>
+      </w:r>
       <w:r>
         <w:t>: Panel del profesor de comprobación de plagios</w:t>
       </w:r>
@@ -27689,14 +29177,27 @@
       <w:r>
         <w:t xml:space="preserve">Ilustración </w:t>
       </w:r>
-      <w:fldSimple w:instr=" SEQ Ilustración \* ARABIC ">
-        <w:r>
-          <w:rPr>
-            <w:noProof/>
-          </w:rPr>
-          <w:t>69</w:t>
-        </w:r>
-      </w:fldSimple>
+      <w:r>
+        <w:fldChar w:fldCharType="begin"/>
+      </w:r>
+      <w:r>
+        <w:instrText xml:space="preserve"> SEQ Ilustración \* ARABIC </w:instrText>
+      </w:r>
+      <w:r>
+        <w:fldChar w:fldCharType="separate"/>
+      </w:r>
+      <w:r>
+        <w:rPr>
+          <w:noProof/>
+        </w:rPr>
+        <w:t>74</w:t>
+      </w:r>
+      <w:r>
+        <w:rPr>
+          <w:noProof/>
+        </w:rPr>
+        <w:fldChar w:fldCharType="end"/>
+      </w:r>
       <w:r>
         <w:t>: Panel del profesor de selección de plagios</w:t>
       </w:r>
@@ -27807,14 +29308,27 @@
       <w:r>
         <w:t xml:space="preserve">Ilustración </w:t>
       </w:r>
-      <w:fldSimple w:instr=" SEQ Ilustración \* ARABIC ">
-        <w:r>
-          <w:rPr>
-            <w:noProof/>
-          </w:rPr>
-          <w:t>70</w:t>
-        </w:r>
-      </w:fldSimple>
+      <w:r>
+        <w:fldChar w:fldCharType="begin"/>
+      </w:r>
+      <w:r>
+        <w:instrText xml:space="preserve"> SEQ Ilustración \* ARABIC </w:instrText>
+      </w:r>
+      <w:r>
+        <w:fldChar w:fldCharType="separate"/>
+      </w:r>
+      <w:r>
+        <w:rPr>
+          <w:noProof/>
+        </w:rPr>
+        <w:t>75</w:t>
+      </w:r>
+      <w:r>
+        <w:rPr>
+          <w:noProof/>
+        </w:rPr>
+        <w:fldChar w:fldCharType="end"/>
+      </w:r>
       <w:r>
         <w:t>: Panel principal del alumno</w:t>
       </w:r>
@@ -27888,14 +29402,27 @@
       <w:r>
         <w:t xml:space="preserve">Ilustración </w:t>
       </w:r>
-      <w:fldSimple w:instr=" SEQ Ilustración \* ARABIC ">
-        <w:r>
-          <w:rPr>
-            <w:noProof/>
-          </w:rPr>
-          <w:t>71</w:t>
-        </w:r>
-      </w:fldSimple>
+      <w:r>
+        <w:fldChar w:fldCharType="begin"/>
+      </w:r>
+      <w:r>
+        <w:instrText xml:space="preserve"> SEQ Ilustración \* ARABIC </w:instrText>
+      </w:r>
+      <w:r>
+        <w:fldChar w:fldCharType="separate"/>
+      </w:r>
+      <w:r>
+        <w:rPr>
+          <w:noProof/>
+        </w:rPr>
+        <w:t>76</w:t>
+      </w:r>
+      <w:r>
+        <w:rPr>
+          <w:noProof/>
+        </w:rPr>
+        <w:fldChar w:fldCharType="end"/>
+      </w:r>
       <w:r>
         <w:t>: Panel del alumno visualización de gráficas y reportes</w:t>
       </w:r>
@@ -27990,14 +29517,27 @@
       <w:r>
         <w:t xml:space="preserve">Ilustración </w:t>
       </w:r>
-      <w:fldSimple w:instr=" SEQ Ilustración \* ARABIC ">
-        <w:r>
-          <w:rPr>
-            <w:noProof/>
-          </w:rPr>
-          <w:t>72</w:t>
-        </w:r>
-      </w:fldSimple>
+      <w:r>
+        <w:fldChar w:fldCharType="begin"/>
+      </w:r>
+      <w:r>
+        <w:instrText xml:space="preserve"> SEQ Ilustración \* ARABIC </w:instrText>
+      </w:r>
+      <w:r>
+        <w:fldChar w:fldCharType="separate"/>
+      </w:r>
+      <w:r>
+        <w:rPr>
+          <w:noProof/>
+        </w:rPr>
+        <w:t>77</w:t>
+      </w:r>
+      <w:r>
+        <w:rPr>
+          <w:noProof/>
+        </w:rPr>
+        <w:fldChar w:fldCharType="end"/>
+      </w:r>
       <w:r>
         <w:t>: Panel del alumno información y enunciado</w:t>
       </w:r>
@@ -28083,14 +29623,27 @@
       <w:r>
         <w:t xml:space="preserve">Ilustración </w:t>
       </w:r>
-      <w:fldSimple w:instr=" SEQ Ilustración \* ARABIC ">
-        <w:r>
-          <w:rPr>
-            <w:noProof/>
-          </w:rPr>
-          <w:t>73</w:t>
-        </w:r>
-      </w:fldSimple>
+      <w:r>
+        <w:fldChar w:fldCharType="begin"/>
+      </w:r>
+      <w:r>
+        <w:instrText xml:space="preserve"> SEQ Ilustración \* ARABIC </w:instrText>
+      </w:r>
+      <w:r>
+        <w:fldChar w:fldCharType="separate"/>
+      </w:r>
+      <w:r>
+        <w:rPr>
+          <w:noProof/>
+        </w:rPr>
+        <w:t>78</w:t>
+      </w:r>
+      <w:r>
+        <w:rPr>
+          <w:noProof/>
+        </w:rPr>
+        <w:fldChar w:fldCharType="end"/>
+      </w:r>
       <w:r>
         <w:t>: Panel del alumno parámetros de la tarea</w:t>
       </w:r>
@@ -28287,14 +29840,27 @@
       <w:r>
         <w:t xml:space="preserve">Ilustración </w:t>
       </w:r>
-      <w:fldSimple w:instr=" SEQ Ilustración \* ARABIC ">
-        <w:r>
-          <w:rPr>
-            <w:noProof/>
-          </w:rPr>
-          <w:t>74</w:t>
-        </w:r>
-      </w:fldSimple>
+      <w:r>
+        <w:fldChar w:fldCharType="begin"/>
+      </w:r>
+      <w:r>
+        <w:instrText xml:space="preserve"> SEQ Ilustración \* ARABIC </w:instrText>
+      </w:r>
+      <w:r>
+        <w:fldChar w:fldCharType="separate"/>
+      </w:r>
+      <w:r>
+        <w:rPr>
+          <w:noProof/>
+        </w:rPr>
+        <w:t>79</w:t>
+      </w:r>
+      <w:r>
+        <w:rPr>
+          <w:noProof/>
+        </w:rPr>
+        <w:fldChar w:fldCharType="end"/>
+      </w:r>
       <w:r>
         <w:t>: Panel del alumno error subida de práctica</w:t>
       </w:r>
@@ -28378,14 +29944,27 @@
       <w:r>
         <w:t xml:space="preserve">Ilustración </w:t>
       </w:r>
-      <w:fldSimple w:instr=" SEQ Ilustración \* ARABIC ">
-        <w:r>
-          <w:rPr>
-            <w:noProof/>
-          </w:rPr>
-          <w:t>75</w:t>
-        </w:r>
-      </w:fldSimple>
+      <w:r>
+        <w:fldChar w:fldCharType="begin"/>
+      </w:r>
+      <w:r>
+        <w:instrText xml:space="preserve"> SEQ Ilustración \* ARABIC </w:instrText>
+      </w:r>
+      <w:r>
+        <w:fldChar w:fldCharType="separate"/>
+      </w:r>
+      <w:r>
+        <w:rPr>
+          <w:noProof/>
+        </w:rPr>
+        <w:t>80</w:t>
+      </w:r>
+      <w:r>
+        <w:rPr>
+          <w:noProof/>
+        </w:rPr>
+        <w:fldChar w:fldCharType="end"/>
+      </w:r>
       <w:r>
         <w:t>: Panel del alumno ver reportes y gráficas</w:t>
       </w:r>
@@ -28463,19 +30042,30 @@
       <w:r>
         <w:t xml:space="preserve">Ilustración </w:t>
       </w:r>
-      <w:fldSimple w:instr=" SEQ Ilustración \* ARABIC ">
-        <w:r>
-          <w:rPr>
-            <w:noProof/>
-          </w:rPr>
-          <w:t>76</w:t>
-        </w:r>
-      </w:fldSimple>
+      <w:r>
+        <w:fldChar w:fldCharType="begin"/>
+      </w:r>
+      <w:r>
+        <w:instrText xml:space="preserve"> SEQ Ilustración \* ARABIC </w:instrText>
+      </w:r>
+      <w:r>
+        <w:fldChar w:fldCharType="separate"/>
+      </w:r>
+      <w:r>
+        <w:rPr>
+          <w:noProof/>
+        </w:rPr>
+        <w:t>81</w:t>
+      </w:r>
+      <w:r>
+        <w:rPr>
+          <w:noProof/>
+        </w:rPr>
+        <w:fldChar w:fldCharType="end"/>
+      </w:r>
       <w:r>
         <w:t>: Cambiar idioma</w:t>
       </w:r>
-      <w:bookmarkStart w:id="0" w:name="_GoBack"/>
-      <w:bookmarkEnd w:id="0"/>
     </w:p>
     <w:p>
       <w:pPr>
@@ -32781,7 +34371,7 @@
   <w:abstractNum w:abstractNumId="38" w15:restartNumberingAfterBreak="0">
     <w:nsid w:val="77194B1A"/>
     <w:multiLevelType w:val="hybridMultilevel"/>
-    <w:tmpl w:val="B29EEEBA"/>
+    <w:tmpl w:val="84C8561E"/>
     <w:lvl w:ilvl="0" w:tplc="0C0A0001">
       <w:start w:val="1"/>
       <w:numFmt w:val="bullet"/>
@@ -35462,7 +37052,7 @@
 </file>
 
 <file path=customXml/itemProps1.xml><?xml version="1.0" encoding="utf-8"?>
-<ds:datastoreItem xmlns:ds="http://schemas.openxmlformats.org/officeDocument/2006/customXml" ds:itemID="{EAD34B58-49BC-447D-8D38-4AD4023C2EBC}">
+<ds:datastoreItem xmlns:ds="http://schemas.openxmlformats.org/officeDocument/2006/customXml" ds:itemID="{537966FC-C349-4E29-ADE1-D3D34B0CBE3D}">
   <ds:schemaRefs>
     <ds:schemaRef ds:uri="http://schemas.openxmlformats.org/officeDocument/2006/bibliography"/>
   </ds:schemaRefs>

</xml_diff>